<commit_message>
Rework to make it simpler
</commit_message>
<xml_diff>
--- a/_documents/I. melléklet - pszeudonyelv-definíció.docx
+++ b/_documents/I. melléklet - pszeudonyelv-definíció.docx
@@ -4,7 +4,7 @@
   <w:body>
     <w:p>
       <w:pPr>
-        <w:pStyle w:val="Title"/>
+        <w:pStyle w:val="Cm"/>
         <w:spacing w:after="240" w:line="276" w:lineRule="auto"/>
       </w:pPr>
       <w:r>
@@ -25,8 +25,6 @@
       <w:r>
         <w:t>definíció</w:t>
       </w:r>
-      <w:bookmarkStart w:id="0" w:name="_GoBack"/>
-      <w:bookmarkEnd w:id="0"/>
     </w:p>
     <w:sdt>
       <w:sdtPr>
@@ -52,7 +50,7 @@
       <w:sdtContent>
         <w:p>
           <w:pPr>
-            <w:pStyle w:val="TOCHeading"/>
+            <w:pStyle w:val="Tartalomjegyzkcmsora"/>
             <w:spacing w:line="276" w:lineRule="auto"/>
           </w:pPr>
           <w:r>
@@ -61,7 +59,7 @@
         </w:p>
         <w:p>
           <w:pPr>
-            <w:pStyle w:val="TOC1"/>
+            <w:pStyle w:val="TJ1"/>
             <w:tabs>
               <w:tab w:val="left" w:pos="440"/>
               <w:tab w:val="right" w:leader="dot" w:pos="9062"/>
@@ -85,7 +83,7 @@
           <w:hyperlink w:anchor="_Toc480750854" w:history="1">
             <w:r>
               <w:rPr>
-                <w:rStyle w:val="Hyperlink"/>
+                <w:rStyle w:val="Hiperhivatkozs"/>
                 <w:noProof/>
               </w:rPr>
               <w:t>1.</w:t>
@@ -101,7 +99,7 @@
             </w:r>
             <w:r>
               <w:rPr>
-                <w:rStyle w:val="Hyperlink"/>
+                <w:rStyle w:val="Hiperhivatkozs"/>
                 <w:noProof/>
               </w:rPr>
               <w:t>Bevezetés</w:t>
@@ -158,7 +156,7 @@
         </w:p>
         <w:p>
           <w:pPr>
-            <w:pStyle w:val="TOC1"/>
+            <w:pStyle w:val="TJ1"/>
             <w:tabs>
               <w:tab w:val="left" w:pos="440"/>
               <w:tab w:val="right" w:leader="dot" w:pos="9062"/>
@@ -173,7 +171,7 @@
           <w:hyperlink w:anchor="_Toc480750855" w:history="1">
             <w:r>
               <w:rPr>
-                <w:rStyle w:val="Hyperlink"/>
+                <w:rStyle w:val="Hiperhivatkozs"/>
                 <w:noProof/>
               </w:rPr>
               <w:t>2.</w:t>
@@ -189,7 +187,7 @@
             </w:r>
             <w:r>
               <w:rPr>
-                <w:rStyle w:val="Hyperlink"/>
+                <w:rStyle w:val="Hiperhivatkozs"/>
                 <w:noProof/>
               </w:rPr>
               <w:t>Lefoglalt szavak</w:t>
@@ -246,7 +244,7 @@
         </w:p>
         <w:p>
           <w:pPr>
-            <w:pStyle w:val="TOC1"/>
+            <w:pStyle w:val="TJ1"/>
             <w:tabs>
               <w:tab w:val="left" w:pos="440"/>
               <w:tab w:val="right" w:leader="dot" w:pos="9062"/>
@@ -261,7 +259,7 @@
           <w:hyperlink w:anchor="_Toc480750856" w:history="1">
             <w:r>
               <w:rPr>
-                <w:rStyle w:val="Hyperlink"/>
+                <w:rStyle w:val="Hiperhivatkozs"/>
                 <w:noProof/>
               </w:rPr>
               <w:t>3.</w:t>
@@ -277,7 +275,7 @@
             </w:r>
             <w:r>
               <w:rPr>
-                <w:rStyle w:val="Hyperlink"/>
+                <w:rStyle w:val="Hiperhivatkozs"/>
                 <w:noProof/>
               </w:rPr>
               <w:t>Változóhasználat, típusok</w:t>
@@ -334,7 +332,7 @@
         </w:p>
         <w:p>
           <w:pPr>
-            <w:pStyle w:val="TOC1"/>
+            <w:pStyle w:val="TJ1"/>
             <w:tabs>
               <w:tab w:val="left" w:pos="440"/>
               <w:tab w:val="right" w:leader="dot" w:pos="9062"/>
@@ -349,7 +347,7 @@
           <w:hyperlink w:anchor="_Toc480750857" w:history="1">
             <w:r>
               <w:rPr>
-                <w:rStyle w:val="Hyperlink"/>
+                <w:rStyle w:val="Hiperhivatkozs"/>
                 <w:noProof/>
               </w:rPr>
               <w:t>4.</w:t>
@@ -365,7 +363,7 @@
             </w:r>
             <w:r>
               <w:rPr>
-                <w:rStyle w:val="Hyperlink"/>
+                <w:rStyle w:val="Hiperhivatkozs"/>
                 <w:noProof/>
               </w:rPr>
               <w:t>Típuskonverziók</w:t>
@@ -422,7 +420,7 @@
         </w:p>
         <w:p>
           <w:pPr>
-            <w:pStyle w:val="TOC1"/>
+            <w:pStyle w:val="TJ1"/>
             <w:tabs>
               <w:tab w:val="left" w:pos="440"/>
               <w:tab w:val="right" w:leader="dot" w:pos="9062"/>
@@ -437,7 +435,7 @@
           <w:hyperlink w:anchor="_Toc480750858" w:history="1">
             <w:r>
               <w:rPr>
-                <w:rStyle w:val="Hyperlink"/>
+                <w:rStyle w:val="Hiperhivatkozs"/>
                 <w:noProof/>
               </w:rPr>
               <w:t>5.</w:t>
@@ -453,7 +451,7 @@
             </w:r>
             <w:r>
               <w:rPr>
-                <w:rStyle w:val="Hyperlink"/>
+                <w:rStyle w:val="Hiperhivatkozs"/>
                 <w:noProof/>
               </w:rPr>
               <w:t>Operátorok</w:t>
@@ -510,7 +508,7 @@
         </w:p>
         <w:p>
           <w:pPr>
-            <w:pStyle w:val="TOC1"/>
+            <w:pStyle w:val="TJ1"/>
             <w:tabs>
               <w:tab w:val="left" w:pos="440"/>
               <w:tab w:val="right" w:leader="dot" w:pos="9062"/>
@@ -525,7 +523,7 @@
           <w:hyperlink w:anchor="_Toc480750859" w:history="1">
             <w:r>
               <w:rPr>
-                <w:rStyle w:val="Hyperlink"/>
+                <w:rStyle w:val="Hiperhivatkozs"/>
                 <w:noProof/>
               </w:rPr>
               <w:t>6.</w:t>
@@ -541,7 +539,7 @@
             </w:r>
             <w:r>
               <w:rPr>
-                <w:rStyle w:val="Hyperlink"/>
+                <w:rStyle w:val="Hiperhivatkozs"/>
                 <w:noProof/>
               </w:rPr>
               <w:t>Kommentezés</w:t>
@@ -598,7 +596,7 @@
         </w:p>
         <w:p>
           <w:pPr>
-            <w:pStyle w:val="TOC1"/>
+            <w:pStyle w:val="TJ1"/>
             <w:tabs>
               <w:tab w:val="left" w:pos="440"/>
               <w:tab w:val="right" w:leader="dot" w:pos="9062"/>
@@ -613,7 +611,7 @@
           <w:hyperlink w:anchor="_Toc480750860" w:history="1">
             <w:r>
               <w:rPr>
-                <w:rStyle w:val="Hyperlink"/>
+                <w:rStyle w:val="Hiperhivatkozs"/>
                 <w:noProof/>
               </w:rPr>
               <w:t>7.</w:t>
@@ -629,7 +627,7 @@
             </w:r>
             <w:r>
               <w:rPr>
-                <w:rStyle w:val="Hyperlink"/>
+                <w:rStyle w:val="Hiperhivatkozs"/>
                 <w:noProof/>
               </w:rPr>
               <w:t>Vezérlési szerkezetek</w:t>
@@ -686,7 +684,7 @@
         </w:p>
         <w:p>
           <w:pPr>
-            <w:pStyle w:val="TOC1"/>
+            <w:pStyle w:val="TJ1"/>
             <w:tabs>
               <w:tab w:val="left" w:pos="440"/>
               <w:tab w:val="right" w:leader="dot" w:pos="9062"/>
@@ -701,7 +699,7 @@
           <w:hyperlink w:anchor="_Toc480750861" w:history="1">
             <w:r>
               <w:rPr>
-                <w:rStyle w:val="Hyperlink"/>
+                <w:rStyle w:val="Hiperhivatkozs"/>
                 <w:noProof/>
               </w:rPr>
               <w:t>8.</w:t>
@@ -717,7 +715,7 @@
             </w:r>
             <w:r>
               <w:rPr>
-                <w:rStyle w:val="Hyperlink"/>
+                <w:rStyle w:val="Hiperhivatkozs"/>
                 <w:noProof/>
               </w:rPr>
               <w:t>I/O kezelés</w:t>
@@ -774,7 +772,7 @@
         </w:p>
         <w:p>
           <w:pPr>
-            <w:pStyle w:val="TOC1"/>
+            <w:pStyle w:val="TJ1"/>
             <w:tabs>
               <w:tab w:val="left" w:pos="440"/>
               <w:tab w:val="right" w:leader="dot" w:pos="9062"/>
@@ -789,7 +787,7 @@
           <w:hyperlink w:anchor="_Toc480750862" w:history="1">
             <w:r>
               <w:rPr>
-                <w:rStyle w:val="Hyperlink"/>
+                <w:rStyle w:val="Hiperhivatkozs"/>
                 <w:noProof/>
               </w:rPr>
               <w:t>9.</w:t>
@@ -805,7 +803,7 @@
             </w:r>
             <w:r>
               <w:rPr>
-                <w:rStyle w:val="Hyperlink"/>
+                <w:rStyle w:val="Hiperhivatkozs"/>
                 <w:noProof/>
               </w:rPr>
               <w:t>Tömbkezelés</w:t>
@@ -862,7 +860,7 @@
         </w:p>
         <w:p>
           <w:pPr>
-            <w:pStyle w:val="TOC1"/>
+            <w:pStyle w:val="TJ1"/>
             <w:tabs>
               <w:tab w:val="left" w:pos="660"/>
               <w:tab w:val="right" w:leader="dot" w:pos="9062"/>
@@ -877,7 +875,7 @@
           <w:hyperlink w:anchor="_Toc480750863" w:history="1">
             <w:r>
               <w:rPr>
-                <w:rStyle w:val="Hyperlink"/>
+                <w:rStyle w:val="Hiperhivatkozs"/>
                 <w:noProof/>
               </w:rPr>
               <w:t>10.</w:t>
@@ -893,7 +891,7 @@
             </w:r>
             <w:r>
               <w:rPr>
-                <w:rStyle w:val="Hyperlink"/>
+                <w:rStyle w:val="Hiperhivatkozs"/>
                 <w:noProof/>
               </w:rPr>
               <w:t>Nyelvtan definíció</w:t>
@@ -991,7 +989,7 @@
     </w:p>
     <w:p>
       <w:pPr>
-        <w:pStyle w:val="Heading1"/>
+        <w:pStyle w:val="Cmsor1"/>
         <w:numPr>
           <w:ilvl w:val="0"/>
           <w:numId w:val="2"/>
@@ -999,11 +997,11 @@
         <w:spacing w:before="840" w:line="276" w:lineRule="auto"/>
         <w:ind w:left="714" w:hanging="357"/>
       </w:pPr>
-      <w:bookmarkStart w:id="1" w:name="_Toc480750854"/>
+      <w:bookmarkStart w:id="0" w:name="_Toc480750854"/>
       <w:r>
         <w:t>Bevezetés</w:t>
       </w:r>
-      <w:bookmarkEnd w:id="1"/>
+      <w:bookmarkEnd w:id="0"/>
     </w:p>
     <w:p>
       <w:pPr>
@@ -1070,7 +1068,7 @@
     </w:p>
     <w:p>
       <w:pPr>
-        <w:pStyle w:val="ListParagraph"/>
+        <w:pStyle w:val="Listaszerbekezds"/>
         <w:numPr>
           <w:ilvl w:val="0"/>
           <w:numId w:val="8"/>
@@ -1136,7 +1134,7 @@
     </w:p>
     <w:p>
       <w:pPr>
-        <w:pStyle w:val="ListParagraph"/>
+        <w:pStyle w:val="Listaszerbekezds"/>
         <w:numPr>
           <w:ilvl w:val="0"/>
           <w:numId w:val="8"/>
@@ -1239,7 +1237,7 @@
       <w:pPr>
         <w:spacing w:line="276" w:lineRule="auto"/>
         <w:rPr>
-          <w:rStyle w:val="Heading2Char"/>
+          <w:rStyle w:val="Cmsor2Char"/>
           <w:rFonts w:ascii="Calibri" w:eastAsiaTheme="minorHAnsi" w:hAnsi="Calibri" w:cstheme="minorBidi"/>
           <w:color w:val="auto"/>
           <w:sz w:val="24"/>
@@ -1285,7 +1283,7 @@
     </w:p>
     <w:p>
       <w:pPr>
-        <w:pStyle w:val="Heading1"/>
+        <w:pStyle w:val="Cmsor1"/>
         <w:numPr>
           <w:ilvl w:val="0"/>
           <w:numId w:val="2"/>
@@ -1293,14 +1291,14 @@
         <w:spacing w:before="840" w:line="276" w:lineRule="auto"/>
         <w:ind w:left="714" w:hanging="357"/>
       </w:pPr>
-      <w:bookmarkStart w:id="2" w:name="_Lefoglalt_szavak"/>
-      <w:bookmarkStart w:id="3" w:name="_Toc480750855"/>
-      <w:bookmarkEnd w:id="2"/>
+      <w:bookmarkStart w:id="1" w:name="_Lefoglalt_szavak"/>
+      <w:bookmarkStart w:id="2" w:name="_Toc480750855"/>
+      <w:bookmarkEnd w:id="1"/>
       <w:r>
         <w:lastRenderedPageBreak/>
         <w:t>Lefoglalt szavak</w:t>
       </w:r>
-      <w:bookmarkEnd w:id="3"/>
+      <w:bookmarkEnd w:id="2"/>
     </w:p>
     <w:p>
       <w:pPr>
@@ -1324,7 +1322,7 @@
     </w:p>
     <w:p>
       <w:pPr>
-        <w:pStyle w:val="ListParagraph"/>
+        <w:pStyle w:val="Listaszerbekezds"/>
         <w:numPr>
           <w:ilvl w:val="0"/>
           <w:numId w:val="15"/>
@@ -1870,7 +1868,7 @@
       <w:hyperlink w:anchor="_Operátorok" w:history="1">
         <w:r>
           <w:rPr>
-            <w:rStyle w:val="Hyperlink"/>
+            <w:rStyle w:val="Hiperhivatkozs"/>
             <w:noProof/>
           </w:rPr>
           <w:t>Operátorok</w:t>
@@ -1885,7 +1883,7 @@
     </w:p>
     <w:p>
       <w:pPr>
-        <w:pStyle w:val="Heading1"/>
+        <w:pStyle w:val="Cmsor1"/>
         <w:numPr>
           <w:ilvl w:val="0"/>
           <w:numId w:val="2"/>
@@ -1893,18 +1891,18 @@
         <w:spacing w:before="840" w:line="276" w:lineRule="auto"/>
         <w:ind w:left="714" w:hanging="357"/>
       </w:pPr>
-      <w:bookmarkStart w:id="4" w:name="_Változóhasználat"/>
-      <w:bookmarkStart w:id="5" w:name="_Változóhasználat_1"/>
-      <w:bookmarkStart w:id="6" w:name="_Toc480750856"/>
+      <w:bookmarkStart w:id="3" w:name="_Változóhasználat"/>
+      <w:bookmarkStart w:id="4" w:name="_Változóhasználat_1"/>
+      <w:bookmarkStart w:id="5" w:name="_Toc480750856"/>
+      <w:bookmarkEnd w:id="3"/>
       <w:bookmarkEnd w:id="4"/>
+      <w:r>
+        <w:t>Változóhasználat</w:t>
+      </w:r>
+      <w:r>
+        <w:t>, típusok</w:t>
+      </w:r>
       <w:bookmarkEnd w:id="5"/>
-      <w:r>
-        <w:t>Változóhasználat</w:t>
-      </w:r>
-      <w:r>
-        <w:t>, típusok</w:t>
-      </w:r>
-      <w:bookmarkEnd w:id="6"/>
     </w:p>
     <w:p>
       <w:pPr>
@@ -1958,7 +1956,7 @@
       <w:hyperlink w:anchor="_Tömbkezelés" w:history="1">
         <w:r>
           <w:rPr>
-            <w:rStyle w:val="Hyperlink"/>
+            <w:rStyle w:val="Hiperhivatkozs"/>
             <w:sz w:val="20"/>
           </w:rPr>
           <w:t>Tömbkezelés</w:t>
@@ -2163,7 +2161,7 @@
     </w:p>
     <w:tbl>
       <w:tblPr>
-        <w:tblStyle w:val="TableGrid"/>
+        <w:tblStyle w:val="Rcsostblzat"/>
         <w:tblW w:w="0" w:type="auto"/>
         <w:tblLook w:val="04A0" w:firstRow="1" w:lastRow="0" w:firstColumn="1" w:lastColumn="0" w:noHBand="0" w:noVBand="1"/>
       </w:tblPr>
@@ -2503,7 +2501,7 @@
     </w:p>
     <w:tbl>
       <w:tblPr>
-        <w:tblStyle w:val="TableGrid"/>
+        <w:tblStyle w:val="Rcsostblzat"/>
         <w:tblW w:w="0" w:type="auto"/>
         <w:tblLook w:val="04A0" w:firstRow="1" w:lastRow="0" w:firstColumn="1" w:lastColumn="0" w:noHBand="0" w:noVBand="1"/>
       </w:tblPr>
@@ -3126,7 +3124,7 @@
     </w:p>
     <w:p>
       <w:pPr>
-        <w:pStyle w:val="ListParagraph"/>
+        <w:pStyle w:val="Listaszerbekezds"/>
         <w:numPr>
           <w:ilvl w:val="0"/>
           <w:numId w:val="5"/>
@@ -3145,7 +3143,7 @@
     </w:p>
     <w:p>
       <w:pPr>
-        <w:pStyle w:val="ListParagraph"/>
+        <w:pStyle w:val="Listaszerbekezds"/>
         <w:numPr>
           <w:ilvl w:val="0"/>
           <w:numId w:val="5"/>
@@ -3465,7 +3463,7 @@
     </w:p>
     <w:tbl>
       <w:tblPr>
-        <w:tblStyle w:val="TableGrid"/>
+        <w:tblStyle w:val="Rcsostblzat"/>
         <w:tblW w:w="0" w:type="auto"/>
         <w:tblLook w:val="04A0" w:firstRow="1" w:lastRow="0" w:firstColumn="1" w:lastColumn="0" w:noHBand="0" w:noVBand="1"/>
       </w:tblPr>
@@ -3682,7 +3680,7 @@
     </w:tbl>
     <w:p>
       <w:pPr>
-        <w:pStyle w:val="Heading1"/>
+        <w:pStyle w:val="Cmsor1"/>
         <w:numPr>
           <w:ilvl w:val="0"/>
           <w:numId w:val="2"/>
@@ -3690,11 +3688,11 @@
         <w:spacing w:before="840" w:line="276" w:lineRule="auto"/>
         <w:ind w:left="714" w:hanging="357"/>
       </w:pPr>
-      <w:bookmarkStart w:id="7" w:name="_Toc480750857"/>
+      <w:bookmarkStart w:id="6" w:name="_Toc480750857"/>
       <w:r>
         <w:t>Típuskonverziók</w:t>
       </w:r>
-      <w:bookmarkEnd w:id="7"/>
+      <w:bookmarkEnd w:id="6"/>
     </w:p>
     <w:p>
       <w:pPr>
@@ -3735,7 +3733,7 @@
     </w:p>
     <w:p>
       <w:pPr>
-        <w:pStyle w:val="ListParagraph"/>
+        <w:pStyle w:val="Listaszerbekezds"/>
         <w:numPr>
           <w:ilvl w:val="0"/>
           <w:numId w:val="9"/>
@@ -3748,7 +3746,7 @@
     </w:p>
     <w:p>
       <w:pPr>
-        <w:pStyle w:val="ListParagraph"/>
+        <w:pStyle w:val="Listaszerbekezds"/>
         <w:numPr>
           <w:ilvl w:val="0"/>
           <w:numId w:val="9"/>
@@ -5205,7 +5203,7 @@
     </w:p>
     <w:p>
       <w:pPr>
-        <w:pStyle w:val="ListParagraph"/>
+        <w:pStyle w:val="Listaszerbekezds"/>
         <w:numPr>
           <w:ilvl w:val="0"/>
           <w:numId w:val="13"/>
@@ -5228,7 +5226,7 @@
     </w:p>
     <w:p>
       <w:pPr>
-        <w:pStyle w:val="ListParagraph"/>
+        <w:pStyle w:val="Listaszerbekezds"/>
         <w:numPr>
           <w:ilvl w:val="0"/>
           <w:numId w:val="13"/>
@@ -5257,7 +5255,7 @@
     </w:p>
     <w:p>
       <w:pPr>
-        <w:pStyle w:val="ListParagraph"/>
+        <w:pStyle w:val="Listaszerbekezds"/>
         <w:numPr>
           <w:ilvl w:val="0"/>
           <w:numId w:val="13"/>
@@ -5286,7 +5284,7 @@
     </w:p>
     <w:p>
       <w:pPr>
-        <w:pStyle w:val="ListParagraph"/>
+        <w:pStyle w:val="Listaszerbekezds"/>
         <w:numPr>
           <w:ilvl w:val="0"/>
           <w:numId w:val="13"/>
@@ -5315,7 +5313,7 @@
     </w:p>
     <w:p>
       <w:pPr>
-        <w:pStyle w:val="ListParagraph"/>
+        <w:pStyle w:val="Listaszerbekezds"/>
         <w:numPr>
           <w:ilvl w:val="0"/>
           <w:numId w:val="13"/>
@@ -5344,7 +5342,7 @@
     </w:p>
     <w:p>
       <w:pPr>
-        <w:pStyle w:val="ListParagraph"/>
+        <w:pStyle w:val="Listaszerbekezds"/>
         <w:numPr>
           <w:ilvl w:val="0"/>
           <w:numId w:val="13"/>
@@ -5373,7 +5371,7 @@
     </w:p>
     <w:p>
       <w:pPr>
-        <w:pStyle w:val="ListParagraph"/>
+        <w:pStyle w:val="Listaszerbekezds"/>
         <w:numPr>
           <w:ilvl w:val="0"/>
           <w:numId w:val="13"/>
@@ -5402,7 +5400,7 @@
     </w:p>
     <w:p>
       <w:pPr>
-        <w:pStyle w:val="ListParagraph"/>
+        <w:pStyle w:val="Listaszerbekezds"/>
         <w:numPr>
           <w:ilvl w:val="0"/>
           <w:numId w:val="13"/>
@@ -5471,7 +5469,7 @@
     </w:p>
     <w:p>
       <w:pPr>
-        <w:pStyle w:val="Heading1"/>
+        <w:pStyle w:val="Cmsor1"/>
         <w:numPr>
           <w:ilvl w:val="0"/>
           <w:numId w:val="2"/>
@@ -5479,19 +5477,19 @@
         <w:spacing w:before="840" w:line="276" w:lineRule="auto"/>
         <w:ind w:left="714" w:hanging="357"/>
       </w:pPr>
-      <w:bookmarkStart w:id="8" w:name="_Operátorok"/>
+      <w:bookmarkStart w:id="7" w:name="_Operátorok"/>
+      <w:bookmarkEnd w:id="7"/>
+      <w:r>
+        <w:t xml:space="preserve"> </w:t>
+      </w:r>
+      <w:r>
+        <w:tab/>
+      </w:r>
+      <w:bookmarkStart w:id="8" w:name="_Toc480750858"/>
+      <w:r>
+        <w:t>Operátorok</w:t>
+      </w:r>
       <w:bookmarkEnd w:id="8"/>
-      <w:r>
-        <w:t xml:space="preserve"> </w:t>
-      </w:r>
-      <w:r>
-        <w:tab/>
-      </w:r>
-      <w:bookmarkStart w:id="9" w:name="_Toc480750858"/>
-      <w:r>
-        <w:t>Operátorok</w:t>
-      </w:r>
-      <w:bookmarkEnd w:id="9"/>
     </w:p>
     <w:p>
       <w:pPr>
@@ -5595,7 +5593,7 @@
     </w:p>
     <w:tbl>
       <w:tblPr>
-        <w:tblStyle w:val="TableGrid"/>
+        <w:tblStyle w:val="Rcsostblzat"/>
         <w:tblW w:w="0" w:type="auto"/>
         <w:tblLook w:val="04A0" w:firstRow="1" w:lastRow="0" w:firstColumn="1" w:lastColumn="0" w:noHBand="0" w:noVBand="1"/>
       </w:tblPr>
@@ -6242,7 +6240,7 @@
     </w:p>
     <w:tbl>
       <w:tblPr>
-        <w:tblStyle w:val="TableGrid"/>
+        <w:tblStyle w:val="Rcsostblzat"/>
         <w:tblW w:w="9067" w:type="dxa"/>
         <w:tblLayout w:type="fixed"/>
         <w:tblLook w:val="04A0" w:firstRow="1" w:lastRow="0" w:firstColumn="1" w:lastColumn="0" w:noHBand="0" w:noVBand="1"/>
@@ -7476,7 +7474,7 @@
     </w:tbl>
     <w:p>
       <w:pPr>
-        <w:pStyle w:val="Heading1"/>
+        <w:pStyle w:val="Cmsor1"/>
         <w:numPr>
           <w:ilvl w:val="0"/>
           <w:numId w:val="2"/>
@@ -7484,7 +7482,7 @@
         <w:spacing w:before="840" w:line="276" w:lineRule="auto"/>
         <w:ind w:left="714" w:hanging="357"/>
       </w:pPr>
-      <w:bookmarkStart w:id="10" w:name="_Toc480750859"/>
+      <w:bookmarkStart w:id="9" w:name="_Toc480750859"/>
       <w:r>
         <w:lastRenderedPageBreak/>
         <w:t>Kommente</w:t>
@@ -7495,7 +7493,7 @@
       <w:r>
         <w:t>és</w:t>
       </w:r>
-      <w:bookmarkEnd w:id="10"/>
+      <w:bookmarkEnd w:id="9"/>
     </w:p>
     <w:p>
       <w:pPr>
@@ -7525,7 +7523,7 @@
     </w:p>
     <w:tbl>
       <w:tblPr>
-        <w:tblStyle w:val="TableGrid"/>
+        <w:tblStyle w:val="Rcsostblzat"/>
         <w:tblW w:w="0" w:type="auto"/>
         <w:tblLook w:val="04A0" w:firstRow="1" w:lastRow="0" w:firstColumn="1" w:lastColumn="0" w:noHBand="0" w:noVBand="1"/>
       </w:tblPr>
@@ -7766,7 +7764,7 @@
     </w:p>
     <w:p>
       <w:pPr>
-        <w:pStyle w:val="Heading1"/>
+        <w:pStyle w:val="Cmsor1"/>
         <w:numPr>
           <w:ilvl w:val="0"/>
           <w:numId w:val="2"/>
@@ -7774,11 +7772,11 @@
         <w:spacing w:before="840" w:line="276" w:lineRule="auto"/>
         <w:ind w:left="714" w:hanging="357"/>
       </w:pPr>
-      <w:bookmarkStart w:id="11" w:name="_Toc480750860"/>
+      <w:bookmarkStart w:id="10" w:name="_Toc480750860"/>
       <w:r>
         <w:t>Vezérlési szerkezetek</w:t>
       </w:r>
-      <w:bookmarkEnd w:id="11"/>
+      <w:bookmarkEnd w:id="10"/>
     </w:p>
     <w:p>
       <w:pPr>
@@ -8586,7 +8584,7 @@
     </w:p>
     <w:p>
       <w:pPr>
-        <w:pStyle w:val="Heading1"/>
+        <w:pStyle w:val="Cmsor1"/>
         <w:numPr>
           <w:ilvl w:val="0"/>
           <w:numId w:val="2"/>
@@ -8594,11 +8592,11 @@
         <w:spacing w:before="840" w:line="276" w:lineRule="auto"/>
         <w:ind w:left="714" w:hanging="357"/>
       </w:pPr>
-      <w:bookmarkStart w:id="12" w:name="_Toc480750861"/>
+      <w:bookmarkStart w:id="11" w:name="_Toc480750861"/>
       <w:r>
         <w:t>I/O kezelés</w:t>
       </w:r>
-      <w:bookmarkEnd w:id="12"/>
+      <w:bookmarkEnd w:id="11"/>
     </w:p>
     <w:p>
       <w:pPr>
@@ -8949,7 +8947,7 @@
     </w:p>
     <w:p>
       <w:pPr>
-        <w:pStyle w:val="Heading1"/>
+        <w:pStyle w:val="Cmsor1"/>
         <w:numPr>
           <w:ilvl w:val="0"/>
           <w:numId w:val="2"/>
@@ -8957,13 +8955,13 @@
         <w:spacing w:before="840" w:line="276" w:lineRule="auto"/>
         <w:ind w:left="714" w:hanging="357"/>
       </w:pPr>
-      <w:bookmarkStart w:id="13" w:name="_Tömbkezelés"/>
-      <w:bookmarkStart w:id="14" w:name="_Toc480750862"/>
+      <w:bookmarkStart w:id="12" w:name="_Tömbkezelés"/>
+      <w:bookmarkStart w:id="13" w:name="_Toc480750862"/>
+      <w:bookmarkEnd w:id="12"/>
+      <w:r>
+        <w:t>Tömbkezelés</w:t>
+      </w:r>
       <w:bookmarkEnd w:id="13"/>
-      <w:r>
-        <w:t>Tömbkezelés</w:t>
-      </w:r>
-      <w:bookmarkEnd w:id="14"/>
     </w:p>
     <w:p>
       <w:pPr>
@@ -9069,7 +9067,7 @@
           <w:noProof/>
           <w:szCs w:val="24"/>
         </w:rPr>
-        <w:t>(T)[N]</w:t>
+        <w:t>[N]</w:t>
       </w:r>
     </w:p>
     <w:p>
@@ -9090,84 +9088,61 @@
     <w:p>
       <w:pPr>
         <w:spacing w:after="0" w:line="276" w:lineRule="auto"/>
-        <w:ind w:left="708"/>
-        <w:rPr>
-          <w:rFonts w:ascii="Cambria Math" w:hAnsi="Cambria Math"/>
-          <w:szCs w:val="24"/>
-        </w:rPr>
-      </w:pPr>
-      <w:r>
-        <w:t xml:space="preserve">T a </w:t>
-      </w:r>
-      <w:r>
-        <w:t xml:space="preserve">tömb elemeinek </w:t>
-      </w:r>
-      <w:r>
-        <w:t>típus</w:t>
-      </w:r>
-      <w:r>
-        <w:t>a</w:t>
-      </w:r>
-      <w:r>
-        <w:t>, amely csak a következők lehetnek: egész, tört, logikai, szöveg</w:t>
+        <w:ind w:left="709" w:hanging="1"/>
+      </w:pPr>
+      <w:r>
+        <w:t xml:space="preserve">N a </w:t>
+      </w:r>
+      <w:r>
+        <w:t xml:space="preserve">tömb </w:t>
+      </w:r>
+      <w:r>
+        <w:t>méret</w:t>
+      </w:r>
+      <w:r>
+        <w:t>e</w:t>
+      </w:r>
+      <w:r>
+        <w:t xml:space="preserve"> (pozitív egész szám)</w:t>
       </w:r>
     </w:p>
     <w:p>
       <w:pPr>
         <w:spacing w:after="0" w:line="276" w:lineRule="auto"/>
-        <w:ind w:left="709" w:hanging="1"/>
-      </w:pPr>
-      <w:r>
-        <w:t xml:space="preserve">N a </w:t>
-      </w:r>
-      <w:r>
-        <w:t xml:space="preserve">tömb </w:t>
-      </w:r>
-      <w:r>
-        <w:t>méret</w:t>
-      </w:r>
-      <w:r>
-        <w:t>e</w:t>
-      </w:r>
-      <w:r>
-        <w:t xml:space="preserve"> (pozitív egész szám)</w:t>
-      </w:r>
+      </w:pPr>
+      <w:bookmarkStart w:id="14" w:name="_GoBack"/>
+      <w:bookmarkEnd w:id="14"/>
     </w:p>
     <w:p>
       <w:pPr>
         <w:spacing w:after="0" w:line="276" w:lineRule="auto"/>
       </w:pPr>
+      <w:r>
+        <w:t>Egy tömb deklarációja és definíciója egy sorba is vonható:</w:t>
+      </w:r>
     </w:p>
     <w:p>
       <w:pPr>
         <w:spacing w:after="0" w:line="276" w:lineRule="auto"/>
-      </w:pPr>
-      <w:r>
+        <w:rPr>
+          <w:b/>
+          <w:noProof/>
+        </w:rPr>
+      </w:pPr>
+    </w:p>
+    <w:p>
+      <w:pPr>
+        <w:spacing w:after="0" w:line="276" w:lineRule="auto"/>
+        <w:rPr>
+          <w:noProof/>
+        </w:rPr>
+      </w:pPr>
+      <w:r>
+        <w:rPr>
+          <w:b/>
+          <w:noProof/>
+        </w:rPr>
         <w:lastRenderedPageBreak/>
-        <w:t>Egy tömb deklarációja és definíciója egy sorba is vonható:</w:t>
-      </w:r>
-    </w:p>
-    <w:p>
-      <w:pPr>
-        <w:spacing w:after="0" w:line="276" w:lineRule="auto"/>
-        <w:rPr>
-          <w:b/>
-          <w:noProof/>
-        </w:rPr>
-      </w:pPr>
-    </w:p>
-    <w:p>
-      <w:pPr>
-        <w:spacing w:after="0" w:line="276" w:lineRule="auto"/>
-        <w:rPr>
-          <w:noProof/>
-        </w:rPr>
-      </w:pPr>
-      <w:r>
-        <w:rPr>
-          <w:b/>
-          <w:noProof/>
-        </w:rPr>
         <w:t>Példa:</w:t>
       </w:r>
       <w:r>
@@ -9275,7 +9250,7 @@
     </w:p>
     <w:p>
       <w:pPr>
-        <w:pStyle w:val="Heading1"/>
+        <w:pStyle w:val="Cmsor1"/>
         <w:numPr>
           <w:ilvl w:val="0"/>
           <w:numId w:val="2"/>
@@ -11641,7 +11616,7 @@
     <w:lsdException w:name="Hashtag" w:semiHidden="1" w:unhideWhenUsed="1"/>
     <w:lsdException w:name="Unresolved Mention" w:semiHidden="1" w:unhideWhenUsed="1"/>
   </w:latentStyles>
-  <w:style w:type="paragraph" w:default="1" w:styleId="Normal">
+  <w:style w:type="paragraph" w:default="1" w:styleId="Norml">
     <w:name w:val="Normal"/>
     <w:qFormat/>
     <w:rsid w:val="00943C72"/>
@@ -11653,11 +11628,11 @@
       <w:sz w:val="24"/>
     </w:rPr>
   </w:style>
-  <w:style w:type="paragraph" w:styleId="Heading1">
+  <w:style w:type="paragraph" w:styleId="Cmsor1">
     <w:name w:val="heading 1"/>
-    <w:basedOn w:val="Normal"/>
-    <w:next w:val="Normal"/>
-    <w:link w:val="Heading1Char"/>
+    <w:basedOn w:val="Norml"/>
+    <w:next w:val="Norml"/>
+    <w:link w:val="Cmsor1Char"/>
     <w:uiPriority w:val="9"/>
     <w:qFormat/>
     <w:rsid w:val="00DE7952"/>
@@ -11674,11 +11649,11 @@
       <w:szCs w:val="32"/>
     </w:rPr>
   </w:style>
-  <w:style w:type="paragraph" w:styleId="Heading2">
+  <w:style w:type="paragraph" w:styleId="Cmsor2">
     <w:name w:val="heading 2"/>
-    <w:basedOn w:val="Normal"/>
-    <w:next w:val="Normal"/>
-    <w:link w:val="Heading2Char"/>
+    <w:basedOn w:val="Norml"/>
+    <w:next w:val="Norml"/>
+    <w:link w:val="Cmsor2Char"/>
     <w:uiPriority w:val="9"/>
     <w:unhideWhenUsed/>
     <w:qFormat/>
@@ -11696,11 +11671,11 @@
       <w:szCs w:val="26"/>
     </w:rPr>
   </w:style>
-  <w:style w:type="paragraph" w:styleId="Heading3">
+  <w:style w:type="paragraph" w:styleId="Cmsor3">
     <w:name w:val="heading 3"/>
-    <w:basedOn w:val="Normal"/>
-    <w:next w:val="Normal"/>
-    <w:link w:val="Heading3Char"/>
+    <w:basedOn w:val="Norml"/>
+    <w:next w:val="Norml"/>
+    <w:link w:val="Cmsor3Char"/>
     <w:uiPriority w:val="9"/>
     <w:unhideWhenUsed/>
     <w:rsid w:val="00A92935"/>
@@ -11716,11 +11691,11 @@
       <w:szCs w:val="24"/>
     </w:rPr>
   </w:style>
-  <w:style w:type="paragraph" w:styleId="Heading4">
+  <w:style w:type="paragraph" w:styleId="Cmsor4">
     <w:name w:val="heading 4"/>
-    <w:basedOn w:val="Normal"/>
-    <w:next w:val="Normal"/>
-    <w:link w:val="Heading4Char"/>
+    <w:basedOn w:val="Norml"/>
+    <w:next w:val="Norml"/>
+    <w:link w:val="Cmsor4Char"/>
     <w:uiPriority w:val="9"/>
     <w:unhideWhenUsed/>
     <w:rsid w:val="00A92935"/>
@@ -11737,11 +11712,11 @@
       <w:color w:val="2E74B5" w:themeColor="accent1" w:themeShade="BF"/>
     </w:rPr>
   </w:style>
-  <w:style w:type="paragraph" w:styleId="Heading5">
+  <w:style w:type="paragraph" w:styleId="Cmsor5">
     <w:name w:val="heading 5"/>
-    <w:basedOn w:val="Normal"/>
-    <w:next w:val="Normal"/>
-    <w:link w:val="Heading5Char"/>
+    <w:basedOn w:val="Norml"/>
+    <w:next w:val="Norml"/>
+    <w:link w:val="Cmsor5Char"/>
     <w:uiPriority w:val="9"/>
     <w:unhideWhenUsed/>
     <w:rsid w:val="00233CAC"/>
@@ -11756,13 +11731,13 @@
       <w:color w:val="2E74B5" w:themeColor="accent1" w:themeShade="BF"/>
     </w:rPr>
   </w:style>
-  <w:style w:type="character" w:default="1" w:styleId="DefaultParagraphFont">
+  <w:style w:type="character" w:default="1" w:styleId="Bekezdsalapbettpusa">
     <w:name w:val="Default Paragraph Font"/>
     <w:uiPriority w:val="1"/>
     <w:semiHidden/>
     <w:unhideWhenUsed/>
   </w:style>
-  <w:style w:type="table" w:default="1" w:styleId="TableNormal">
+  <w:style w:type="table" w:default="1" w:styleId="Normltblzat">
     <w:name w:val="Normal Table"/>
     <w:uiPriority w:val="99"/>
     <w:semiHidden/>
@@ -11777,16 +11752,16 @@
       </w:tblCellMar>
     </w:tblPr>
   </w:style>
-  <w:style w:type="numbering" w:default="1" w:styleId="NoList">
+  <w:style w:type="numbering" w:default="1" w:styleId="Nemlista">
     <w:name w:val="No List"/>
     <w:uiPriority w:val="99"/>
     <w:semiHidden/>
     <w:unhideWhenUsed/>
   </w:style>
-  <w:style w:type="character" w:customStyle="1" w:styleId="Heading1Char">
-    <w:name w:val="Heading 1 Char"/>
-    <w:basedOn w:val="DefaultParagraphFont"/>
-    <w:link w:val="Heading1"/>
+  <w:style w:type="character" w:customStyle="1" w:styleId="Cmsor1Char">
+    <w:name w:val="Címsor 1 Char"/>
+    <w:basedOn w:val="Bekezdsalapbettpusa"/>
+    <w:link w:val="Cmsor1"/>
     <w:uiPriority w:val="9"/>
     <w:rsid w:val="00DE7952"/>
     <w:rPr>
@@ -11796,10 +11771,10 @@
       <w:szCs w:val="32"/>
     </w:rPr>
   </w:style>
-  <w:style w:type="character" w:customStyle="1" w:styleId="Heading2Char">
-    <w:name w:val="Heading 2 Char"/>
-    <w:basedOn w:val="DefaultParagraphFont"/>
-    <w:link w:val="Heading2"/>
+  <w:style w:type="character" w:customStyle="1" w:styleId="Cmsor2Char">
+    <w:name w:val="Címsor 2 Char"/>
+    <w:basedOn w:val="Bekezdsalapbettpusa"/>
+    <w:link w:val="Cmsor2"/>
     <w:uiPriority w:val="9"/>
     <w:rsid w:val="00974D48"/>
     <w:rPr>
@@ -11809,9 +11784,9 @@
       <w:szCs w:val="26"/>
     </w:rPr>
   </w:style>
-  <w:style w:type="paragraph" w:styleId="ListParagraph">
+  <w:style w:type="paragraph" w:styleId="Listaszerbekezds">
     <w:name w:val="List Paragraph"/>
-    <w:basedOn w:val="Normal"/>
+    <w:basedOn w:val="Norml"/>
     <w:uiPriority w:val="34"/>
     <w:qFormat/>
     <w:rsid w:val="00D2410E"/>
@@ -11820,7 +11795,7 @@
       <w:contextualSpacing/>
     </w:pPr>
   </w:style>
-  <w:style w:type="paragraph" w:styleId="NoSpacing">
+  <w:style w:type="paragraph" w:styleId="Nincstrkz">
     <w:name w:val="No Spacing"/>
     <w:uiPriority w:val="1"/>
     <w:rsid w:val="00FF2A94"/>
@@ -11828,9 +11803,9 @@
       <w:spacing w:after="0" w:line="240" w:lineRule="auto"/>
     </w:pPr>
   </w:style>
-  <w:style w:type="character" w:styleId="PlaceholderText">
+  <w:style w:type="character" w:styleId="Helyrzszveg">
     <w:name w:val="Placeholder Text"/>
-    <w:basedOn w:val="DefaultParagraphFont"/>
+    <w:basedOn w:val="Bekezdsalapbettpusa"/>
     <w:uiPriority w:val="99"/>
     <w:semiHidden/>
     <w:rsid w:val="00FF2A94"/>
@@ -11838,10 +11813,10 @@
       <w:color w:val="808080"/>
     </w:rPr>
   </w:style>
-  <w:style w:type="character" w:customStyle="1" w:styleId="Heading3Char">
-    <w:name w:val="Heading 3 Char"/>
-    <w:basedOn w:val="DefaultParagraphFont"/>
-    <w:link w:val="Heading3"/>
+  <w:style w:type="character" w:customStyle="1" w:styleId="Cmsor3Char">
+    <w:name w:val="Címsor 3 Char"/>
+    <w:basedOn w:val="Bekezdsalapbettpusa"/>
+    <w:link w:val="Cmsor3"/>
     <w:uiPriority w:val="9"/>
     <w:rsid w:val="00A92935"/>
     <w:rPr>
@@ -11851,10 +11826,10 @@
       <w:szCs w:val="24"/>
     </w:rPr>
   </w:style>
-  <w:style w:type="character" w:customStyle="1" w:styleId="Heading4Char">
-    <w:name w:val="Heading 4 Char"/>
-    <w:basedOn w:val="DefaultParagraphFont"/>
-    <w:link w:val="Heading4"/>
+  <w:style w:type="character" w:customStyle="1" w:styleId="Cmsor4Char">
+    <w:name w:val="Címsor 4 Char"/>
+    <w:basedOn w:val="Bekezdsalapbettpusa"/>
+    <w:link w:val="Cmsor4"/>
     <w:uiPriority w:val="9"/>
     <w:rsid w:val="00A92935"/>
     <w:rPr>
@@ -11864,11 +11839,11 @@
       <w:color w:val="2E74B5" w:themeColor="accent1" w:themeShade="BF"/>
     </w:rPr>
   </w:style>
-  <w:style w:type="paragraph" w:styleId="Title">
+  <w:style w:type="paragraph" w:styleId="Cm">
     <w:name w:val="Title"/>
-    <w:basedOn w:val="Normal"/>
-    <w:next w:val="Normal"/>
-    <w:link w:val="TitleChar"/>
+    <w:basedOn w:val="Norml"/>
+    <w:next w:val="Norml"/>
+    <w:link w:val="CmChar"/>
     <w:uiPriority w:val="10"/>
     <w:qFormat/>
     <w:rsid w:val="00A92935"/>
@@ -11884,10 +11859,10 @@
       <w:szCs w:val="56"/>
     </w:rPr>
   </w:style>
-  <w:style w:type="character" w:customStyle="1" w:styleId="TitleChar">
-    <w:name w:val="Title Char"/>
-    <w:basedOn w:val="DefaultParagraphFont"/>
-    <w:link w:val="Title"/>
+  <w:style w:type="character" w:customStyle="1" w:styleId="CmChar">
+    <w:name w:val="Cím Char"/>
+    <w:basedOn w:val="Bekezdsalapbettpusa"/>
+    <w:link w:val="Cm"/>
     <w:uiPriority w:val="10"/>
     <w:rsid w:val="00A92935"/>
     <w:rPr>
@@ -11898,10 +11873,10 @@
       <w:szCs w:val="56"/>
     </w:rPr>
   </w:style>
-  <w:style w:type="character" w:customStyle="1" w:styleId="Heading5Char">
-    <w:name w:val="Heading 5 Char"/>
-    <w:basedOn w:val="DefaultParagraphFont"/>
-    <w:link w:val="Heading5"/>
+  <w:style w:type="character" w:customStyle="1" w:styleId="Cmsor5Char">
+    <w:name w:val="Címsor 5 Char"/>
+    <w:basedOn w:val="Bekezdsalapbettpusa"/>
+    <w:link w:val="Cmsor5"/>
     <w:uiPriority w:val="9"/>
     <w:rsid w:val="00233CAC"/>
     <w:rPr>
@@ -11909,9 +11884,9 @@
       <w:color w:val="2E74B5" w:themeColor="accent1" w:themeShade="BF"/>
     </w:rPr>
   </w:style>
-  <w:style w:type="table" w:styleId="TableGrid">
+  <w:style w:type="table" w:styleId="Rcsostblzat">
     <w:name w:val="Table Grid"/>
-    <w:basedOn w:val="TableNormal"/>
+    <w:basedOn w:val="Normltblzat"/>
     <w:uiPriority w:val="39"/>
     <w:rsid w:val="00F559ED"/>
     <w:pPr>
@@ -11930,16 +11905,16 @@
   </w:style>
   <w:style w:type="paragraph" w:customStyle="1" w:styleId="Kdrszlet">
     <w:name w:val="Kódrészlet"/>
-    <w:basedOn w:val="Normal"/>
+    <w:basedOn w:val="Norml"/>
     <w:qFormat/>
     <w:rsid w:val="00F030D1"/>
     <w:rPr>
       <w:rFonts w:ascii="Cambria Math" w:hAnsi="Cambria Math"/>
     </w:rPr>
   </w:style>
-  <w:style w:type="character" w:styleId="CommentReference">
+  <w:style w:type="character" w:styleId="Jegyzethivatkozs">
     <w:name w:val="annotation reference"/>
-    <w:basedOn w:val="DefaultParagraphFont"/>
+    <w:basedOn w:val="Bekezdsalapbettpusa"/>
     <w:uiPriority w:val="99"/>
     <w:semiHidden/>
     <w:unhideWhenUsed/>
@@ -11949,10 +11924,10 @@
       <w:szCs w:val="16"/>
     </w:rPr>
   </w:style>
-  <w:style w:type="paragraph" w:styleId="CommentText">
+  <w:style w:type="paragraph" w:styleId="Jegyzetszveg">
     <w:name w:val="annotation text"/>
-    <w:basedOn w:val="Normal"/>
-    <w:link w:val="CommentTextChar"/>
+    <w:basedOn w:val="Norml"/>
+    <w:link w:val="JegyzetszvegChar"/>
     <w:uiPriority w:val="99"/>
     <w:semiHidden/>
     <w:unhideWhenUsed/>
@@ -11965,10 +11940,10 @@
       <w:szCs w:val="20"/>
     </w:rPr>
   </w:style>
-  <w:style w:type="character" w:customStyle="1" w:styleId="CommentTextChar">
-    <w:name w:val="Comment Text Char"/>
-    <w:basedOn w:val="DefaultParagraphFont"/>
-    <w:link w:val="CommentText"/>
+  <w:style w:type="character" w:customStyle="1" w:styleId="JegyzetszvegChar">
+    <w:name w:val="Jegyzetszöveg Char"/>
+    <w:basedOn w:val="Bekezdsalapbettpusa"/>
+    <w:link w:val="Jegyzetszveg"/>
     <w:uiPriority w:val="99"/>
     <w:semiHidden/>
     <w:rsid w:val="00DA7317"/>
@@ -11978,11 +11953,11 @@
       <w:szCs w:val="20"/>
     </w:rPr>
   </w:style>
-  <w:style w:type="paragraph" w:styleId="CommentSubject">
+  <w:style w:type="paragraph" w:styleId="Megjegyzstrgya">
     <w:name w:val="annotation subject"/>
-    <w:basedOn w:val="CommentText"/>
-    <w:next w:val="CommentText"/>
-    <w:link w:val="CommentSubjectChar"/>
+    <w:basedOn w:val="Jegyzetszveg"/>
+    <w:next w:val="Jegyzetszveg"/>
+    <w:link w:val="MegjegyzstrgyaChar"/>
     <w:uiPriority w:val="99"/>
     <w:semiHidden/>
     <w:unhideWhenUsed/>
@@ -11992,10 +11967,10 @@
       <w:bCs/>
     </w:rPr>
   </w:style>
-  <w:style w:type="character" w:customStyle="1" w:styleId="CommentSubjectChar">
-    <w:name w:val="Comment Subject Char"/>
-    <w:basedOn w:val="CommentTextChar"/>
-    <w:link w:val="CommentSubject"/>
+  <w:style w:type="character" w:customStyle="1" w:styleId="MegjegyzstrgyaChar">
+    <w:name w:val="Megjegyzés tárgya Char"/>
+    <w:basedOn w:val="JegyzetszvegChar"/>
+    <w:link w:val="Megjegyzstrgya"/>
     <w:uiPriority w:val="99"/>
     <w:semiHidden/>
     <w:rsid w:val="00DA7317"/>
@@ -12007,10 +11982,10 @@
       <w:szCs w:val="20"/>
     </w:rPr>
   </w:style>
-  <w:style w:type="paragraph" w:styleId="BalloonText">
+  <w:style w:type="paragraph" w:styleId="Buborkszveg">
     <w:name w:val="Balloon Text"/>
-    <w:basedOn w:val="Normal"/>
-    <w:link w:val="BalloonTextChar"/>
+    <w:basedOn w:val="Norml"/>
+    <w:link w:val="BuborkszvegChar"/>
     <w:uiPriority w:val="99"/>
     <w:semiHidden/>
     <w:unhideWhenUsed/>
@@ -12024,10 +11999,10 @@
       <w:szCs w:val="18"/>
     </w:rPr>
   </w:style>
-  <w:style w:type="character" w:customStyle="1" w:styleId="BalloonTextChar">
-    <w:name w:val="Balloon Text Char"/>
-    <w:basedOn w:val="DefaultParagraphFont"/>
-    <w:link w:val="BalloonText"/>
+  <w:style w:type="character" w:customStyle="1" w:styleId="BuborkszvegChar">
+    <w:name w:val="Buborékszöveg Char"/>
+    <w:basedOn w:val="Bekezdsalapbettpusa"/>
+    <w:link w:val="Buborkszveg"/>
     <w:uiPriority w:val="99"/>
     <w:semiHidden/>
     <w:rsid w:val="00DA7317"/>
@@ -12037,9 +12012,9 @@
       <w:szCs w:val="18"/>
     </w:rPr>
   </w:style>
-  <w:style w:type="character" w:styleId="Hyperlink">
+  <w:style w:type="character" w:styleId="Hiperhivatkozs">
     <w:name w:val="Hyperlink"/>
-    <w:basedOn w:val="DefaultParagraphFont"/>
+    <w:basedOn w:val="Bekezdsalapbettpusa"/>
     <w:uiPriority w:val="99"/>
     <w:unhideWhenUsed/>
     <w:rsid w:val="00E73A90"/>
@@ -12048,9 +12023,9 @@
       <w:u w:val="single"/>
     </w:rPr>
   </w:style>
-  <w:style w:type="character" w:styleId="FollowedHyperlink">
+  <w:style w:type="character" w:styleId="Mrltotthiperhivatkozs">
     <w:name w:val="FollowedHyperlink"/>
-    <w:basedOn w:val="DefaultParagraphFont"/>
+    <w:basedOn w:val="Bekezdsalapbettpusa"/>
     <w:uiPriority w:val="99"/>
     <w:semiHidden/>
     <w:unhideWhenUsed/>
@@ -12060,10 +12035,10 @@
       <w:u w:val="single"/>
     </w:rPr>
   </w:style>
-  <w:style w:type="paragraph" w:styleId="TOCHeading">
+  <w:style w:type="paragraph" w:styleId="Tartalomjegyzkcmsora">
     <w:name w:val="TOC Heading"/>
-    <w:basedOn w:val="Heading1"/>
-    <w:next w:val="Normal"/>
+    <w:basedOn w:val="Cmsor1"/>
+    <w:next w:val="Norml"/>
     <w:uiPriority w:val="39"/>
     <w:unhideWhenUsed/>
     <w:qFormat/>
@@ -12076,10 +12051,10 @@
       <w:lang w:eastAsia="hu-HU"/>
     </w:rPr>
   </w:style>
-  <w:style w:type="paragraph" w:styleId="TOC1">
+  <w:style w:type="paragraph" w:styleId="TJ1">
     <w:name w:val="toc 1"/>
-    <w:basedOn w:val="Normal"/>
-    <w:next w:val="Normal"/>
+    <w:basedOn w:val="Norml"/>
+    <w:next w:val="Norml"/>
     <w:autoRedefine/>
     <w:uiPriority w:val="39"/>
     <w:unhideWhenUsed/>
@@ -12090,13 +12065,13 @@
   </w:style>
   <w:style w:type="character" w:customStyle="1" w:styleId="sup">
     <w:name w:val="sup"/>
-    <w:basedOn w:val="DefaultParagraphFont"/>
+    <w:basedOn w:val="Bekezdsalapbettpusa"/>
     <w:rsid w:val="004F147A"/>
   </w:style>
-  <w:style w:type="paragraph" w:styleId="FootnoteText">
+  <w:style w:type="paragraph" w:styleId="Lbjegyzetszveg">
     <w:name w:val="footnote text"/>
-    <w:basedOn w:val="Normal"/>
-    <w:link w:val="FootnoteTextChar"/>
+    <w:basedOn w:val="Norml"/>
+    <w:link w:val="LbjegyzetszvegChar"/>
     <w:uiPriority w:val="99"/>
     <w:semiHidden/>
     <w:unhideWhenUsed/>
@@ -12109,10 +12084,10 @@
       <w:szCs w:val="20"/>
     </w:rPr>
   </w:style>
-  <w:style w:type="character" w:customStyle="1" w:styleId="FootnoteTextChar">
-    <w:name w:val="Footnote Text Char"/>
-    <w:basedOn w:val="DefaultParagraphFont"/>
-    <w:link w:val="FootnoteText"/>
+  <w:style w:type="character" w:customStyle="1" w:styleId="LbjegyzetszvegChar">
+    <w:name w:val="Lábjegyzetszöveg Char"/>
+    <w:basedOn w:val="Bekezdsalapbettpusa"/>
+    <w:link w:val="Lbjegyzetszveg"/>
     <w:uiPriority w:val="99"/>
     <w:semiHidden/>
     <w:rsid w:val="00576D51"/>
@@ -12122,9 +12097,9 @@
       <w:szCs w:val="20"/>
     </w:rPr>
   </w:style>
-  <w:style w:type="character" w:styleId="FootnoteReference">
+  <w:style w:type="character" w:styleId="Lbjegyzet-hivatkozs">
     <w:name w:val="footnote reference"/>
-    <w:basedOn w:val="DefaultParagraphFont"/>
+    <w:basedOn w:val="Bekezdsalapbettpusa"/>
     <w:uiPriority w:val="99"/>
     <w:semiHidden/>
     <w:unhideWhenUsed/>
@@ -12402,7 +12377,7 @@
 </file>
 
 <file path=customXml/itemProps1.xml><?xml version="1.0" encoding="utf-8"?>
-<ds:datastoreItem xmlns:ds="http://schemas.openxmlformats.org/officeDocument/2006/customXml" ds:itemID="{EF152B36-9B77-4123-AEF7-3997BBED5C14}">
+<ds:datastoreItem xmlns:ds="http://schemas.openxmlformats.org/officeDocument/2006/customXml" ds:itemID="{55C4C2A7-B1C9-4D2D-A97D-DEA83F739DB4}">
   <ds:schemaRefs>
     <ds:schemaRef ds:uri="http://schemas.openxmlformats.org/officeDocument/2006/bibliography"/>
   </ds:schemaRefs>

</xml_diff>

<commit_message>
Updated lang def too to mach the last commit
</commit_message>
<xml_diff>
--- a/_documents/I. melléklet - pszeudonyelv-definíció.docx
+++ b/_documents/I. melléklet - pszeudonyelv-definíció.docx
@@ -4,7 +4,7 @@
   <w:body>
     <w:p>
       <w:pPr>
-        <w:pStyle w:val="Cm"/>
+        <w:pStyle w:val="Title"/>
         <w:spacing w:after="240" w:line="276" w:lineRule="auto"/>
       </w:pPr>
       <w:r>
@@ -50,7 +50,7 @@
       <w:sdtContent>
         <w:p>
           <w:pPr>
-            <w:pStyle w:val="Tartalomjegyzkcmsora"/>
+            <w:pStyle w:val="TOCHeading"/>
             <w:spacing w:line="276" w:lineRule="auto"/>
           </w:pPr>
           <w:r>
@@ -59,7 +59,7 @@
         </w:p>
         <w:p>
           <w:pPr>
-            <w:pStyle w:val="TJ1"/>
+            <w:pStyle w:val="TOC1"/>
             <w:tabs>
               <w:tab w:val="left" w:pos="440"/>
               <w:tab w:val="right" w:leader="dot" w:pos="9062"/>
@@ -83,7 +83,7 @@
           <w:hyperlink w:anchor="_Toc480750854" w:history="1">
             <w:r>
               <w:rPr>
-                <w:rStyle w:val="Hiperhivatkozs"/>
+                <w:rStyle w:val="Hyperlink"/>
                 <w:noProof/>
               </w:rPr>
               <w:t>1.</w:t>
@@ -99,7 +99,7 @@
             </w:r>
             <w:r>
               <w:rPr>
-                <w:rStyle w:val="Hiperhivatkozs"/>
+                <w:rStyle w:val="Hyperlink"/>
                 <w:noProof/>
               </w:rPr>
               <w:t>Bevezetés</w:t>
@@ -156,7 +156,7 @@
         </w:p>
         <w:p>
           <w:pPr>
-            <w:pStyle w:val="TJ1"/>
+            <w:pStyle w:val="TOC1"/>
             <w:tabs>
               <w:tab w:val="left" w:pos="440"/>
               <w:tab w:val="right" w:leader="dot" w:pos="9062"/>
@@ -171,7 +171,7 @@
           <w:hyperlink w:anchor="_Toc480750855" w:history="1">
             <w:r>
               <w:rPr>
-                <w:rStyle w:val="Hiperhivatkozs"/>
+                <w:rStyle w:val="Hyperlink"/>
                 <w:noProof/>
               </w:rPr>
               <w:t>2.</w:t>
@@ -187,7 +187,7 @@
             </w:r>
             <w:r>
               <w:rPr>
-                <w:rStyle w:val="Hiperhivatkozs"/>
+                <w:rStyle w:val="Hyperlink"/>
                 <w:noProof/>
               </w:rPr>
               <w:t>Lefoglalt szavak</w:t>
@@ -244,7 +244,7 @@
         </w:p>
         <w:p>
           <w:pPr>
-            <w:pStyle w:val="TJ1"/>
+            <w:pStyle w:val="TOC1"/>
             <w:tabs>
               <w:tab w:val="left" w:pos="440"/>
               <w:tab w:val="right" w:leader="dot" w:pos="9062"/>
@@ -259,7 +259,7 @@
           <w:hyperlink w:anchor="_Toc480750856" w:history="1">
             <w:r>
               <w:rPr>
-                <w:rStyle w:val="Hiperhivatkozs"/>
+                <w:rStyle w:val="Hyperlink"/>
                 <w:noProof/>
               </w:rPr>
               <w:t>3.</w:t>
@@ -275,7 +275,7 @@
             </w:r>
             <w:r>
               <w:rPr>
-                <w:rStyle w:val="Hiperhivatkozs"/>
+                <w:rStyle w:val="Hyperlink"/>
                 <w:noProof/>
               </w:rPr>
               <w:t>Változóhasználat, típusok</w:t>
@@ -332,7 +332,7 @@
         </w:p>
         <w:p>
           <w:pPr>
-            <w:pStyle w:val="TJ1"/>
+            <w:pStyle w:val="TOC1"/>
             <w:tabs>
               <w:tab w:val="left" w:pos="440"/>
               <w:tab w:val="right" w:leader="dot" w:pos="9062"/>
@@ -347,7 +347,7 @@
           <w:hyperlink w:anchor="_Toc480750857" w:history="1">
             <w:r>
               <w:rPr>
-                <w:rStyle w:val="Hiperhivatkozs"/>
+                <w:rStyle w:val="Hyperlink"/>
                 <w:noProof/>
               </w:rPr>
               <w:t>4.</w:t>
@@ -363,7 +363,7 @@
             </w:r>
             <w:r>
               <w:rPr>
-                <w:rStyle w:val="Hiperhivatkozs"/>
+                <w:rStyle w:val="Hyperlink"/>
                 <w:noProof/>
               </w:rPr>
               <w:t>Típuskonverziók</w:t>
@@ -420,7 +420,7 @@
         </w:p>
         <w:p>
           <w:pPr>
-            <w:pStyle w:val="TJ1"/>
+            <w:pStyle w:val="TOC1"/>
             <w:tabs>
               <w:tab w:val="left" w:pos="440"/>
               <w:tab w:val="right" w:leader="dot" w:pos="9062"/>
@@ -435,7 +435,7 @@
           <w:hyperlink w:anchor="_Toc480750858" w:history="1">
             <w:r>
               <w:rPr>
-                <w:rStyle w:val="Hiperhivatkozs"/>
+                <w:rStyle w:val="Hyperlink"/>
                 <w:noProof/>
               </w:rPr>
               <w:t>5.</w:t>
@@ -451,7 +451,7 @@
             </w:r>
             <w:r>
               <w:rPr>
-                <w:rStyle w:val="Hiperhivatkozs"/>
+                <w:rStyle w:val="Hyperlink"/>
                 <w:noProof/>
               </w:rPr>
               <w:t>Operátorok</w:t>
@@ -508,7 +508,7 @@
         </w:p>
         <w:p>
           <w:pPr>
-            <w:pStyle w:val="TJ1"/>
+            <w:pStyle w:val="TOC1"/>
             <w:tabs>
               <w:tab w:val="left" w:pos="440"/>
               <w:tab w:val="right" w:leader="dot" w:pos="9062"/>
@@ -523,7 +523,7 @@
           <w:hyperlink w:anchor="_Toc480750859" w:history="1">
             <w:r>
               <w:rPr>
-                <w:rStyle w:val="Hiperhivatkozs"/>
+                <w:rStyle w:val="Hyperlink"/>
                 <w:noProof/>
               </w:rPr>
               <w:t>6.</w:t>
@@ -539,7 +539,7 @@
             </w:r>
             <w:r>
               <w:rPr>
-                <w:rStyle w:val="Hiperhivatkozs"/>
+                <w:rStyle w:val="Hyperlink"/>
                 <w:noProof/>
               </w:rPr>
               <w:t>Kommentezés</w:t>
@@ -596,7 +596,7 @@
         </w:p>
         <w:p>
           <w:pPr>
-            <w:pStyle w:val="TJ1"/>
+            <w:pStyle w:val="TOC1"/>
             <w:tabs>
               <w:tab w:val="left" w:pos="440"/>
               <w:tab w:val="right" w:leader="dot" w:pos="9062"/>
@@ -611,7 +611,7 @@
           <w:hyperlink w:anchor="_Toc480750860" w:history="1">
             <w:r>
               <w:rPr>
-                <w:rStyle w:val="Hiperhivatkozs"/>
+                <w:rStyle w:val="Hyperlink"/>
                 <w:noProof/>
               </w:rPr>
               <w:t>7.</w:t>
@@ -627,7 +627,7 @@
             </w:r>
             <w:r>
               <w:rPr>
-                <w:rStyle w:val="Hiperhivatkozs"/>
+                <w:rStyle w:val="Hyperlink"/>
                 <w:noProof/>
               </w:rPr>
               <w:t>Vezérlési szerkezetek</w:t>
@@ -684,7 +684,7 @@
         </w:p>
         <w:p>
           <w:pPr>
-            <w:pStyle w:val="TJ1"/>
+            <w:pStyle w:val="TOC1"/>
             <w:tabs>
               <w:tab w:val="left" w:pos="440"/>
               <w:tab w:val="right" w:leader="dot" w:pos="9062"/>
@@ -699,7 +699,7 @@
           <w:hyperlink w:anchor="_Toc480750861" w:history="1">
             <w:r>
               <w:rPr>
-                <w:rStyle w:val="Hiperhivatkozs"/>
+                <w:rStyle w:val="Hyperlink"/>
                 <w:noProof/>
               </w:rPr>
               <w:t>8.</w:t>
@@ -715,7 +715,7 @@
             </w:r>
             <w:r>
               <w:rPr>
-                <w:rStyle w:val="Hiperhivatkozs"/>
+                <w:rStyle w:val="Hyperlink"/>
                 <w:noProof/>
               </w:rPr>
               <w:t>I/O kezelés</w:t>
@@ -772,7 +772,7 @@
         </w:p>
         <w:p>
           <w:pPr>
-            <w:pStyle w:val="TJ1"/>
+            <w:pStyle w:val="TOC1"/>
             <w:tabs>
               <w:tab w:val="left" w:pos="440"/>
               <w:tab w:val="right" w:leader="dot" w:pos="9062"/>
@@ -787,7 +787,7 @@
           <w:hyperlink w:anchor="_Toc480750862" w:history="1">
             <w:r>
               <w:rPr>
-                <w:rStyle w:val="Hiperhivatkozs"/>
+                <w:rStyle w:val="Hyperlink"/>
                 <w:noProof/>
               </w:rPr>
               <w:t>9.</w:t>
@@ -803,7 +803,7 @@
             </w:r>
             <w:r>
               <w:rPr>
-                <w:rStyle w:val="Hiperhivatkozs"/>
+                <w:rStyle w:val="Hyperlink"/>
                 <w:noProof/>
               </w:rPr>
               <w:t>Tömbkezelés</w:t>
@@ -860,7 +860,7 @@
         </w:p>
         <w:p>
           <w:pPr>
-            <w:pStyle w:val="TJ1"/>
+            <w:pStyle w:val="TOC1"/>
             <w:tabs>
               <w:tab w:val="left" w:pos="660"/>
               <w:tab w:val="right" w:leader="dot" w:pos="9062"/>
@@ -875,7 +875,7 @@
           <w:hyperlink w:anchor="_Toc480750863" w:history="1">
             <w:r>
               <w:rPr>
-                <w:rStyle w:val="Hiperhivatkozs"/>
+                <w:rStyle w:val="Hyperlink"/>
                 <w:noProof/>
               </w:rPr>
               <w:t>10.</w:t>
@@ -891,7 +891,7 @@
             </w:r>
             <w:r>
               <w:rPr>
-                <w:rStyle w:val="Hiperhivatkozs"/>
+                <w:rStyle w:val="Hyperlink"/>
                 <w:noProof/>
               </w:rPr>
               <w:t>Nyelvtan definíció</w:t>
@@ -989,7 +989,7 @@
     </w:p>
     <w:p>
       <w:pPr>
-        <w:pStyle w:val="Cmsor1"/>
+        <w:pStyle w:val="Heading1"/>
         <w:numPr>
           <w:ilvl w:val="0"/>
           <w:numId w:val="2"/>
@@ -1068,7 +1068,7 @@
     </w:p>
     <w:p>
       <w:pPr>
-        <w:pStyle w:val="Listaszerbekezds"/>
+        <w:pStyle w:val="ListParagraph"/>
         <w:numPr>
           <w:ilvl w:val="0"/>
           <w:numId w:val="8"/>
@@ -1134,7 +1134,7 @@
     </w:p>
     <w:p>
       <w:pPr>
-        <w:pStyle w:val="Listaszerbekezds"/>
+        <w:pStyle w:val="ListParagraph"/>
         <w:numPr>
           <w:ilvl w:val="0"/>
           <w:numId w:val="8"/>
@@ -1237,7 +1237,7 @@
       <w:pPr>
         <w:spacing w:line="276" w:lineRule="auto"/>
         <w:rPr>
-          <w:rStyle w:val="Cmsor2Char"/>
+          <w:rStyle w:val="Heading2Char"/>
           <w:rFonts w:ascii="Calibri" w:eastAsiaTheme="minorHAnsi" w:hAnsi="Calibri" w:cstheme="minorBidi"/>
           <w:color w:val="auto"/>
           <w:sz w:val="24"/>
@@ -1283,7 +1283,7 @@
     </w:p>
     <w:p>
       <w:pPr>
-        <w:pStyle w:val="Cmsor1"/>
+        <w:pStyle w:val="Heading1"/>
         <w:numPr>
           <w:ilvl w:val="0"/>
           <w:numId w:val="2"/>
@@ -1322,7 +1322,7 @@
     </w:p>
     <w:p>
       <w:pPr>
-        <w:pStyle w:val="Listaszerbekezds"/>
+        <w:pStyle w:val="ListParagraph"/>
         <w:numPr>
           <w:ilvl w:val="0"/>
           <w:numId w:val="15"/>
@@ -1868,7 +1868,7 @@
       <w:hyperlink w:anchor="_Operátorok" w:history="1">
         <w:r>
           <w:rPr>
-            <w:rStyle w:val="Hiperhivatkozs"/>
+            <w:rStyle w:val="Hyperlink"/>
             <w:noProof/>
           </w:rPr>
           <w:t>Operátorok</w:t>
@@ -1883,7 +1883,7 @@
     </w:p>
     <w:p>
       <w:pPr>
-        <w:pStyle w:val="Cmsor1"/>
+        <w:pStyle w:val="Heading1"/>
         <w:numPr>
           <w:ilvl w:val="0"/>
           <w:numId w:val="2"/>
@@ -1956,7 +1956,7 @@
       <w:hyperlink w:anchor="_Tömbkezelés" w:history="1">
         <w:r>
           <w:rPr>
-            <w:rStyle w:val="Hiperhivatkozs"/>
+            <w:rStyle w:val="Hyperlink"/>
             <w:sz w:val="20"/>
           </w:rPr>
           <w:t>Tömbkezelés</w:t>
@@ -2161,7 +2161,7 @@
     </w:p>
     <w:tbl>
       <w:tblPr>
-        <w:tblStyle w:val="Rcsostblzat"/>
+        <w:tblStyle w:val="TableGrid"/>
         <w:tblW w:w="0" w:type="auto"/>
         <w:tblLook w:val="04A0" w:firstRow="1" w:lastRow="0" w:firstColumn="1" w:lastColumn="0" w:noHBand="0" w:noVBand="1"/>
       </w:tblPr>
@@ -2501,7 +2501,7 @@
     </w:p>
     <w:tbl>
       <w:tblPr>
-        <w:tblStyle w:val="Rcsostblzat"/>
+        <w:tblStyle w:val="TableGrid"/>
         <w:tblW w:w="0" w:type="auto"/>
         <w:tblLook w:val="04A0" w:firstRow="1" w:lastRow="0" w:firstColumn="1" w:lastColumn="0" w:noHBand="0" w:noVBand="1"/>
       </w:tblPr>
@@ -3124,7 +3124,7 @@
     </w:p>
     <w:p>
       <w:pPr>
-        <w:pStyle w:val="Listaszerbekezds"/>
+        <w:pStyle w:val="ListParagraph"/>
         <w:numPr>
           <w:ilvl w:val="0"/>
           <w:numId w:val="5"/>
@@ -3143,7 +3143,7 @@
     </w:p>
     <w:p>
       <w:pPr>
-        <w:pStyle w:val="Listaszerbekezds"/>
+        <w:pStyle w:val="ListParagraph"/>
         <w:numPr>
           <w:ilvl w:val="0"/>
           <w:numId w:val="5"/>
@@ -3463,7 +3463,7 @@
     </w:p>
     <w:tbl>
       <w:tblPr>
-        <w:tblStyle w:val="Rcsostblzat"/>
+        <w:tblStyle w:val="TableGrid"/>
         <w:tblW w:w="0" w:type="auto"/>
         <w:tblLook w:val="04A0" w:firstRow="1" w:lastRow="0" w:firstColumn="1" w:lastColumn="0" w:noHBand="0" w:noVBand="1"/>
       </w:tblPr>
@@ -3680,7 +3680,7 @@
     </w:tbl>
     <w:p>
       <w:pPr>
-        <w:pStyle w:val="Cmsor1"/>
+        <w:pStyle w:val="Heading1"/>
         <w:numPr>
           <w:ilvl w:val="0"/>
           <w:numId w:val="2"/>
@@ -3733,7 +3733,7 @@
     </w:p>
     <w:p>
       <w:pPr>
-        <w:pStyle w:val="Listaszerbekezds"/>
+        <w:pStyle w:val="ListParagraph"/>
         <w:numPr>
           <w:ilvl w:val="0"/>
           <w:numId w:val="9"/>
@@ -3746,7 +3746,7 @@
     </w:p>
     <w:p>
       <w:pPr>
-        <w:pStyle w:val="Listaszerbekezds"/>
+        <w:pStyle w:val="ListParagraph"/>
         <w:numPr>
           <w:ilvl w:val="0"/>
           <w:numId w:val="9"/>
@@ -5203,7 +5203,7 @@
     </w:p>
     <w:p>
       <w:pPr>
-        <w:pStyle w:val="Listaszerbekezds"/>
+        <w:pStyle w:val="ListParagraph"/>
         <w:numPr>
           <w:ilvl w:val="0"/>
           <w:numId w:val="13"/>
@@ -5226,7 +5226,7 @@
     </w:p>
     <w:p>
       <w:pPr>
-        <w:pStyle w:val="Listaszerbekezds"/>
+        <w:pStyle w:val="ListParagraph"/>
         <w:numPr>
           <w:ilvl w:val="0"/>
           <w:numId w:val="13"/>
@@ -5255,7 +5255,7 @@
     </w:p>
     <w:p>
       <w:pPr>
-        <w:pStyle w:val="Listaszerbekezds"/>
+        <w:pStyle w:val="ListParagraph"/>
         <w:numPr>
           <w:ilvl w:val="0"/>
           <w:numId w:val="13"/>
@@ -5284,7 +5284,7 @@
     </w:p>
     <w:p>
       <w:pPr>
-        <w:pStyle w:val="Listaszerbekezds"/>
+        <w:pStyle w:val="ListParagraph"/>
         <w:numPr>
           <w:ilvl w:val="0"/>
           <w:numId w:val="13"/>
@@ -5313,7 +5313,7 @@
     </w:p>
     <w:p>
       <w:pPr>
-        <w:pStyle w:val="Listaszerbekezds"/>
+        <w:pStyle w:val="ListParagraph"/>
         <w:numPr>
           <w:ilvl w:val="0"/>
           <w:numId w:val="13"/>
@@ -5342,7 +5342,7 @@
     </w:p>
     <w:p>
       <w:pPr>
-        <w:pStyle w:val="Listaszerbekezds"/>
+        <w:pStyle w:val="ListParagraph"/>
         <w:numPr>
           <w:ilvl w:val="0"/>
           <w:numId w:val="13"/>
@@ -5371,7 +5371,7 @@
     </w:p>
     <w:p>
       <w:pPr>
-        <w:pStyle w:val="Listaszerbekezds"/>
+        <w:pStyle w:val="ListParagraph"/>
         <w:numPr>
           <w:ilvl w:val="0"/>
           <w:numId w:val="13"/>
@@ -5400,7 +5400,7 @@
     </w:p>
     <w:p>
       <w:pPr>
-        <w:pStyle w:val="Listaszerbekezds"/>
+        <w:pStyle w:val="ListParagraph"/>
         <w:numPr>
           <w:ilvl w:val="0"/>
           <w:numId w:val="13"/>
@@ -5469,7 +5469,7 @@
     </w:p>
     <w:p>
       <w:pPr>
-        <w:pStyle w:val="Cmsor1"/>
+        <w:pStyle w:val="Heading1"/>
         <w:numPr>
           <w:ilvl w:val="0"/>
           <w:numId w:val="2"/>
@@ -5593,7 +5593,7 @@
     </w:p>
     <w:tbl>
       <w:tblPr>
-        <w:tblStyle w:val="Rcsostblzat"/>
+        <w:tblStyle w:val="TableGrid"/>
         <w:tblW w:w="0" w:type="auto"/>
         <w:tblLook w:val="04A0" w:firstRow="1" w:lastRow="0" w:firstColumn="1" w:lastColumn="0" w:noHBand="0" w:noVBand="1"/>
       </w:tblPr>
@@ -5853,7 +5853,7 @@
               <w:rPr>
                 <w:noProof/>
               </w:rPr>
-              <w:t>+</w:t>
+              <w:t>-</w:t>
             </w:r>
           </w:p>
         </w:tc>
@@ -5874,20 +5874,7 @@
               <w:rPr>
                 <w:noProof/>
               </w:rPr>
-              <w:t>eredeti érték visszaadó</w:t>
-            </w:r>
-            <w:r>
-              <w:rPr>
-                <w:noProof/>
-              </w:rPr>
-              <w:br/>
-            </w:r>
-            <w:r>
-              <w:rPr>
-                <w:noProof/>
-                <w:color w:val="00B050"/>
-              </w:rPr>
-              <w:t>(kényelmi szempontból létezik)</w:t>
+              <w:t>numerikus negáció</w:t>
             </w:r>
           </w:p>
         </w:tc>
@@ -5909,20 +5896,19 @@
                 <w:b/>
                 <w:noProof/>
               </w:rPr>
-              <w:t>+</w:t>
-            </w:r>
-            <w:r>
-              <w:rPr>
-                <w:noProof/>
-              </w:rPr>
-              <w:t>s</w:t>
+              <w:t>-</w:t>
+            </w:r>
+            <w:r>
+              <w:rPr>
+                <w:noProof/>
+              </w:rPr>
+              <w:t>x</w:t>
             </w:r>
           </w:p>
         </w:tc>
         <w:tc>
           <w:tcPr>
             <w:tcW w:w="2971" w:type="dxa"/>
-            <w:vMerge w:val="restart"/>
             <w:vAlign w:val="center"/>
           </w:tcPr>
           <w:p>
@@ -5933,12 +5919,6 @@
                 <w:noProof/>
               </w:rPr>
             </w:pPr>
-            <w:r>
-              <w:rPr>
-                <w:noProof/>
-              </w:rPr>
-              <w:t>szám típusok: egész, tört</w:t>
-            </w:r>
           </w:p>
         </w:tc>
       </w:tr>
@@ -5960,7 +5940,7 @@
               <w:rPr>
                 <w:noProof/>
               </w:rPr>
-              <w:t>-</w:t>
+              <w:t>!</w:t>
             </w:r>
           </w:p>
         </w:tc>
@@ -5981,7 +5961,7 @@
               <w:rPr>
                 <w:noProof/>
               </w:rPr>
-              <w:t>numerikus negáció</w:t>
+              <w:t>logikai negáció</w:t>
             </w:r>
           </w:p>
         </w:tc>
@@ -6003,20 +5983,19 @@
                 <w:b/>
                 <w:noProof/>
               </w:rPr>
-              <w:t>-</w:t>
-            </w:r>
-            <w:r>
-              <w:rPr>
-                <w:noProof/>
-              </w:rPr>
-              <w:t>x</w:t>
+              <w:t>!</w:t>
+            </w:r>
+            <w:r>
+              <w:rPr>
+                <w:noProof/>
+              </w:rPr>
+              <w:t>d</w:t>
             </w:r>
           </w:p>
         </w:tc>
         <w:tc>
           <w:tcPr>
             <w:tcW w:w="2971" w:type="dxa"/>
-            <w:vMerge/>
             <w:vAlign w:val="center"/>
           </w:tcPr>
           <w:p>
@@ -6027,6 +6006,12 @@
                 <w:noProof/>
               </w:rPr>
             </w:pPr>
+            <w:r>
+              <w:rPr>
+                <w:noProof/>
+              </w:rPr>
+              <w:t>logikai</w:t>
+            </w:r>
           </w:p>
         </w:tc>
       </w:tr>
@@ -6048,7 +6033,7 @@
               <w:rPr>
                 <w:noProof/>
               </w:rPr>
-              <w:t>!</w:t>
+              <w:t>( )</w:t>
             </w:r>
           </w:p>
         </w:tc>
@@ -6069,7 +6054,7 @@
               <w:rPr>
                 <w:noProof/>
               </w:rPr>
-              <w:t>logikai negáció</w:t>
+              <w:t>kerek zárójelpár (precendencia jelölésére)</w:t>
             </w:r>
           </w:p>
         </w:tc>
@@ -6088,16 +6073,29 @@
             </w:pPr>
             <w:r>
               <w:rPr>
+                <w:noProof/>
+              </w:rPr>
+              <w:t xml:space="preserve">2 * </w:t>
+            </w:r>
+            <w:r>
+              <w:rPr>
                 <w:b/>
                 <w:noProof/>
               </w:rPr>
-              <w:t>!</w:t>
-            </w:r>
-            <w:r>
-              <w:rPr>
-                <w:noProof/>
-              </w:rPr>
-              <w:t>d</w:t>
+              <w:t>(</w:t>
+            </w:r>
+            <w:r>
+              <w:rPr>
+                <w:noProof/>
+              </w:rPr>
+              <w:t>4+3</w:t>
+            </w:r>
+            <w:r>
+              <w:rPr>
+                <w:b/>
+                <w:noProof/>
+              </w:rPr>
+              <w:t>)</w:t>
             </w:r>
           </w:p>
         </w:tc>
@@ -6118,115 +6116,6 @@
               <w:rPr>
                 <w:noProof/>
               </w:rPr>
-              <w:t>logikai</w:t>
-            </w:r>
-          </w:p>
-        </w:tc>
-      </w:tr>
-      <w:tr>
-        <w:tc>
-          <w:tcPr>
-            <w:tcW w:w="846" w:type="dxa"/>
-            <w:vAlign w:val="center"/>
-          </w:tcPr>
-          <w:p>
-            <w:pPr>
-              <w:pStyle w:val="Kdrszlet"/>
-              <w:spacing w:line="276" w:lineRule="auto"/>
-              <w:rPr>
-                <w:noProof/>
-              </w:rPr>
-            </w:pPr>
-            <w:r>
-              <w:rPr>
-                <w:noProof/>
-              </w:rPr>
-              <w:t>( )</w:t>
-            </w:r>
-          </w:p>
-        </w:tc>
-        <w:tc>
-          <w:tcPr>
-            <w:tcW w:w="2835" w:type="dxa"/>
-            <w:vAlign w:val="center"/>
-          </w:tcPr>
-          <w:p>
-            <w:pPr>
-              <w:pStyle w:val="Kdrszlet"/>
-              <w:tabs>
-                <w:tab w:val="left" w:pos="1290"/>
-              </w:tabs>
-              <w:spacing w:line="276" w:lineRule="auto"/>
-              <w:rPr>
-                <w:noProof/>
-              </w:rPr>
-            </w:pPr>
-            <w:r>
-              <w:rPr>
-                <w:noProof/>
-              </w:rPr>
-              <w:t>kerek zárójelpár (precendencia jelölésére)</w:t>
-            </w:r>
-          </w:p>
-        </w:tc>
-        <w:tc>
-          <w:tcPr>
-            <w:tcW w:w="2410" w:type="dxa"/>
-            <w:vAlign w:val="center"/>
-          </w:tcPr>
-          <w:p>
-            <w:pPr>
-              <w:pStyle w:val="Kdrszlet"/>
-              <w:spacing w:line="276" w:lineRule="auto"/>
-              <w:rPr>
-                <w:noProof/>
-              </w:rPr>
-            </w:pPr>
-            <w:r>
-              <w:rPr>
-                <w:noProof/>
-              </w:rPr>
-              <w:t xml:space="preserve">2 * </w:t>
-            </w:r>
-            <w:r>
-              <w:rPr>
-                <w:b/>
-                <w:noProof/>
-              </w:rPr>
-              <w:t>(</w:t>
-            </w:r>
-            <w:r>
-              <w:rPr>
-                <w:noProof/>
-              </w:rPr>
-              <w:t>4+3</w:t>
-            </w:r>
-            <w:r>
-              <w:rPr>
-                <w:b/>
-                <w:noProof/>
-              </w:rPr>
-              <w:t>)</w:t>
-            </w:r>
-          </w:p>
-        </w:tc>
-        <w:tc>
-          <w:tcPr>
-            <w:tcW w:w="2971" w:type="dxa"/>
-            <w:vAlign w:val="center"/>
-          </w:tcPr>
-          <w:p>
-            <w:pPr>
-              <w:pStyle w:val="Kdrszlet"/>
-              <w:spacing w:line="276" w:lineRule="auto"/>
-              <w:rPr>
-                <w:noProof/>
-              </w:rPr>
-            </w:pPr>
-            <w:r>
-              <w:rPr>
-                <w:noProof/>
-              </w:rPr>
               <w:t>bármilyen</w:t>
             </w:r>
           </w:p>
@@ -6237,10 +6126,12 @@
       <w:pPr>
         <w:spacing w:line="276" w:lineRule="auto"/>
       </w:pPr>
+      <w:bookmarkStart w:id="9" w:name="_GoBack"/>
+      <w:bookmarkEnd w:id="9"/>
     </w:p>
     <w:tbl>
       <w:tblPr>
-        <w:tblStyle w:val="Rcsostblzat"/>
+        <w:tblStyle w:val="TableGrid"/>
         <w:tblW w:w="9067" w:type="dxa"/>
         <w:tblLayout w:type="fixed"/>
         <w:tblLook w:val="04A0" w:firstRow="1" w:lastRow="0" w:firstColumn="1" w:lastColumn="0" w:noHBand="0" w:noVBand="1"/>
@@ -7474,7 +7365,7 @@
     </w:tbl>
     <w:p>
       <w:pPr>
-        <w:pStyle w:val="Cmsor1"/>
+        <w:pStyle w:val="Heading1"/>
         <w:numPr>
           <w:ilvl w:val="0"/>
           <w:numId w:val="2"/>
@@ -7482,9 +7373,8 @@
         <w:spacing w:before="840" w:line="276" w:lineRule="auto"/>
         <w:ind w:left="714" w:hanging="357"/>
       </w:pPr>
-      <w:bookmarkStart w:id="9" w:name="_Toc480750859"/>
-      <w:r>
-        <w:lastRenderedPageBreak/>
+      <w:bookmarkStart w:id="10" w:name="_Toc480750859"/>
+      <w:r>
         <w:t>Kommente</w:t>
       </w:r>
       <w:r>
@@ -7493,7 +7383,7 @@
       <w:r>
         <w:t>és</w:t>
       </w:r>
-      <w:bookmarkEnd w:id="9"/>
+      <w:bookmarkEnd w:id="10"/>
     </w:p>
     <w:p>
       <w:pPr>
@@ -7523,7 +7413,7 @@
     </w:p>
     <w:tbl>
       <w:tblPr>
-        <w:tblStyle w:val="Rcsostblzat"/>
+        <w:tblStyle w:val="TableGrid"/>
         <w:tblW w:w="0" w:type="auto"/>
         <w:tblLook w:val="04A0" w:firstRow="1" w:lastRow="0" w:firstColumn="1" w:lastColumn="0" w:noHBand="0" w:noVBand="1"/>
       </w:tblPr>
@@ -7551,6 +7441,7 @@
               <w:rPr>
                 <w:b/>
               </w:rPr>
+              <w:lastRenderedPageBreak/>
               <w:t>Jel</w:t>
             </w:r>
           </w:p>
@@ -7764,7 +7655,7 @@
     </w:p>
     <w:p>
       <w:pPr>
-        <w:pStyle w:val="Cmsor1"/>
+        <w:pStyle w:val="Heading1"/>
         <w:numPr>
           <w:ilvl w:val="0"/>
           <w:numId w:val="2"/>
@@ -7772,11 +7663,11 @@
         <w:spacing w:before="840" w:line="276" w:lineRule="auto"/>
         <w:ind w:left="714" w:hanging="357"/>
       </w:pPr>
-      <w:bookmarkStart w:id="10" w:name="_Toc480750860"/>
+      <w:bookmarkStart w:id="11" w:name="_Toc480750860"/>
       <w:r>
         <w:t>Vezérlési szerkezetek</w:t>
       </w:r>
-      <w:bookmarkEnd w:id="10"/>
+      <w:bookmarkEnd w:id="11"/>
     </w:p>
     <w:p>
       <w:pPr>
@@ -8158,7 +8049,6 @@
           <w:b/>
           <w:noProof/>
         </w:rPr>
-        <w:lastRenderedPageBreak/>
         <w:t>ciklus_vége</w:t>
       </w:r>
     </w:p>
@@ -8190,6 +8080,7 @@
         <w:spacing w:line="276" w:lineRule="auto"/>
       </w:pPr>
       <w:r>
+        <w:lastRenderedPageBreak/>
         <w:t>Bennmaradási feltétel megvizsgálása.</w:t>
       </w:r>
       <w:r>
@@ -8584,7 +8475,7 @@
     </w:p>
     <w:p>
       <w:pPr>
-        <w:pStyle w:val="Cmsor1"/>
+        <w:pStyle w:val="Heading1"/>
         <w:numPr>
           <w:ilvl w:val="0"/>
           <w:numId w:val="2"/>
@@ -8592,11 +8483,11 @@
         <w:spacing w:before="840" w:line="276" w:lineRule="auto"/>
         <w:ind w:left="714" w:hanging="357"/>
       </w:pPr>
-      <w:bookmarkStart w:id="11" w:name="_Toc480750861"/>
+      <w:bookmarkStart w:id="12" w:name="_Toc480750861"/>
       <w:r>
         <w:t>I/O kezelés</w:t>
       </w:r>
-      <w:bookmarkEnd w:id="11"/>
+      <w:bookmarkEnd w:id="12"/>
     </w:p>
     <w:p>
       <w:pPr>
@@ -8646,35 +8537,35 @@
         </w:rPr>
       </w:pPr>
       <w:r>
+        <w:t xml:space="preserve">Utasítás: </w:t>
+      </w:r>
+      <w:r>
+        <w:rPr>
+          <w:rFonts w:ascii="Cambria Math" w:hAnsi="Cambria Math"/>
+        </w:rPr>
+        <w:t>beolvas</w:t>
+      </w:r>
+    </w:p>
+    <w:p>
+      <w:pPr>
+        <w:spacing w:line="276" w:lineRule="auto"/>
+      </w:pPr>
+      <w:r>
+        <w:t xml:space="preserve">Példa: </w:t>
+      </w:r>
+      <w:r>
+        <w:rPr>
+          <w:rFonts w:ascii="Cambria Math" w:hAnsi="Cambria Math"/>
+        </w:rPr>
+        <w:t>beolvas x</w:t>
+      </w:r>
+    </w:p>
+    <w:p>
+      <w:pPr>
+        <w:spacing w:line="276" w:lineRule="auto"/>
+      </w:pPr>
+      <w:r>
         <w:lastRenderedPageBreak/>
-        <w:t xml:space="preserve">Utasítás: </w:t>
-      </w:r>
-      <w:r>
-        <w:rPr>
-          <w:rFonts w:ascii="Cambria Math" w:hAnsi="Cambria Math"/>
-        </w:rPr>
-        <w:t>beolvas</w:t>
-      </w:r>
-    </w:p>
-    <w:p>
-      <w:pPr>
-        <w:spacing w:line="276" w:lineRule="auto"/>
-      </w:pPr>
-      <w:r>
-        <w:t xml:space="preserve">Példa: </w:t>
-      </w:r>
-      <w:r>
-        <w:rPr>
-          <w:rFonts w:ascii="Cambria Math" w:hAnsi="Cambria Math"/>
-        </w:rPr>
-        <w:t>beolvas x</w:t>
-      </w:r>
-    </w:p>
-    <w:p>
-      <w:pPr>
-        <w:spacing w:line="276" w:lineRule="auto"/>
-      </w:pPr>
-      <w:r>
         <w:t xml:space="preserve">Leírás: beolvassa </w:t>
       </w:r>
       <w:r>
@@ -8947,7 +8838,7 @@
     </w:p>
     <w:p>
       <w:pPr>
-        <w:pStyle w:val="Cmsor1"/>
+        <w:pStyle w:val="Heading1"/>
         <w:numPr>
           <w:ilvl w:val="0"/>
           <w:numId w:val="2"/>
@@ -8955,13 +8846,13 @@
         <w:spacing w:before="840" w:line="276" w:lineRule="auto"/>
         <w:ind w:left="714" w:hanging="357"/>
       </w:pPr>
-      <w:bookmarkStart w:id="12" w:name="_Tömbkezelés"/>
-      <w:bookmarkStart w:id="13" w:name="_Toc480750862"/>
-      <w:bookmarkEnd w:id="12"/>
+      <w:bookmarkStart w:id="13" w:name="_Tömbkezelés"/>
+      <w:bookmarkStart w:id="14" w:name="_Toc480750862"/>
+      <w:bookmarkEnd w:id="13"/>
       <w:r>
         <w:t>Tömbkezelés</w:t>
       </w:r>
-      <w:bookmarkEnd w:id="13"/>
+      <w:bookmarkEnd w:id="14"/>
     </w:p>
     <w:p>
       <w:pPr>
@@ -9110,8 +9001,6 @@
       <w:pPr>
         <w:spacing w:after="0" w:line="276" w:lineRule="auto"/>
       </w:pPr>
-      <w:bookmarkStart w:id="14" w:name="_GoBack"/>
-      <w:bookmarkEnd w:id="14"/>
     </w:p>
     <w:p>
       <w:pPr>
@@ -9142,71 +9031,71 @@
           <w:b/>
           <w:noProof/>
         </w:rPr>
+        <w:t>Példa:</w:t>
+      </w:r>
+      <w:r>
+        <w:rPr>
+          <w:noProof/>
+        </w:rPr>
+        <w:tab/>
+      </w:r>
+      <w:r>
+        <w:rPr>
+          <w:noProof/>
+        </w:rPr>
+        <w:tab/>
+      </w:r>
+      <w:r>
+        <w:rPr>
+          <w:rFonts w:ascii="Cambria Math" w:hAnsi="Cambria Math"/>
+          <w:noProof/>
+        </w:rPr>
+        <w:t xml:space="preserve">egész[] </w:t>
+      </w:r>
+      <w:r>
+        <w:rPr>
+          <w:rFonts w:ascii="Cambria Math" w:hAnsi="Cambria Math"/>
+          <w:noProof/>
+        </w:rPr>
+        <w:t>tomb = l</w:t>
+      </w:r>
+      <w:r>
+        <w:rPr>
+          <w:rFonts w:ascii="Cambria Math" w:hAnsi="Cambria Math"/>
+          <w:noProof/>
+        </w:rPr>
+        <w:t>étrehoz(egész)[6]</w:t>
+      </w:r>
+    </w:p>
+    <w:p>
+      <w:pPr>
+        <w:spacing w:after="0" w:line="276" w:lineRule="auto"/>
+      </w:pPr>
+    </w:p>
+    <w:p>
+      <w:pPr>
+        <w:spacing w:after="0" w:line="276" w:lineRule="auto"/>
+      </w:pPr>
+      <w:r>
+        <w:t>A t</w:t>
+      </w:r>
+      <w:r>
+        <w:t>ömb elemeire való hivatkozás:</w:t>
+      </w:r>
+    </w:p>
+    <w:p>
+      <w:pPr>
+        <w:spacing w:line="276" w:lineRule="auto"/>
+        <w:rPr>
+          <w:noProof/>
+        </w:rPr>
+      </w:pPr>
+      <w:r>
+        <w:rPr>
+          <w:rFonts w:ascii="Cambria Math" w:hAnsi="Cambria Math"/>
+          <w:noProof/>
+        </w:rPr>
         <w:lastRenderedPageBreak/>
-        <w:t>Példa:</w:t>
-      </w:r>
-      <w:r>
-        <w:rPr>
-          <w:noProof/>
-        </w:rPr>
-        <w:tab/>
-      </w:r>
-      <w:r>
-        <w:rPr>
-          <w:noProof/>
-        </w:rPr>
-        <w:tab/>
-      </w:r>
-      <w:r>
-        <w:rPr>
-          <w:rFonts w:ascii="Cambria Math" w:hAnsi="Cambria Math"/>
-          <w:noProof/>
-        </w:rPr>
-        <w:t xml:space="preserve">egész[] </w:t>
-      </w:r>
-      <w:r>
-        <w:rPr>
-          <w:rFonts w:ascii="Cambria Math" w:hAnsi="Cambria Math"/>
-          <w:noProof/>
-        </w:rPr>
-        <w:t>tomb = l</w:t>
-      </w:r>
-      <w:r>
-        <w:rPr>
-          <w:rFonts w:ascii="Cambria Math" w:hAnsi="Cambria Math"/>
-          <w:noProof/>
-        </w:rPr>
-        <w:t>étrehoz(egész)[6]</w:t>
-      </w:r>
-    </w:p>
-    <w:p>
-      <w:pPr>
-        <w:spacing w:after="0" w:line="276" w:lineRule="auto"/>
-      </w:pPr>
-    </w:p>
-    <w:p>
-      <w:pPr>
-        <w:spacing w:after="0" w:line="276" w:lineRule="auto"/>
-      </w:pPr>
-      <w:r>
-        <w:t>A t</w:t>
-      </w:r>
-      <w:r>
-        <w:t>ömb elemeire való hivatkozás:</w:t>
-      </w:r>
-    </w:p>
-    <w:p>
-      <w:pPr>
-        <w:spacing w:line="276" w:lineRule="auto"/>
-        <w:rPr>
-          <w:noProof/>
-        </w:rPr>
-      </w:pPr>
-      <w:r>
-        <w:rPr>
-          <w:rFonts w:ascii="Cambria Math" w:hAnsi="Cambria Math"/>
-          <w:noProof/>
-        </w:rPr>
         <w:t>x[</w:t>
       </w:r>
       <w:r>
@@ -9250,7 +9139,7 @@
     </w:p>
     <w:p>
       <w:pPr>
-        <w:pStyle w:val="Cmsor1"/>
+        <w:pStyle w:val="Heading1"/>
         <w:numPr>
           <w:ilvl w:val="0"/>
           <w:numId w:val="2"/>
@@ -11616,7 +11505,7 @@
     <w:lsdException w:name="Hashtag" w:semiHidden="1" w:unhideWhenUsed="1"/>
     <w:lsdException w:name="Unresolved Mention" w:semiHidden="1" w:unhideWhenUsed="1"/>
   </w:latentStyles>
-  <w:style w:type="paragraph" w:default="1" w:styleId="Norml">
+  <w:style w:type="paragraph" w:default="1" w:styleId="Normal">
     <w:name w:val="Normal"/>
     <w:qFormat/>
     <w:rsid w:val="00943C72"/>
@@ -11628,11 +11517,11 @@
       <w:sz w:val="24"/>
     </w:rPr>
   </w:style>
-  <w:style w:type="paragraph" w:styleId="Cmsor1">
+  <w:style w:type="paragraph" w:styleId="Heading1">
     <w:name w:val="heading 1"/>
-    <w:basedOn w:val="Norml"/>
-    <w:next w:val="Norml"/>
-    <w:link w:val="Cmsor1Char"/>
+    <w:basedOn w:val="Normal"/>
+    <w:next w:val="Normal"/>
+    <w:link w:val="Heading1Char"/>
     <w:uiPriority w:val="9"/>
     <w:qFormat/>
     <w:rsid w:val="00DE7952"/>
@@ -11649,11 +11538,11 @@
       <w:szCs w:val="32"/>
     </w:rPr>
   </w:style>
-  <w:style w:type="paragraph" w:styleId="Cmsor2">
+  <w:style w:type="paragraph" w:styleId="Heading2">
     <w:name w:val="heading 2"/>
-    <w:basedOn w:val="Norml"/>
-    <w:next w:val="Norml"/>
-    <w:link w:val="Cmsor2Char"/>
+    <w:basedOn w:val="Normal"/>
+    <w:next w:val="Normal"/>
+    <w:link w:val="Heading2Char"/>
     <w:uiPriority w:val="9"/>
     <w:unhideWhenUsed/>
     <w:qFormat/>
@@ -11671,11 +11560,11 @@
       <w:szCs w:val="26"/>
     </w:rPr>
   </w:style>
-  <w:style w:type="paragraph" w:styleId="Cmsor3">
+  <w:style w:type="paragraph" w:styleId="Heading3">
     <w:name w:val="heading 3"/>
-    <w:basedOn w:val="Norml"/>
-    <w:next w:val="Norml"/>
-    <w:link w:val="Cmsor3Char"/>
+    <w:basedOn w:val="Normal"/>
+    <w:next w:val="Normal"/>
+    <w:link w:val="Heading3Char"/>
     <w:uiPriority w:val="9"/>
     <w:unhideWhenUsed/>
     <w:rsid w:val="00A92935"/>
@@ -11691,11 +11580,11 @@
       <w:szCs w:val="24"/>
     </w:rPr>
   </w:style>
-  <w:style w:type="paragraph" w:styleId="Cmsor4">
+  <w:style w:type="paragraph" w:styleId="Heading4">
     <w:name w:val="heading 4"/>
-    <w:basedOn w:val="Norml"/>
-    <w:next w:val="Norml"/>
-    <w:link w:val="Cmsor4Char"/>
+    <w:basedOn w:val="Normal"/>
+    <w:next w:val="Normal"/>
+    <w:link w:val="Heading4Char"/>
     <w:uiPriority w:val="9"/>
     <w:unhideWhenUsed/>
     <w:rsid w:val="00A92935"/>
@@ -11712,11 +11601,11 @@
       <w:color w:val="2E74B5" w:themeColor="accent1" w:themeShade="BF"/>
     </w:rPr>
   </w:style>
-  <w:style w:type="paragraph" w:styleId="Cmsor5">
+  <w:style w:type="paragraph" w:styleId="Heading5">
     <w:name w:val="heading 5"/>
-    <w:basedOn w:val="Norml"/>
-    <w:next w:val="Norml"/>
-    <w:link w:val="Cmsor5Char"/>
+    <w:basedOn w:val="Normal"/>
+    <w:next w:val="Normal"/>
+    <w:link w:val="Heading5Char"/>
     <w:uiPriority w:val="9"/>
     <w:unhideWhenUsed/>
     <w:rsid w:val="00233CAC"/>
@@ -11731,13 +11620,13 @@
       <w:color w:val="2E74B5" w:themeColor="accent1" w:themeShade="BF"/>
     </w:rPr>
   </w:style>
-  <w:style w:type="character" w:default="1" w:styleId="Bekezdsalapbettpusa">
+  <w:style w:type="character" w:default="1" w:styleId="DefaultParagraphFont">
     <w:name w:val="Default Paragraph Font"/>
     <w:uiPriority w:val="1"/>
     <w:semiHidden/>
     <w:unhideWhenUsed/>
   </w:style>
-  <w:style w:type="table" w:default="1" w:styleId="Normltblzat">
+  <w:style w:type="table" w:default="1" w:styleId="TableNormal">
     <w:name w:val="Normal Table"/>
     <w:uiPriority w:val="99"/>
     <w:semiHidden/>
@@ -11752,16 +11641,16 @@
       </w:tblCellMar>
     </w:tblPr>
   </w:style>
-  <w:style w:type="numbering" w:default="1" w:styleId="Nemlista">
+  <w:style w:type="numbering" w:default="1" w:styleId="NoList">
     <w:name w:val="No List"/>
     <w:uiPriority w:val="99"/>
     <w:semiHidden/>
     <w:unhideWhenUsed/>
   </w:style>
-  <w:style w:type="character" w:customStyle="1" w:styleId="Cmsor1Char">
-    <w:name w:val="Címsor 1 Char"/>
-    <w:basedOn w:val="Bekezdsalapbettpusa"/>
-    <w:link w:val="Cmsor1"/>
+  <w:style w:type="character" w:customStyle="1" w:styleId="Heading1Char">
+    <w:name w:val="Heading 1 Char"/>
+    <w:basedOn w:val="DefaultParagraphFont"/>
+    <w:link w:val="Heading1"/>
     <w:uiPriority w:val="9"/>
     <w:rsid w:val="00DE7952"/>
     <w:rPr>
@@ -11771,10 +11660,10 @@
       <w:szCs w:val="32"/>
     </w:rPr>
   </w:style>
-  <w:style w:type="character" w:customStyle="1" w:styleId="Cmsor2Char">
-    <w:name w:val="Címsor 2 Char"/>
-    <w:basedOn w:val="Bekezdsalapbettpusa"/>
-    <w:link w:val="Cmsor2"/>
+  <w:style w:type="character" w:customStyle="1" w:styleId="Heading2Char">
+    <w:name w:val="Heading 2 Char"/>
+    <w:basedOn w:val="DefaultParagraphFont"/>
+    <w:link w:val="Heading2"/>
     <w:uiPriority w:val="9"/>
     <w:rsid w:val="00974D48"/>
     <w:rPr>
@@ -11784,9 +11673,9 @@
       <w:szCs w:val="26"/>
     </w:rPr>
   </w:style>
-  <w:style w:type="paragraph" w:styleId="Listaszerbekezds">
+  <w:style w:type="paragraph" w:styleId="ListParagraph">
     <w:name w:val="List Paragraph"/>
-    <w:basedOn w:val="Norml"/>
+    <w:basedOn w:val="Normal"/>
     <w:uiPriority w:val="34"/>
     <w:qFormat/>
     <w:rsid w:val="00D2410E"/>
@@ -11795,7 +11684,7 @@
       <w:contextualSpacing/>
     </w:pPr>
   </w:style>
-  <w:style w:type="paragraph" w:styleId="Nincstrkz">
+  <w:style w:type="paragraph" w:styleId="NoSpacing">
     <w:name w:val="No Spacing"/>
     <w:uiPriority w:val="1"/>
     <w:rsid w:val="00FF2A94"/>
@@ -11803,9 +11692,9 @@
       <w:spacing w:after="0" w:line="240" w:lineRule="auto"/>
     </w:pPr>
   </w:style>
-  <w:style w:type="character" w:styleId="Helyrzszveg">
+  <w:style w:type="character" w:styleId="PlaceholderText">
     <w:name w:val="Placeholder Text"/>
-    <w:basedOn w:val="Bekezdsalapbettpusa"/>
+    <w:basedOn w:val="DefaultParagraphFont"/>
     <w:uiPriority w:val="99"/>
     <w:semiHidden/>
     <w:rsid w:val="00FF2A94"/>
@@ -11813,10 +11702,10 @@
       <w:color w:val="808080"/>
     </w:rPr>
   </w:style>
-  <w:style w:type="character" w:customStyle="1" w:styleId="Cmsor3Char">
-    <w:name w:val="Címsor 3 Char"/>
-    <w:basedOn w:val="Bekezdsalapbettpusa"/>
-    <w:link w:val="Cmsor3"/>
+  <w:style w:type="character" w:customStyle="1" w:styleId="Heading3Char">
+    <w:name w:val="Heading 3 Char"/>
+    <w:basedOn w:val="DefaultParagraphFont"/>
+    <w:link w:val="Heading3"/>
     <w:uiPriority w:val="9"/>
     <w:rsid w:val="00A92935"/>
     <w:rPr>
@@ -11826,10 +11715,10 @@
       <w:szCs w:val="24"/>
     </w:rPr>
   </w:style>
-  <w:style w:type="character" w:customStyle="1" w:styleId="Cmsor4Char">
-    <w:name w:val="Címsor 4 Char"/>
-    <w:basedOn w:val="Bekezdsalapbettpusa"/>
-    <w:link w:val="Cmsor4"/>
+  <w:style w:type="character" w:customStyle="1" w:styleId="Heading4Char">
+    <w:name w:val="Heading 4 Char"/>
+    <w:basedOn w:val="DefaultParagraphFont"/>
+    <w:link w:val="Heading4"/>
     <w:uiPriority w:val="9"/>
     <w:rsid w:val="00A92935"/>
     <w:rPr>
@@ -11839,11 +11728,11 @@
       <w:color w:val="2E74B5" w:themeColor="accent1" w:themeShade="BF"/>
     </w:rPr>
   </w:style>
-  <w:style w:type="paragraph" w:styleId="Cm">
+  <w:style w:type="paragraph" w:styleId="Title">
     <w:name w:val="Title"/>
-    <w:basedOn w:val="Norml"/>
-    <w:next w:val="Norml"/>
-    <w:link w:val="CmChar"/>
+    <w:basedOn w:val="Normal"/>
+    <w:next w:val="Normal"/>
+    <w:link w:val="TitleChar"/>
     <w:uiPriority w:val="10"/>
     <w:qFormat/>
     <w:rsid w:val="00A92935"/>
@@ -11859,10 +11748,10 @@
       <w:szCs w:val="56"/>
     </w:rPr>
   </w:style>
-  <w:style w:type="character" w:customStyle="1" w:styleId="CmChar">
-    <w:name w:val="Cím Char"/>
-    <w:basedOn w:val="Bekezdsalapbettpusa"/>
-    <w:link w:val="Cm"/>
+  <w:style w:type="character" w:customStyle="1" w:styleId="TitleChar">
+    <w:name w:val="Title Char"/>
+    <w:basedOn w:val="DefaultParagraphFont"/>
+    <w:link w:val="Title"/>
     <w:uiPriority w:val="10"/>
     <w:rsid w:val="00A92935"/>
     <w:rPr>
@@ -11873,10 +11762,10 @@
       <w:szCs w:val="56"/>
     </w:rPr>
   </w:style>
-  <w:style w:type="character" w:customStyle="1" w:styleId="Cmsor5Char">
-    <w:name w:val="Címsor 5 Char"/>
-    <w:basedOn w:val="Bekezdsalapbettpusa"/>
-    <w:link w:val="Cmsor5"/>
+  <w:style w:type="character" w:customStyle="1" w:styleId="Heading5Char">
+    <w:name w:val="Heading 5 Char"/>
+    <w:basedOn w:val="DefaultParagraphFont"/>
+    <w:link w:val="Heading5"/>
     <w:uiPriority w:val="9"/>
     <w:rsid w:val="00233CAC"/>
     <w:rPr>
@@ -11884,9 +11773,9 @@
       <w:color w:val="2E74B5" w:themeColor="accent1" w:themeShade="BF"/>
     </w:rPr>
   </w:style>
-  <w:style w:type="table" w:styleId="Rcsostblzat">
+  <w:style w:type="table" w:styleId="TableGrid">
     <w:name w:val="Table Grid"/>
-    <w:basedOn w:val="Normltblzat"/>
+    <w:basedOn w:val="TableNormal"/>
     <w:uiPriority w:val="39"/>
     <w:rsid w:val="00F559ED"/>
     <w:pPr>
@@ -11905,16 +11794,16 @@
   </w:style>
   <w:style w:type="paragraph" w:customStyle="1" w:styleId="Kdrszlet">
     <w:name w:val="Kódrészlet"/>
-    <w:basedOn w:val="Norml"/>
+    <w:basedOn w:val="Normal"/>
     <w:qFormat/>
     <w:rsid w:val="00F030D1"/>
     <w:rPr>
       <w:rFonts w:ascii="Cambria Math" w:hAnsi="Cambria Math"/>
     </w:rPr>
   </w:style>
-  <w:style w:type="character" w:styleId="Jegyzethivatkozs">
+  <w:style w:type="character" w:styleId="CommentReference">
     <w:name w:val="annotation reference"/>
-    <w:basedOn w:val="Bekezdsalapbettpusa"/>
+    <w:basedOn w:val="DefaultParagraphFont"/>
     <w:uiPriority w:val="99"/>
     <w:semiHidden/>
     <w:unhideWhenUsed/>
@@ -11924,10 +11813,10 @@
       <w:szCs w:val="16"/>
     </w:rPr>
   </w:style>
-  <w:style w:type="paragraph" w:styleId="Jegyzetszveg">
+  <w:style w:type="paragraph" w:styleId="CommentText">
     <w:name w:val="annotation text"/>
-    <w:basedOn w:val="Norml"/>
-    <w:link w:val="JegyzetszvegChar"/>
+    <w:basedOn w:val="Normal"/>
+    <w:link w:val="CommentTextChar"/>
     <w:uiPriority w:val="99"/>
     <w:semiHidden/>
     <w:unhideWhenUsed/>
@@ -11940,10 +11829,10 @@
       <w:szCs w:val="20"/>
     </w:rPr>
   </w:style>
-  <w:style w:type="character" w:customStyle="1" w:styleId="JegyzetszvegChar">
-    <w:name w:val="Jegyzetszöveg Char"/>
-    <w:basedOn w:val="Bekezdsalapbettpusa"/>
-    <w:link w:val="Jegyzetszveg"/>
+  <w:style w:type="character" w:customStyle="1" w:styleId="CommentTextChar">
+    <w:name w:val="Comment Text Char"/>
+    <w:basedOn w:val="DefaultParagraphFont"/>
+    <w:link w:val="CommentText"/>
     <w:uiPriority w:val="99"/>
     <w:semiHidden/>
     <w:rsid w:val="00DA7317"/>
@@ -11953,11 +11842,11 @@
       <w:szCs w:val="20"/>
     </w:rPr>
   </w:style>
-  <w:style w:type="paragraph" w:styleId="Megjegyzstrgya">
+  <w:style w:type="paragraph" w:styleId="CommentSubject">
     <w:name w:val="annotation subject"/>
-    <w:basedOn w:val="Jegyzetszveg"/>
-    <w:next w:val="Jegyzetszveg"/>
-    <w:link w:val="MegjegyzstrgyaChar"/>
+    <w:basedOn w:val="CommentText"/>
+    <w:next w:val="CommentText"/>
+    <w:link w:val="CommentSubjectChar"/>
     <w:uiPriority w:val="99"/>
     <w:semiHidden/>
     <w:unhideWhenUsed/>
@@ -11967,10 +11856,10 @@
       <w:bCs/>
     </w:rPr>
   </w:style>
-  <w:style w:type="character" w:customStyle="1" w:styleId="MegjegyzstrgyaChar">
-    <w:name w:val="Megjegyzés tárgya Char"/>
-    <w:basedOn w:val="JegyzetszvegChar"/>
-    <w:link w:val="Megjegyzstrgya"/>
+  <w:style w:type="character" w:customStyle="1" w:styleId="CommentSubjectChar">
+    <w:name w:val="Comment Subject Char"/>
+    <w:basedOn w:val="CommentTextChar"/>
+    <w:link w:val="CommentSubject"/>
     <w:uiPriority w:val="99"/>
     <w:semiHidden/>
     <w:rsid w:val="00DA7317"/>
@@ -11982,10 +11871,10 @@
       <w:szCs w:val="20"/>
     </w:rPr>
   </w:style>
-  <w:style w:type="paragraph" w:styleId="Buborkszveg">
+  <w:style w:type="paragraph" w:styleId="BalloonText">
     <w:name w:val="Balloon Text"/>
-    <w:basedOn w:val="Norml"/>
-    <w:link w:val="BuborkszvegChar"/>
+    <w:basedOn w:val="Normal"/>
+    <w:link w:val="BalloonTextChar"/>
     <w:uiPriority w:val="99"/>
     <w:semiHidden/>
     <w:unhideWhenUsed/>
@@ -11999,10 +11888,10 @@
       <w:szCs w:val="18"/>
     </w:rPr>
   </w:style>
-  <w:style w:type="character" w:customStyle="1" w:styleId="BuborkszvegChar">
-    <w:name w:val="Buborékszöveg Char"/>
-    <w:basedOn w:val="Bekezdsalapbettpusa"/>
-    <w:link w:val="Buborkszveg"/>
+  <w:style w:type="character" w:customStyle="1" w:styleId="BalloonTextChar">
+    <w:name w:val="Balloon Text Char"/>
+    <w:basedOn w:val="DefaultParagraphFont"/>
+    <w:link w:val="BalloonText"/>
     <w:uiPriority w:val="99"/>
     <w:semiHidden/>
     <w:rsid w:val="00DA7317"/>
@@ -12012,9 +11901,9 @@
       <w:szCs w:val="18"/>
     </w:rPr>
   </w:style>
-  <w:style w:type="character" w:styleId="Hiperhivatkozs">
+  <w:style w:type="character" w:styleId="Hyperlink">
     <w:name w:val="Hyperlink"/>
-    <w:basedOn w:val="Bekezdsalapbettpusa"/>
+    <w:basedOn w:val="DefaultParagraphFont"/>
     <w:uiPriority w:val="99"/>
     <w:unhideWhenUsed/>
     <w:rsid w:val="00E73A90"/>
@@ -12023,9 +11912,9 @@
       <w:u w:val="single"/>
     </w:rPr>
   </w:style>
-  <w:style w:type="character" w:styleId="Mrltotthiperhivatkozs">
+  <w:style w:type="character" w:styleId="FollowedHyperlink">
     <w:name w:val="FollowedHyperlink"/>
-    <w:basedOn w:val="Bekezdsalapbettpusa"/>
+    <w:basedOn w:val="DefaultParagraphFont"/>
     <w:uiPriority w:val="99"/>
     <w:semiHidden/>
     <w:unhideWhenUsed/>
@@ -12035,10 +11924,10 @@
       <w:u w:val="single"/>
     </w:rPr>
   </w:style>
-  <w:style w:type="paragraph" w:styleId="Tartalomjegyzkcmsora">
+  <w:style w:type="paragraph" w:styleId="TOCHeading">
     <w:name w:val="TOC Heading"/>
-    <w:basedOn w:val="Cmsor1"/>
-    <w:next w:val="Norml"/>
+    <w:basedOn w:val="Heading1"/>
+    <w:next w:val="Normal"/>
     <w:uiPriority w:val="39"/>
     <w:unhideWhenUsed/>
     <w:qFormat/>
@@ -12051,10 +11940,10 @@
       <w:lang w:eastAsia="hu-HU"/>
     </w:rPr>
   </w:style>
-  <w:style w:type="paragraph" w:styleId="TJ1">
+  <w:style w:type="paragraph" w:styleId="TOC1">
     <w:name w:val="toc 1"/>
-    <w:basedOn w:val="Norml"/>
-    <w:next w:val="Norml"/>
+    <w:basedOn w:val="Normal"/>
+    <w:next w:val="Normal"/>
     <w:autoRedefine/>
     <w:uiPriority w:val="39"/>
     <w:unhideWhenUsed/>
@@ -12065,13 +11954,13 @@
   </w:style>
   <w:style w:type="character" w:customStyle="1" w:styleId="sup">
     <w:name w:val="sup"/>
-    <w:basedOn w:val="Bekezdsalapbettpusa"/>
+    <w:basedOn w:val="DefaultParagraphFont"/>
     <w:rsid w:val="004F147A"/>
   </w:style>
-  <w:style w:type="paragraph" w:styleId="Lbjegyzetszveg">
+  <w:style w:type="paragraph" w:styleId="FootnoteText">
     <w:name w:val="footnote text"/>
-    <w:basedOn w:val="Norml"/>
-    <w:link w:val="LbjegyzetszvegChar"/>
+    <w:basedOn w:val="Normal"/>
+    <w:link w:val="FootnoteTextChar"/>
     <w:uiPriority w:val="99"/>
     <w:semiHidden/>
     <w:unhideWhenUsed/>
@@ -12084,10 +11973,10 @@
       <w:szCs w:val="20"/>
     </w:rPr>
   </w:style>
-  <w:style w:type="character" w:customStyle="1" w:styleId="LbjegyzetszvegChar">
-    <w:name w:val="Lábjegyzetszöveg Char"/>
-    <w:basedOn w:val="Bekezdsalapbettpusa"/>
-    <w:link w:val="Lbjegyzetszveg"/>
+  <w:style w:type="character" w:customStyle="1" w:styleId="FootnoteTextChar">
+    <w:name w:val="Footnote Text Char"/>
+    <w:basedOn w:val="DefaultParagraphFont"/>
+    <w:link w:val="FootnoteText"/>
     <w:uiPriority w:val="99"/>
     <w:semiHidden/>
     <w:rsid w:val="00576D51"/>
@@ -12097,9 +11986,9 @@
       <w:szCs w:val="20"/>
     </w:rPr>
   </w:style>
-  <w:style w:type="character" w:styleId="Lbjegyzet-hivatkozs">
+  <w:style w:type="character" w:styleId="FootnoteReference">
     <w:name w:val="footnote reference"/>
-    <w:basedOn w:val="Bekezdsalapbettpusa"/>
+    <w:basedOn w:val="DefaultParagraphFont"/>
     <w:uiPriority w:val="99"/>
     <w:semiHidden/>
     <w:unhideWhenUsed/>
@@ -12377,7 +12266,7 @@
 </file>
 
 <file path=customXml/itemProps1.xml><?xml version="1.0" encoding="utf-8"?>
-<ds:datastoreItem xmlns:ds="http://schemas.openxmlformats.org/officeDocument/2006/customXml" ds:itemID="{55C4C2A7-B1C9-4D2D-A97D-DEA83F739DB4}">
+<ds:datastoreItem xmlns:ds="http://schemas.openxmlformats.org/officeDocument/2006/customXml" ds:itemID="{F167F976-4951-467E-8104-185E7C92221E}">
   <ds:schemaRefs>
     <ds:schemaRef ds:uri="http://schemas.openxmlformats.org/officeDocument/2006/bibliography"/>
   </ds:schemaRefs>

</xml_diff>

<commit_message>
Updated grammar def docx and removed for-like iteration syntax
</commit_message>
<xml_diff>
--- a/_documents/I. melléklet - pszeudonyelv-definíció.docx
+++ b/_documents/I. melléklet - pszeudonyelv-definíció.docx
@@ -1530,7 +1530,15 @@
           <w:noProof/>
           <w:szCs w:val="24"/>
         </w:rPr>
-        <w:t>ciklus</w:t>
+        <w:t>ciklus_</w:t>
+      </w:r>
+      <w:r>
+        <w:rPr>
+          <w:rFonts w:ascii="Cambria Math" w:hAnsi="Cambria Math"/>
+          <w:noProof/>
+          <w:szCs w:val="24"/>
+        </w:rPr>
+        <w:t>amíg</w:t>
       </w:r>
     </w:p>
     <w:p>
@@ -1556,7 +1564,7 @@
           <w:noProof/>
           <w:szCs w:val="24"/>
         </w:rPr>
-        <w:t>amíg</w:t>
+        <w:t>vége</w:t>
       </w:r>
     </w:p>
     <w:p>
@@ -1574,15 +1582,25 @@
           <w:noProof/>
           <w:szCs w:val="24"/>
         </w:rPr>
-        <w:t>ciklus_</w:t>
-      </w:r>
-      <w:r>
+        <w:t>beolvas</w:t>
+      </w:r>
+    </w:p>
+    <w:p>
+      <w:pPr>
+        <w:spacing w:after="0" w:line="276" w:lineRule="auto"/>
         <w:rPr>
           <w:rFonts w:ascii="Cambria Math" w:hAnsi="Cambria Math"/>
           <w:noProof/>
           <w:szCs w:val="24"/>
         </w:rPr>
-        <w:t>vége</w:t>
+      </w:pPr>
+      <w:r>
+        <w:rPr>
+          <w:rFonts w:ascii="Cambria Math" w:hAnsi="Cambria Math"/>
+          <w:noProof/>
+          <w:szCs w:val="24"/>
+        </w:rPr>
+        <w:t>beolvas:</w:t>
       </w:r>
     </w:p>
     <w:p>
@@ -1600,7 +1618,7 @@
           <w:noProof/>
           <w:szCs w:val="24"/>
         </w:rPr>
-        <w:t>-től</w:t>
+        <w:t>kiír</w:t>
       </w:r>
     </w:p>
     <w:p>
@@ -1618,77 +1636,7 @@
           <w:noProof/>
           <w:szCs w:val="24"/>
         </w:rPr>
-        <w:t>-tól</w:t>
-      </w:r>
-    </w:p>
-    <w:p>
-      <w:pPr>
-        <w:spacing w:after="0" w:line="276" w:lineRule="auto"/>
-        <w:rPr>
-          <w:rFonts w:ascii="Cambria Math" w:hAnsi="Cambria Math"/>
-          <w:noProof/>
-          <w:szCs w:val="24"/>
-        </w:rPr>
-      </w:pPr>
-      <w:r>
-        <w:rPr>
-          <w:rFonts w:ascii="Cambria Math" w:hAnsi="Cambria Math"/>
-          <w:noProof/>
-          <w:szCs w:val="24"/>
-        </w:rPr>
-        <w:t>-ig</w:t>
-      </w:r>
-    </w:p>
-    <w:p>
-      <w:pPr>
-        <w:spacing w:after="0" w:line="276" w:lineRule="auto"/>
-        <w:rPr>
-          <w:rFonts w:ascii="Cambria Math" w:hAnsi="Cambria Math"/>
-          <w:noProof/>
-          <w:szCs w:val="24"/>
-        </w:rPr>
-      </w:pPr>
-      <w:r>
-        <w:rPr>
-          <w:rFonts w:ascii="Cambria Math" w:hAnsi="Cambria Math"/>
-          <w:noProof/>
-          <w:szCs w:val="24"/>
-        </w:rPr>
-        <w:t>beolvas</w:t>
-      </w:r>
-      <w:r>
-        <w:rPr>
-          <w:rFonts w:ascii="Cambria Math" w:hAnsi="Cambria Math"/>
-          <w:noProof/>
-          <w:szCs w:val="24"/>
-        </w:rPr>
-        <w:t>, beolvas:</w:t>
-      </w:r>
-    </w:p>
-    <w:p>
-      <w:pPr>
-        <w:spacing w:after="0" w:line="276" w:lineRule="auto"/>
-        <w:rPr>
-          <w:rFonts w:ascii="Cambria Math" w:hAnsi="Cambria Math"/>
-          <w:noProof/>
-          <w:szCs w:val="24"/>
-        </w:rPr>
-      </w:pPr>
-      <w:r>
-        <w:rPr>
-          <w:rFonts w:ascii="Cambria Math" w:hAnsi="Cambria Math"/>
-          <w:noProof/>
-          <w:szCs w:val="24"/>
-        </w:rPr>
-        <w:t>kiír</w:t>
-      </w:r>
-      <w:r>
-        <w:rPr>
-          <w:rFonts w:ascii="Cambria Math" w:hAnsi="Cambria Math"/>
-          <w:noProof/>
-          <w:szCs w:val="24"/>
-        </w:rPr>
-        <w:t>, kiír:</w:t>
+        <w:t>kiír:</w:t>
       </w:r>
     </w:p>
     <w:p>
@@ -2015,6 +1963,9 @@
       <w:r>
         <w:t>név</w:t>
       </w:r>
+      <w:r>
+        <w:t xml:space="preserve"> = kezdőérték</w:t>
+      </w:r>
     </w:p>
     <w:p>
       <w:pPr>
@@ -2063,6 +2014,12 @@
         </w:rPr>
         <w:t xml:space="preserve"> x</w:t>
       </w:r>
+      <w:r>
+        <w:rPr>
+          <w:i/>
+        </w:rPr>
+        <w:t xml:space="preserve"> = 5</w:t>
+      </w:r>
     </w:p>
     <w:p>
       <w:pPr>
@@ -2075,15 +2032,15 @@
         <w:rPr>
           <w:b/>
         </w:rPr>
+        <w:t>Értékadás:</w:t>
+      </w:r>
+    </w:p>
+    <w:p>
+      <w:pPr>
+        <w:spacing w:line="276" w:lineRule="auto"/>
+      </w:pPr>
+      <w:r>
         <w:lastRenderedPageBreak/>
-        <w:t>Értékadás:</w:t>
-      </w:r>
-    </w:p>
-    <w:p>
-      <w:pPr>
-        <w:spacing w:line="276" w:lineRule="auto"/>
-      </w:pPr>
-      <w:r>
         <w:t>Az értékadás az egyenlőségjel operátor</w:t>
       </w:r>
       <w:r>
@@ -2104,45 +2061,34 @@
         <w:spacing w:line="276" w:lineRule="auto"/>
       </w:pPr>
       <w:r>
-        <w:t>A</w:t>
-      </w:r>
-      <w:r>
-        <w:t xml:space="preserve"> deklarálás és </w:t>
-      </w:r>
-      <w:r>
-        <w:t>értékadás egy lépésben is elvégezhető:</w:t>
-      </w:r>
-    </w:p>
-    <w:p>
-      <w:pPr>
-        <w:pStyle w:val="Kdrszlet"/>
-        <w:spacing w:line="276" w:lineRule="auto"/>
-        <w:rPr>
-          <w:noProof/>
-        </w:rPr>
-      </w:pPr>
-      <w:r>
-        <w:rPr>
-          <w:noProof/>
-        </w:rPr>
-        <w:t>egész y = 4</w:t>
-      </w:r>
-    </w:p>
-    <w:p>
-      <w:pPr>
-        <w:spacing w:line="276" w:lineRule="auto"/>
-      </w:pPr>
-      <w:r>
         <w:t xml:space="preserve">Ha egy változónak nem adnak kezdeti értéket, </w:t>
       </w:r>
       <w:r>
         <w:t xml:space="preserve">akkor </w:t>
       </w:r>
       <w:r>
-        <w:t>az adott típus ala</w:t>
-      </w:r>
-      <w:r>
-        <w:t>pértelmezett értékét veszi fel (lásd lent).</w:t>
+        <w:t xml:space="preserve">az </w:t>
+      </w:r>
+      <w:r>
+        <w:t>szintaktikai hibának minősül</w:t>
+      </w:r>
+      <w:r>
+        <w:t>.</w:t>
+      </w:r>
+      <w:r>
+        <w:t xml:space="preserve"> Tömb </w:t>
+      </w:r>
+      <w:r>
+        <w:t>típusok</w:t>
+      </w:r>
+      <w:r>
+        <w:t xml:space="preserve"> esetén </w:t>
+      </w:r>
+      <w:r>
+        <w:t xml:space="preserve">létrehozáskor </w:t>
+      </w:r>
+      <w:r>
+        <w:t>a tömb elemei az adott típus alapértelmezett értékét veszik fel, ez a következő táblázatban található.</w:t>
       </w:r>
     </w:p>
     <w:p>
@@ -2624,25 +2570,12 @@
                 <m:jc m:val="left"/>
               </m:oMathParaPr>
               <m:oMath>
-                <m:d>
-                  <m:dPr>
-                    <m:endChr m:val="|"/>
-                    <m:ctrlPr>
-                      <w:rPr>
-                        <w:i/>
-                        <w:noProof/>
-                      </w:rPr>
-                    </m:ctrlPr>
-                  </m:dPr>
-                  <m:e>
-                    <m:r>
-                      <w:rPr>
-                        <w:noProof/>
-                      </w:rPr>
-                      <m:t>+</m:t>
-                    </m:r>
-                  </m:e>
-                </m:d>
+                <m:r>
+                  <w:rPr>
+                    <w:noProof/>
+                  </w:rPr>
+                  <m:t>(</m:t>
+                </m:r>
                 <m:r>
                   <w:rPr>
                     <w:noProof/>
@@ -2778,25 +2711,12 @@
                 <m:jc m:val="left"/>
               </m:oMathParaPr>
               <m:oMath>
-                <m:d>
-                  <m:dPr>
-                    <m:endChr m:val="|"/>
-                    <m:ctrlPr>
-                      <w:rPr>
-                        <w:i/>
-                        <w:noProof/>
-                      </w:rPr>
-                    </m:ctrlPr>
-                  </m:dPr>
-                  <m:e>
-                    <m:r>
-                      <w:rPr>
-                        <w:noProof/>
-                      </w:rPr>
-                      <m:t>+</m:t>
-                    </m:r>
-                  </m:e>
-                </m:d>
+                <m:r>
+                  <w:rPr>
+                    <w:noProof/>
+                  </w:rPr>
+                  <m:t>(</m:t>
+                </m:r>
                 <m:r>
                   <w:rPr>
                     <w:noProof/>
@@ -3211,7 +3131,6 @@
           <w:b/>
           <w:noProof/>
         </w:rPr>
-        <w:lastRenderedPageBreak/>
         <w:t>Elfogadott betűk listája (egykarakteres magyar betűk):</w:t>
       </w:r>
       <w:r>
@@ -3263,6 +3182,7 @@
         <w:rPr>
           <w:b/>
         </w:rPr>
+        <w:lastRenderedPageBreak/>
         <w:t>Elfogadott szám</w:t>
       </w:r>
       <w:r>
@@ -5023,7 +4943,6 @@
         <w:rPr>
           <w:b/>
         </w:rPr>
-        <w:lastRenderedPageBreak/>
         <w:t>Példa implicit konverzióra:</w:t>
       </w:r>
     </w:p>
@@ -5054,6 +4973,7 @@
         <w:rPr>
           <w:noProof/>
         </w:rPr>
+        <w:lastRenderedPageBreak/>
         <w:t>tört b = a</w:t>
       </w:r>
       <w:r>
@@ -5366,7 +5286,13 @@
         <w:t xml:space="preserve"> </w:t>
       </w:r>
       <w:r>
-        <w:t>megadja a szöveg egészbeli reprezentációját decimális formában. A szám előtt az előjelet jelezheti a plusz (+) és kötőjel (-) karakter.</w:t>
+        <w:t>megadja a szöveg egészbeli reprezentációját dec</w:t>
+      </w:r>
+      <w:r>
+        <w:t>imális formában. A szám előtt a negatív</w:t>
+      </w:r>
+      <w:r>
+        <w:t xml:space="preserve"> előjelet jelezheti a kötőjel (-) karakter.</w:t>
       </w:r>
     </w:p>
     <w:p>
@@ -5395,7 +5321,13 @@
         <w:t xml:space="preserve"> </w:t>
       </w:r>
       <w:r>
-        <w:t>megadja a szöveg törtbeli reprezentációját decimális formában. A szám előtt az előjelet jelezheti a plusz (+) és kötőjel (-) karakter. Az egész és tizedes jegyek elkülönítésére a vessző karaktert (,) használja.</w:t>
+        <w:t>megadja a szöveg törtbeli reprezentációját deci</w:t>
+      </w:r>
+      <w:r>
+        <w:t xml:space="preserve">mális formában. A szám előtt a negatív </w:t>
+      </w:r>
+      <w:r>
+        <w:t>előjelet jelezheti a kötőjel (-) karakter. Az egész és tizedes jegyek elkülönítésére a vessző karaktert (,) használja.</w:t>
       </w:r>
     </w:p>
     <w:p>
@@ -5624,7 +5556,6 @@
                 <w:b/>
                 <w:noProof/>
               </w:rPr>
-              <w:lastRenderedPageBreak/>
               <w:t>Jel</w:t>
             </w:r>
           </w:p>
@@ -5720,6 +5651,7 @@
               <w:rPr>
                 <w:noProof/>
               </w:rPr>
+              <w:lastRenderedPageBreak/>
               <w:t>[ ]</w:t>
             </w:r>
           </w:p>
@@ -6126,8 +6058,6 @@
       <w:pPr>
         <w:spacing w:line="276" w:lineRule="auto"/>
       </w:pPr>
-      <w:bookmarkStart w:id="9" w:name="_GoBack"/>
-      <w:bookmarkEnd w:id="9"/>
     </w:p>
     <w:tbl>
       <w:tblPr>
@@ -7373,7 +7303,7 @@
         <w:spacing w:before="840" w:line="276" w:lineRule="auto"/>
         <w:ind w:left="714" w:hanging="357"/>
       </w:pPr>
-      <w:bookmarkStart w:id="10" w:name="_Toc480750859"/>
+      <w:bookmarkStart w:id="9" w:name="_Toc480750859"/>
       <w:r>
         <w:t>Kommente</w:t>
       </w:r>
@@ -7383,7 +7313,7 @@
       <w:r>
         <w:t>és</w:t>
       </w:r>
-      <w:bookmarkEnd w:id="10"/>
+      <w:bookmarkEnd w:id="9"/>
     </w:p>
     <w:p>
       <w:pPr>
@@ -7441,7 +7371,6 @@
               <w:rPr>
                 <w:b/>
               </w:rPr>
-              <w:lastRenderedPageBreak/>
               <w:t>Jel</w:t>
             </w:r>
           </w:p>
@@ -7503,6 +7432,7 @@
               <w:spacing w:line="276" w:lineRule="auto"/>
             </w:pPr>
             <w:r>
+              <w:lastRenderedPageBreak/>
               <w:t>//</w:t>
             </w:r>
           </w:p>
@@ -7663,11 +7593,11 @@
         <w:spacing w:before="840" w:line="276" w:lineRule="auto"/>
         <w:ind w:left="714" w:hanging="357"/>
       </w:pPr>
-      <w:bookmarkStart w:id="11" w:name="_Toc480750860"/>
+      <w:bookmarkStart w:id="10" w:name="_Toc480750860"/>
       <w:r>
         <w:t>Vezérlési szerkezetek</w:t>
       </w:r>
-      <w:bookmarkEnd w:id="11"/>
+      <w:bookmarkEnd w:id="10"/>
     </w:p>
     <w:p>
       <w:pPr>
@@ -8080,7 +8010,6 @@
         <w:spacing w:line="276" w:lineRule="auto"/>
       </w:pPr>
       <w:r>
-        <w:lastRenderedPageBreak/>
         <w:t>Bennmaradási feltétel megvizsgálása.</w:t>
       </w:r>
       <w:r>
@@ -8100,364 +8029,8 @@
         <w:spacing w:line="276" w:lineRule="auto"/>
       </w:pPr>
       <w:r>
+        <w:lastRenderedPageBreak/>
         <w:t>Ciklusmag utasításainak végrehajtása. Ugorj az 1. pontra.</w:t>
-      </w:r>
-    </w:p>
-    <w:p>
-      <w:pPr>
-        <w:pBdr>
-          <w:bottom w:val="single" w:sz="6" w:space="1" w:color="auto"/>
-        </w:pBdr>
-        <w:spacing w:after="0" w:line="276" w:lineRule="auto"/>
-        <w:rPr>
-          <w:rFonts w:ascii="Cambria Math" w:hAnsi="Cambria Math"/>
-          <w:b/>
-          <w:noProof/>
-          <w:szCs w:val="24"/>
-        </w:rPr>
-      </w:pPr>
-    </w:p>
-    <w:p>
-      <w:pPr>
-        <w:spacing w:after="0" w:line="276" w:lineRule="auto"/>
-        <w:rPr>
-          <w:rFonts w:ascii="Cambria Math" w:hAnsi="Cambria Math"/>
-          <w:b/>
-          <w:noProof/>
-          <w:szCs w:val="24"/>
-        </w:rPr>
-      </w:pPr>
-    </w:p>
-    <w:p>
-      <w:pPr>
-        <w:pStyle w:val="Kdrszlet"/>
-        <w:spacing w:line="276" w:lineRule="auto"/>
-        <w:rPr>
-          <w:noProof/>
-        </w:rPr>
-      </w:pPr>
-      <w:r>
-        <w:rPr>
-          <w:b/>
-          <w:noProof/>
-        </w:rPr>
-        <w:t>ciklus</w:t>
-      </w:r>
-      <w:r>
-        <w:rPr>
-          <w:noProof/>
-        </w:rPr>
-        <w:t xml:space="preserve"> </w:t>
-      </w:r>
-      <w:r>
-        <w:rPr>
-          <w:noProof/>
-        </w:rPr>
-        <w:t xml:space="preserve">egész </w:t>
-      </w:r>
-      <w:r>
-        <w:rPr>
-          <w:noProof/>
-        </w:rPr>
-        <w:t>i = 1</w:t>
-      </w:r>
-      <w:r>
-        <w:rPr>
-          <w:b/>
-          <w:noProof/>
-        </w:rPr>
-        <w:t>-</w:t>
-      </w:r>
-      <w:r>
-        <w:rPr>
-          <w:b/>
-          <w:noProof/>
-        </w:rPr>
-        <w:t>t</w:t>
-      </w:r>
-      <w:r>
-        <w:rPr>
-          <w:b/>
-          <w:noProof/>
-        </w:rPr>
-        <w:t>ő</w:t>
-      </w:r>
-      <w:r>
-        <w:rPr>
-          <w:b/>
-          <w:noProof/>
-        </w:rPr>
-        <w:t>l</w:t>
-      </w:r>
-      <w:r>
-        <w:rPr>
-          <w:noProof/>
-        </w:rPr>
-        <w:t xml:space="preserve"> </w:t>
-      </w:r>
-      <w:r>
-        <w:rPr>
-          <w:noProof/>
-        </w:rPr>
-        <w:t xml:space="preserve">i &lt; </w:t>
-      </w:r>
-      <w:r>
-        <w:rPr>
-          <w:noProof/>
-        </w:rPr>
-        <w:t>10</w:t>
-      </w:r>
-      <w:r>
-        <w:rPr>
-          <w:b/>
-          <w:noProof/>
-        </w:rPr>
-        <w:t>-ig</w:t>
-      </w:r>
-    </w:p>
-    <w:p>
-      <w:pPr>
-        <w:pStyle w:val="Kdrszlet"/>
-        <w:spacing w:line="276" w:lineRule="auto"/>
-        <w:rPr>
-          <w:noProof/>
-        </w:rPr>
-      </w:pPr>
-      <w:r>
-        <w:rPr>
-          <w:noProof/>
-        </w:rPr>
-        <w:tab/>
-        <w:t>utasítás(ok)</w:t>
-      </w:r>
-    </w:p>
-    <w:p>
-      <w:pPr>
-        <w:pStyle w:val="Kdrszlet"/>
-        <w:spacing w:line="276" w:lineRule="auto"/>
-      </w:pPr>
-      <w:r>
-        <w:rPr>
-          <w:b/>
-          <w:noProof/>
-        </w:rPr>
-        <w:t>ciklus_vége</w:t>
-      </w:r>
-    </w:p>
-    <w:p>
-      <w:pPr>
-        <w:pStyle w:val="Kdrszlet"/>
-        <w:spacing w:line="276" w:lineRule="auto"/>
-      </w:pPr>
-    </w:p>
-    <w:p>
-      <w:pPr>
-        <w:pStyle w:val="Kdrszlet"/>
-        <w:spacing w:line="276" w:lineRule="auto"/>
-      </w:pPr>
-      <w:r>
-        <w:t>Vezérlés folyamata:</w:t>
-      </w:r>
-    </w:p>
-    <w:p>
-      <w:pPr>
-        <w:pStyle w:val="Kdrszlet"/>
-        <w:numPr>
-          <w:ilvl w:val="0"/>
-          <w:numId w:val="17"/>
-        </w:numPr>
-        <w:spacing w:line="276" w:lineRule="auto"/>
-      </w:pPr>
-      <w:r>
-        <w:t>Inicializáló rész végrehajtása (egész i = 1).</w:t>
-      </w:r>
-    </w:p>
-    <w:p>
-      <w:pPr>
-        <w:pStyle w:val="Kdrszlet"/>
-        <w:numPr>
-          <w:ilvl w:val="0"/>
-          <w:numId w:val="17"/>
-        </w:numPr>
-        <w:spacing w:line="276" w:lineRule="auto"/>
-      </w:pPr>
-      <w:r>
-        <w:t>Bennmaradási feltétel (i &lt; 10) megvizsgálása. Ha hamis, ugorj a ciklus_vége utáni sorra.</w:t>
-      </w:r>
-    </w:p>
-    <w:p>
-      <w:pPr>
-        <w:pStyle w:val="Kdrszlet"/>
-        <w:numPr>
-          <w:ilvl w:val="0"/>
-          <w:numId w:val="17"/>
-        </w:numPr>
-        <w:spacing w:line="276" w:lineRule="auto"/>
-      </w:pPr>
-      <w:r>
-        <w:t>Ciklusmag utasításainak végrehajtása.</w:t>
-      </w:r>
-    </w:p>
-    <w:p>
-      <w:pPr>
-        <w:pStyle w:val="Kdrszlet"/>
-        <w:numPr>
-          <w:ilvl w:val="0"/>
-          <w:numId w:val="17"/>
-        </w:numPr>
-        <w:spacing w:line="276" w:lineRule="auto"/>
-      </w:pPr>
-      <w:r>
-        <w:t>Ciklusváltozó (i) inkrementálása eggyel. Ugorj a 2. pontra.</w:t>
-      </w:r>
-    </w:p>
-    <w:p>
-      <w:pPr>
-        <w:pStyle w:val="Kdrszlet"/>
-        <w:spacing w:line="276" w:lineRule="auto"/>
-      </w:pPr>
-    </w:p>
-    <w:p>
-      <w:pPr>
-        <w:pStyle w:val="Kdrszlet"/>
-        <w:spacing w:line="276" w:lineRule="auto"/>
-      </w:pPr>
-      <w:r>
-        <w:t>A ciklusváltozó típusa csak egész lehet</w:t>
-      </w:r>
-      <w:r>
-        <w:t>.</w:t>
-      </w:r>
-    </w:p>
-    <w:p>
-      <w:pPr>
-        <w:pStyle w:val="Kdrszlet"/>
-        <w:pBdr>
-          <w:bottom w:val="single" w:sz="6" w:space="1" w:color="auto"/>
-        </w:pBdr>
-        <w:spacing w:line="276" w:lineRule="auto"/>
-        <w:rPr>
-          <w:b/>
-        </w:rPr>
-      </w:pPr>
-    </w:p>
-    <w:p>
-      <w:pPr>
-        <w:pStyle w:val="Kdrszlet"/>
-        <w:spacing w:after="0" w:line="276" w:lineRule="auto"/>
-        <w:rPr>
-          <w:b/>
-          <w:noProof/>
-        </w:rPr>
-      </w:pPr>
-    </w:p>
-    <w:p>
-      <w:pPr>
-        <w:pStyle w:val="Kdrszlet"/>
-        <w:spacing w:line="276" w:lineRule="auto"/>
-        <w:rPr>
-          <w:noProof/>
-        </w:rPr>
-      </w:pPr>
-      <w:r>
-        <w:rPr>
-          <w:b/>
-          <w:noProof/>
-        </w:rPr>
-        <w:t>ciklus</w:t>
-      </w:r>
-      <w:r>
-        <w:rPr>
-          <w:noProof/>
-        </w:rPr>
-        <w:t xml:space="preserve"> egész i = 6</w:t>
-      </w:r>
-      <w:r>
-        <w:rPr>
-          <w:b/>
-          <w:noProof/>
-        </w:rPr>
-        <w:t>-tó</w:t>
-      </w:r>
-      <w:r>
-        <w:rPr>
-          <w:b/>
-          <w:noProof/>
-        </w:rPr>
-        <w:t>l</w:t>
-      </w:r>
-      <w:r>
-        <w:rPr>
-          <w:noProof/>
-        </w:rPr>
-        <w:t xml:space="preserve"> i &lt; 16</w:t>
-      </w:r>
-      <w:r>
-        <w:rPr>
-          <w:b/>
-          <w:noProof/>
-        </w:rPr>
-        <w:t>-ig</w:t>
-      </w:r>
-    </w:p>
-    <w:p>
-      <w:pPr>
-        <w:pStyle w:val="Kdrszlet"/>
-        <w:spacing w:line="276" w:lineRule="auto"/>
-        <w:rPr>
-          <w:noProof/>
-        </w:rPr>
-      </w:pPr>
-      <w:r>
-        <w:rPr>
-          <w:noProof/>
-        </w:rPr>
-        <w:tab/>
-        <w:t>utasítás(ok)</w:t>
-      </w:r>
-    </w:p>
-    <w:p>
-      <w:pPr>
-        <w:pStyle w:val="Kdrszlet"/>
-        <w:pBdr>
-          <w:bottom w:val="single" w:sz="6" w:space="1" w:color="auto"/>
-        </w:pBdr>
-        <w:spacing w:line="276" w:lineRule="auto"/>
-        <w:rPr>
-          <w:b/>
-          <w:noProof/>
-        </w:rPr>
-      </w:pPr>
-      <w:r>
-        <w:rPr>
-          <w:b/>
-          <w:noProof/>
-        </w:rPr>
-        <w:t>ciklus_vége</w:t>
-      </w:r>
-    </w:p>
-    <w:p>
-      <w:pPr>
-        <w:pStyle w:val="Kdrszlet"/>
-        <w:pBdr>
-          <w:bottom w:val="single" w:sz="6" w:space="1" w:color="auto"/>
-        </w:pBdr>
-        <w:spacing w:line="276" w:lineRule="auto"/>
-        <w:rPr>
-          <w:noProof/>
-        </w:rPr>
-      </w:pPr>
-    </w:p>
-    <w:p>
-      <w:pPr>
-        <w:pStyle w:val="Kdrszlet"/>
-        <w:pBdr>
-          <w:bottom w:val="single" w:sz="6" w:space="1" w:color="auto"/>
-        </w:pBdr>
-        <w:spacing w:line="276" w:lineRule="auto"/>
-      </w:pPr>
-      <w:r>
-        <w:t>A vezérlés folyamata ugyanaz, mint az előző példán, csak a „-tól” rész változik.</w:t>
       </w:r>
     </w:p>
     <w:p>
@@ -8483,11 +8056,11 @@
         <w:spacing w:before="840" w:line="276" w:lineRule="auto"/>
         <w:ind w:left="714" w:hanging="357"/>
       </w:pPr>
-      <w:bookmarkStart w:id="12" w:name="_Toc480750861"/>
+      <w:bookmarkStart w:id="11" w:name="_Toc480750861"/>
       <w:r>
         <w:t>I/O kezelés</w:t>
       </w:r>
-      <w:bookmarkEnd w:id="12"/>
+      <w:bookmarkEnd w:id="11"/>
     </w:p>
     <w:p>
       <w:pPr>
@@ -8565,7 +8138,6 @@
         <w:spacing w:line="276" w:lineRule="auto"/>
       </w:pPr>
       <w:r>
-        <w:lastRenderedPageBreak/>
         <w:t xml:space="preserve">Leírás: beolvassa </w:t>
       </w:r>
       <w:r>
@@ -8846,13 +8418,13 @@
         <w:spacing w:before="840" w:line="276" w:lineRule="auto"/>
         <w:ind w:left="714" w:hanging="357"/>
       </w:pPr>
-      <w:bookmarkStart w:id="13" w:name="_Tömbkezelés"/>
-      <w:bookmarkStart w:id="14" w:name="_Toc480750862"/>
+      <w:bookmarkStart w:id="12" w:name="_Tömbkezelés"/>
+      <w:bookmarkStart w:id="13" w:name="_Toc480750862"/>
+      <w:bookmarkEnd w:id="12"/>
+      <w:r>
+        <w:t>Tömbkezelés</w:t>
+      </w:r>
       <w:bookmarkEnd w:id="13"/>
-      <w:r>
-        <w:t>Tömbkezelés</w:t>
-      </w:r>
-      <w:bookmarkEnd w:id="14"/>
     </w:p>
     <w:p>
       <w:pPr>
@@ -8874,6 +8446,9 @@
     <w:p>
       <w:pPr>
         <w:spacing w:line="276" w:lineRule="auto"/>
+        <w:rPr>
+          <w:b/>
+        </w:rPr>
       </w:pPr>
       <w:r>
         <w:t>A nyelv jelenlegi verziójában csak az e</w:t>
@@ -8893,7 +8468,7 @@
         <w:rPr>
           <w:b/>
         </w:rPr>
-        <w:t>Tömbdeklaráció:</w:t>
+        <w:t>Tömblétrehozás:</w:t>
       </w:r>
     </w:p>
     <w:p>
@@ -8902,59 +8477,32 @@
         <w:spacing w:line="276" w:lineRule="auto"/>
       </w:pPr>
       <w:r>
+        <w:lastRenderedPageBreak/>
         <w:t>egész[] x</w:t>
       </w:r>
-    </w:p>
-    <w:p>
-      <w:pPr>
-        <w:spacing w:before="240" w:after="240" w:line="276" w:lineRule="auto"/>
-        <w:rPr>
-          <w:b/>
-        </w:rPr>
-      </w:pPr>
-      <w:r>
-        <w:rPr>
-          <w:b/>
-        </w:rPr>
-        <w:t>Tömblétrehozás:</w:t>
-      </w:r>
-    </w:p>
-    <w:p>
-      <w:pPr>
-        <w:spacing w:line="276" w:lineRule="auto"/>
-        <w:rPr>
-          <w:rFonts w:ascii="Cambria Math" w:hAnsi="Cambria Math"/>
+      <w:r>
+        <w:rPr>
           <w:noProof/>
           <w:szCs w:val="24"/>
         </w:rPr>
-      </w:pPr>
-      <w:r>
-        <w:rPr>
-          <w:rFonts w:ascii="Cambria Math" w:hAnsi="Cambria Math"/>
+        <w:t xml:space="preserve"> = </w:t>
+      </w:r>
+      <w:r>
+        <w:rPr>
           <w:noProof/>
           <w:szCs w:val="24"/>
         </w:rPr>
-        <w:t xml:space="preserve">x = </w:t>
-      </w:r>
-      <w:r>
-        <w:rPr>
-          <w:rFonts w:ascii="Cambria Math" w:hAnsi="Cambria Math"/>
+        <w:t>l</w:t>
+      </w:r>
+      <w:r>
+        <w:rPr>
           <w:noProof/>
           <w:szCs w:val="24"/>
         </w:rPr>
-        <w:t>l</w:t>
-      </w:r>
-      <w:r>
-        <w:rPr>
-          <w:rFonts w:ascii="Cambria Math" w:hAnsi="Cambria Math"/>
-          <w:noProof/>
-          <w:szCs w:val="24"/>
-        </w:rPr>
         <w:t>étrehoz</w:t>
       </w:r>
       <w:r>
         <w:rPr>
-          <w:rFonts w:ascii="Cambria Math" w:hAnsi="Cambria Math"/>
           <w:noProof/>
           <w:szCs w:val="24"/>
         </w:rPr>
@@ -9064,7 +8612,16 @@
           <w:rFonts w:ascii="Cambria Math" w:hAnsi="Cambria Math"/>
           <w:noProof/>
         </w:rPr>
-        <w:t>étrehoz(egész)[6]</w:t>
+        <w:t>étrehoz</w:t>
+      </w:r>
+      <w:bookmarkStart w:id="14" w:name="_GoBack"/>
+      <w:bookmarkEnd w:id="14"/>
+      <w:r>
+        <w:rPr>
+          <w:rFonts w:ascii="Cambria Math" w:hAnsi="Cambria Math"/>
+          <w:noProof/>
+        </w:rPr>
+        <w:t>[6]</w:t>
       </w:r>
     </w:p>
     <w:p>
@@ -9095,7 +8652,6 @@
           <w:rFonts w:ascii="Cambria Math" w:hAnsi="Cambria Math"/>
           <w:noProof/>
         </w:rPr>
-        <w:lastRenderedPageBreak/>
         <w:t>x[</w:t>
       </w:r>
       <w:r>
@@ -12266,7 +11822,7 @@
 </file>
 
 <file path=customXml/itemProps1.xml><?xml version="1.0" encoding="utf-8"?>
-<ds:datastoreItem xmlns:ds="http://schemas.openxmlformats.org/officeDocument/2006/customXml" ds:itemID="{F167F976-4951-467E-8104-185E7C92221E}">
+<ds:datastoreItem xmlns:ds="http://schemas.openxmlformats.org/officeDocument/2006/customXml" ds:itemID="{91490BD5-AE00-48A5-B26A-C94B46E65857}">
   <ds:schemaRefs>
     <ds:schemaRef ds:uri="http://schemas.openxmlformats.org/officeDocument/2006/bibliography"/>
   </ds:schemaRefs>

</xml_diff>

<commit_message>
Grammar def docx updated
</commit_message>
<xml_diff>
--- a/_documents/I. melléklet - pszeudonyelv-definíció.docx
+++ b/_documents/I. melléklet - pszeudonyelv-definíció.docx
@@ -68,7 +68,7 @@
               <w:rFonts w:asciiTheme="minorHAnsi" w:eastAsiaTheme="minorEastAsia" w:hAnsiTheme="minorHAnsi"/>
               <w:noProof/>
               <w:sz w:val="22"/>
-              <w:lang w:eastAsia="hu-HU"/>
+              <w:lang w:val="en-US"/>
             </w:rPr>
           </w:pPr>
           <w:r>
@@ -80,7 +80,7 @@
           <w:r>
             <w:fldChar w:fldCharType="separate"/>
           </w:r>
-          <w:hyperlink w:anchor="_Toc480750854" w:history="1">
+          <w:hyperlink w:anchor="_Toc496279340" w:history="1">
             <w:r>
               <w:rPr>
                 <w:rStyle w:val="Hyperlink"/>
@@ -93,7 +93,7 @@
                 <w:rFonts w:asciiTheme="minorHAnsi" w:eastAsiaTheme="minorEastAsia" w:hAnsiTheme="minorHAnsi"/>
                 <w:noProof/>
                 <w:sz w:val="22"/>
-                <w:lang w:eastAsia="hu-HU"/>
+                <w:lang w:val="en-US"/>
               </w:rPr>
               <w:tab/>
             </w:r>
@@ -123,7 +123,7 @@
                 <w:noProof/>
                 <w:webHidden/>
               </w:rPr>
-              <w:instrText xml:space="preserve"> PAGEREF _Toc480750854 \h </w:instrText>
+              <w:instrText xml:space="preserve"> PAGEREF _Toc496279340 \h </w:instrText>
             </w:r>
             <w:r>
               <w:rPr>
@@ -165,10 +165,10 @@
               <w:rFonts w:asciiTheme="minorHAnsi" w:eastAsiaTheme="minorEastAsia" w:hAnsiTheme="minorHAnsi"/>
               <w:noProof/>
               <w:sz w:val="22"/>
-              <w:lang w:eastAsia="hu-HU"/>
+              <w:lang w:val="en-US"/>
             </w:rPr>
           </w:pPr>
-          <w:hyperlink w:anchor="_Toc480750855" w:history="1">
+          <w:hyperlink w:anchor="_Toc496279341" w:history="1">
             <w:r>
               <w:rPr>
                 <w:rStyle w:val="Hyperlink"/>
@@ -181,7 +181,7 @@
                 <w:rFonts w:asciiTheme="minorHAnsi" w:eastAsiaTheme="minorEastAsia" w:hAnsiTheme="minorHAnsi"/>
                 <w:noProof/>
                 <w:sz w:val="22"/>
-                <w:lang w:eastAsia="hu-HU"/>
+                <w:lang w:val="en-US"/>
               </w:rPr>
               <w:tab/>
             </w:r>
@@ -211,7 +211,7 @@
                 <w:noProof/>
                 <w:webHidden/>
               </w:rPr>
-              <w:instrText xml:space="preserve"> PAGEREF _Toc480750855 \h </w:instrText>
+              <w:instrText xml:space="preserve"> PAGEREF _Toc496279341 \h </w:instrText>
             </w:r>
             <w:r>
               <w:rPr>
@@ -253,10 +253,10 @@
               <w:rFonts w:asciiTheme="minorHAnsi" w:eastAsiaTheme="minorEastAsia" w:hAnsiTheme="minorHAnsi"/>
               <w:noProof/>
               <w:sz w:val="22"/>
-              <w:lang w:eastAsia="hu-HU"/>
+              <w:lang w:val="en-US"/>
             </w:rPr>
           </w:pPr>
-          <w:hyperlink w:anchor="_Toc480750856" w:history="1">
+          <w:hyperlink w:anchor="_Toc496279342" w:history="1">
             <w:r>
               <w:rPr>
                 <w:rStyle w:val="Hyperlink"/>
@@ -269,7 +269,7 @@
                 <w:rFonts w:asciiTheme="minorHAnsi" w:eastAsiaTheme="minorEastAsia" w:hAnsiTheme="minorHAnsi"/>
                 <w:noProof/>
                 <w:sz w:val="22"/>
-                <w:lang w:eastAsia="hu-HU"/>
+                <w:lang w:val="en-US"/>
               </w:rPr>
               <w:tab/>
             </w:r>
@@ -299,7 +299,7 @@
                 <w:noProof/>
                 <w:webHidden/>
               </w:rPr>
-              <w:instrText xml:space="preserve"> PAGEREF _Toc480750856 \h </w:instrText>
+              <w:instrText xml:space="preserve"> PAGEREF _Toc496279342 \h </w:instrText>
             </w:r>
             <w:r>
               <w:rPr>
@@ -319,7 +319,7 @@
                 <w:noProof/>
                 <w:webHidden/>
               </w:rPr>
-              <w:t>2</w:t>
+              <w:t>3</w:t>
             </w:r>
             <w:r>
               <w:rPr>
@@ -341,10 +341,10 @@
               <w:rFonts w:asciiTheme="minorHAnsi" w:eastAsiaTheme="minorEastAsia" w:hAnsiTheme="minorHAnsi"/>
               <w:noProof/>
               <w:sz w:val="22"/>
-              <w:lang w:eastAsia="hu-HU"/>
+              <w:lang w:val="en-US"/>
             </w:rPr>
           </w:pPr>
-          <w:hyperlink w:anchor="_Toc480750857" w:history="1">
+          <w:hyperlink w:anchor="_Toc496279343" w:history="1">
             <w:r>
               <w:rPr>
                 <w:rStyle w:val="Hyperlink"/>
@@ -357,7 +357,7 @@
                 <w:rFonts w:asciiTheme="minorHAnsi" w:eastAsiaTheme="minorEastAsia" w:hAnsiTheme="minorHAnsi"/>
                 <w:noProof/>
                 <w:sz w:val="22"/>
-                <w:lang w:eastAsia="hu-HU"/>
+                <w:lang w:val="en-US"/>
               </w:rPr>
               <w:tab/>
             </w:r>
@@ -387,7 +387,7 @@
                 <w:noProof/>
                 <w:webHidden/>
               </w:rPr>
-              <w:instrText xml:space="preserve"> PAGEREF _Toc480750857 \h </w:instrText>
+              <w:instrText xml:space="preserve"> PAGEREF _Toc496279343 \h </w:instrText>
             </w:r>
             <w:r>
               <w:rPr>
@@ -407,7 +407,7 @@
                 <w:noProof/>
                 <w:webHidden/>
               </w:rPr>
-              <w:t>4</w:t>
+              <w:t>5</w:t>
             </w:r>
             <w:r>
               <w:rPr>
@@ -429,10 +429,10 @@
               <w:rFonts w:asciiTheme="minorHAnsi" w:eastAsiaTheme="minorEastAsia" w:hAnsiTheme="minorHAnsi"/>
               <w:noProof/>
               <w:sz w:val="22"/>
-              <w:lang w:eastAsia="hu-HU"/>
+              <w:lang w:val="en-US"/>
             </w:rPr>
           </w:pPr>
-          <w:hyperlink w:anchor="_Toc480750858" w:history="1">
+          <w:hyperlink w:anchor="_Toc496279344" w:history="1">
             <w:r>
               <w:rPr>
                 <w:rStyle w:val="Hyperlink"/>
@@ -445,7 +445,7 @@
                 <w:rFonts w:asciiTheme="minorHAnsi" w:eastAsiaTheme="minorEastAsia" w:hAnsiTheme="minorHAnsi"/>
                 <w:noProof/>
                 <w:sz w:val="22"/>
-                <w:lang w:eastAsia="hu-HU"/>
+                <w:lang w:val="en-US"/>
               </w:rPr>
               <w:tab/>
             </w:r>
@@ -475,7 +475,7 @@
                 <w:noProof/>
                 <w:webHidden/>
               </w:rPr>
-              <w:instrText xml:space="preserve"> PAGEREF _Toc480750858 \h </w:instrText>
+              <w:instrText xml:space="preserve"> PAGEREF _Toc496279344 \h </w:instrText>
             </w:r>
             <w:r>
               <w:rPr>
@@ -495,7 +495,7 @@
                 <w:noProof/>
                 <w:webHidden/>
               </w:rPr>
-              <w:t>5</w:t>
+              <w:t>6</w:t>
             </w:r>
             <w:r>
               <w:rPr>
@@ -517,10 +517,10 @@
               <w:rFonts w:asciiTheme="minorHAnsi" w:eastAsiaTheme="minorEastAsia" w:hAnsiTheme="minorHAnsi"/>
               <w:noProof/>
               <w:sz w:val="22"/>
-              <w:lang w:eastAsia="hu-HU"/>
+              <w:lang w:val="en-US"/>
             </w:rPr>
           </w:pPr>
-          <w:hyperlink w:anchor="_Toc480750859" w:history="1">
+          <w:hyperlink w:anchor="_Toc496279345" w:history="1">
             <w:r>
               <w:rPr>
                 <w:rStyle w:val="Hyperlink"/>
@@ -533,7 +533,7 @@
                 <w:rFonts w:asciiTheme="minorHAnsi" w:eastAsiaTheme="minorEastAsia" w:hAnsiTheme="minorHAnsi"/>
                 <w:noProof/>
                 <w:sz w:val="22"/>
-                <w:lang w:eastAsia="hu-HU"/>
+                <w:lang w:val="en-US"/>
               </w:rPr>
               <w:tab/>
             </w:r>
@@ -563,7 +563,7 @@
                 <w:noProof/>
                 <w:webHidden/>
               </w:rPr>
-              <w:instrText xml:space="preserve"> PAGEREF _Toc480750859 \h </w:instrText>
+              <w:instrText xml:space="preserve"> PAGEREF _Toc496279345 \h </w:instrText>
             </w:r>
             <w:r>
               <w:rPr>
@@ -605,10 +605,10 @@
               <w:rFonts w:asciiTheme="minorHAnsi" w:eastAsiaTheme="minorEastAsia" w:hAnsiTheme="minorHAnsi"/>
               <w:noProof/>
               <w:sz w:val="22"/>
-              <w:lang w:eastAsia="hu-HU"/>
+              <w:lang w:val="en-US"/>
             </w:rPr>
           </w:pPr>
-          <w:hyperlink w:anchor="_Toc480750860" w:history="1">
+          <w:hyperlink w:anchor="_Toc496279346" w:history="1">
             <w:r>
               <w:rPr>
                 <w:rStyle w:val="Hyperlink"/>
@@ -621,7 +621,7 @@
                 <w:rFonts w:asciiTheme="minorHAnsi" w:eastAsiaTheme="minorEastAsia" w:hAnsiTheme="minorHAnsi"/>
                 <w:noProof/>
                 <w:sz w:val="22"/>
-                <w:lang w:eastAsia="hu-HU"/>
+                <w:lang w:val="en-US"/>
               </w:rPr>
               <w:tab/>
             </w:r>
@@ -651,7 +651,7 @@
                 <w:noProof/>
                 <w:webHidden/>
               </w:rPr>
-              <w:instrText xml:space="preserve"> PAGEREF _Toc480750860 \h </w:instrText>
+              <w:instrText xml:space="preserve"> PAGEREF _Toc496279346 \h </w:instrText>
             </w:r>
             <w:r>
               <w:rPr>
@@ -693,10 +693,10 @@
               <w:rFonts w:asciiTheme="minorHAnsi" w:eastAsiaTheme="minorEastAsia" w:hAnsiTheme="minorHAnsi"/>
               <w:noProof/>
               <w:sz w:val="22"/>
-              <w:lang w:eastAsia="hu-HU"/>
+              <w:lang w:val="en-US"/>
             </w:rPr>
           </w:pPr>
-          <w:hyperlink w:anchor="_Toc480750861" w:history="1">
+          <w:hyperlink w:anchor="_Toc496279347" w:history="1">
             <w:r>
               <w:rPr>
                 <w:rStyle w:val="Hyperlink"/>
@@ -709,7 +709,7 @@
                 <w:rFonts w:asciiTheme="minorHAnsi" w:eastAsiaTheme="minorEastAsia" w:hAnsiTheme="minorHAnsi"/>
                 <w:noProof/>
                 <w:sz w:val="22"/>
-                <w:lang w:eastAsia="hu-HU"/>
+                <w:lang w:val="en-US"/>
               </w:rPr>
               <w:tab/>
             </w:r>
@@ -739,7 +739,7 @@
                 <w:noProof/>
                 <w:webHidden/>
               </w:rPr>
-              <w:instrText xml:space="preserve"> PAGEREF _Toc480750861 \h </w:instrText>
+              <w:instrText xml:space="preserve"> PAGEREF _Toc496279347 \h </w:instrText>
             </w:r>
             <w:r>
               <w:rPr>
@@ -781,10 +781,10 @@
               <w:rFonts w:asciiTheme="minorHAnsi" w:eastAsiaTheme="minorEastAsia" w:hAnsiTheme="minorHAnsi"/>
               <w:noProof/>
               <w:sz w:val="22"/>
-              <w:lang w:eastAsia="hu-HU"/>
+              <w:lang w:val="en-US"/>
             </w:rPr>
           </w:pPr>
-          <w:hyperlink w:anchor="_Toc480750862" w:history="1">
+          <w:hyperlink w:anchor="_Toc496279348" w:history="1">
             <w:r>
               <w:rPr>
                 <w:rStyle w:val="Hyperlink"/>
@@ -797,7 +797,7 @@
                 <w:rFonts w:asciiTheme="minorHAnsi" w:eastAsiaTheme="minorEastAsia" w:hAnsiTheme="minorHAnsi"/>
                 <w:noProof/>
                 <w:sz w:val="22"/>
-                <w:lang w:eastAsia="hu-HU"/>
+                <w:lang w:val="en-US"/>
               </w:rPr>
               <w:tab/>
             </w:r>
@@ -827,7 +827,7 @@
                 <w:noProof/>
                 <w:webHidden/>
               </w:rPr>
-              <w:instrText xml:space="preserve"> PAGEREF _Toc480750862 \h </w:instrText>
+              <w:instrText xml:space="preserve"> PAGEREF _Toc496279348 \h </w:instrText>
             </w:r>
             <w:r>
               <w:rPr>
@@ -869,10 +869,10 @@
               <w:rFonts w:asciiTheme="minorHAnsi" w:eastAsiaTheme="minorEastAsia" w:hAnsiTheme="minorHAnsi"/>
               <w:noProof/>
               <w:sz w:val="22"/>
-              <w:lang w:eastAsia="hu-HU"/>
+              <w:lang w:val="en-US"/>
             </w:rPr>
           </w:pPr>
-          <w:hyperlink w:anchor="_Toc480750863" w:history="1">
+          <w:hyperlink w:anchor="_Toc496279349" w:history="1">
             <w:r>
               <w:rPr>
                 <w:rStyle w:val="Hyperlink"/>
@@ -885,7 +885,7 @@
                 <w:rFonts w:asciiTheme="minorHAnsi" w:eastAsiaTheme="minorEastAsia" w:hAnsiTheme="minorHAnsi"/>
                 <w:noProof/>
                 <w:sz w:val="22"/>
-                <w:lang w:eastAsia="hu-HU"/>
+                <w:lang w:val="en-US"/>
               </w:rPr>
               <w:tab/>
             </w:r>
@@ -915,7 +915,7 @@
                 <w:noProof/>
                 <w:webHidden/>
               </w:rPr>
-              <w:instrText xml:space="preserve"> PAGEREF _Toc480750863 \h </w:instrText>
+              <w:instrText xml:space="preserve"> PAGEREF _Toc496279349 \h </w:instrText>
             </w:r>
             <w:r>
               <w:rPr>
@@ -935,7 +935,7 @@
                 <w:noProof/>
                 <w:webHidden/>
               </w:rPr>
-              <w:t>11</w:t>
+              <w:t>10</w:t>
             </w:r>
             <w:r>
               <w:rPr>
@@ -997,7 +997,7 @@
         <w:spacing w:before="840" w:line="276" w:lineRule="auto"/>
         <w:ind w:left="714" w:hanging="357"/>
       </w:pPr>
-      <w:bookmarkStart w:id="0" w:name="_Toc480750854"/>
+      <w:bookmarkStart w:id="0" w:name="_Toc496279340"/>
       <w:r>
         <w:t>Bevezetés</w:t>
       </w:r>
@@ -1230,7 +1230,13 @@
         <w:spacing w:line="276" w:lineRule="auto"/>
       </w:pPr>
       <w:r>
-        <w:t>A nyelv nem definiál függvényeket, eljárásokat.</w:t>
+        <w:t>A nyelv nem definiál függvényeket, eljárásokat</w:t>
+      </w:r>
+      <w:r>
+        <w:t>, osztályokat vagy más objektumorientált elvekben használt struktúrákat</w:t>
+      </w:r>
+      <w:r>
+        <w:t>.</w:t>
       </w:r>
     </w:p>
     <w:p>
@@ -1278,7 +1284,12 @@
         <w:t xml:space="preserve"> </w:t>
       </w:r>
       <w:r>
-        <w:t>utasítás használható a program futásának megszakítására.</w:t>
+        <w:t xml:space="preserve">utasítás </w:t>
+      </w:r>
+      <w:bookmarkStart w:id="1" w:name="_GoBack"/>
+      <w:bookmarkEnd w:id="1"/>
+      <w:r>
+        <w:t>használható a program futásának megszakítására.</w:t>
       </w:r>
     </w:p>
     <w:p>
@@ -1291,14 +1302,14 @@
         <w:spacing w:before="840" w:line="276" w:lineRule="auto"/>
         <w:ind w:left="714" w:hanging="357"/>
       </w:pPr>
-      <w:bookmarkStart w:id="1" w:name="_Lefoglalt_szavak"/>
-      <w:bookmarkStart w:id="2" w:name="_Toc480750855"/>
-      <w:bookmarkEnd w:id="1"/>
+      <w:bookmarkStart w:id="2" w:name="_Lefoglalt_szavak"/>
+      <w:bookmarkStart w:id="3" w:name="_Toc496279341"/>
+      <w:bookmarkEnd w:id="2"/>
       <w:r>
         <w:lastRenderedPageBreak/>
         <w:t>Lefoglalt szavak</w:t>
       </w:r>
-      <w:bookmarkEnd w:id="2"/>
+      <w:bookmarkEnd w:id="3"/>
     </w:p>
     <w:p>
       <w:pPr>
@@ -1410,14 +1421,16 @@
         </w:rPr>
         <w:t>kilép</w:t>
       </w:r>
-      <w:r>
+    </w:p>
+    <w:p>
+      <w:pPr>
+        <w:spacing w:after="0" w:line="276" w:lineRule="auto"/>
         <w:rPr>
           <w:rFonts w:ascii="Cambria Math" w:hAnsi="Cambria Math"/>
           <w:noProof/>
           <w:szCs w:val="24"/>
         </w:rPr>
-        <w:t xml:space="preserve">, </w:t>
-      </w:r>
+      </w:pPr>
       <w:r>
         <w:rPr>
           <w:rFonts w:ascii="Cambria Math" w:hAnsi="Cambria Math"/>
@@ -1803,8 +1816,10 @@
         <w:pStyle w:val="Kdrszlet"/>
         <w:spacing w:after="0" w:line="276" w:lineRule="auto"/>
         <w:rPr>
-          <w:noProof/>
-          <w:szCs w:val="24"/>
+          <w:rFonts w:asciiTheme="majorHAnsi" w:eastAsiaTheme="majorEastAsia" w:hAnsiTheme="majorHAnsi" w:cstheme="majorBidi"/>
+          <w:color w:val="2E74B5" w:themeColor="accent1" w:themeShade="BF"/>
+          <w:sz w:val="32"/>
+          <w:szCs w:val="32"/>
         </w:rPr>
       </w:pPr>
       <w:r>
@@ -1819,7 +1834,21 @@
             <w:rStyle w:val="Hyperlink"/>
             <w:noProof/>
           </w:rPr>
-          <w:t>Operátorok</w:t>
+          <w:t>Operátor</w:t>
+        </w:r>
+        <w:r>
+          <w:rPr>
+            <w:rStyle w:val="Hyperlink"/>
+            <w:noProof/>
+          </w:rPr>
+          <w:t>o</w:t>
+        </w:r>
+        <w:r>
+          <w:rPr>
+            <w:rStyle w:val="Hyperlink"/>
+            <w:noProof/>
+          </w:rPr>
+          <w:t>k</w:t>
         </w:r>
       </w:hyperlink>
       <w:r>
@@ -1827,6 +1856,13 @@
           <w:noProof/>
         </w:rPr>
         <w:t xml:space="preserve"> fejezet.</w:t>
+      </w:r>
+      <w:bookmarkStart w:id="4" w:name="_Változóhasználat"/>
+      <w:bookmarkStart w:id="5" w:name="_Változóhasználat_1"/>
+      <w:bookmarkEnd w:id="4"/>
+      <w:bookmarkEnd w:id="5"/>
+      <w:r>
+        <w:br w:type="page"/>
       </w:r>
     </w:p>
     <w:p>
@@ -1839,18 +1875,15 @@
         <w:spacing w:before="840" w:line="276" w:lineRule="auto"/>
         <w:ind w:left="714" w:hanging="357"/>
       </w:pPr>
-      <w:bookmarkStart w:id="3" w:name="_Változóhasználat"/>
-      <w:bookmarkStart w:id="4" w:name="_Változóhasználat_1"/>
-      <w:bookmarkStart w:id="5" w:name="_Toc480750856"/>
-      <w:bookmarkEnd w:id="3"/>
-      <w:bookmarkEnd w:id="4"/>
-      <w:r>
+      <w:bookmarkStart w:id="6" w:name="_Toc496279342"/>
+      <w:r>
+        <w:lastRenderedPageBreak/>
         <w:t>Változóhasználat</w:t>
       </w:r>
       <w:r>
         <w:t>, típusok</w:t>
       </w:r>
-      <w:bookmarkEnd w:id="5"/>
+      <w:bookmarkEnd w:id="6"/>
     </w:p>
     <w:p>
       <w:pPr>
@@ -1872,7 +1905,13 @@
         <w:t>m</w:t>
       </w:r>
       <w:r>
-        <w:t>inden változónak meg kell adni a típusát.</w:t>
+        <w:t>inden változónak meg kell adni a típusát</w:t>
+      </w:r>
+      <w:r>
+        <w:t xml:space="preserve"> és kezdőértékét</w:t>
+      </w:r>
+      <w:r>
+        <w:t>.</w:t>
       </w:r>
       <w:r>
         <w:br/>
@@ -1934,7 +1973,7 @@
         <w:rPr>
           <w:b/>
         </w:rPr>
-        <w:t>Deklarálás</w:t>
+        <w:t>Létrehozás</w:t>
       </w:r>
       <w:r>
         <w:rPr>
@@ -1982,42 +2021,30 @@
         <w:rPr>
           <w:i/>
         </w:rPr>
-        <w:t>Példa</w:t>
+        <w:t>Példa:</w:t>
       </w:r>
       <w:r>
         <w:rPr>
           <w:i/>
         </w:rPr>
-        <w:t xml:space="preserve"> deklarációra</w:t>
+        <w:tab/>
       </w:r>
       <w:r>
         <w:rPr>
           <w:i/>
         </w:rPr>
-        <w:t>:</w:t>
+        <w:t>egész</w:t>
       </w:r>
       <w:r>
         <w:rPr>
           <w:i/>
         </w:rPr>
-        <w:tab/>
+        <w:t xml:space="preserve"> x</w:t>
       </w:r>
       <w:r>
         <w:rPr>
           <w:i/>
         </w:rPr>
-        <w:t>egész</w:t>
-      </w:r>
-      <w:r>
-        <w:rPr>
-          <w:i/>
-        </w:rPr>
-        <w:t xml:space="preserve"> x</w:t>
-      </w:r>
-      <w:r>
-        <w:rPr>
-          <w:i/>
-        </w:rPr>
         <w:t xml:space="preserve"> = 5</w:t>
       </w:r>
     </w:p>
@@ -2040,7 +2067,6 @@
         <w:spacing w:line="276" w:lineRule="auto"/>
       </w:pPr>
       <w:r>
-        <w:lastRenderedPageBreak/>
         <w:t>Az értékadás az egyenlőségjel operátor</w:t>
       </w:r>
       <w:r>
@@ -2061,22 +2087,7 @@
         <w:spacing w:line="276" w:lineRule="auto"/>
       </w:pPr>
       <w:r>
-        <w:t xml:space="preserve">Ha egy változónak nem adnak kezdeti értéket, </w:t>
-      </w:r>
-      <w:r>
-        <w:t xml:space="preserve">akkor </w:t>
-      </w:r>
-      <w:r>
-        <w:t xml:space="preserve">az </w:t>
-      </w:r>
-      <w:r>
-        <w:t>szintaktikai hibának minősül</w:t>
-      </w:r>
-      <w:r>
-        <w:t>.</w:t>
-      </w:r>
-      <w:r>
-        <w:t xml:space="preserve"> Tömb </w:t>
+        <w:t xml:space="preserve">Tömb </w:t>
       </w:r>
       <w:r>
         <w:t>típusok</w:t>
@@ -2574,13 +2585,7 @@
                   <w:rPr>
                     <w:noProof/>
                   </w:rPr>
-                  <m:t>(</m:t>
-                </m:r>
-                <m:r>
-                  <w:rPr>
-                    <w:noProof/>
-                  </w:rPr>
-                  <m:t>-</m:t>
+                  <m:t>(-</m:t>
                 </m:r>
                 <m:d>
                   <m:dPr>
@@ -2715,13 +2720,7 @@
                   <w:rPr>
                     <w:noProof/>
                   </w:rPr>
-                  <m:t>(</m:t>
-                </m:r>
-                <m:r>
-                  <w:rPr>
-                    <w:noProof/>
-                  </w:rPr>
-                  <m:t>-</m:t>
+                  <m:t>(-</m:t>
                 </m:r>
                 <m:d>
                   <m:dPr>
@@ -3039,6 +3038,7 @@
         <w:spacing w:line="276" w:lineRule="auto"/>
       </w:pPr>
       <w:r>
+        <w:lastRenderedPageBreak/>
         <w:t>Egy változónév</w:t>
       </w:r>
     </w:p>
@@ -3182,7 +3182,6 @@
         <w:rPr>
           <w:b/>
         </w:rPr>
-        <w:lastRenderedPageBreak/>
         <w:t>Elfogadott szám</w:t>
       </w:r>
       <w:r>
@@ -3600,6 +3599,19 @@
     </w:tbl>
     <w:p>
       <w:pPr>
+        <w:rPr>
+          <w:rFonts w:asciiTheme="majorHAnsi" w:eastAsiaTheme="majorEastAsia" w:hAnsiTheme="majorHAnsi" w:cstheme="majorBidi"/>
+          <w:color w:val="2E74B5" w:themeColor="accent1" w:themeShade="BF"/>
+          <w:sz w:val="32"/>
+          <w:szCs w:val="32"/>
+        </w:rPr>
+      </w:pPr>
+      <w:r>
+        <w:br w:type="page"/>
+      </w:r>
+    </w:p>
+    <w:p>
+      <w:pPr>
         <w:pStyle w:val="Heading1"/>
         <w:numPr>
           <w:ilvl w:val="0"/>
@@ -3608,11 +3620,12 @@
         <w:spacing w:before="840" w:line="276" w:lineRule="auto"/>
         <w:ind w:left="714" w:hanging="357"/>
       </w:pPr>
-      <w:bookmarkStart w:id="6" w:name="_Toc480750857"/>
-      <w:r>
+      <w:bookmarkStart w:id="7" w:name="_Toc496279343"/>
+      <w:r>
+        <w:lastRenderedPageBreak/>
         <w:t>Típuskonverziók</w:t>
       </w:r>
-      <w:bookmarkEnd w:id="6"/>
+      <w:bookmarkEnd w:id="7"/>
     </w:p>
     <w:p>
       <w:pPr>
@@ -4973,7 +4986,6 @@
         <w:rPr>
           <w:noProof/>
         </w:rPr>
-        <w:lastRenderedPageBreak/>
         <w:t>tört b = a</w:t>
       </w:r>
       <w:r>
@@ -5251,6 +5263,7 @@
           <w:b/>
           <w:noProof/>
         </w:rPr>
+        <w:lastRenderedPageBreak/>
         <w:t>logikaiból_törtbe():</w:t>
       </w:r>
       <w:r>
@@ -5398,6 +5411,9 @@
         <w:br/>
         <w:t>Helytelen bemenet esetén futásidejű hiba keletkezik.</w:t>
       </w:r>
+      <w:r>
+        <w:br w:type="page"/>
+      </w:r>
     </w:p>
     <w:p>
       <w:pPr>
@@ -5409,19 +5425,20 @@
         <w:spacing w:before="840" w:line="276" w:lineRule="auto"/>
         <w:ind w:left="714" w:hanging="357"/>
       </w:pPr>
-      <w:bookmarkStart w:id="7" w:name="_Operátorok"/>
-      <w:bookmarkEnd w:id="7"/>
-      <w:r>
+      <w:bookmarkStart w:id="8" w:name="_Operátorok"/>
+      <w:bookmarkEnd w:id="8"/>
+      <w:r>
+        <w:lastRenderedPageBreak/>
         <w:t xml:space="preserve"> </w:t>
       </w:r>
       <w:r>
         <w:tab/>
       </w:r>
-      <w:bookmarkStart w:id="8" w:name="_Toc480750858"/>
+      <w:bookmarkStart w:id="9" w:name="_Toc496279344"/>
       <w:r>
         <w:t>Operátorok</w:t>
       </w:r>
-      <w:bookmarkEnd w:id="8"/>
+      <w:bookmarkEnd w:id="9"/>
     </w:p>
     <w:p>
       <w:pPr>
@@ -5651,7 +5668,6 @@
               <w:rPr>
                 <w:noProof/>
               </w:rPr>
-              <w:lastRenderedPageBreak/>
               <w:t>[ ]</w:t>
             </w:r>
           </w:p>
@@ -7217,6 +7233,7 @@
               <w:spacing w:line="276" w:lineRule="auto"/>
             </w:pPr>
             <w:r>
+              <w:lastRenderedPageBreak/>
               <w:t>.</w:t>
             </w:r>
           </w:p>
@@ -7303,7 +7320,7 @@
         <w:spacing w:before="840" w:line="276" w:lineRule="auto"/>
         <w:ind w:left="714" w:hanging="357"/>
       </w:pPr>
-      <w:bookmarkStart w:id="9" w:name="_Toc480750859"/>
+      <w:bookmarkStart w:id="10" w:name="_Toc496279345"/>
       <w:r>
         <w:t>Kommente</w:t>
       </w:r>
@@ -7313,7 +7330,7 @@
       <w:r>
         <w:t>és</w:t>
       </w:r>
-      <w:bookmarkEnd w:id="9"/>
+      <w:bookmarkEnd w:id="10"/>
     </w:p>
     <w:p>
       <w:pPr>
@@ -7432,7 +7449,6 @@
               <w:spacing w:line="276" w:lineRule="auto"/>
             </w:pPr>
             <w:r>
-              <w:lastRenderedPageBreak/>
               <w:t>//</w:t>
             </w:r>
           </w:p>
@@ -7581,6 +7597,9 @@
       </w:r>
       <w:r>
         <w:t xml:space="preserve"> karakterpárok között minden karaktert kommentként értelmez.</w:t>
+      </w:r>
+      <w:r>
+        <w:br w:type="page"/>
       </w:r>
     </w:p>
     <w:p>
@@ -7593,15 +7612,16 @@
         <w:spacing w:before="840" w:line="276" w:lineRule="auto"/>
         <w:ind w:left="714" w:hanging="357"/>
       </w:pPr>
-      <w:bookmarkStart w:id="10" w:name="_Toc480750860"/>
-      <w:r>
+      <w:bookmarkStart w:id="11" w:name="_Toc496279346"/>
+      <w:r>
+        <w:lastRenderedPageBreak/>
         <w:t>Vezérlési szerkezetek</w:t>
       </w:r>
-      <w:bookmarkEnd w:id="10"/>
-    </w:p>
-    <w:p>
-      <w:pPr>
-        <w:spacing w:line="276" w:lineRule="auto"/>
+      <w:bookmarkEnd w:id="11"/>
+    </w:p>
+    <w:p>
+      <w:pPr>
+        <w:spacing w:after="0" w:line="276" w:lineRule="auto"/>
         <w:rPr>
           <w:b/>
           <w:sz w:val="28"/>
@@ -7855,12 +7875,12 @@
     </w:p>
     <w:p>
       <w:pPr>
-        <w:spacing w:line="276" w:lineRule="auto"/>
-      </w:pPr>
-    </w:p>
-    <w:p>
-      <w:pPr>
-        <w:spacing w:line="276" w:lineRule="auto"/>
+        <w:spacing w:after="0" w:line="276" w:lineRule="auto"/>
+      </w:pPr>
+    </w:p>
+    <w:p>
+      <w:pPr>
+        <w:spacing w:after="0" w:line="276" w:lineRule="auto"/>
         <w:rPr>
           <w:b/>
           <w:sz w:val="28"/>
@@ -8029,7 +8049,6 @@
         <w:spacing w:line="276" w:lineRule="auto"/>
       </w:pPr>
       <w:r>
-        <w:lastRenderedPageBreak/>
         <w:t>Ciklusmag utasításainak végrehajtása. Ugorj az 1. pontra.</w:t>
       </w:r>
     </w:p>
@@ -8045,6 +8064,21 @@
           <w:noProof/>
         </w:rPr>
       </w:pPr>
+    </w:p>
+    <w:p>
+      <w:pPr>
+        <w:spacing w:after="160"/>
+        <w:rPr>
+          <w:rFonts w:asciiTheme="majorHAnsi" w:eastAsiaTheme="majorEastAsia" w:hAnsiTheme="majorHAnsi" w:cstheme="majorBidi"/>
+          <w:color w:val="2E74B5" w:themeColor="accent1" w:themeShade="BF"/>
+          <w:sz w:val="32"/>
+          <w:szCs w:val="32"/>
+        </w:rPr>
+      </w:pPr>
+      <w:bookmarkStart w:id="12" w:name="_Toc496279347"/>
+      <w:r>
+        <w:br w:type="page"/>
+      </w:r>
     </w:p>
     <w:p>
       <w:pPr>
@@ -8056,11 +8090,11 @@
         <w:spacing w:before="840" w:line="276" w:lineRule="auto"/>
         <w:ind w:left="714" w:hanging="357"/>
       </w:pPr>
-      <w:bookmarkStart w:id="11" w:name="_Toc480750861"/>
-      <w:r>
+      <w:r>
+        <w:lastRenderedPageBreak/>
         <w:t>I/O kezelés</w:t>
       </w:r>
-      <w:bookmarkEnd w:id="11"/>
+      <w:bookmarkEnd w:id="12"/>
     </w:p>
     <w:p>
       <w:pPr>
@@ -8393,7 +8427,7 @@
       <w:pPr>
         <w:spacing w:line="276" w:lineRule="auto"/>
         <w:rPr>
-          <w:rFonts w:ascii="Consolas" w:eastAsiaTheme="majorEastAsia" w:hAnsi="Consolas" w:cs="Consolas"/>
+          <w:rFonts w:asciiTheme="majorHAnsi" w:eastAsiaTheme="majorEastAsia" w:hAnsiTheme="majorHAnsi" w:cstheme="majorBidi"/>
           <w:color w:val="2E74B5" w:themeColor="accent1" w:themeShade="BF"/>
           <w:sz w:val="32"/>
           <w:szCs w:val="32"/>
@@ -8406,6 +8440,12 @@
           <w:highlight w:val="black"/>
         </w:rPr>
         <w:t>x értéke: 12</w:t>
+      </w:r>
+      <w:bookmarkStart w:id="13" w:name="_Tömbkezelés"/>
+      <w:bookmarkStart w:id="14" w:name="_Toc496279348"/>
+      <w:bookmarkEnd w:id="13"/>
+      <w:r>
+        <w:br w:type="page"/>
       </w:r>
     </w:p>
     <w:p>
@@ -8418,13 +8458,11 @@
         <w:spacing w:before="840" w:line="276" w:lineRule="auto"/>
         <w:ind w:left="714" w:hanging="357"/>
       </w:pPr>
-      <w:bookmarkStart w:id="12" w:name="_Tömbkezelés"/>
-      <w:bookmarkStart w:id="13" w:name="_Toc480750862"/>
-      <w:bookmarkEnd w:id="12"/>
-      <w:r>
+      <w:r>
+        <w:lastRenderedPageBreak/>
         <w:t>Tömbkezelés</w:t>
       </w:r>
-      <w:bookmarkEnd w:id="13"/>
+      <w:bookmarkEnd w:id="14"/>
     </w:p>
     <w:p>
       <w:pPr>
@@ -8477,7 +8515,6 @@
         <w:spacing w:line="276" w:lineRule="auto"/>
       </w:pPr>
       <w:r>
-        <w:lastRenderedPageBreak/>
         <w:t>egész[] x</w:t>
       </w:r>
       <w:r>
@@ -8605,17 +8642,22 @@
           <w:rFonts w:ascii="Cambria Math" w:hAnsi="Cambria Math"/>
           <w:noProof/>
         </w:rPr>
-        <w:t>tomb = l</w:t>
+        <w:t>tö</w:t>
       </w:r>
       <w:r>
         <w:rPr>
           <w:rFonts w:ascii="Cambria Math" w:hAnsi="Cambria Math"/>
           <w:noProof/>
         </w:rPr>
+        <w:t>mb = l</w:t>
+      </w:r>
+      <w:r>
+        <w:rPr>
+          <w:rFonts w:ascii="Cambria Math" w:hAnsi="Cambria Math"/>
+          <w:noProof/>
+        </w:rPr>
         <w:t>étrehoz</w:t>
       </w:r>
-      <w:bookmarkStart w:id="14" w:name="_GoBack"/>
-      <w:bookmarkEnd w:id="14"/>
       <w:r>
         <w:rPr>
           <w:rFonts w:ascii="Cambria Math" w:hAnsi="Cambria Math"/>
@@ -8704,7 +8746,7 @@
           <w:noProof/>
         </w:rPr>
       </w:pPr>
-      <w:bookmarkStart w:id="17" w:name="_Toc480750863"/>
+      <w:bookmarkStart w:id="17" w:name="_Toc496279349"/>
       <w:r>
         <w:rPr>
           <w:noProof/>
@@ -8726,42 +8768,7 @@
           <w:rFonts w:asciiTheme="minorHAnsi" w:hAnsiTheme="minorHAnsi"/>
           <w:szCs w:val="24"/>
         </w:rPr>
-        <w:t xml:space="preserve">Alant </w:t>
-      </w:r>
-      <w:r>
-        <w:rPr>
-          <w:rFonts w:asciiTheme="minorHAnsi" w:hAnsiTheme="minorHAnsi"/>
-          <w:szCs w:val="24"/>
-        </w:rPr>
-        <w:t>a ny</w:t>
-      </w:r>
-      <w:r>
-        <w:rPr>
-          <w:rFonts w:asciiTheme="minorHAnsi" w:hAnsiTheme="minorHAnsi"/>
-          <w:szCs w:val="24"/>
-        </w:rPr>
-        <w:t>elvtan definiálom</w:t>
-      </w:r>
-      <w:r>
-        <w:rPr>
-          <w:rFonts w:asciiTheme="minorHAnsi" w:hAnsiTheme="minorHAnsi"/>
-          <w:szCs w:val="24"/>
-        </w:rPr>
-        <w:t xml:space="preserve"> </w:t>
-      </w:r>
-      <w:r>
-        <w:rPr>
-          <w:rFonts w:asciiTheme="minorHAnsi" w:hAnsiTheme="minorHAnsi"/>
-          <w:szCs w:val="24"/>
-        </w:rPr>
-        <w:t xml:space="preserve">a C#-hoz az MSDN-en is használt nyelvtanmegadásos </w:t>
-      </w:r>
-      <w:r>
-        <w:rPr>
-          <w:rFonts w:asciiTheme="minorHAnsi" w:hAnsiTheme="minorHAnsi"/>
-          <w:szCs w:val="24"/>
-        </w:rPr>
-        <w:t>formában.</w:t>
+        <w:t>Itt található a nyelvtan definíciója BNF-ben (Backus-Naur Forma).</w:t>
       </w:r>
     </w:p>
     <w:p>
@@ -8789,57 +8796,31 @@
         <w:rPr>
           <w:rFonts w:ascii="Consolas" w:hAnsi="Consolas"/>
           <w:b/>
-          <w:i/>
           <w:noProof/>
           <w:sz w:val="20"/>
           <w:szCs w:val="20"/>
         </w:rPr>
-        <w:t>program</w:t>
+        <w:t>&lt;P</w:t>
       </w:r>
       <w:r>
         <w:rPr>
           <w:rFonts w:ascii="Consolas" w:hAnsi="Consolas"/>
+          <w:b/>
           <w:noProof/>
           <w:sz w:val="20"/>
           <w:szCs w:val="20"/>
         </w:rPr>
-        <w:t>:</w:t>
+        <w:t>rogram</w:t>
       </w:r>
       <w:r>
         <w:rPr>
           <w:rFonts w:ascii="Consolas" w:hAnsi="Consolas"/>
+          <w:b/>
           <w:noProof/>
           <w:sz w:val="20"/>
           <w:szCs w:val="20"/>
         </w:rPr>
-        <w:t xml:space="preserve"> </w:t>
-      </w:r>
-      <w:r>
-        <w:rPr>
-          <w:rFonts w:ascii="Consolas" w:hAnsi="Consolas"/>
-          <w:noProof/>
-          <w:sz w:val="20"/>
-          <w:szCs w:val="20"/>
-        </w:rPr>
-        <w:t>program_kezd</w:t>
-      </w:r>
-      <w:r>
-        <w:rPr>
-          <w:rFonts w:ascii="Consolas" w:hAnsi="Consolas"/>
-          <w:noProof/>
-          <w:sz w:val="20"/>
-          <w:szCs w:val="20"/>
-        </w:rPr>
-        <w:t xml:space="preserve"> </w:t>
-      </w:r>
-      <w:r>
-        <w:rPr>
-          <w:rFonts w:ascii="Consolas" w:hAnsi="Consolas"/>
-          <w:noProof/>
-          <w:sz w:val="20"/>
-          <w:szCs w:val="20"/>
-        </w:rPr>
-        <w:t xml:space="preserve">újsor </w:t>
+        <w:t>&gt;</w:t>
       </w:r>
       <w:r>
         <w:rPr>
@@ -8850,7 +8831,7 @@
           <w:sz w:val="20"/>
           <w:szCs w:val="20"/>
         </w:rPr>
-        <w:t>utasítások</w:t>
+        <w:t xml:space="preserve"> </w:t>
       </w:r>
       <w:r>
         <w:rPr>
@@ -8859,7 +8840,163 @@
           <w:sz w:val="20"/>
           <w:szCs w:val="20"/>
         </w:rPr>
-        <w:t xml:space="preserve"> program_vége</w:t>
+        <w:t>:</w:t>
+      </w:r>
+      <w:r>
+        <w:rPr>
+          <w:rFonts w:ascii="Consolas" w:hAnsi="Consolas"/>
+          <w:noProof/>
+          <w:sz w:val="20"/>
+          <w:szCs w:val="20"/>
+        </w:rPr>
+        <w:t>:=</w:t>
+      </w:r>
+      <w:r>
+        <w:rPr>
+          <w:rFonts w:ascii="Consolas" w:hAnsi="Consolas"/>
+          <w:noProof/>
+          <w:sz w:val="20"/>
+          <w:szCs w:val="20"/>
+        </w:rPr>
+        <w:t xml:space="preserve"> </w:t>
+      </w:r>
+      <w:r>
+        <w:rPr>
+          <w:rFonts w:ascii="Consolas" w:hAnsi="Consolas"/>
+          <w:noProof/>
+          <w:sz w:val="20"/>
+          <w:szCs w:val="20"/>
+        </w:rPr>
+        <w:t>„</w:t>
+      </w:r>
+      <w:r>
+        <w:rPr>
+          <w:rFonts w:ascii="Consolas" w:hAnsi="Consolas"/>
+          <w:noProof/>
+          <w:sz w:val="20"/>
+          <w:szCs w:val="20"/>
+        </w:rPr>
+        <w:t>program_kezd</w:t>
+      </w:r>
+      <w:r>
+        <w:rPr>
+          <w:rFonts w:ascii="Consolas" w:hAnsi="Consolas"/>
+          <w:noProof/>
+          <w:sz w:val="20"/>
+          <w:szCs w:val="20"/>
+        </w:rPr>
+        <w:t>”</w:t>
+      </w:r>
+      <w:r>
+        <w:rPr>
+          <w:rFonts w:ascii="Consolas" w:hAnsi="Consolas"/>
+          <w:noProof/>
+          <w:sz w:val="20"/>
+          <w:szCs w:val="20"/>
+        </w:rPr>
+        <w:t xml:space="preserve"> </w:t>
+      </w:r>
+      <w:r>
+        <w:rPr>
+          <w:rFonts w:ascii="Consolas" w:hAnsi="Consolas"/>
+          <w:noProof/>
+          <w:sz w:val="20"/>
+          <w:szCs w:val="20"/>
+        </w:rPr>
+        <w:t>„</w:t>
+      </w:r>
+      <w:r>
+        <w:rPr>
+          <w:rFonts w:ascii="Consolas" w:hAnsi="Consolas"/>
+          <w:noProof/>
+          <w:sz w:val="20"/>
+          <w:szCs w:val="20"/>
+        </w:rPr>
+        <w:t>újsor</w:t>
+      </w:r>
+      <w:r>
+        <w:rPr>
+          <w:rFonts w:ascii="Consolas" w:hAnsi="Consolas"/>
+          <w:noProof/>
+          <w:sz w:val="20"/>
+          <w:szCs w:val="20"/>
+        </w:rPr>
+        <w:t>”</w:t>
+      </w:r>
+      <w:r>
+        <w:rPr>
+          <w:rFonts w:ascii="Consolas" w:hAnsi="Consolas"/>
+          <w:noProof/>
+          <w:sz w:val="20"/>
+          <w:szCs w:val="20"/>
+        </w:rPr>
+        <w:t xml:space="preserve"> </w:t>
+      </w:r>
+      <w:r>
+        <w:rPr>
+          <w:rFonts w:ascii="Consolas" w:hAnsi="Consolas"/>
+          <w:b/>
+          <w:noProof/>
+          <w:sz w:val="20"/>
+          <w:szCs w:val="20"/>
+        </w:rPr>
+        <w:t>&lt;U</w:t>
+      </w:r>
+      <w:r>
+        <w:rPr>
+          <w:rFonts w:ascii="Consolas" w:hAnsi="Consolas"/>
+          <w:b/>
+          <w:noProof/>
+          <w:sz w:val="20"/>
+          <w:szCs w:val="20"/>
+        </w:rPr>
+        <w:t>tasítások</w:t>
+      </w:r>
+      <w:r>
+        <w:rPr>
+          <w:rFonts w:ascii="Consolas" w:hAnsi="Consolas"/>
+          <w:b/>
+          <w:noProof/>
+          <w:sz w:val="20"/>
+          <w:szCs w:val="20"/>
+        </w:rPr>
+        <w:t>&gt;</w:t>
+      </w:r>
+      <w:r>
+        <w:rPr>
+          <w:rFonts w:ascii="Consolas" w:hAnsi="Consolas"/>
+          <w:noProof/>
+          <w:sz w:val="20"/>
+          <w:szCs w:val="20"/>
+        </w:rPr>
+        <w:t xml:space="preserve"> </w:t>
+      </w:r>
+      <w:r>
+        <w:rPr>
+          <w:rFonts w:ascii="Consolas" w:hAnsi="Consolas"/>
+          <w:noProof/>
+          <w:sz w:val="20"/>
+          <w:szCs w:val="20"/>
+        </w:rPr>
+        <w:t>„</w:t>
+      </w:r>
+      <w:r>
+        <w:rPr>
+          <w:rFonts w:ascii="Consolas" w:hAnsi="Consolas"/>
+          <w:noProof/>
+          <w:sz w:val="20"/>
+          <w:szCs w:val="20"/>
+        </w:rPr>
+        <w:t>program_vége</w:t>
+      </w:r>
+      <w:r>
+        <w:rPr>
+          <w:rFonts w:ascii="Consolas" w:hAnsi="Consolas"/>
+          <w:noProof/>
+          <w:sz w:val="20"/>
+          <w:szCs w:val="20"/>
+        </w:rPr>
+        <w:t>”</w:t>
       </w:r>
     </w:p>
     <w:p>
@@ -11822,7 +11959,7 @@
 </file>
 
 <file path=customXml/itemProps1.xml><?xml version="1.0" encoding="utf-8"?>
-<ds:datastoreItem xmlns:ds="http://schemas.openxmlformats.org/officeDocument/2006/customXml" ds:itemID="{91490BD5-AE00-48A5-B26A-C94B46E65857}">
+<ds:datastoreItem xmlns:ds="http://schemas.openxmlformats.org/officeDocument/2006/customXml" ds:itemID="{B8CB3C2E-9B76-4ABA-BBE6-812B9CCA3C06}">
   <ds:schemaRefs>
     <ds:schemaRef ds:uri="http://schemas.openxmlformats.org/officeDocument/2006/bibliography"/>
   </ds:schemaRefs>

</xml_diff>

<commit_message>
Added internal function handling
</commit_message>
<xml_diff>
--- a/_documents/I. melléklet - pszeudonyelv-definíció.docx
+++ b/_documents/I. melléklet - pszeudonyelv-definíció.docx
@@ -1284,12 +1284,7 @@
         <w:t xml:space="preserve"> </w:t>
       </w:r>
       <w:r>
-        <w:t xml:space="preserve">utasítás </w:t>
-      </w:r>
-      <w:bookmarkStart w:id="1" w:name="_GoBack"/>
-      <w:bookmarkEnd w:id="1"/>
-      <w:r>
-        <w:t>használható a program futásának megszakítására.</w:t>
+        <w:t>utasítás használható a program futásának megszakítására.</w:t>
       </w:r>
     </w:p>
     <w:p>
@@ -1302,14 +1297,14 @@
         <w:spacing w:before="840" w:line="276" w:lineRule="auto"/>
         <w:ind w:left="714" w:hanging="357"/>
       </w:pPr>
-      <w:bookmarkStart w:id="2" w:name="_Lefoglalt_szavak"/>
-      <w:bookmarkStart w:id="3" w:name="_Toc496279341"/>
-      <w:bookmarkEnd w:id="2"/>
+      <w:bookmarkStart w:id="1" w:name="_Lefoglalt_szavak"/>
+      <w:bookmarkStart w:id="2" w:name="_Toc496279341"/>
+      <w:bookmarkEnd w:id="1"/>
       <w:r>
         <w:lastRenderedPageBreak/>
         <w:t>Lefoglalt szavak</w:t>
       </w:r>
-      <w:bookmarkEnd w:id="3"/>
+      <w:bookmarkEnd w:id="2"/>
     </w:p>
     <w:p>
       <w:pPr>
@@ -1834,21 +1829,7 @@
             <w:rStyle w:val="Hyperlink"/>
             <w:noProof/>
           </w:rPr>
-          <w:t>Operátor</w:t>
-        </w:r>
-        <w:r>
-          <w:rPr>
-            <w:rStyle w:val="Hyperlink"/>
-            <w:noProof/>
-          </w:rPr>
-          <w:t>o</w:t>
-        </w:r>
-        <w:r>
-          <w:rPr>
-            <w:rStyle w:val="Hyperlink"/>
-            <w:noProof/>
-          </w:rPr>
-          <w:t>k</w:t>
+          <w:t>Operátorok</w:t>
         </w:r>
       </w:hyperlink>
       <w:r>
@@ -1857,10 +1838,10 @@
         </w:rPr>
         <w:t xml:space="preserve"> fejezet.</w:t>
       </w:r>
-      <w:bookmarkStart w:id="4" w:name="_Változóhasználat"/>
-      <w:bookmarkStart w:id="5" w:name="_Változóhasználat_1"/>
+      <w:bookmarkStart w:id="3" w:name="_Változóhasználat"/>
+      <w:bookmarkStart w:id="4" w:name="_Változóhasználat_1"/>
+      <w:bookmarkEnd w:id="3"/>
       <w:bookmarkEnd w:id="4"/>
-      <w:bookmarkEnd w:id="5"/>
       <w:r>
         <w:br w:type="page"/>
       </w:r>
@@ -1875,7 +1856,7 @@
         <w:spacing w:before="840" w:line="276" w:lineRule="auto"/>
         <w:ind w:left="714" w:hanging="357"/>
       </w:pPr>
-      <w:bookmarkStart w:id="6" w:name="_Toc496279342"/>
+      <w:bookmarkStart w:id="5" w:name="_Toc496279342"/>
       <w:r>
         <w:lastRenderedPageBreak/>
         <w:t>Változóhasználat</w:t>
@@ -1883,7 +1864,7 @@
       <w:r>
         <w:t>, típusok</w:t>
       </w:r>
-      <w:bookmarkEnd w:id="6"/>
+      <w:bookmarkEnd w:id="5"/>
     </w:p>
     <w:p>
       <w:pPr>
@@ -3620,88 +3601,45 @@
         <w:spacing w:before="840" w:line="276" w:lineRule="auto"/>
         <w:ind w:left="714" w:hanging="357"/>
       </w:pPr>
-      <w:bookmarkStart w:id="7" w:name="_Toc496279343"/>
+      <w:bookmarkStart w:id="6" w:name="_Toc496279343"/>
       <w:r>
         <w:lastRenderedPageBreak/>
         <w:t>Típuskonverziók</w:t>
       </w:r>
+      <w:bookmarkEnd w:id="6"/>
+    </w:p>
+    <w:p>
+      <w:pPr>
+        <w:spacing w:after="160" w:line="276" w:lineRule="auto"/>
+      </w:pPr>
+      <w:r>
+        <w:t xml:space="preserve">A nyelv erősen típusos. Értékadás esetén </w:t>
+      </w:r>
+      <w:r>
+        <w:t>implicit</w:t>
+      </w:r>
+      <w:r>
+        <w:t xml:space="preserve"> típuskonverz</w:t>
+      </w:r>
+      <w:r>
+        <w:t xml:space="preserve">ió </w:t>
+      </w:r>
+      <w:r>
+        <w:t>nincs</w:t>
+      </w:r>
+      <w:r>
+        <w:t>.</w:t>
+      </w:r>
+    </w:p>
+    <w:p>
+      <w:pPr>
+        <w:spacing w:after="160" w:line="276" w:lineRule="auto"/>
+        <w:rPr>
+          <w:b/>
+        </w:rPr>
+      </w:pPr>
+      <w:bookmarkStart w:id="7" w:name="_GoBack"/>
       <w:bookmarkEnd w:id="7"/>
-    </w:p>
-    <w:p>
-      <w:pPr>
-        <w:spacing w:after="160" w:line="276" w:lineRule="auto"/>
-      </w:pPr>
-      <w:r>
-        <w:t>A nyelv erősen típusos. Értékadás esetén a</w:t>
-      </w:r>
-      <w:r>
-        <w:t>z implicit</w:t>
-      </w:r>
-      <w:r>
-        <w:t xml:space="preserve"> típuskonverz</w:t>
-      </w:r>
-      <w:r>
-        <w:t>ió automatikusan megtörténik.</w:t>
-      </w:r>
-    </w:p>
-    <w:p>
-      <w:pPr>
-        <w:spacing w:after="160" w:line="276" w:lineRule="auto"/>
-        <w:rPr>
-          <w:b/>
-        </w:rPr>
-      </w:pPr>
-      <w:r>
-        <w:rPr>
-          <w:b/>
-        </w:rPr>
-        <w:t xml:space="preserve">Implicit </w:t>
-      </w:r>
-      <w:r>
-        <w:rPr>
-          <w:b/>
-        </w:rPr>
-        <w:t>konverziók:</w:t>
-      </w:r>
-    </w:p>
-    <w:p>
-      <w:pPr>
-        <w:pStyle w:val="ListParagraph"/>
-        <w:numPr>
-          <w:ilvl w:val="0"/>
-          <w:numId w:val="9"/>
-        </w:numPr>
-        <w:spacing w:after="0" w:line="276" w:lineRule="auto"/>
-      </w:pPr>
-      <w:r>
-        <w:t>Bármiből szövegbe</w:t>
-      </w:r>
-    </w:p>
-    <w:p>
-      <w:pPr>
-        <w:pStyle w:val="ListParagraph"/>
-        <w:numPr>
-          <w:ilvl w:val="0"/>
-          <w:numId w:val="9"/>
-        </w:numPr>
-        <w:spacing w:after="0" w:line="276" w:lineRule="auto"/>
-      </w:pPr>
-      <w:r>
-        <w:t>Egészből törtbe</w:t>
-      </w:r>
-    </w:p>
-    <w:p>
-      <w:pPr>
-        <w:spacing w:after="0" w:line="276" w:lineRule="auto"/>
-      </w:pPr>
-    </w:p>
-    <w:p>
-      <w:pPr>
-        <w:spacing w:after="160" w:line="276" w:lineRule="auto"/>
-        <w:rPr>
-          <w:b/>
-        </w:rPr>
-      </w:pPr>
       <w:r>
         <w:rPr>
           <w:b/>
@@ -5263,7 +5201,6 @@
           <w:b/>
           <w:noProof/>
         </w:rPr>
-        <w:lastRenderedPageBreak/>
         <w:t>logikaiból_törtbe():</w:t>
       </w:r>
       <w:r>
@@ -5325,6 +5262,7 @@
           <w:b/>
           <w:noProof/>
         </w:rPr>
+        <w:lastRenderedPageBreak/>
         <w:t>szövegből_törtbe():</w:t>
       </w:r>
       <w:r>
@@ -11959,7 +11897,7 @@
 </file>
 
 <file path=customXml/itemProps1.xml><?xml version="1.0" encoding="utf-8"?>
-<ds:datastoreItem xmlns:ds="http://schemas.openxmlformats.org/officeDocument/2006/customXml" ds:itemID="{B8CB3C2E-9B76-4ABA-BBE6-812B9CCA3C06}">
+<ds:datastoreItem xmlns:ds="http://schemas.openxmlformats.org/officeDocument/2006/customXml" ds:itemID="{BD618508-F782-421F-B774-A1890839EA86}">
   <ds:schemaRefs>
     <ds:schemaRef ds:uri="http://schemas.openxmlformats.org/officeDocument/2006/bibliography"/>
   </ds:schemaRefs>

</xml_diff>

<commit_message>
Supplement on grammar def docx
</commit_message>
<xml_diff>
--- a/_documents/I. melléklet - pszeudonyelv-definíció.docx
+++ b/_documents/I. melléklet - pszeudonyelv-definíció.docx
@@ -3637,13 +3637,7 @@
         <w:t>onverzió a beépített konverziós függvények használatá</w:t>
       </w:r>
       <w:r>
-        <w:t xml:space="preserve">val </w:t>
-      </w:r>
-      <w:r>
-        <w:t>végezhető</w:t>
-      </w:r>
-      <w:r>
-        <w:t xml:space="preserve"> el.</w:t>
+        <w:t>val végezhető el.</w:t>
       </w:r>
     </w:p>
     <w:p>
@@ -3845,31 +3839,7 @@
         <w:rPr>
           <w:rFonts w:ascii="Cambria Math" w:hAnsi="Cambria Math"/>
         </w:rPr>
-        <w:t xml:space="preserve">logikaiból_egészbe, </w:t>
-      </w:r>
-      <w:r>
-        <w:rPr>
-          <w:rFonts w:ascii="Cambria Math" w:hAnsi="Cambria Math"/>
-        </w:rPr>
-        <w:t>logikaiból_</w:t>
-      </w:r>
-      <w:r>
-        <w:rPr>
-          <w:rFonts w:ascii="Cambria Math" w:hAnsi="Cambria Math"/>
-        </w:rPr>
-        <w:t xml:space="preserve">törtbe, </w:t>
-      </w:r>
-      <w:r>
-        <w:rPr>
-          <w:rFonts w:ascii="Cambria Math" w:hAnsi="Cambria Math"/>
-        </w:rPr>
-        <w:t>logikaiból_</w:t>
-      </w:r>
-      <w:r>
-        <w:rPr>
-          <w:rFonts w:ascii="Cambria Math" w:hAnsi="Cambria Math"/>
-        </w:rPr>
-        <w:t>szövegbe</w:t>
+        <w:t>logikaiból_egészbe, logikaiból_törtbe, logikaiból_szövegbe</w:t>
       </w:r>
     </w:p>
     <w:p>
@@ -3888,31 +3858,7 @@
         <w:rPr>
           <w:rFonts w:ascii="Cambria Math" w:hAnsi="Cambria Math"/>
         </w:rPr>
-        <w:t xml:space="preserve">szövegből_egészbe, </w:t>
-      </w:r>
-      <w:r>
-        <w:rPr>
-          <w:rFonts w:ascii="Cambria Math" w:hAnsi="Cambria Math"/>
-        </w:rPr>
-        <w:t>szövegből_</w:t>
-      </w:r>
-      <w:r>
-        <w:rPr>
-          <w:rFonts w:ascii="Cambria Math" w:hAnsi="Cambria Math"/>
-        </w:rPr>
-        <w:t xml:space="preserve">törtbe, </w:t>
-      </w:r>
-      <w:r>
-        <w:rPr>
-          <w:rFonts w:ascii="Cambria Math" w:hAnsi="Cambria Math"/>
-        </w:rPr>
-        <w:t>szövegből_</w:t>
-      </w:r>
-      <w:r>
-        <w:rPr>
-          <w:rFonts w:ascii="Cambria Math" w:hAnsi="Cambria Math"/>
-        </w:rPr>
-        <w:t>logikaiba</w:t>
+        <w:t>szövegből_egészbe, szövegből_törtbe, szövegből_logikaiba</w:t>
       </w:r>
     </w:p>
     <w:p>
@@ -4795,7 +4741,19 @@
               <w:rPr>
                 <w:noProof/>
               </w:rPr>
-              <w:t>bármilyen</w:t>
+              <w:t>b</w:t>
+            </w:r>
+            <w:r>
+              <w:rPr>
+                <w:noProof/>
+              </w:rPr>
+              <w:t>ármilyen</w:t>
+            </w:r>
+            <w:r>
+              <w:rPr>
+                <w:noProof/>
+              </w:rPr>
+              <w:t xml:space="preserve"> két azonos típus között</w:t>
             </w:r>
           </w:p>
         </w:tc>
@@ -5033,321 +4991,327 @@
               </w:rPr>
               <w:t xml:space="preserve"> y </w:t>
             </w:r>
+          </w:p>
+        </w:tc>
+        <w:tc>
+          <w:tcPr>
+            <w:tcW w:w="2976" w:type="dxa"/>
+            <w:vAlign w:val="center"/>
+          </w:tcPr>
+          <w:p>
+            <w:pPr>
+              <w:pStyle w:val="Kdrszlet"/>
+              <w:spacing w:line="276" w:lineRule="auto"/>
+              <w:rPr>
+                <w:noProof/>
+              </w:rPr>
+            </w:pPr>
+            <w:r>
+              <w:rPr>
+                <w:noProof/>
+              </w:rPr>
+              <w:t>logikai</w:t>
+            </w:r>
+          </w:p>
+        </w:tc>
+      </w:tr>
+      <w:tr>
+        <w:tc>
+          <w:tcPr>
+            <w:tcW w:w="845" w:type="dxa"/>
+            <w:vAlign w:val="center"/>
+          </w:tcPr>
+          <w:p>
+            <w:pPr>
+              <w:pStyle w:val="Kdrszlet"/>
+              <w:spacing w:line="276" w:lineRule="auto"/>
+            </w:pPr>
+            <w:r>
+              <w:t>vagy</w:t>
+            </w:r>
+          </w:p>
+        </w:tc>
+        <w:tc>
+          <w:tcPr>
+            <w:tcW w:w="2836" w:type="dxa"/>
+            <w:vAlign w:val="center"/>
+          </w:tcPr>
+          <w:p>
+            <w:pPr>
+              <w:pStyle w:val="Kdrszlet"/>
+              <w:spacing w:line="276" w:lineRule="auto"/>
+            </w:pPr>
+            <w:r>
+              <w:t>feltételes vagy művelet</w:t>
+            </w:r>
+          </w:p>
+        </w:tc>
+        <w:tc>
+          <w:tcPr>
+            <w:tcW w:w="2410" w:type="dxa"/>
+            <w:vAlign w:val="center"/>
+          </w:tcPr>
+          <w:p>
+            <w:pPr>
+              <w:pStyle w:val="Kdrszlet"/>
+              <w:spacing w:line="276" w:lineRule="auto"/>
+              <w:rPr>
+                <w:noProof/>
+              </w:rPr>
+            </w:pPr>
+            <w:r>
+              <w:rPr>
+                <w:noProof/>
+              </w:rPr>
+              <w:t xml:space="preserve">k </w:t>
+            </w:r>
+            <w:r>
+              <w:rPr>
+                <w:noProof/>
+              </w:rPr>
+              <w:t xml:space="preserve"> </w:t>
+            </w:r>
+            <w:r>
+              <w:rPr>
+                <w:b/>
+                <w:noProof/>
+              </w:rPr>
+              <w:t>vagy</w:t>
+            </w:r>
+            <w:r>
+              <w:rPr>
+                <w:noProof/>
+              </w:rPr>
+              <w:t xml:space="preserve"> s </w:t>
+            </w:r>
+          </w:p>
+        </w:tc>
+        <w:tc>
+          <w:tcPr>
+            <w:tcW w:w="2976" w:type="dxa"/>
+            <w:vAlign w:val="center"/>
+          </w:tcPr>
+          <w:p>
+            <w:pPr>
+              <w:pStyle w:val="Kdrszlet"/>
+              <w:spacing w:line="276" w:lineRule="auto"/>
+              <w:rPr>
+                <w:noProof/>
+              </w:rPr>
+            </w:pPr>
+            <w:r>
+              <w:rPr>
+                <w:noProof/>
+              </w:rPr>
+              <w:t>logikai</w:t>
+            </w:r>
+          </w:p>
+        </w:tc>
+      </w:tr>
+      <w:tr>
+        <w:tc>
+          <w:tcPr>
+            <w:tcW w:w="845" w:type="dxa"/>
+            <w:vAlign w:val="center"/>
+          </w:tcPr>
+          <w:p>
+            <w:pPr>
+              <w:pStyle w:val="Kdrszlet"/>
+              <w:spacing w:line="276" w:lineRule="auto"/>
+            </w:pPr>
+            <w:r>
+              <w:t>&gt;</w:t>
+            </w:r>
+          </w:p>
+          <w:p>
+            <w:pPr>
+              <w:pStyle w:val="Kdrszlet"/>
+              <w:spacing w:line="276" w:lineRule="auto"/>
+            </w:pPr>
+            <w:r>
+              <w:t>&gt;=</w:t>
+            </w:r>
+          </w:p>
+          <w:p>
+            <w:pPr>
+              <w:pStyle w:val="Kdrszlet"/>
+              <w:spacing w:line="276" w:lineRule="auto"/>
+            </w:pPr>
+            <w:r>
+              <w:t>&lt;</w:t>
+            </w:r>
+          </w:p>
+          <w:p>
+            <w:pPr>
+              <w:pStyle w:val="Kdrszlet"/>
+              <w:spacing w:line="276" w:lineRule="auto"/>
+            </w:pPr>
+            <w:r>
+              <w:t>&lt;=</w:t>
+            </w:r>
+          </w:p>
+        </w:tc>
+        <w:tc>
+          <w:tcPr>
+            <w:tcW w:w="2836" w:type="dxa"/>
+            <w:vAlign w:val="center"/>
+          </w:tcPr>
+          <w:p>
+            <w:pPr>
+              <w:pStyle w:val="Kdrszlet"/>
+              <w:spacing w:line="276" w:lineRule="auto"/>
+            </w:pPr>
+            <w:r>
+              <w:t>relációs operátorok</w:t>
+            </w:r>
+          </w:p>
+        </w:tc>
+        <w:tc>
+          <w:tcPr>
+            <w:tcW w:w="2410" w:type="dxa"/>
+            <w:vAlign w:val="center"/>
+          </w:tcPr>
+          <w:p>
+            <w:pPr>
+              <w:pStyle w:val="Kdrszlet"/>
+              <w:spacing w:line="276" w:lineRule="auto"/>
+              <w:rPr>
+                <w:noProof/>
+              </w:rPr>
+            </w:pPr>
+            <w:r>
+              <w:rPr>
+                <w:noProof/>
+              </w:rPr>
+              <w:t xml:space="preserve">x </w:t>
+            </w:r>
+            <w:r>
+              <w:rPr>
+                <w:b/>
+                <w:noProof/>
+              </w:rPr>
+              <w:t xml:space="preserve">&gt; </w:t>
+            </w:r>
+            <w:r>
+              <w:rPr>
+                <w:noProof/>
+              </w:rPr>
+              <w:t>3</w:t>
+            </w:r>
+          </w:p>
+          <w:p>
+            <w:pPr>
+              <w:pStyle w:val="Kdrszlet"/>
+              <w:spacing w:line="276" w:lineRule="auto"/>
+              <w:rPr>
+                <w:noProof/>
+              </w:rPr>
+            </w:pPr>
+            <w:r>
+              <w:rPr>
+                <w:noProof/>
+              </w:rPr>
+              <w:t xml:space="preserve">y </w:t>
+            </w:r>
+            <w:r>
+              <w:rPr>
+                <w:b/>
+                <w:noProof/>
+              </w:rPr>
+              <w:t>&gt;=</w:t>
+            </w:r>
+            <w:r>
+              <w:rPr>
+                <w:noProof/>
+              </w:rPr>
+              <w:t xml:space="preserve"> 3</w:t>
+            </w:r>
+          </w:p>
+          <w:p>
+            <w:pPr>
+              <w:pStyle w:val="Kdrszlet"/>
+              <w:spacing w:line="276" w:lineRule="auto"/>
+              <w:rPr>
+                <w:noProof/>
+              </w:rPr>
+            </w:pPr>
+            <w:r>
+              <w:rPr>
+                <w:noProof/>
+              </w:rPr>
+              <w:t xml:space="preserve">x </w:t>
+            </w:r>
+            <w:r>
+              <w:rPr>
+                <w:b/>
+                <w:noProof/>
+              </w:rPr>
+              <w:t>&lt;</w:t>
+            </w:r>
+            <w:r>
+              <w:rPr>
+                <w:noProof/>
+              </w:rPr>
+              <w:t xml:space="preserve"> 4</w:t>
+            </w:r>
+          </w:p>
+          <w:p>
+            <w:pPr>
+              <w:pStyle w:val="Kdrszlet"/>
+              <w:spacing w:line="276" w:lineRule="auto"/>
+              <w:rPr>
+                <w:noProof/>
+              </w:rPr>
+            </w:pPr>
+            <w:r>
+              <w:rPr>
+                <w:noProof/>
+              </w:rPr>
+              <w:t xml:space="preserve">y </w:t>
+            </w:r>
+            <w:r>
+              <w:rPr>
+                <w:b/>
+                <w:noProof/>
+              </w:rPr>
+              <w:t>&lt;=</w:t>
+            </w:r>
+            <w:r>
+              <w:rPr>
+                <w:noProof/>
+              </w:rPr>
+              <w:t xml:space="preserve"> 4</w:t>
+            </w:r>
+          </w:p>
+        </w:tc>
+        <w:tc>
+          <w:tcPr>
+            <w:tcW w:w="2976" w:type="dxa"/>
+            <w:vMerge w:val="restart"/>
+            <w:vAlign w:val="center"/>
+          </w:tcPr>
+          <w:p>
+            <w:pPr>
+              <w:pStyle w:val="Kdrszlet"/>
+              <w:spacing w:line="276" w:lineRule="auto"/>
+              <w:rPr>
+                <w:noProof/>
+              </w:rPr>
+            </w:pPr>
+            <w:r>
+              <w:rPr>
+                <w:noProof/>
+              </w:rPr>
+              <w:t>szám típusok: egész, tört</w:t>
+            </w:r>
+            <w:r>
+              <w:rPr>
+                <w:noProof/>
+              </w:rPr>
+              <w:t>, de csak azonos típusok között</w:t>
+            </w:r>
             <w:bookmarkStart w:id="9" w:name="_GoBack"/>
             <w:bookmarkEnd w:id="9"/>
-          </w:p>
-        </w:tc>
-        <w:tc>
-          <w:tcPr>
-            <w:tcW w:w="2976" w:type="dxa"/>
-            <w:vAlign w:val="center"/>
-          </w:tcPr>
-          <w:p>
-            <w:pPr>
-              <w:pStyle w:val="Kdrszlet"/>
-              <w:spacing w:line="276" w:lineRule="auto"/>
-              <w:rPr>
-                <w:noProof/>
-              </w:rPr>
-            </w:pPr>
-            <w:r>
-              <w:rPr>
-                <w:noProof/>
-              </w:rPr>
-              <w:t>logikai</w:t>
-            </w:r>
-          </w:p>
-        </w:tc>
-      </w:tr>
-      <w:tr>
-        <w:tc>
-          <w:tcPr>
-            <w:tcW w:w="845" w:type="dxa"/>
-            <w:vAlign w:val="center"/>
-          </w:tcPr>
-          <w:p>
-            <w:pPr>
-              <w:pStyle w:val="Kdrszlet"/>
-              <w:spacing w:line="276" w:lineRule="auto"/>
-            </w:pPr>
-            <w:r>
-              <w:t>vagy</w:t>
-            </w:r>
-          </w:p>
-        </w:tc>
-        <w:tc>
-          <w:tcPr>
-            <w:tcW w:w="2836" w:type="dxa"/>
-            <w:vAlign w:val="center"/>
-          </w:tcPr>
-          <w:p>
-            <w:pPr>
-              <w:pStyle w:val="Kdrszlet"/>
-              <w:spacing w:line="276" w:lineRule="auto"/>
-            </w:pPr>
-            <w:r>
-              <w:t>feltételes vagy művelet</w:t>
-            </w:r>
-          </w:p>
-        </w:tc>
-        <w:tc>
-          <w:tcPr>
-            <w:tcW w:w="2410" w:type="dxa"/>
-            <w:vAlign w:val="center"/>
-          </w:tcPr>
-          <w:p>
-            <w:pPr>
-              <w:pStyle w:val="Kdrszlet"/>
-              <w:spacing w:line="276" w:lineRule="auto"/>
-              <w:rPr>
-                <w:noProof/>
-              </w:rPr>
-            </w:pPr>
-            <w:r>
-              <w:rPr>
-                <w:noProof/>
-              </w:rPr>
-              <w:t xml:space="preserve">k </w:t>
-            </w:r>
-            <w:r>
-              <w:rPr>
-                <w:noProof/>
-              </w:rPr>
-              <w:t xml:space="preserve"> </w:t>
-            </w:r>
-            <w:r>
-              <w:rPr>
-                <w:b/>
-                <w:noProof/>
-              </w:rPr>
-              <w:t>vagy</w:t>
-            </w:r>
-            <w:r>
-              <w:rPr>
-                <w:noProof/>
-              </w:rPr>
-              <w:t xml:space="preserve"> s </w:t>
-            </w:r>
-          </w:p>
-        </w:tc>
-        <w:tc>
-          <w:tcPr>
-            <w:tcW w:w="2976" w:type="dxa"/>
-            <w:vAlign w:val="center"/>
-          </w:tcPr>
-          <w:p>
-            <w:pPr>
-              <w:pStyle w:val="Kdrszlet"/>
-              <w:spacing w:line="276" w:lineRule="auto"/>
-              <w:rPr>
-                <w:noProof/>
-              </w:rPr>
-            </w:pPr>
-            <w:r>
-              <w:rPr>
-                <w:noProof/>
-              </w:rPr>
-              <w:t>logikai</w:t>
-            </w:r>
-          </w:p>
-        </w:tc>
-      </w:tr>
-      <w:tr>
-        <w:tc>
-          <w:tcPr>
-            <w:tcW w:w="845" w:type="dxa"/>
-            <w:vAlign w:val="center"/>
-          </w:tcPr>
-          <w:p>
-            <w:pPr>
-              <w:pStyle w:val="Kdrszlet"/>
-              <w:spacing w:line="276" w:lineRule="auto"/>
-            </w:pPr>
-            <w:r>
-              <w:t>&gt;</w:t>
-            </w:r>
-          </w:p>
-          <w:p>
-            <w:pPr>
-              <w:pStyle w:val="Kdrszlet"/>
-              <w:spacing w:line="276" w:lineRule="auto"/>
-            </w:pPr>
-            <w:r>
-              <w:t>&gt;=</w:t>
-            </w:r>
-          </w:p>
-          <w:p>
-            <w:pPr>
-              <w:pStyle w:val="Kdrszlet"/>
-              <w:spacing w:line="276" w:lineRule="auto"/>
-            </w:pPr>
-            <w:r>
-              <w:t>&lt;</w:t>
-            </w:r>
-          </w:p>
-          <w:p>
-            <w:pPr>
-              <w:pStyle w:val="Kdrszlet"/>
-              <w:spacing w:line="276" w:lineRule="auto"/>
-            </w:pPr>
-            <w:r>
-              <w:t>&lt;=</w:t>
-            </w:r>
-          </w:p>
-        </w:tc>
-        <w:tc>
-          <w:tcPr>
-            <w:tcW w:w="2836" w:type="dxa"/>
-            <w:vAlign w:val="center"/>
-          </w:tcPr>
-          <w:p>
-            <w:pPr>
-              <w:pStyle w:val="Kdrszlet"/>
-              <w:spacing w:line="276" w:lineRule="auto"/>
-            </w:pPr>
-            <w:r>
-              <w:t>relációs operátorok</w:t>
-            </w:r>
-          </w:p>
-        </w:tc>
-        <w:tc>
-          <w:tcPr>
-            <w:tcW w:w="2410" w:type="dxa"/>
-            <w:vAlign w:val="center"/>
-          </w:tcPr>
-          <w:p>
-            <w:pPr>
-              <w:pStyle w:val="Kdrszlet"/>
-              <w:spacing w:line="276" w:lineRule="auto"/>
-              <w:rPr>
-                <w:noProof/>
-              </w:rPr>
-            </w:pPr>
-            <w:r>
-              <w:rPr>
-                <w:noProof/>
-              </w:rPr>
-              <w:t xml:space="preserve">x </w:t>
-            </w:r>
-            <w:r>
-              <w:rPr>
-                <w:b/>
-                <w:noProof/>
-              </w:rPr>
-              <w:t xml:space="preserve">&gt; </w:t>
-            </w:r>
-            <w:r>
-              <w:rPr>
-                <w:noProof/>
-              </w:rPr>
-              <w:t>3</w:t>
-            </w:r>
-          </w:p>
-          <w:p>
-            <w:pPr>
-              <w:pStyle w:val="Kdrszlet"/>
-              <w:spacing w:line="276" w:lineRule="auto"/>
-              <w:rPr>
-                <w:noProof/>
-              </w:rPr>
-            </w:pPr>
-            <w:r>
-              <w:rPr>
-                <w:noProof/>
-              </w:rPr>
-              <w:t xml:space="preserve">y </w:t>
-            </w:r>
-            <w:r>
-              <w:rPr>
-                <w:b/>
-                <w:noProof/>
-              </w:rPr>
-              <w:t>&gt;=</w:t>
-            </w:r>
-            <w:r>
-              <w:rPr>
-                <w:noProof/>
-              </w:rPr>
-              <w:t xml:space="preserve"> 3</w:t>
-            </w:r>
-          </w:p>
-          <w:p>
-            <w:pPr>
-              <w:pStyle w:val="Kdrszlet"/>
-              <w:spacing w:line="276" w:lineRule="auto"/>
-              <w:rPr>
-                <w:noProof/>
-              </w:rPr>
-            </w:pPr>
-            <w:r>
-              <w:rPr>
-                <w:noProof/>
-              </w:rPr>
-              <w:t xml:space="preserve">x </w:t>
-            </w:r>
-            <w:r>
-              <w:rPr>
-                <w:b/>
-                <w:noProof/>
-              </w:rPr>
-              <w:t>&lt;</w:t>
-            </w:r>
-            <w:r>
-              <w:rPr>
-                <w:noProof/>
-              </w:rPr>
-              <w:t xml:space="preserve"> 4</w:t>
-            </w:r>
-          </w:p>
-          <w:p>
-            <w:pPr>
-              <w:pStyle w:val="Kdrszlet"/>
-              <w:spacing w:line="276" w:lineRule="auto"/>
-              <w:rPr>
-                <w:noProof/>
-              </w:rPr>
-            </w:pPr>
-            <w:r>
-              <w:rPr>
-                <w:noProof/>
-              </w:rPr>
-              <w:t xml:space="preserve">y </w:t>
-            </w:r>
-            <w:r>
-              <w:rPr>
-                <w:b/>
-                <w:noProof/>
-              </w:rPr>
-              <w:t>&lt;=</w:t>
-            </w:r>
-            <w:r>
-              <w:rPr>
-                <w:noProof/>
-              </w:rPr>
-              <w:t xml:space="preserve"> 4</w:t>
-            </w:r>
-          </w:p>
-        </w:tc>
-        <w:tc>
-          <w:tcPr>
-            <w:tcW w:w="2976" w:type="dxa"/>
-            <w:vMerge w:val="restart"/>
-            <w:vAlign w:val="center"/>
-          </w:tcPr>
-          <w:p>
-            <w:pPr>
-              <w:pStyle w:val="Kdrszlet"/>
-              <w:spacing w:line="276" w:lineRule="auto"/>
-              <w:rPr>
-                <w:noProof/>
-              </w:rPr>
-            </w:pPr>
-            <w:r>
-              <w:rPr>
-                <w:noProof/>
-              </w:rPr>
-              <w:t>szám típusok: egész, tört</w:t>
-            </w:r>
           </w:p>
         </w:tc>
       </w:tr>
@@ -10505,7 +10469,7 @@
 </file>
 
 <file path=customXml/itemProps1.xml><?xml version="1.0" encoding="utf-8"?>
-<ds:datastoreItem xmlns:ds="http://schemas.openxmlformats.org/officeDocument/2006/customXml" ds:itemID="{300DEFD8-EAFE-4D6F-8AF0-0D5B68BEFE21}">
+<ds:datastoreItem xmlns:ds="http://schemas.openxmlformats.org/officeDocument/2006/customXml" ds:itemID="{B79D3C1E-12DA-4A85-90B7-98875E075936}">
   <ds:schemaRefs>
     <ds:schemaRef ds:uri="http://schemas.openxmlformats.org/officeDocument/2006/bibliography"/>
   </ds:schemaRefs>

</xml_diff>

<commit_message>
Updated grammar and actualized some on the paper
</commit_message>
<xml_diff>
--- a/_documents/I. melléklet - pszeudonyelv-definíció.docx
+++ b/_documents/I. melléklet - pszeudonyelv-definíció.docx
@@ -4,7 +4,7 @@
   <w:body>
     <w:p>
       <w:pPr>
-        <w:pStyle w:val="Cm"/>
+        <w:pStyle w:val="Title"/>
         <w:spacing w:after="240" w:line="276" w:lineRule="auto"/>
       </w:pPr>
       <w:r>
@@ -50,7 +50,7 @@
       <w:sdtContent>
         <w:p>
           <w:pPr>
-            <w:pStyle w:val="Tartalomjegyzkcmsora"/>
+            <w:pStyle w:val="TOCHeading"/>
             <w:spacing w:line="276" w:lineRule="auto"/>
           </w:pPr>
           <w:r>
@@ -59,7 +59,7 @@
         </w:p>
         <w:p>
           <w:pPr>
-            <w:pStyle w:val="TJ1"/>
+            <w:pStyle w:val="TOC1"/>
             <w:tabs>
               <w:tab w:val="left" w:pos="440"/>
               <w:tab w:val="right" w:leader="dot" w:pos="9062"/>
@@ -83,7 +83,7 @@
           <w:hyperlink w:anchor="_Toc496455114" w:history="1">
             <w:r>
               <w:rPr>
-                <w:rStyle w:val="Hiperhivatkozs"/>
+                <w:rStyle w:val="Hyperlink"/>
                 <w:noProof/>
               </w:rPr>
               <w:t>1.</w:t>
@@ -99,7 +99,7 @@
             </w:r>
             <w:r>
               <w:rPr>
-                <w:rStyle w:val="Hiperhivatkozs"/>
+                <w:rStyle w:val="Hyperlink"/>
                 <w:noProof/>
               </w:rPr>
               <w:t>Bevezetés</w:t>
@@ -156,7 +156,7 @@
         </w:p>
         <w:p>
           <w:pPr>
-            <w:pStyle w:val="TJ1"/>
+            <w:pStyle w:val="TOC1"/>
             <w:tabs>
               <w:tab w:val="left" w:pos="440"/>
               <w:tab w:val="right" w:leader="dot" w:pos="9062"/>
@@ -171,7 +171,7 @@
           <w:hyperlink w:anchor="_Toc496455115" w:history="1">
             <w:r>
               <w:rPr>
-                <w:rStyle w:val="Hiperhivatkozs"/>
+                <w:rStyle w:val="Hyperlink"/>
                 <w:noProof/>
               </w:rPr>
               <w:t>2.</w:t>
@@ -187,7 +187,7 @@
             </w:r>
             <w:r>
               <w:rPr>
-                <w:rStyle w:val="Hiperhivatkozs"/>
+                <w:rStyle w:val="Hyperlink"/>
                 <w:noProof/>
               </w:rPr>
               <w:t>Lefoglalt szavak</w:t>
@@ -244,7 +244,7 @@
         </w:p>
         <w:p>
           <w:pPr>
-            <w:pStyle w:val="TJ1"/>
+            <w:pStyle w:val="TOC1"/>
             <w:tabs>
               <w:tab w:val="left" w:pos="440"/>
               <w:tab w:val="right" w:leader="dot" w:pos="9062"/>
@@ -259,7 +259,7 @@
           <w:hyperlink w:anchor="_Toc496455116" w:history="1">
             <w:r>
               <w:rPr>
-                <w:rStyle w:val="Hiperhivatkozs"/>
+                <w:rStyle w:val="Hyperlink"/>
                 <w:noProof/>
               </w:rPr>
               <w:t>3.</w:t>
@@ -275,7 +275,7 @@
             </w:r>
             <w:r>
               <w:rPr>
-                <w:rStyle w:val="Hiperhivatkozs"/>
+                <w:rStyle w:val="Hyperlink"/>
                 <w:noProof/>
               </w:rPr>
               <w:t>Változóhasználat, típusok</w:t>
@@ -332,7 +332,7 @@
         </w:p>
         <w:p>
           <w:pPr>
-            <w:pStyle w:val="TJ1"/>
+            <w:pStyle w:val="TOC1"/>
             <w:tabs>
               <w:tab w:val="left" w:pos="440"/>
               <w:tab w:val="right" w:leader="dot" w:pos="9062"/>
@@ -347,7 +347,7 @@
           <w:hyperlink w:anchor="_Toc496455117" w:history="1">
             <w:r>
               <w:rPr>
-                <w:rStyle w:val="Hiperhivatkozs"/>
+                <w:rStyle w:val="Hyperlink"/>
                 <w:noProof/>
               </w:rPr>
               <w:t>4.</w:t>
@@ -363,7 +363,7 @@
             </w:r>
             <w:r>
               <w:rPr>
-                <w:rStyle w:val="Hiperhivatkozs"/>
+                <w:rStyle w:val="Hyperlink"/>
                 <w:noProof/>
               </w:rPr>
               <w:t>Típuskonverziók</w:t>
@@ -420,7 +420,7 @@
         </w:p>
         <w:p>
           <w:pPr>
-            <w:pStyle w:val="TJ1"/>
+            <w:pStyle w:val="TOC1"/>
             <w:tabs>
               <w:tab w:val="left" w:pos="440"/>
               <w:tab w:val="right" w:leader="dot" w:pos="9062"/>
@@ -435,7 +435,7 @@
           <w:hyperlink w:anchor="_Toc496455118" w:history="1">
             <w:r>
               <w:rPr>
-                <w:rStyle w:val="Hiperhivatkozs"/>
+                <w:rStyle w:val="Hyperlink"/>
                 <w:noProof/>
               </w:rPr>
               <w:t>5.</w:t>
@@ -451,7 +451,7 @@
             </w:r>
             <w:r>
               <w:rPr>
-                <w:rStyle w:val="Hiperhivatkozs"/>
+                <w:rStyle w:val="Hyperlink"/>
                 <w:noProof/>
               </w:rPr>
               <w:t>Operátorok</w:t>
@@ -508,7 +508,7 @@
         </w:p>
         <w:p>
           <w:pPr>
-            <w:pStyle w:val="TJ1"/>
+            <w:pStyle w:val="TOC1"/>
             <w:tabs>
               <w:tab w:val="left" w:pos="440"/>
               <w:tab w:val="right" w:leader="dot" w:pos="9062"/>
@@ -523,7 +523,7 @@
           <w:hyperlink w:anchor="_Toc496455119" w:history="1">
             <w:r>
               <w:rPr>
-                <w:rStyle w:val="Hiperhivatkozs"/>
+                <w:rStyle w:val="Hyperlink"/>
                 <w:noProof/>
               </w:rPr>
               <w:t>6.</w:t>
@@ -539,7 +539,7 @@
             </w:r>
             <w:r>
               <w:rPr>
-                <w:rStyle w:val="Hiperhivatkozs"/>
+                <w:rStyle w:val="Hyperlink"/>
                 <w:noProof/>
               </w:rPr>
               <w:t>Kifejezések</w:t>
@@ -596,7 +596,7 @@
         </w:p>
         <w:p>
           <w:pPr>
-            <w:pStyle w:val="TJ1"/>
+            <w:pStyle w:val="TOC1"/>
             <w:tabs>
               <w:tab w:val="left" w:pos="440"/>
               <w:tab w:val="right" w:leader="dot" w:pos="9062"/>
@@ -611,7 +611,7 @@
           <w:hyperlink w:anchor="_Toc496455120" w:history="1">
             <w:r>
               <w:rPr>
-                <w:rStyle w:val="Hiperhivatkozs"/>
+                <w:rStyle w:val="Hyperlink"/>
                 <w:noProof/>
               </w:rPr>
               <w:t>7.</w:t>
@@ -627,7 +627,7 @@
             </w:r>
             <w:r>
               <w:rPr>
-                <w:rStyle w:val="Hiperhivatkozs"/>
+                <w:rStyle w:val="Hyperlink"/>
                 <w:noProof/>
               </w:rPr>
               <w:t>Kommentezés</w:t>
@@ -684,7 +684,7 @@
         </w:p>
         <w:p>
           <w:pPr>
-            <w:pStyle w:val="TJ1"/>
+            <w:pStyle w:val="TOC1"/>
             <w:tabs>
               <w:tab w:val="left" w:pos="440"/>
               <w:tab w:val="right" w:leader="dot" w:pos="9062"/>
@@ -699,7 +699,7 @@
           <w:hyperlink w:anchor="_Toc496455121" w:history="1">
             <w:r>
               <w:rPr>
-                <w:rStyle w:val="Hiperhivatkozs"/>
+                <w:rStyle w:val="Hyperlink"/>
                 <w:noProof/>
               </w:rPr>
               <w:t>8.</w:t>
@@ -715,7 +715,7 @@
             </w:r>
             <w:r>
               <w:rPr>
-                <w:rStyle w:val="Hiperhivatkozs"/>
+                <w:rStyle w:val="Hyperlink"/>
                 <w:noProof/>
               </w:rPr>
               <w:t>Vezérlési szerkezetek</w:t>
@@ -772,7 +772,7 @@
         </w:p>
         <w:p>
           <w:pPr>
-            <w:pStyle w:val="TJ1"/>
+            <w:pStyle w:val="TOC1"/>
             <w:tabs>
               <w:tab w:val="left" w:pos="440"/>
               <w:tab w:val="right" w:leader="dot" w:pos="9062"/>
@@ -787,7 +787,7 @@
           <w:hyperlink w:anchor="_Toc496455122" w:history="1">
             <w:r>
               <w:rPr>
-                <w:rStyle w:val="Hiperhivatkozs"/>
+                <w:rStyle w:val="Hyperlink"/>
                 <w:noProof/>
               </w:rPr>
               <w:t>9.</w:t>
@@ -803,7 +803,7 @@
             </w:r>
             <w:r>
               <w:rPr>
-                <w:rStyle w:val="Hiperhivatkozs"/>
+                <w:rStyle w:val="Hyperlink"/>
                 <w:noProof/>
               </w:rPr>
               <w:t>I/O kezelés</w:t>
@@ -860,7 +860,7 @@
         </w:p>
         <w:p>
           <w:pPr>
-            <w:pStyle w:val="TJ1"/>
+            <w:pStyle w:val="TOC1"/>
             <w:tabs>
               <w:tab w:val="left" w:pos="660"/>
               <w:tab w:val="right" w:leader="dot" w:pos="9062"/>
@@ -875,7 +875,7 @@
           <w:hyperlink w:anchor="_Toc496455123" w:history="1">
             <w:r>
               <w:rPr>
-                <w:rStyle w:val="Hiperhivatkozs"/>
+                <w:rStyle w:val="Hyperlink"/>
                 <w:noProof/>
               </w:rPr>
               <w:t>10.</w:t>
@@ -891,7 +891,7 @@
             </w:r>
             <w:r>
               <w:rPr>
-                <w:rStyle w:val="Hiperhivatkozs"/>
+                <w:rStyle w:val="Hyperlink"/>
                 <w:noProof/>
               </w:rPr>
               <w:t>Tömbkezelés</w:t>
@@ -948,7 +948,7 @@
         </w:p>
         <w:p>
           <w:pPr>
-            <w:pStyle w:val="TJ1"/>
+            <w:pStyle w:val="TOC1"/>
             <w:tabs>
               <w:tab w:val="left" w:pos="660"/>
               <w:tab w:val="right" w:leader="dot" w:pos="9062"/>
@@ -963,7 +963,7 @@
           <w:hyperlink w:anchor="_Toc496455124" w:history="1">
             <w:r>
               <w:rPr>
-                <w:rStyle w:val="Hiperhivatkozs"/>
+                <w:rStyle w:val="Hyperlink"/>
                 <w:noProof/>
               </w:rPr>
               <w:t>11.</w:t>
@@ -979,7 +979,7 @@
             </w:r>
             <w:r>
               <w:rPr>
-                <w:rStyle w:val="Hiperhivatkozs"/>
+                <w:rStyle w:val="Hyperlink"/>
                 <w:noProof/>
               </w:rPr>
               <w:t>Nyelvtan definíció</w:t>
@@ -1050,7 +1050,7 @@
     </w:sdt>
     <w:p>
       <w:pPr>
-        <w:pStyle w:val="Cmsor1"/>
+        <w:pStyle w:val="Heading1"/>
         <w:numPr>
           <w:ilvl w:val="0"/>
           <w:numId w:val="2"/>
@@ -1072,12 +1072,7 @@
         <w:t>A nyelv a C# nyelvet veszi alapjául</w:t>
       </w:r>
       <w:r>
-        <w:t xml:space="preserve">. Ami e dokumentumból </w:t>
-      </w:r>
-      <w:bookmarkStart w:id="1" w:name="_GoBack"/>
-      <w:bookmarkEnd w:id="1"/>
-      <w:r>
-        <w:t>nem derül ki egyértelműen, arra a C# nyelv</w:t>
+        <w:t>. Ami e dokumentumból nem derül ki egyértelműen, arra a C# nyelv</w:t>
       </w:r>
       <w:r>
         <w:t xml:space="preserve"> </w:t>
@@ -1140,7 +1135,7 @@
     </w:p>
     <w:p>
       <w:pPr>
-        <w:pStyle w:val="Listaszerbekezds"/>
+        <w:pStyle w:val="ListParagraph"/>
         <w:numPr>
           <w:ilvl w:val="0"/>
           <w:numId w:val="8"/>
@@ -1221,7 +1216,7 @@
     </w:p>
     <w:p>
       <w:pPr>
-        <w:pStyle w:val="Listaszerbekezds"/>
+        <w:pStyle w:val="ListParagraph"/>
         <w:numPr>
           <w:ilvl w:val="0"/>
           <w:numId w:val="8"/>
@@ -1361,7 +1356,7 @@
       <w:pPr>
         <w:spacing w:line="276" w:lineRule="auto"/>
         <w:rPr>
-          <w:rStyle w:val="Cmsor2Char"/>
+          <w:rStyle w:val="Heading2Char"/>
           <w:rFonts w:ascii="Calibri" w:eastAsiaTheme="minorHAnsi" w:hAnsi="Calibri" w:cstheme="minorBidi"/>
           <w:color w:val="auto"/>
           <w:sz w:val="24"/>
@@ -1409,7 +1404,7 @@
     </w:p>
     <w:p>
       <w:pPr>
-        <w:pStyle w:val="Cmsor1"/>
+        <w:pStyle w:val="Heading1"/>
         <w:numPr>
           <w:ilvl w:val="0"/>
           <w:numId w:val="2"/>
@@ -1417,14 +1412,14 @@
         <w:spacing w:before="840" w:line="276" w:lineRule="auto"/>
         <w:ind w:left="714" w:hanging="357"/>
       </w:pPr>
-      <w:bookmarkStart w:id="2" w:name="_Lefoglalt_szavak"/>
-      <w:bookmarkStart w:id="3" w:name="_Toc496455115"/>
-      <w:bookmarkEnd w:id="2"/>
+      <w:bookmarkStart w:id="1" w:name="_Lefoglalt_szavak"/>
+      <w:bookmarkStart w:id="2" w:name="_Toc496455115"/>
+      <w:bookmarkEnd w:id="1"/>
       <w:r>
         <w:lastRenderedPageBreak/>
         <w:t>Lefoglalt szavak</w:t>
       </w:r>
-      <w:bookmarkEnd w:id="3"/>
+      <w:bookmarkEnd w:id="2"/>
     </w:p>
     <w:p>
       <w:pPr>
@@ -1448,7 +1443,7 @@
     </w:p>
     <w:p>
       <w:pPr>
-        <w:pStyle w:val="Listaszerbekezds"/>
+        <w:pStyle w:val="ListParagraph"/>
         <w:numPr>
           <w:ilvl w:val="0"/>
           <w:numId w:val="15"/>
@@ -1956,7 +1951,7 @@
       <w:hyperlink w:anchor="_Operátorok" w:history="1">
         <w:r>
           <w:rPr>
-            <w:rStyle w:val="Hiperhivatkozs"/>
+            <w:rStyle w:val="Hyperlink"/>
             <w:rFonts w:asciiTheme="minorHAnsi" w:hAnsiTheme="minorHAnsi" w:cstheme="minorHAnsi"/>
             <w:noProof/>
           </w:rPr>
@@ -1970,17 +1965,17 @@
         </w:rPr>
         <w:t xml:space="preserve"> fejezet.</w:t>
       </w:r>
-      <w:bookmarkStart w:id="4" w:name="_Változóhasználat"/>
-      <w:bookmarkStart w:id="5" w:name="_Változóhasználat_1"/>
+      <w:bookmarkStart w:id="3" w:name="_Változóhasználat"/>
+      <w:bookmarkStart w:id="4" w:name="_Változóhasználat_1"/>
+      <w:bookmarkEnd w:id="3"/>
       <w:bookmarkEnd w:id="4"/>
-      <w:bookmarkEnd w:id="5"/>
       <w:r>
         <w:br w:type="page"/>
       </w:r>
     </w:p>
     <w:p>
       <w:pPr>
-        <w:pStyle w:val="Cmsor1"/>
+        <w:pStyle w:val="Heading1"/>
         <w:numPr>
           <w:ilvl w:val="0"/>
           <w:numId w:val="2"/>
@@ -1988,7 +1983,7 @@
         <w:spacing w:before="840" w:line="276" w:lineRule="auto"/>
         <w:ind w:left="714" w:hanging="357"/>
       </w:pPr>
-      <w:bookmarkStart w:id="6" w:name="_Toc496455116"/>
+      <w:bookmarkStart w:id="5" w:name="_Toc496455116"/>
       <w:r>
         <w:lastRenderedPageBreak/>
         <w:t>Változóhasználat</w:t>
@@ -1996,7 +1991,7 @@
       <w:r>
         <w:t>, típusok</w:t>
       </w:r>
-      <w:bookmarkEnd w:id="6"/>
+      <w:bookmarkEnd w:id="5"/>
     </w:p>
     <w:p>
       <w:pPr>
@@ -2056,7 +2051,7 @@
       <w:hyperlink w:anchor="_Tömbkezelés" w:history="1">
         <w:r>
           <w:rPr>
-            <w:rStyle w:val="Hiperhivatkozs"/>
+            <w:rStyle w:val="Hyperlink"/>
             <w:szCs w:val="24"/>
           </w:rPr>
           <w:t>Tömbkezelés</w:t>
@@ -2228,7 +2223,7 @@
     </w:p>
     <w:tbl>
       <w:tblPr>
-        <w:tblStyle w:val="Rcsostblzat"/>
+        <w:tblStyle w:val="TableGrid"/>
         <w:tblW w:w="0" w:type="auto"/>
         <w:tblLook w:val="04A0" w:firstRow="1" w:lastRow="0" w:firstColumn="1" w:lastColumn="0" w:noHBand="0" w:noVBand="1"/>
       </w:tblPr>
@@ -2568,7 +2563,7 @@
     </w:p>
     <w:tbl>
       <w:tblPr>
-        <w:tblStyle w:val="Rcsostblzat"/>
+        <w:tblStyle w:val="TableGrid"/>
         <w:tblW w:w="0" w:type="auto"/>
         <w:tblLook w:val="04A0" w:firstRow="1" w:lastRow="0" w:firstColumn="1" w:lastColumn="0" w:noHBand="0" w:noVBand="1"/>
       </w:tblPr>
@@ -3198,7 +3193,7 @@
     </w:p>
     <w:p>
       <w:pPr>
-        <w:pStyle w:val="Listaszerbekezds"/>
+        <w:pStyle w:val="ListParagraph"/>
         <w:numPr>
           <w:ilvl w:val="0"/>
           <w:numId w:val="5"/>
@@ -3217,7 +3212,7 @@
     </w:p>
     <w:p>
       <w:pPr>
-        <w:pStyle w:val="Listaszerbekezds"/>
+        <w:pStyle w:val="ListParagraph"/>
         <w:numPr>
           <w:ilvl w:val="0"/>
           <w:numId w:val="5"/>
@@ -3545,7 +3540,7 @@
     </w:p>
     <w:tbl>
       <w:tblPr>
-        <w:tblStyle w:val="Rcsostblzat"/>
+        <w:tblStyle w:val="TableGrid"/>
         <w:tblW w:w="0" w:type="auto"/>
         <w:tblLook w:val="04A0" w:firstRow="1" w:lastRow="0" w:firstColumn="1" w:lastColumn="0" w:noHBand="0" w:noVBand="1"/>
       </w:tblPr>
@@ -3775,7 +3770,7 @@
     </w:p>
     <w:p>
       <w:pPr>
-        <w:pStyle w:val="Cmsor1"/>
+        <w:pStyle w:val="Heading1"/>
         <w:numPr>
           <w:ilvl w:val="0"/>
           <w:numId w:val="2"/>
@@ -3783,12 +3778,12 @@
         <w:spacing w:before="840" w:line="276" w:lineRule="auto"/>
         <w:ind w:left="714" w:hanging="357"/>
       </w:pPr>
-      <w:bookmarkStart w:id="7" w:name="_Toc496455117"/>
+      <w:bookmarkStart w:id="6" w:name="_Toc496455117"/>
       <w:r>
         <w:lastRenderedPageBreak/>
         <w:t>Típuskonverziók</w:t>
       </w:r>
-      <w:bookmarkEnd w:id="7"/>
+      <w:bookmarkEnd w:id="6"/>
     </w:p>
     <w:p>
       <w:pPr>
@@ -3988,7 +3983,7 @@
     </w:p>
     <w:p>
       <w:pPr>
-        <w:pStyle w:val="Listaszerbekezds"/>
+        <w:pStyle w:val="ListParagraph"/>
         <w:numPr>
           <w:ilvl w:val="0"/>
           <w:numId w:val="5"/>
@@ -4011,7 +4006,7 @@
     </w:p>
     <w:p>
       <w:pPr>
-        <w:pStyle w:val="Listaszerbekezds"/>
+        <w:pStyle w:val="ListParagraph"/>
         <w:numPr>
           <w:ilvl w:val="0"/>
           <w:numId w:val="5"/>
@@ -4034,7 +4029,7 @@
     </w:p>
     <w:p>
       <w:pPr>
-        <w:pStyle w:val="Listaszerbekezds"/>
+        <w:pStyle w:val="ListParagraph"/>
         <w:numPr>
           <w:ilvl w:val="0"/>
           <w:numId w:val="5"/>
@@ -4057,7 +4052,7 @@
     </w:p>
     <w:p>
       <w:pPr>
-        <w:pStyle w:val="Listaszerbekezds"/>
+        <w:pStyle w:val="ListParagraph"/>
         <w:numPr>
           <w:ilvl w:val="0"/>
           <w:numId w:val="5"/>
@@ -4080,7 +4075,7 @@
     </w:p>
     <w:p>
       <w:pPr>
-        <w:pStyle w:val="Listaszerbekezds"/>
+        <w:pStyle w:val="ListParagraph"/>
         <w:numPr>
           <w:ilvl w:val="0"/>
           <w:numId w:val="5"/>
@@ -4103,7 +4098,7 @@
     </w:p>
     <w:p>
       <w:pPr>
-        <w:pStyle w:val="Listaszerbekezds"/>
+        <w:pStyle w:val="ListParagraph"/>
         <w:numPr>
           <w:ilvl w:val="0"/>
           <w:numId w:val="5"/>
@@ -4126,7 +4121,7 @@
     </w:p>
     <w:p>
       <w:pPr>
-        <w:pStyle w:val="Listaszerbekezds"/>
+        <w:pStyle w:val="ListParagraph"/>
         <w:numPr>
           <w:ilvl w:val="0"/>
           <w:numId w:val="5"/>
@@ -4149,7 +4144,7 @@
     </w:p>
     <w:p>
       <w:pPr>
-        <w:pStyle w:val="Listaszerbekezds"/>
+        <w:pStyle w:val="ListParagraph"/>
         <w:numPr>
           <w:ilvl w:val="0"/>
           <w:numId w:val="5"/>
@@ -4172,7 +4167,7 @@
     </w:p>
     <w:p>
       <w:pPr>
-        <w:pStyle w:val="Listaszerbekezds"/>
+        <w:pStyle w:val="ListParagraph"/>
         <w:numPr>
           <w:ilvl w:val="0"/>
           <w:numId w:val="5"/>
@@ -4195,7 +4190,7 @@
     </w:p>
     <w:p>
       <w:pPr>
-        <w:pStyle w:val="Listaszerbekezds"/>
+        <w:pStyle w:val="ListParagraph"/>
         <w:numPr>
           <w:ilvl w:val="0"/>
           <w:numId w:val="5"/>
@@ -4218,7 +4213,7 @@
     </w:p>
     <w:p>
       <w:pPr>
-        <w:pStyle w:val="Listaszerbekezds"/>
+        <w:pStyle w:val="ListParagraph"/>
         <w:numPr>
           <w:ilvl w:val="0"/>
           <w:numId w:val="5"/>
@@ -4241,7 +4236,7 @@
     </w:p>
     <w:p>
       <w:pPr>
-        <w:pStyle w:val="Listaszerbekezds"/>
+        <w:pStyle w:val="ListParagraph"/>
         <w:numPr>
           <w:ilvl w:val="0"/>
           <w:numId w:val="5"/>
@@ -4269,7 +4264,7 @@
     </w:p>
     <w:p>
       <w:pPr>
-        <w:pStyle w:val="Cmsor1"/>
+        <w:pStyle w:val="Heading1"/>
         <w:numPr>
           <w:ilvl w:val="0"/>
           <w:numId w:val="2"/>
@@ -4277,8 +4272,8 @@
         <w:spacing w:before="840" w:line="276" w:lineRule="auto"/>
         <w:ind w:left="714" w:hanging="357"/>
       </w:pPr>
-      <w:bookmarkStart w:id="8" w:name="_Operátorok"/>
-      <w:bookmarkEnd w:id="8"/>
+      <w:bookmarkStart w:id="7" w:name="_Operátorok"/>
+      <w:bookmarkEnd w:id="7"/>
       <w:r>
         <w:lastRenderedPageBreak/>
         <w:t xml:space="preserve"> </w:t>
@@ -4286,11 +4281,11 @@
       <w:r>
         <w:tab/>
       </w:r>
-      <w:bookmarkStart w:id="9" w:name="_Toc496455118"/>
+      <w:bookmarkStart w:id="8" w:name="_Toc496455118"/>
       <w:r>
         <w:t>Operátorok</w:t>
       </w:r>
-      <w:bookmarkEnd w:id="9"/>
+      <w:bookmarkEnd w:id="8"/>
     </w:p>
     <w:p>
       <w:pPr>
@@ -4380,7 +4375,7 @@
     </w:p>
     <w:tbl>
       <w:tblPr>
-        <w:tblStyle w:val="Rcsostblzat"/>
+        <w:tblStyle w:val="TableGrid"/>
         <w:tblW w:w="0" w:type="auto"/>
         <w:tblLook w:val="04A0" w:firstRow="1" w:lastRow="0" w:firstColumn="1" w:lastColumn="0" w:noHBand="0" w:noVBand="1"/>
       </w:tblPr>
@@ -4936,7 +4931,7 @@
     </w:p>
     <w:tbl>
       <w:tblPr>
-        <w:tblStyle w:val="Rcsostblzat"/>
+        <w:tblStyle w:val="TableGrid"/>
         <w:tblW w:w="9067" w:type="dxa"/>
         <w:tblLayout w:type="fixed"/>
         <w:tblLook w:val="04A0" w:firstRow="1" w:lastRow="0" w:firstColumn="1" w:lastColumn="0" w:noHBand="0" w:noVBand="1"/>
@@ -6441,7 +6436,7 @@
     </w:tbl>
     <w:p>
       <w:pPr>
-        <w:pStyle w:val="Cmsor1"/>
+        <w:pStyle w:val="Heading1"/>
         <w:numPr>
           <w:ilvl w:val="0"/>
           <w:numId w:val="2"/>
@@ -6452,7 +6447,7 @@
           <w:noProof/>
         </w:rPr>
       </w:pPr>
-      <w:bookmarkStart w:id="10" w:name="_Toc496455119"/>
+      <w:bookmarkStart w:id="9" w:name="_Toc496455119"/>
       <w:r>
         <w:rPr>
           <w:noProof/>
@@ -6460,7 +6455,7 @@
         <w:lastRenderedPageBreak/>
         <w:t>Kifejezések</w:t>
       </w:r>
-      <w:bookmarkEnd w:id="10"/>
+      <w:bookmarkEnd w:id="9"/>
     </w:p>
     <w:p>
       <w:pPr>
@@ -6683,7 +6678,7 @@
     </w:p>
     <w:p>
       <w:pPr>
-        <w:pStyle w:val="Cmsor1"/>
+        <w:pStyle w:val="Heading1"/>
         <w:numPr>
           <w:ilvl w:val="0"/>
           <w:numId w:val="2"/>
@@ -6694,7 +6689,7 @@
           <w:noProof/>
         </w:rPr>
       </w:pPr>
-      <w:bookmarkStart w:id="11" w:name="_Toc496455120"/>
+      <w:bookmarkStart w:id="10" w:name="_Toc496455120"/>
       <w:r>
         <w:rPr>
           <w:noProof/>
@@ -6714,7 +6709,7 @@
         </w:rPr>
         <w:t>és</w:t>
       </w:r>
-      <w:bookmarkEnd w:id="11"/>
+      <w:bookmarkEnd w:id="10"/>
     </w:p>
     <w:p>
       <w:pPr>
@@ -6747,7 +6742,7 @@
     </w:p>
     <w:tbl>
       <w:tblPr>
-        <w:tblStyle w:val="Rcsostblzat"/>
+        <w:tblStyle w:val="TableGrid"/>
         <w:tblW w:w="0" w:type="auto"/>
         <w:tblLook w:val="04A0" w:firstRow="1" w:lastRow="0" w:firstColumn="1" w:lastColumn="0" w:noHBand="0" w:noVBand="1"/>
       </w:tblPr>
@@ -7069,7 +7064,7 @@
     </w:p>
     <w:p>
       <w:pPr>
-        <w:pStyle w:val="Cmsor1"/>
+        <w:pStyle w:val="Heading1"/>
         <w:numPr>
           <w:ilvl w:val="0"/>
           <w:numId w:val="2"/>
@@ -7077,12 +7072,12 @@
         <w:spacing w:before="840" w:line="276" w:lineRule="auto"/>
         <w:ind w:left="714" w:hanging="357"/>
       </w:pPr>
-      <w:bookmarkStart w:id="12" w:name="_Toc496455121"/>
+      <w:bookmarkStart w:id="11" w:name="_Toc496455121"/>
       <w:r>
         <w:lastRenderedPageBreak/>
         <w:t>Vezérlési szerkezetek</w:t>
       </w:r>
-      <w:bookmarkEnd w:id="12"/>
+      <w:bookmarkEnd w:id="11"/>
     </w:p>
     <w:p>
       <w:pPr>
@@ -7583,7 +7578,7 @@
     </w:p>
     <w:p>
       <w:pPr>
-        <w:pStyle w:val="Cmsor1"/>
+        <w:pStyle w:val="Heading1"/>
         <w:numPr>
           <w:ilvl w:val="0"/>
           <w:numId w:val="2"/>
@@ -7591,12 +7586,12 @@
         <w:spacing w:before="840" w:line="276" w:lineRule="auto"/>
         <w:ind w:left="714" w:hanging="357"/>
       </w:pPr>
-      <w:bookmarkStart w:id="13" w:name="_Toc496455122"/>
+      <w:bookmarkStart w:id="12" w:name="_Toc496455122"/>
       <w:r>
         <w:lastRenderedPageBreak/>
         <w:t>I/O kezelés</w:t>
       </w:r>
-      <w:bookmarkEnd w:id="13"/>
+      <w:bookmarkEnd w:id="12"/>
     </w:p>
     <w:p>
       <w:pPr>
@@ -8054,15 +8049,15 @@
         </w:rPr>
         <w:t>x értéke: 12</w:t>
       </w:r>
-      <w:bookmarkStart w:id="14" w:name="_Tömbkezelés"/>
-      <w:bookmarkEnd w:id="14"/>
+      <w:bookmarkStart w:id="13" w:name="_Tömbkezelés"/>
+      <w:bookmarkEnd w:id="13"/>
       <w:r>
         <w:br w:type="page"/>
       </w:r>
     </w:p>
     <w:p>
       <w:pPr>
-        <w:pStyle w:val="Cmsor1"/>
+        <w:pStyle w:val="Heading1"/>
         <w:numPr>
           <w:ilvl w:val="0"/>
           <w:numId w:val="2"/>
@@ -8070,12 +8065,12 @@
         <w:spacing w:before="840" w:line="276" w:lineRule="auto"/>
         <w:ind w:left="714" w:hanging="357"/>
       </w:pPr>
-      <w:bookmarkStart w:id="15" w:name="_Toc496455123"/>
+      <w:bookmarkStart w:id="14" w:name="_Toc496455123"/>
       <w:r>
         <w:lastRenderedPageBreak/>
         <w:t>Tömbkezelés</w:t>
       </w:r>
-      <w:bookmarkEnd w:id="15"/>
+      <w:bookmarkEnd w:id="14"/>
     </w:p>
     <w:p>
       <w:pPr>
@@ -8336,10 +8331,10 @@
         <w:tab/>
         <w:t>Beállítja az x tömb 0. elemének értékét az 5 értékre.</w:t>
       </w:r>
-      <w:bookmarkStart w:id="16" w:name="_1._melléklet_–"/>
-      <w:bookmarkStart w:id="17" w:name="_2._melléklet:_implementációs"/>
+      <w:bookmarkStart w:id="15" w:name="_1._melléklet_–"/>
+      <w:bookmarkStart w:id="16" w:name="_2._melléklet:_implementációs"/>
+      <w:bookmarkEnd w:id="15"/>
       <w:bookmarkEnd w:id="16"/>
-      <w:bookmarkEnd w:id="17"/>
     </w:p>
     <w:p>
       <w:pPr>
@@ -8356,7 +8351,7 @@
     </w:p>
     <w:p>
       <w:pPr>
-        <w:pStyle w:val="Cmsor1"/>
+        <w:pStyle w:val="Heading1"/>
         <w:numPr>
           <w:ilvl w:val="0"/>
           <w:numId w:val="2"/>
@@ -8365,9 +8360,9 @@
           <w:noProof/>
         </w:rPr>
       </w:pPr>
-      <w:bookmarkStart w:id="18" w:name="_Ref496454949"/>
-      <w:bookmarkStart w:id="19" w:name="_Ref496454955"/>
-      <w:bookmarkStart w:id="20" w:name="_Toc496455124"/>
+      <w:bookmarkStart w:id="17" w:name="_Ref496454949"/>
+      <w:bookmarkStart w:id="18" w:name="_Ref496454955"/>
+      <w:bookmarkStart w:id="19" w:name="_Toc496455124"/>
       <w:r>
         <w:rPr>
           <w:noProof/>
@@ -8375,9 +8370,9 @@
         <w:lastRenderedPageBreak/>
         <w:t>Nyelvtan definíció</w:t>
       </w:r>
+      <w:bookmarkEnd w:id="17"/>
       <w:bookmarkEnd w:id="18"/>
       <w:bookmarkEnd w:id="19"/>
-      <w:bookmarkEnd w:id="20"/>
     </w:p>
     <w:p>
       <w:pPr>
@@ -9209,17 +9204,10 @@
           <w:sz w:val="20"/>
           <w:szCs w:val="20"/>
         </w:rPr>
-        <w:t>|</w:t>
-      </w:r>
-      <w:r>
-        <w:rPr>
-          <w:rFonts w:ascii="Consolas" w:hAnsi="Consolas"/>
-          <w:noProof/>
-          <w:sz w:val="20"/>
-          <w:szCs w:val="20"/>
-        </w:rPr>
-        <w:t xml:space="preserve">  "azonosító"</w:t>
-      </w:r>
+        <w:t>|  "azonosító" "[" &lt;Operandus&gt; "]"</w:t>
+      </w:r>
+      <w:bookmarkStart w:id="20" w:name="_GoBack"/>
+      <w:bookmarkEnd w:id="20"/>
     </w:p>
     <w:p>
       <w:pPr>
@@ -9248,7 +9236,7 @@
           <w:sz w:val="20"/>
           <w:szCs w:val="20"/>
         </w:rPr>
-        <w:t xml:space="preserve">  "literál"</w:t>
+        <w:t xml:space="preserve">  "azonosító"</w:t>
       </w:r>
     </w:p>
     <w:p>
@@ -9262,6 +9250,24 @@
           <w:szCs w:val="20"/>
         </w:rPr>
       </w:pPr>
+      <w:r>
+        <w:rPr>
+          <w:rFonts w:ascii="Consolas" w:hAnsi="Consolas"/>
+          <w:noProof/>
+          <w:sz w:val="20"/>
+          <w:szCs w:val="20"/>
+        </w:rPr>
+        <w:t>|</w:t>
+      </w:r>
+      <w:r>
+        <w:rPr>
+          <w:rFonts w:ascii="Consolas" w:hAnsi="Consolas"/>
+          <w:noProof/>
+          <w:sz w:val="20"/>
+          <w:szCs w:val="20"/>
+        </w:rPr>
+        <w:t xml:space="preserve">  "literál"</w:t>
+      </w:r>
     </w:p>
     <w:p>
       <w:pPr>
@@ -9274,25 +9280,6 @@
           <w:szCs w:val="20"/>
         </w:rPr>
       </w:pPr>
-      <w:r>
-        <w:rPr>
-          <w:rFonts w:ascii="Consolas" w:hAnsi="Consolas"/>
-          <w:noProof/>
-          <w:sz w:val="20"/>
-          <w:szCs w:val="20"/>
-          <w:highlight w:val="yellow"/>
-        </w:rPr>
-        <w:t>&lt;NemTömbLétrehozóKifejezés&gt;</w:t>
-      </w:r>
-      <w:r>
-        <w:rPr>
-          <w:rFonts w:ascii="Consolas" w:hAnsi="Consolas"/>
-          <w:noProof/>
-          <w:sz w:val="20"/>
-          <w:szCs w:val="20"/>
-        </w:rPr>
-        <w:t xml:space="preserve"> ::=  &lt;BinárisKifejezés&gt;</w:t>
-      </w:r>
     </w:p>
     <w:p>
       <w:pPr>
@@ -9311,17 +9298,18 @@
           <w:noProof/>
           <w:sz w:val="20"/>
           <w:szCs w:val="20"/>
-        </w:rPr>
-        <w:t>|</w:t>
-      </w:r>
-      <w:r>
-        <w:rPr>
-          <w:rFonts w:ascii="Consolas" w:hAnsi="Consolas"/>
-          <w:noProof/>
-          <w:sz w:val="20"/>
-          <w:szCs w:val="20"/>
-        </w:rPr>
-        <w:t xml:space="preserve">  &lt;Operandus&gt;</w:t>
+          <w:highlight w:val="yellow"/>
+        </w:rPr>
+        <w:t>&lt;NemTömbLétrehozóKifejezés&gt;</w:t>
+      </w:r>
+      <w:r>
+        <w:rPr>
+          <w:rFonts w:ascii="Consolas" w:hAnsi="Consolas"/>
+          <w:noProof/>
+          <w:sz w:val="20"/>
+          <w:szCs w:val="20"/>
+        </w:rPr>
+        <w:t xml:space="preserve"> ::=  &lt;BinárisKifejezés&gt;</w:t>
       </w:r>
     </w:p>
     <w:p>
@@ -9335,6 +9323,24 @@
           <w:szCs w:val="20"/>
         </w:rPr>
       </w:pPr>
+      <w:r>
+        <w:rPr>
+          <w:rFonts w:ascii="Consolas" w:hAnsi="Consolas"/>
+          <w:noProof/>
+          <w:sz w:val="20"/>
+          <w:szCs w:val="20"/>
+        </w:rPr>
+        <w:t>|</w:t>
+      </w:r>
+      <w:r>
+        <w:rPr>
+          <w:rFonts w:ascii="Consolas" w:hAnsi="Consolas"/>
+          <w:noProof/>
+          <w:sz w:val="20"/>
+          <w:szCs w:val="20"/>
+        </w:rPr>
+        <w:t xml:space="preserve">  &lt;Operandus&gt;</w:t>
+      </w:r>
     </w:p>
     <w:p>
       <w:pPr>
@@ -9347,52 +9353,6 @@
           <w:szCs w:val="20"/>
         </w:rPr>
       </w:pPr>
-      <w:r>
-        <w:rPr>
-          <w:rFonts w:ascii="Consolas" w:hAnsi="Consolas"/>
-          <w:noProof/>
-          <w:sz w:val="20"/>
-          <w:szCs w:val="20"/>
-          <w:highlight w:val="yellow"/>
-        </w:rPr>
-        <w:t>&lt;TömbLétrehozóKifejezés&gt;</w:t>
-      </w:r>
-      <w:r>
-        <w:rPr>
-          <w:rFonts w:ascii="Consolas" w:hAnsi="Consolas"/>
-          <w:noProof/>
-          <w:sz w:val="20"/>
-          <w:szCs w:val="20"/>
-        </w:rPr>
-        <w:t xml:space="preserve"> </w:t>
-      </w:r>
-      <w:r>
-        <w:rPr>
-          <w:rFonts w:ascii="Consolas" w:hAnsi="Consolas"/>
-          <w:noProof/>
-          <w:sz w:val="20"/>
-          <w:szCs w:val="20"/>
-        </w:rPr>
-        <w:t>::=</w:t>
-      </w:r>
-      <w:r>
-        <w:rPr>
-          <w:rFonts w:ascii="Consolas" w:hAnsi="Consolas"/>
-          <w:noProof/>
-          <w:sz w:val="20"/>
-          <w:szCs w:val="20"/>
-        </w:rPr>
-        <w:t xml:space="preserve"> </w:t>
-      </w:r>
-      <w:r>
-        <w:rPr>
-          <w:rFonts w:ascii="Consolas" w:hAnsi="Consolas"/>
-          <w:noProof/>
-          <w:sz w:val="20"/>
-          <w:szCs w:val="20"/>
-        </w:rPr>
-        <w:t>"létrehoz" "[" &lt;NemTömbLétrehozóKifejezés&gt; "]"</w:t>
-      </w:r>
     </w:p>
     <w:p>
       <w:pPr>
@@ -9405,6 +9365,52 @@
           <w:szCs w:val="20"/>
         </w:rPr>
       </w:pPr>
+      <w:r>
+        <w:rPr>
+          <w:rFonts w:ascii="Consolas" w:hAnsi="Consolas"/>
+          <w:noProof/>
+          <w:sz w:val="20"/>
+          <w:szCs w:val="20"/>
+          <w:highlight w:val="yellow"/>
+        </w:rPr>
+        <w:t>&lt;TömbLétrehozóKifejezés&gt;</w:t>
+      </w:r>
+      <w:r>
+        <w:rPr>
+          <w:rFonts w:ascii="Consolas" w:hAnsi="Consolas"/>
+          <w:noProof/>
+          <w:sz w:val="20"/>
+          <w:szCs w:val="20"/>
+        </w:rPr>
+        <w:t xml:space="preserve"> </w:t>
+      </w:r>
+      <w:r>
+        <w:rPr>
+          <w:rFonts w:ascii="Consolas" w:hAnsi="Consolas"/>
+          <w:noProof/>
+          <w:sz w:val="20"/>
+          <w:szCs w:val="20"/>
+        </w:rPr>
+        <w:t>::=</w:t>
+      </w:r>
+      <w:r>
+        <w:rPr>
+          <w:rFonts w:ascii="Consolas" w:hAnsi="Consolas"/>
+          <w:noProof/>
+          <w:sz w:val="20"/>
+          <w:szCs w:val="20"/>
+        </w:rPr>
+        <w:t xml:space="preserve"> </w:t>
+      </w:r>
+      <w:r>
+        <w:rPr>
+          <w:rFonts w:ascii="Consolas" w:hAnsi="Consolas"/>
+          <w:noProof/>
+          <w:sz w:val="20"/>
+          <w:szCs w:val="20"/>
+        </w:rPr>
+        <w:t>"létrehoz" "[" &lt;NemTömbLétrehozóKifejezés&gt; "]"</w:t>
+      </w:r>
     </w:p>
     <w:p>
       <w:pPr>
@@ -9417,52 +9423,6 @@
           <w:szCs w:val="20"/>
         </w:rPr>
       </w:pPr>
-      <w:r>
-        <w:rPr>
-          <w:rFonts w:ascii="Consolas" w:hAnsi="Consolas"/>
-          <w:noProof/>
-          <w:sz w:val="20"/>
-          <w:szCs w:val="20"/>
-          <w:highlight w:val="yellow"/>
-        </w:rPr>
-        <w:t>&lt;BinárisKifejezés&gt;</w:t>
-      </w:r>
-      <w:r>
-        <w:rPr>
-          <w:rFonts w:ascii="Consolas" w:hAnsi="Consolas"/>
-          <w:noProof/>
-          <w:sz w:val="20"/>
-          <w:szCs w:val="20"/>
-        </w:rPr>
-        <w:t xml:space="preserve"> </w:t>
-      </w:r>
-      <w:r>
-        <w:rPr>
-          <w:rFonts w:ascii="Consolas" w:hAnsi="Consolas"/>
-          <w:noProof/>
-          <w:sz w:val="20"/>
-          <w:szCs w:val="20"/>
-        </w:rPr>
-        <w:t xml:space="preserve">::= </w:t>
-      </w:r>
-      <w:r>
-        <w:rPr>
-          <w:rFonts w:ascii="Consolas" w:hAnsi="Consolas"/>
-          <w:noProof/>
-          <w:sz w:val="20"/>
-          <w:szCs w:val="20"/>
-        </w:rPr>
-        <w:t>&lt;</w:t>
-      </w:r>
-      <w:r>
-        <w:rPr>
-          <w:rFonts w:ascii="Consolas" w:hAnsi="Consolas"/>
-          <w:noProof/>
-          <w:sz w:val="20"/>
-          <w:szCs w:val="20"/>
-        </w:rPr>
-        <w:t>Operandus&gt; &lt;BinárisOperátor&gt; &lt;Operandus&gt;</w:t>
-      </w:r>
     </w:p>
     <w:p>
       <w:pPr>
@@ -9475,6 +9435,52 @@
           <w:szCs w:val="20"/>
         </w:rPr>
       </w:pPr>
+      <w:r>
+        <w:rPr>
+          <w:rFonts w:ascii="Consolas" w:hAnsi="Consolas"/>
+          <w:noProof/>
+          <w:sz w:val="20"/>
+          <w:szCs w:val="20"/>
+          <w:highlight w:val="yellow"/>
+        </w:rPr>
+        <w:t>&lt;BinárisKifejezés&gt;</w:t>
+      </w:r>
+      <w:r>
+        <w:rPr>
+          <w:rFonts w:ascii="Consolas" w:hAnsi="Consolas"/>
+          <w:noProof/>
+          <w:sz w:val="20"/>
+          <w:szCs w:val="20"/>
+        </w:rPr>
+        <w:t xml:space="preserve"> </w:t>
+      </w:r>
+      <w:r>
+        <w:rPr>
+          <w:rFonts w:ascii="Consolas" w:hAnsi="Consolas"/>
+          <w:noProof/>
+          <w:sz w:val="20"/>
+          <w:szCs w:val="20"/>
+        </w:rPr>
+        <w:t xml:space="preserve">::= </w:t>
+      </w:r>
+      <w:r>
+        <w:rPr>
+          <w:rFonts w:ascii="Consolas" w:hAnsi="Consolas"/>
+          <w:noProof/>
+          <w:sz w:val="20"/>
+          <w:szCs w:val="20"/>
+        </w:rPr>
+        <w:t>&lt;</w:t>
+      </w:r>
+      <w:r>
+        <w:rPr>
+          <w:rFonts w:ascii="Consolas" w:hAnsi="Consolas"/>
+          <w:noProof/>
+          <w:sz w:val="20"/>
+          <w:szCs w:val="20"/>
+        </w:rPr>
+        <w:t>Operandus&gt; &lt;BinárisOperátor&gt; &lt;Operandus&gt;</w:t>
+      </w:r>
     </w:p>
     <w:p>
       <w:pPr>
@@ -9487,34 +9493,6 @@
           <w:szCs w:val="20"/>
         </w:rPr>
       </w:pPr>
-      <w:r>
-        <w:rPr>
-          <w:rFonts w:ascii="Consolas" w:hAnsi="Consolas"/>
-          <w:noProof/>
-          <w:sz w:val="20"/>
-          <w:szCs w:val="20"/>
-          <w:highlight w:val="yellow"/>
-        </w:rPr>
-        <w:t>&lt;BinárisOperátor&gt;</w:t>
-      </w:r>
-      <w:r>
-        <w:rPr>
-          <w:rFonts w:ascii="Consolas" w:hAnsi="Consolas"/>
-          <w:noProof/>
-          <w:sz w:val="20"/>
-          <w:szCs w:val="20"/>
-        </w:rPr>
-        <w:t xml:space="preserve"> </w:t>
-      </w:r>
-      <w:r>
-        <w:rPr>
-          <w:rFonts w:ascii="Consolas" w:hAnsi="Consolas"/>
-          <w:noProof/>
-          <w:sz w:val="20"/>
-          <w:szCs w:val="20"/>
-        </w:rPr>
-        <w:t>::= "=="</w:t>
-      </w:r>
     </w:p>
     <w:p>
       <w:pPr>
@@ -9533,17 +9511,27 @@
           <w:noProof/>
           <w:sz w:val="20"/>
           <w:szCs w:val="20"/>
-        </w:rPr>
-        <w:t>|</w:t>
-      </w:r>
-      <w:r>
-        <w:rPr>
-          <w:rFonts w:ascii="Consolas" w:hAnsi="Consolas"/>
-          <w:noProof/>
-          <w:sz w:val="20"/>
-          <w:szCs w:val="20"/>
-        </w:rPr>
-        <w:t xml:space="preserve">  "!="</w:t>
+          <w:highlight w:val="yellow"/>
+        </w:rPr>
+        <w:t>&lt;BinárisOperátor&gt;</w:t>
+      </w:r>
+      <w:r>
+        <w:rPr>
+          <w:rFonts w:ascii="Consolas" w:hAnsi="Consolas"/>
+          <w:noProof/>
+          <w:sz w:val="20"/>
+          <w:szCs w:val="20"/>
+        </w:rPr>
+        <w:t xml:space="preserve"> </w:t>
+      </w:r>
+      <w:r>
+        <w:rPr>
+          <w:rFonts w:ascii="Consolas" w:hAnsi="Consolas"/>
+          <w:noProof/>
+          <w:sz w:val="20"/>
+          <w:szCs w:val="20"/>
+        </w:rPr>
+        <w:t>::= "=="</w:t>
       </w:r>
     </w:p>
     <w:p>
@@ -9573,7 +9561,7 @@
           <w:sz w:val="20"/>
           <w:szCs w:val="20"/>
         </w:rPr>
-        <w:t xml:space="preserve">  "és"</w:t>
+        <w:t xml:space="preserve">  "!="</w:t>
       </w:r>
     </w:p>
     <w:p>
@@ -9603,7 +9591,7 @@
           <w:sz w:val="20"/>
           <w:szCs w:val="20"/>
         </w:rPr>
-        <w:t xml:space="preserve">  "vagy"</w:t>
+        <w:t xml:space="preserve">  "és"</w:t>
       </w:r>
     </w:p>
     <w:p>
@@ -9633,7 +9621,7 @@
           <w:sz w:val="20"/>
           <w:szCs w:val="20"/>
         </w:rPr>
-        <w:t xml:space="preserve">  "&gt;"</w:t>
+        <w:t xml:space="preserve">  "vagy"</w:t>
       </w:r>
     </w:p>
     <w:p>
@@ -9663,7 +9651,7 @@
           <w:sz w:val="20"/>
           <w:szCs w:val="20"/>
         </w:rPr>
-        <w:t xml:space="preserve">  "&gt;="</w:t>
+        <w:t xml:space="preserve">  "&gt;"</w:t>
       </w:r>
     </w:p>
     <w:p>
@@ -9693,7 +9681,7 @@
           <w:sz w:val="20"/>
           <w:szCs w:val="20"/>
         </w:rPr>
-        <w:t xml:space="preserve">  "&lt;"</w:t>
+        <w:t xml:space="preserve">  "&gt;="</w:t>
       </w:r>
     </w:p>
     <w:p>
@@ -9723,7 +9711,7 @@
           <w:sz w:val="20"/>
           <w:szCs w:val="20"/>
         </w:rPr>
-        <w:t xml:space="preserve">  "&lt;="</w:t>
+        <w:t xml:space="preserve">  "&lt;"</w:t>
       </w:r>
     </w:p>
     <w:p>
@@ -9753,7 +9741,7 @@
           <w:sz w:val="20"/>
           <w:szCs w:val="20"/>
         </w:rPr>
-        <w:t xml:space="preserve">  "+"</w:t>
+        <w:t xml:space="preserve">  "&lt;="</w:t>
       </w:r>
     </w:p>
     <w:p>
@@ -9783,7 +9771,7 @@
           <w:sz w:val="20"/>
           <w:szCs w:val="20"/>
         </w:rPr>
-        <w:t xml:space="preserve">  "-"</w:t>
+        <w:t xml:space="preserve">  "+"</w:t>
       </w:r>
     </w:p>
     <w:p>
@@ -9813,7 +9801,7 @@
           <w:sz w:val="20"/>
           <w:szCs w:val="20"/>
         </w:rPr>
-        <w:t xml:space="preserve">  "*"</w:t>
+        <w:t xml:space="preserve">  "-"</w:t>
       </w:r>
     </w:p>
     <w:p>
@@ -9843,7 +9831,7 @@
           <w:sz w:val="20"/>
           <w:szCs w:val="20"/>
         </w:rPr>
-        <w:t xml:space="preserve">  "/"</w:t>
+        <w:t xml:space="preserve">  "*"</w:t>
       </w:r>
     </w:p>
     <w:p>
@@ -9873,7 +9861,7 @@
           <w:sz w:val="20"/>
           <w:szCs w:val="20"/>
         </w:rPr>
-        <w:t xml:space="preserve">  "mod"</w:t>
+        <w:t xml:space="preserve">  "/"</w:t>
       </w:r>
     </w:p>
     <w:p>
@@ -9903,7 +9891,7 @@
           <w:sz w:val="20"/>
           <w:szCs w:val="20"/>
         </w:rPr>
-        <w:t xml:space="preserve">  "."</w:t>
+        <w:t xml:space="preserve">  "mod"</w:t>
       </w:r>
     </w:p>
     <w:p>
@@ -9917,6 +9905,24 @@
           <w:szCs w:val="20"/>
         </w:rPr>
       </w:pPr>
+      <w:r>
+        <w:rPr>
+          <w:rFonts w:ascii="Consolas" w:hAnsi="Consolas"/>
+          <w:noProof/>
+          <w:sz w:val="20"/>
+          <w:szCs w:val="20"/>
+        </w:rPr>
+        <w:t>|</w:t>
+      </w:r>
+      <w:r>
+        <w:rPr>
+          <w:rFonts w:ascii="Consolas" w:hAnsi="Consolas"/>
+          <w:noProof/>
+          <w:sz w:val="20"/>
+          <w:szCs w:val="20"/>
+        </w:rPr>
+        <w:t xml:space="preserve">  "."</w:t>
+      </w:r>
     </w:p>
     <w:p>
       <w:pPr>
@@ -9929,25 +9935,6 @@
           <w:szCs w:val="20"/>
         </w:rPr>
       </w:pPr>
-      <w:r>
-        <w:rPr>
-          <w:rFonts w:ascii="Consolas" w:hAnsi="Consolas"/>
-          <w:noProof/>
-          <w:sz w:val="20"/>
-          <w:szCs w:val="20"/>
-          <w:highlight w:val="yellow"/>
-        </w:rPr>
-        <w:t>&lt;AlapTípus&gt;</w:t>
-      </w:r>
-      <w:r>
-        <w:rPr>
-          <w:rFonts w:ascii="Consolas" w:hAnsi="Consolas"/>
-          <w:noProof/>
-          <w:sz w:val="20"/>
-          <w:szCs w:val="20"/>
-        </w:rPr>
-        <w:t xml:space="preserve"> ::=  "egész"</w:t>
-      </w:r>
     </w:p>
     <w:p>
       <w:pPr>
@@ -9966,17 +9953,18 @@
           <w:noProof/>
           <w:sz w:val="20"/>
           <w:szCs w:val="20"/>
-        </w:rPr>
-        <w:t>|</w:t>
-      </w:r>
-      <w:r>
-        <w:rPr>
-          <w:rFonts w:ascii="Consolas" w:hAnsi="Consolas"/>
-          <w:noProof/>
-          <w:sz w:val="20"/>
-          <w:szCs w:val="20"/>
-        </w:rPr>
-        <w:t xml:space="preserve">   "tört"</w:t>
+          <w:highlight w:val="yellow"/>
+        </w:rPr>
+        <w:t>&lt;AlapTípus&gt;</w:t>
+      </w:r>
+      <w:r>
+        <w:rPr>
+          <w:rFonts w:ascii="Consolas" w:hAnsi="Consolas"/>
+          <w:noProof/>
+          <w:sz w:val="20"/>
+          <w:szCs w:val="20"/>
+        </w:rPr>
+        <w:t xml:space="preserve"> ::=  "egész"</w:t>
       </w:r>
     </w:p>
     <w:p>
@@ -9998,6 +9986,36 @@
           <w:szCs w:val="20"/>
         </w:rPr>
         <w:lastRenderedPageBreak/>
+        <w:t>|</w:t>
+      </w:r>
+      <w:r>
+        <w:rPr>
+          <w:rFonts w:ascii="Consolas" w:hAnsi="Consolas"/>
+          <w:noProof/>
+          <w:sz w:val="20"/>
+          <w:szCs w:val="20"/>
+        </w:rPr>
+        <w:t xml:space="preserve">   "tört"</w:t>
+      </w:r>
+    </w:p>
+    <w:p>
+      <w:pPr>
+        <w:spacing w:after="0" w:line="240" w:lineRule="auto"/>
+        <w:contextualSpacing/>
+        <w:rPr>
+          <w:rFonts w:ascii="Consolas" w:hAnsi="Consolas"/>
+          <w:noProof/>
+          <w:sz w:val="20"/>
+          <w:szCs w:val="20"/>
+        </w:rPr>
+      </w:pPr>
+      <w:r>
+        <w:rPr>
+          <w:rFonts w:ascii="Consolas" w:hAnsi="Consolas"/>
+          <w:noProof/>
+          <w:sz w:val="20"/>
+          <w:szCs w:val="20"/>
+        </w:rPr>
         <w:t>|</w:t>
       </w:r>
       <w:r>
@@ -12908,7 +12926,7 @@
     <w:lsdException w:name="Hashtag" w:semiHidden="1" w:unhideWhenUsed="1"/>
     <w:lsdException w:name="Unresolved Mention" w:semiHidden="1" w:unhideWhenUsed="1"/>
   </w:latentStyles>
-  <w:style w:type="paragraph" w:default="1" w:styleId="Norml">
+  <w:style w:type="paragraph" w:default="1" w:styleId="Normal">
     <w:name w:val="Normal"/>
     <w:qFormat/>
     <w:rsid w:val="00943C72"/>
@@ -12920,11 +12938,11 @@
       <w:sz w:val="24"/>
     </w:rPr>
   </w:style>
-  <w:style w:type="paragraph" w:styleId="Cmsor1">
+  <w:style w:type="paragraph" w:styleId="Heading1">
     <w:name w:val="heading 1"/>
-    <w:basedOn w:val="Norml"/>
-    <w:next w:val="Norml"/>
-    <w:link w:val="Cmsor1Char"/>
+    <w:basedOn w:val="Normal"/>
+    <w:next w:val="Normal"/>
+    <w:link w:val="Heading1Char"/>
     <w:uiPriority w:val="9"/>
     <w:qFormat/>
     <w:rsid w:val="00DE7952"/>
@@ -12941,11 +12959,11 @@
       <w:szCs w:val="32"/>
     </w:rPr>
   </w:style>
-  <w:style w:type="paragraph" w:styleId="Cmsor2">
+  <w:style w:type="paragraph" w:styleId="Heading2">
     <w:name w:val="heading 2"/>
-    <w:basedOn w:val="Norml"/>
-    <w:next w:val="Norml"/>
-    <w:link w:val="Cmsor2Char"/>
+    <w:basedOn w:val="Normal"/>
+    <w:next w:val="Normal"/>
+    <w:link w:val="Heading2Char"/>
     <w:uiPriority w:val="9"/>
     <w:unhideWhenUsed/>
     <w:qFormat/>
@@ -12963,11 +12981,11 @@
       <w:szCs w:val="26"/>
     </w:rPr>
   </w:style>
-  <w:style w:type="paragraph" w:styleId="Cmsor3">
+  <w:style w:type="paragraph" w:styleId="Heading3">
     <w:name w:val="heading 3"/>
-    <w:basedOn w:val="Norml"/>
-    <w:next w:val="Norml"/>
-    <w:link w:val="Cmsor3Char"/>
+    <w:basedOn w:val="Normal"/>
+    <w:next w:val="Normal"/>
+    <w:link w:val="Heading3Char"/>
     <w:uiPriority w:val="9"/>
     <w:unhideWhenUsed/>
     <w:rsid w:val="00A92935"/>
@@ -12983,11 +13001,11 @@
       <w:szCs w:val="24"/>
     </w:rPr>
   </w:style>
-  <w:style w:type="paragraph" w:styleId="Cmsor4">
+  <w:style w:type="paragraph" w:styleId="Heading4">
     <w:name w:val="heading 4"/>
-    <w:basedOn w:val="Norml"/>
-    <w:next w:val="Norml"/>
-    <w:link w:val="Cmsor4Char"/>
+    <w:basedOn w:val="Normal"/>
+    <w:next w:val="Normal"/>
+    <w:link w:val="Heading4Char"/>
     <w:uiPriority w:val="9"/>
     <w:unhideWhenUsed/>
     <w:rsid w:val="00A92935"/>
@@ -13004,11 +13022,11 @@
       <w:color w:val="2E74B5" w:themeColor="accent1" w:themeShade="BF"/>
     </w:rPr>
   </w:style>
-  <w:style w:type="paragraph" w:styleId="Cmsor5">
+  <w:style w:type="paragraph" w:styleId="Heading5">
     <w:name w:val="heading 5"/>
-    <w:basedOn w:val="Norml"/>
-    <w:next w:val="Norml"/>
-    <w:link w:val="Cmsor5Char"/>
+    <w:basedOn w:val="Normal"/>
+    <w:next w:val="Normal"/>
+    <w:link w:val="Heading5Char"/>
     <w:uiPriority w:val="9"/>
     <w:unhideWhenUsed/>
     <w:rsid w:val="00233CAC"/>
@@ -13023,13 +13041,13 @@
       <w:color w:val="2E74B5" w:themeColor="accent1" w:themeShade="BF"/>
     </w:rPr>
   </w:style>
-  <w:style w:type="character" w:default="1" w:styleId="Bekezdsalapbettpusa">
+  <w:style w:type="character" w:default="1" w:styleId="DefaultParagraphFont">
     <w:name w:val="Default Paragraph Font"/>
     <w:uiPriority w:val="1"/>
     <w:semiHidden/>
     <w:unhideWhenUsed/>
   </w:style>
-  <w:style w:type="table" w:default="1" w:styleId="Normltblzat">
+  <w:style w:type="table" w:default="1" w:styleId="TableNormal">
     <w:name w:val="Normal Table"/>
     <w:uiPriority w:val="99"/>
     <w:semiHidden/>
@@ -13044,16 +13062,16 @@
       </w:tblCellMar>
     </w:tblPr>
   </w:style>
-  <w:style w:type="numbering" w:default="1" w:styleId="Nemlista">
+  <w:style w:type="numbering" w:default="1" w:styleId="NoList">
     <w:name w:val="No List"/>
     <w:uiPriority w:val="99"/>
     <w:semiHidden/>
     <w:unhideWhenUsed/>
   </w:style>
-  <w:style w:type="character" w:customStyle="1" w:styleId="Cmsor1Char">
-    <w:name w:val="Címsor 1 Char"/>
-    <w:basedOn w:val="Bekezdsalapbettpusa"/>
-    <w:link w:val="Cmsor1"/>
+  <w:style w:type="character" w:customStyle="1" w:styleId="Heading1Char">
+    <w:name w:val="Heading 1 Char"/>
+    <w:basedOn w:val="DefaultParagraphFont"/>
+    <w:link w:val="Heading1"/>
     <w:uiPriority w:val="9"/>
     <w:rsid w:val="00DE7952"/>
     <w:rPr>
@@ -13063,10 +13081,10 @@
       <w:szCs w:val="32"/>
     </w:rPr>
   </w:style>
-  <w:style w:type="character" w:customStyle="1" w:styleId="Cmsor2Char">
-    <w:name w:val="Címsor 2 Char"/>
-    <w:basedOn w:val="Bekezdsalapbettpusa"/>
-    <w:link w:val="Cmsor2"/>
+  <w:style w:type="character" w:customStyle="1" w:styleId="Heading2Char">
+    <w:name w:val="Heading 2 Char"/>
+    <w:basedOn w:val="DefaultParagraphFont"/>
+    <w:link w:val="Heading2"/>
     <w:uiPriority w:val="9"/>
     <w:rsid w:val="00974D48"/>
     <w:rPr>
@@ -13076,9 +13094,9 @@
       <w:szCs w:val="26"/>
     </w:rPr>
   </w:style>
-  <w:style w:type="paragraph" w:styleId="Listaszerbekezds">
+  <w:style w:type="paragraph" w:styleId="ListParagraph">
     <w:name w:val="List Paragraph"/>
-    <w:basedOn w:val="Norml"/>
+    <w:basedOn w:val="Normal"/>
     <w:uiPriority w:val="34"/>
     <w:qFormat/>
     <w:rsid w:val="00D2410E"/>
@@ -13087,7 +13105,7 @@
       <w:contextualSpacing/>
     </w:pPr>
   </w:style>
-  <w:style w:type="paragraph" w:styleId="Nincstrkz">
+  <w:style w:type="paragraph" w:styleId="NoSpacing">
     <w:name w:val="No Spacing"/>
     <w:uiPriority w:val="1"/>
     <w:rsid w:val="00FF2A94"/>
@@ -13095,9 +13113,9 @@
       <w:spacing w:after="0" w:line="240" w:lineRule="auto"/>
     </w:pPr>
   </w:style>
-  <w:style w:type="character" w:styleId="Helyrzszveg">
+  <w:style w:type="character" w:styleId="PlaceholderText">
     <w:name w:val="Placeholder Text"/>
-    <w:basedOn w:val="Bekezdsalapbettpusa"/>
+    <w:basedOn w:val="DefaultParagraphFont"/>
     <w:uiPriority w:val="99"/>
     <w:semiHidden/>
     <w:rsid w:val="00FF2A94"/>
@@ -13105,10 +13123,10 @@
       <w:color w:val="808080"/>
     </w:rPr>
   </w:style>
-  <w:style w:type="character" w:customStyle="1" w:styleId="Cmsor3Char">
-    <w:name w:val="Címsor 3 Char"/>
-    <w:basedOn w:val="Bekezdsalapbettpusa"/>
-    <w:link w:val="Cmsor3"/>
+  <w:style w:type="character" w:customStyle="1" w:styleId="Heading3Char">
+    <w:name w:val="Heading 3 Char"/>
+    <w:basedOn w:val="DefaultParagraphFont"/>
+    <w:link w:val="Heading3"/>
     <w:uiPriority w:val="9"/>
     <w:rsid w:val="00A92935"/>
     <w:rPr>
@@ -13118,10 +13136,10 @@
       <w:szCs w:val="24"/>
     </w:rPr>
   </w:style>
-  <w:style w:type="character" w:customStyle="1" w:styleId="Cmsor4Char">
-    <w:name w:val="Címsor 4 Char"/>
-    <w:basedOn w:val="Bekezdsalapbettpusa"/>
-    <w:link w:val="Cmsor4"/>
+  <w:style w:type="character" w:customStyle="1" w:styleId="Heading4Char">
+    <w:name w:val="Heading 4 Char"/>
+    <w:basedOn w:val="DefaultParagraphFont"/>
+    <w:link w:val="Heading4"/>
     <w:uiPriority w:val="9"/>
     <w:rsid w:val="00A92935"/>
     <w:rPr>
@@ -13131,11 +13149,11 @@
       <w:color w:val="2E74B5" w:themeColor="accent1" w:themeShade="BF"/>
     </w:rPr>
   </w:style>
-  <w:style w:type="paragraph" w:styleId="Cm">
+  <w:style w:type="paragraph" w:styleId="Title">
     <w:name w:val="Title"/>
-    <w:basedOn w:val="Norml"/>
-    <w:next w:val="Norml"/>
-    <w:link w:val="CmChar"/>
+    <w:basedOn w:val="Normal"/>
+    <w:next w:val="Normal"/>
+    <w:link w:val="TitleChar"/>
     <w:uiPriority w:val="10"/>
     <w:qFormat/>
     <w:rsid w:val="00A92935"/>
@@ -13151,10 +13169,10 @@
       <w:szCs w:val="56"/>
     </w:rPr>
   </w:style>
-  <w:style w:type="character" w:customStyle="1" w:styleId="CmChar">
-    <w:name w:val="Cím Char"/>
-    <w:basedOn w:val="Bekezdsalapbettpusa"/>
-    <w:link w:val="Cm"/>
+  <w:style w:type="character" w:customStyle="1" w:styleId="TitleChar">
+    <w:name w:val="Title Char"/>
+    <w:basedOn w:val="DefaultParagraphFont"/>
+    <w:link w:val="Title"/>
     <w:uiPriority w:val="10"/>
     <w:rsid w:val="00A92935"/>
     <w:rPr>
@@ -13165,10 +13183,10 @@
       <w:szCs w:val="56"/>
     </w:rPr>
   </w:style>
-  <w:style w:type="character" w:customStyle="1" w:styleId="Cmsor5Char">
-    <w:name w:val="Címsor 5 Char"/>
-    <w:basedOn w:val="Bekezdsalapbettpusa"/>
-    <w:link w:val="Cmsor5"/>
+  <w:style w:type="character" w:customStyle="1" w:styleId="Heading5Char">
+    <w:name w:val="Heading 5 Char"/>
+    <w:basedOn w:val="DefaultParagraphFont"/>
+    <w:link w:val="Heading5"/>
     <w:uiPriority w:val="9"/>
     <w:rsid w:val="00233CAC"/>
     <w:rPr>
@@ -13176,9 +13194,9 @@
       <w:color w:val="2E74B5" w:themeColor="accent1" w:themeShade="BF"/>
     </w:rPr>
   </w:style>
-  <w:style w:type="table" w:styleId="Rcsostblzat">
+  <w:style w:type="table" w:styleId="TableGrid">
     <w:name w:val="Table Grid"/>
-    <w:basedOn w:val="Normltblzat"/>
+    <w:basedOn w:val="TableNormal"/>
     <w:uiPriority w:val="39"/>
     <w:rsid w:val="00F559ED"/>
     <w:pPr>
@@ -13197,16 +13215,16 @@
   </w:style>
   <w:style w:type="paragraph" w:customStyle="1" w:styleId="Kdrszlet">
     <w:name w:val="Kódrészlet"/>
-    <w:basedOn w:val="Norml"/>
+    <w:basedOn w:val="Normal"/>
     <w:qFormat/>
     <w:rsid w:val="00185075"/>
     <w:rPr>
       <w:rFonts w:ascii="Consolas" w:hAnsi="Consolas"/>
     </w:rPr>
   </w:style>
-  <w:style w:type="character" w:styleId="Jegyzethivatkozs">
+  <w:style w:type="character" w:styleId="CommentReference">
     <w:name w:val="annotation reference"/>
-    <w:basedOn w:val="Bekezdsalapbettpusa"/>
+    <w:basedOn w:val="DefaultParagraphFont"/>
     <w:uiPriority w:val="99"/>
     <w:semiHidden/>
     <w:unhideWhenUsed/>
@@ -13216,10 +13234,10 @@
       <w:szCs w:val="16"/>
     </w:rPr>
   </w:style>
-  <w:style w:type="paragraph" w:styleId="Jegyzetszveg">
+  <w:style w:type="paragraph" w:styleId="CommentText">
     <w:name w:val="annotation text"/>
-    <w:basedOn w:val="Norml"/>
-    <w:link w:val="JegyzetszvegChar"/>
+    <w:basedOn w:val="Normal"/>
+    <w:link w:val="CommentTextChar"/>
     <w:uiPriority w:val="99"/>
     <w:semiHidden/>
     <w:unhideWhenUsed/>
@@ -13232,10 +13250,10 @@
       <w:szCs w:val="20"/>
     </w:rPr>
   </w:style>
-  <w:style w:type="character" w:customStyle="1" w:styleId="JegyzetszvegChar">
-    <w:name w:val="Jegyzetszöveg Char"/>
-    <w:basedOn w:val="Bekezdsalapbettpusa"/>
-    <w:link w:val="Jegyzetszveg"/>
+  <w:style w:type="character" w:customStyle="1" w:styleId="CommentTextChar">
+    <w:name w:val="Comment Text Char"/>
+    <w:basedOn w:val="DefaultParagraphFont"/>
+    <w:link w:val="CommentText"/>
     <w:uiPriority w:val="99"/>
     <w:semiHidden/>
     <w:rsid w:val="00DA7317"/>
@@ -13245,11 +13263,11 @@
       <w:szCs w:val="20"/>
     </w:rPr>
   </w:style>
-  <w:style w:type="paragraph" w:styleId="Megjegyzstrgya">
+  <w:style w:type="paragraph" w:styleId="CommentSubject">
     <w:name w:val="annotation subject"/>
-    <w:basedOn w:val="Jegyzetszveg"/>
-    <w:next w:val="Jegyzetszveg"/>
-    <w:link w:val="MegjegyzstrgyaChar"/>
+    <w:basedOn w:val="CommentText"/>
+    <w:next w:val="CommentText"/>
+    <w:link w:val="CommentSubjectChar"/>
     <w:uiPriority w:val="99"/>
     <w:semiHidden/>
     <w:unhideWhenUsed/>
@@ -13259,10 +13277,10 @@
       <w:bCs/>
     </w:rPr>
   </w:style>
-  <w:style w:type="character" w:customStyle="1" w:styleId="MegjegyzstrgyaChar">
-    <w:name w:val="Megjegyzés tárgya Char"/>
-    <w:basedOn w:val="JegyzetszvegChar"/>
-    <w:link w:val="Megjegyzstrgya"/>
+  <w:style w:type="character" w:customStyle="1" w:styleId="CommentSubjectChar">
+    <w:name w:val="Comment Subject Char"/>
+    <w:basedOn w:val="CommentTextChar"/>
+    <w:link w:val="CommentSubject"/>
     <w:uiPriority w:val="99"/>
     <w:semiHidden/>
     <w:rsid w:val="00DA7317"/>
@@ -13274,10 +13292,10 @@
       <w:szCs w:val="20"/>
     </w:rPr>
   </w:style>
-  <w:style w:type="paragraph" w:styleId="Buborkszveg">
+  <w:style w:type="paragraph" w:styleId="BalloonText">
     <w:name w:val="Balloon Text"/>
-    <w:basedOn w:val="Norml"/>
-    <w:link w:val="BuborkszvegChar"/>
+    <w:basedOn w:val="Normal"/>
+    <w:link w:val="BalloonTextChar"/>
     <w:uiPriority w:val="99"/>
     <w:semiHidden/>
     <w:unhideWhenUsed/>
@@ -13291,10 +13309,10 @@
       <w:szCs w:val="18"/>
     </w:rPr>
   </w:style>
-  <w:style w:type="character" w:customStyle="1" w:styleId="BuborkszvegChar">
-    <w:name w:val="Buborékszöveg Char"/>
-    <w:basedOn w:val="Bekezdsalapbettpusa"/>
-    <w:link w:val="Buborkszveg"/>
+  <w:style w:type="character" w:customStyle="1" w:styleId="BalloonTextChar">
+    <w:name w:val="Balloon Text Char"/>
+    <w:basedOn w:val="DefaultParagraphFont"/>
+    <w:link w:val="BalloonText"/>
     <w:uiPriority w:val="99"/>
     <w:semiHidden/>
     <w:rsid w:val="00DA7317"/>
@@ -13304,9 +13322,9 @@
       <w:szCs w:val="18"/>
     </w:rPr>
   </w:style>
-  <w:style w:type="character" w:styleId="Hiperhivatkozs">
+  <w:style w:type="character" w:styleId="Hyperlink">
     <w:name w:val="Hyperlink"/>
-    <w:basedOn w:val="Bekezdsalapbettpusa"/>
+    <w:basedOn w:val="DefaultParagraphFont"/>
     <w:uiPriority w:val="99"/>
     <w:unhideWhenUsed/>
     <w:rsid w:val="00E73A90"/>
@@ -13315,9 +13333,9 @@
       <w:u w:val="single"/>
     </w:rPr>
   </w:style>
-  <w:style w:type="character" w:styleId="Mrltotthiperhivatkozs">
+  <w:style w:type="character" w:styleId="FollowedHyperlink">
     <w:name w:val="FollowedHyperlink"/>
-    <w:basedOn w:val="Bekezdsalapbettpusa"/>
+    <w:basedOn w:val="DefaultParagraphFont"/>
     <w:uiPriority w:val="99"/>
     <w:semiHidden/>
     <w:unhideWhenUsed/>
@@ -13327,10 +13345,10 @@
       <w:u w:val="single"/>
     </w:rPr>
   </w:style>
-  <w:style w:type="paragraph" w:styleId="Tartalomjegyzkcmsora">
+  <w:style w:type="paragraph" w:styleId="TOCHeading">
     <w:name w:val="TOC Heading"/>
-    <w:basedOn w:val="Cmsor1"/>
-    <w:next w:val="Norml"/>
+    <w:basedOn w:val="Heading1"/>
+    <w:next w:val="Normal"/>
     <w:uiPriority w:val="39"/>
     <w:unhideWhenUsed/>
     <w:qFormat/>
@@ -13343,10 +13361,10 @@
       <w:lang w:eastAsia="hu-HU"/>
     </w:rPr>
   </w:style>
-  <w:style w:type="paragraph" w:styleId="TJ1">
+  <w:style w:type="paragraph" w:styleId="TOC1">
     <w:name w:val="toc 1"/>
-    <w:basedOn w:val="Norml"/>
-    <w:next w:val="Norml"/>
+    <w:basedOn w:val="Normal"/>
+    <w:next w:val="Normal"/>
     <w:autoRedefine/>
     <w:uiPriority w:val="39"/>
     <w:unhideWhenUsed/>
@@ -13357,13 +13375,13 @@
   </w:style>
   <w:style w:type="character" w:customStyle="1" w:styleId="sup">
     <w:name w:val="sup"/>
-    <w:basedOn w:val="Bekezdsalapbettpusa"/>
+    <w:basedOn w:val="DefaultParagraphFont"/>
     <w:rsid w:val="004F147A"/>
   </w:style>
-  <w:style w:type="paragraph" w:styleId="Lbjegyzetszveg">
+  <w:style w:type="paragraph" w:styleId="FootnoteText">
     <w:name w:val="footnote text"/>
-    <w:basedOn w:val="Norml"/>
-    <w:link w:val="LbjegyzetszvegChar"/>
+    <w:basedOn w:val="Normal"/>
+    <w:link w:val="FootnoteTextChar"/>
     <w:uiPriority w:val="99"/>
     <w:semiHidden/>
     <w:unhideWhenUsed/>
@@ -13376,10 +13394,10 @@
       <w:szCs w:val="20"/>
     </w:rPr>
   </w:style>
-  <w:style w:type="character" w:customStyle="1" w:styleId="LbjegyzetszvegChar">
-    <w:name w:val="Lábjegyzetszöveg Char"/>
-    <w:basedOn w:val="Bekezdsalapbettpusa"/>
-    <w:link w:val="Lbjegyzetszveg"/>
+  <w:style w:type="character" w:customStyle="1" w:styleId="FootnoteTextChar">
+    <w:name w:val="Footnote Text Char"/>
+    <w:basedOn w:val="DefaultParagraphFont"/>
+    <w:link w:val="FootnoteText"/>
     <w:uiPriority w:val="99"/>
     <w:semiHidden/>
     <w:rsid w:val="00576D51"/>
@@ -13389,9 +13407,9 @@
       <w:szCs w:val="20"/>
     </w:rPr>
   </w:style>
-  <w:style w:type="character" w:styleId="Lbjegyzet-hivatkozs">
+  <w:style w:type="character" w:styleId="FootnoteReference">
     <w:name w:val="footnote reference"/>
-    <w:basedOn w:val="Bekezdsalapbettpusa"/>
+    <w:basedOn w:val="DefaultParagraphFont"/>
     <w:uiPriority w:val="99"/>
     <w:semiHidden/>
     <w:unhideWhenUsed/>
@@ -13669,7 +13687,7 @@
 </file>
 
 <file path=customXml/itemProps1.xml><?xml version="1.0" encoding="utf-8"?>
-<ds:datastoreItem xmlns:ds="http://schemas.openxmlformats.org/officeDocument/2006/customXml" ds:itemID="{5F337D72-386A-4C2A-9924-F3C04F11ABC4}">
+<ds:datastoreItem xmlns:ds="http://schemas.openxmlformats.org/officeDocument/2006/customXml" ds:itemID="{CDD53AA6-4F30-4EB0-998D-7550DCB0492C}">
   <ds:schemaRefs>
     <ds:schemaRef ds:uri="http://schemas.openxmlformats.org/officeDocument/2006/bibliography"/>
   </ds:schemaRefs>

</xml_diff>

<commit_message>
Update on def paper
</commit_message>
<xml_diff>
--- a/_documents/I. melléklet - pszeudonyelv-definíció.docx
+++ b/_documents/I. melléklet - pszeudonyelv-definíció.docx
@@ -4,7 +4,7 @@
   <w:body>
     <w:p>
       <w:pPr>
-        <w:pStyle w:val="Title"/>
+        <w:pStyle w:val="Cm"/>
         <w:spacing w:after="240" w:line="276" w:lineRule="auto"/>
       </w:pPr>
       <w:r>
@@ -50,7 +50,7 @@
       <w:sdtContent>
         <w:p>
           <w:pPr>
-            <w:pStyle w:val="TOCHeading"/>
+            <w:pStyle w:val="Tartalomjegyzkcmsora"/>
             <w:spacing w:line="276" w:lineRule="auto"/>
           </w:pPr>
           <w:r>
@@ -59,7 +59,7 @@
         </w:p>
         <w:p>
           <w:pPr>
-            <w:pStyle w:val="TOC1"/>
+            <w:pStyle w:val="TJ1"/>
             <w:tabs>
               <w:tab w:val="left" w:pos="440"/>
               <w:tab w:val="right" w:leader="dot" w:pos="9062"/>
@@ -83,7 +83,7 @@
           <w:hyperlink w:anchor="_Toc496455114" w:history="1">
             <w:r>
               <w:rPr>
-                <w:rStyle w:val="Hyperlink"/>
+                <w:rStyle w:val="Hiperhivatkozs"/>
                 <w:noProof/>
               </w:rPr>
               <w:t>1.</w:t>
@@ -99,7 +99,7 @@
             </w:r>
             <w:r>
               <w:rPr>
-                <w:rStyle w:val="Hyperlink"/>
+                <w:rStyle w:val="Hiperhivatkozs"/>
                 <w:noProof/>
               </w:rPr>
               <w:t>Bevezetés</w:t>
@@ -156,7 +156,7 @@
         </w:p>
         <w:p>
           <w:pPr>
-            <w:pStyle w:val="TOC1"/>
+            <w:pStyle w:val="TJ1"/>
             <w:tabs>
               <w:tab w:val="left" w:pos="440"/>
               <w:tab w:val="right" w:leader="dot" w:pos="9062"/>
@@ -171,7 +171,7 @@
           <w:hyperlink w:anchor="_Toc496455115" w:history="1">
             <w:r>
               <w:rPr>
-                <w:rStyle w:val="Hyperlink"/>
+                <w:rStyle w:val="Hiperhivatkozs"/>
                 <w:noProof/>
               </w:rPr>
               <w:t>2.</w:t>
@@ -187,7 +187,7 @@
             </w:r>
             <w:r>
               <w:rPr>
-                <w:rStyle w:val="Hyperlink"/>
+                <w:rStyle w:val="Hiperhivatkozs"/>
                 <w:noProof/>
               </w:rPr>
               <w:t>Lefoglalt szavak</w:t>
@@ -244,7 +244,7 @@
         </w:p>
         <w:p>
           <w:pPr>
-            <w:pStyle w:val="TOC1"/>
+            <w:pStyle w:val="TJ1"/>
             <w:tabs>
               <w:tab w:val="left" w:pos="440"/>
               <w:tab w:val="right" w:leader="dot" w:pos="9062"/>
@@ -259,7 +259,7 @@
           <w:hyperlink w:anchor="_Toc496455116" w:history="1">
             <w:r>
               <w:rPr>
-                <w:rStyle w:val="Hyperlink"/>
+                <w:rStyle w:val="Hiperhivatkozs"/>
                 <w:noProof/>
               </w:rPr>
               <w:t>3.</w:t>
@@ -275,7 +275,7 @@
             </w:r>
             <w:r>
               <w:rPr>
-                <w:rStyle w:val="Hyperlink"/>
+                <w:rStyle w:val="Hiperhivatkozs"/>
                 <w:noProof/>
               </w:rPr>
               <w:t>Változóhasználat, típusok</w:t>
@@ -332,7 +332,7 @@
         </w:p>
         <w:p>
           <w:pPr>
-            <w:pStyle w:val="TOC1"/>
+            <w:pStyle w:val="TJ1"/>
             <w:tabs>
               <w:tab w:val="left" w:pos="440"/>
               <w:tab w:val="right" w:leader="dot" w:pos="9062"/>
@@ -347,7 +347,7 @@
           <w:hyperlink w:anchor="_Toc496455117" w:history="1">
             <w:r>
               <w:rPr>
-                <w:rStyle w:val="Hyperlink"/>
+                <w:rStyle w:val="Hiperhivatkozs"/>
                 <w:noProof/>
               </w:rPr>
               <w:t>4.</w:t>
@@ -363,7 +363,7 @@
             </w:r>
             <w:r>
               <w:rPr>
-                <w:rStyle w:val="Hyperlink"/>
+                <w:rStyle w:val="Hiperhivatkozs"/>
                 <w:noProof/>
               </w:rPr>
               <w:t>Típuskonverziók</w:t>
@@ -420,7 +420,7 @@
         </w:p>
         <w:p>
           <w:pPr>
-            <w:pStyle w:val="TOC1"/>
+            <w:pStyle w:val="TJ1"/>
             <w:tabs>
               <w:tab w:val="left" w:pos="440"/>
               <w:tab w:val="right" w:leader="dot" w:pos="9062"/>
@@ -435,7 +435,7 @@
           <w:hyperlink w:anchor="_Toc496455118" w:history="1">
             <w:r>
               <w:rPr>
-                <w:rStyle w:val="Hyperlink"/>
+                <w:rStyle w:val="Hiperhivatkozs"/>
                 <w:noProof/>
               </w:rPr>
               <w:t>5.</w:t>
@@ -451,7 +451,7 @@
             </w:r>
             <w:r>
               <w:rPr>
-                <w:rStyle w:val="Hyperlink"/>
+                <w:rStyle w:val="Hiperhivatkozs"/>
                 <w:noProof/>
               </w:rPr>
               <w:t>Operátorok</w:t>
@@ -508,7 +508,7 @@
         </w:p>
         <w:p>
           <w:pPr>
-            <w:pStyle w:val="TOC1"/>
+            <w:pStyle w:val="TJ1"/>
             <w:tabs>
               <w:tab w:val="left" w:pos="440"/>
               <w:tab w:val="right" w:leader="dot" w:pos="9062"/>
@@ -523,7 +523,7 @@
           <w:hyperlink w:anchor="_Toc496455119" w:history="1">
             <w:r>
               <w:rPr>
-                <w:rStyle w:val="Hyperlink"/>
+                <w:rStyle w:val="Hiperhivatkozs"/>
                 <w:noProof/>
               </w:rPr>
               <w:t>6.</w:t>
@@ -539,7 +539,7 @@
             </w:r>
             <w:r>
               <w:rPr>
-                <w:rStyle w:val="Hyperlink"/>
+                <w:rStyle w:val="Hiperhivatkozs"/>
                 <w:noProof/>
               </w:rPr>
               <w:t>Kifejezések</w:t>
@@ -596,7 +596,7 @@
         </w:p>
         <w:p>
           <w:pPr>
-            <w:pStyle w:val="TOC1"/>
+            <w:pStyle w:val="TJ1"/>
             <w:tabs>
               <w:tab w:val="left" w:pos="440"/>
               <w:tab w:val="right" w:leader="dot" w:pos="9062"/>
@@ -611,7 +611,7 @@
           <w:hyperlink w:anchor="_Toc496455120" w:history="1">
             <w:r>
               <w:rPr>
-                <w:rStyle w:val="Hyperlink"/>
+                <w:rStyle w:val="Hiperhivatkozs"/>
                 <w:noProof/>
               </w:rPr>
               <w:t>7.</w:t>
@@ -627,7 +627,7 @@
             </w:r>
             <w:r>
               <w:rPr>
-                <w:rStyle w:val="Hyperlink"/>
+                <w:rStyle w:val="Hiperhivatkozs"/>
                 <w:noProof/>
               </w:rPr>
               <w:t>Kommentezés</w:t>
@@ -684,7 +684,7 @@
         </w:p>
         <w:p>
           <w:pPr>
-            <w:pStyle w:val="TOC1"/>
+            <w:pStyle w:val="TJ1"/>
             <w:tabs>
               <w:tab w:val="left" w:pos="440"/>
               <w:tab w:val="right" w:leader="dot" w:pos="9062"/>
@@ -699,7 +699,7 @@
           <w:hyperlink w:anchor="_Toc496455121" w:history="1">
             <w:r>
               <w:rPr>
-                <w:rStyle w:val="Hyperlink"/>
+                <w:rStyle w:val="Hiperhivatkozs"/>
                 <w:noProof/>
               </w:rPr>
               <w:t>8.</w:t>
@@ -715,7 +715,7 @@
             </w:r>
             <w:r>
               <w:rPr>
-                <w:rStyle w:val="Hyperlink"/>
+                <w:rStyle w:val="Hiperhivatkozs"/>
                 <w:noProof/>
               </w:rPr>
               <w:t>Vezérlési szerkezetek</w:t>
@@ -772,7 +772,7 @@
         </w:p>
         <w:p>
           <w:pPr>
-            <w:pStyle w:val="TOC1"/>
+            <w:pStyle w:val="TJ1"/>
             <w:tabs>
               <w:tab w:val="left" w:pos="440"/>
               <w:tab w:val="right" w:leader="dot" w:pos="9062"/>
@@ -787,7 +787,7 @@
           <w:hyperlink w:anchor="_Toc496455122" w:history="1">
             <w:r>
               <w:rPr>
-                <w:rStyle w:val="Hyperlink"/>
+                <w:rStyle w:val="Hiperhivatkozs"/>
                 <w:noProof/>
               </w:rPr>
               <w:t>9.</w:t>
@@ -803,7 +803,7 @@
             </w:r>
             <w:r>
               <w:rPr>
-                <w:rStyle w:val="Hyperlink"/>
+                <w:rStyle w:val="Hiperhivatkozs"/>
                 <w:noProof/>
               </w:rPr>
               <w:t>I/O kezelés</w:t>
@@ -860,7 +860,7 @@
         </w:p>
         <w:p>
           <w:pPr>
-            <w:pStyle w:val="TOC1"/>
+            <w:pStyle w:val="TJ1"/>
             <w:tabs>
               <w:tab w:val="left" w:pos="660"/>
               <w:tab w:val="right" w:leader="dot" w:pos="9062"/>
@@ -875,7 +875,7 @@
           <w:hyperlink w:anchor="_Toc496455123" w:history="1">
             <w:r>
               <w:rPr>
-                <w:rStyle w:val="Hyperlink"/>
+                <w:rStyle w:val="Hiperhivatkozs"/>
                 <w:noProof/>
               </w:rPr>
               <w:t>10.</w:t>
@@ -891,7 +891,7 @@
             </w:r>
             <w:r>
               <w:rPr>
-                <w:rStyle w:val="Hyperlink"/>
+                <w:rStyle w:val="Hiperhivatkozs"/>
                 <w:noProof/>
               </w:rPr>
               <w:t>Tömbkezelés</w:t>
@@ -948,7 +948,7 @@
         </w:p>
         <w:p>
           <w:pPr>
-            <w:pStyle w:val="TOC1"/>
+            <w:pStyle w:val="TJ1"/>
             <w:tabs>
               <w:tab w:val="left" w:pos="660"/>
               <w:tab w:val="right" w:leader="dot" w:pos="9062"/>
@@ -963,7 +963,7 @@
           <w:hyperlink w:anchor="_Toc496455124" w:history="1">
             <w:r>
               <w:rPr>
-                <w:rStyle w:val="Hyperlink"/>
+                <w:rStyle w:val="Hiperhivatkozs"/>
                 <w:noProof/>
               </w:rPr>
               <w:t>11.</w:t>
@@ -979,7 +979,7 @@
             </w:r>
             <w:r>
               <w:rPr>
-                <w:rStyle w:val="Hyperlink"/>
+                <w:rStyle w:val="Hiperhivatkozs"/>
                 <w:noProof/>
               </w:rPr>
               <w:t>Nyelvtan definíció</w:t>
@@ -1050,7 +1050,7 @@
     </w:sdt>
     <w:p>
       <w:pPr>
-        <w:pStyle w:val="Heading1"/>
+        <w:pStyle w:val="Cmsor1"/>
         <w:numPr>
           <w:ilvl w:val="0"/>
           <w:numId w:val="2"/>
@@ -1135,7 +1135,7 @@
     </w:p>
     <w:p>
       <w:pPr>
-        <w:pStyle w:val="ListParagraph"/>
+        <w:pStyle w:val="Listaszerbekezds"/>
         <w:numPr>
           <w:ilvl w:val="0"/>
           <w:numId w:val="8"/>
@@ -1216,7 +1216,7 @@
     </w:p>
     <w:p>
       <w:pPr>
-        <w:pStyle w:val="ListParagraph"/>
+        <w:pStyle w:val="Listaszerbekezds"/>
         <w:numPr>
           <w:ilvl w:val="0"/>
           <w:numId w:val="8"/>
@@ -1356,7 +1356,7 @@
       <w:pPr>
         <w:spacing w:line="276" w:lineRule="auto"/>
         <w:rPr>
-          <w:rStyle w:val="Heading2Char"/>
+          <w:rStyle w:val="Cmsor2Char"/>
           <w:rFonts w:ascii="Calibri" w:eastAsiaTheme="minorHAnsi" w:hAnsi="Calibri" w:cstheme="minorBidi"/>
           <w:color w:val="auto"/>
           <w:sz w:val="24"/>
@@ -1404,7 +1404,7 @@
     </w:p>
     <w:p>
       <w:pPr>
-        <w:pStyle w:val="Heading1"/>
+        <w:pStyle w:val="Cmsor1"/>
         <w:numPr>
           <w:ilvl w:val="0"/>
           <w:numId w:val="2"/>
@@ -1443,7 +1443,7 @@
     </w:p>
     <w:p>
       <w:pPr>
-        <w:pStyle w:val="ListParagraph"/>
+        <w:pStyle w:val="Listaszerbekezds"/>
         <w:numPr>
           <w:ilvl w:val="0"/>
           <w:numId w:val="15"/>
@@ -1951,7 +1951,7 @@
       <w:hyperlink w:anchor="_Operátorok" w:history="1">
         <w:r>
           <w:rPr>
-            <w:rStyle w:val="Hyperlink"/>
+            <w:rStyle w:val="Hiperhivatkozs"/>
             <w:rFonts w:asciiTheme="minorHAnsi" w:hAnsiTheme="minorHAnsi" w:cstheme="minorHAnsi"/>
             <w:noProof/>
           </w:rPr>
@@ -1975,7 +1975,7 @@
     </w:p>
     <w:p>
       <w:pPr>
-        <w:pStyle w:val="Heading1"/>
+        <w:pStyle w:val="Cmsor1"/>
         <w:numPr>
           <w:ilvl w:val="0"/>
           <w:numId w:val="2"/>
@@ -2051,7 +2051,7 @@
       <w:hyperlink w:anchor="_Tömbkezelés" w:history="1">
         <w:r>
           <w:rPr>
-            <w:rStyle w:val="Hyperlink"/>
+            <w:rStyle w:val="Hiperhivatkozs"/>
             <w:szCs w:val="24"/>
           </w:rPr>
           <w:t>Tömbkezelés</w:t>
@@ -2223,7 +2223,7 @@
     </w:p>
     <w:tbl>
       <w:tblPr>
-        <w:tblStyle w:val="TableGrid"/>
+        <w:tblStyle w:val="Rcsostblzat"/>
         <w:tblW w:w="0" w:type="auto"/>
         <w:tblLook w:val="04A0" w:firstRow="1" w:lastRow="0" w:firstColumn="1" w:lastColumn="0" w:noHBand="0" w:noVBand="1"/>
       </w:tblPr>
@@ -2563,7 +2563,7 @@
     </w:p>
     <w:tbl>
       <w:tblPr>
-        <w:tblStyle w:val="TableGrid"/>
+        <w:tblStyle w:val="Rcsostblzat"/>
         <w:tblW w:w="0" w:type="auto"/>
         <w:tblLook w:val="04A0" w:firstRow="1" w:lastRow="0" w:firstColumn="1" w:lastColumn="0" w:noHBand="0" w:noVBand="1"/>
       </w:tblPr>
@@ -3193,7 +3193,7 @@
     </w:p>
     <w:p>
       <w:pPr>
-        <w:pStyle w:val="ListParagraph"/>
+        <w:pStyle w:val="Listaszerbekezds"/>
         <w:numPr>
           <w:ilvl w:val="0"/>
           <w:numId w:val="5"/>
@@ -3212,7 +3212,7 @@
     </w:p>
     <w:p>
       <w:pPr>
-        <w:pStyle w:val="ListParagraph"/>
+        <w:pStyle w:val="Listaszerbekezds"/>
         <w:numPr>
           <w:ilvl w:val="0"/>
           <w:numId w:val="5"/>
@@ -3540,7 +3540,7 @@
     </w:p>
     <w:tbl>
       <w:tblPr>
-        <w:tblStyle w:val="TableGrid"/>
+        <w:tblStyle w:val="Rcsostblzat"/>
         <w:tblW w:w="0" w:type="auto"/>
         <w:tblLook w:val="04A0" w:firstRow="1" w:lastRow="0" w:firstColumn="1" w:lastColumn="0" w:noHBand="0" w:noVBand="1"/>
       </w:tblPr>
@@ -3770,7 +3770,7 @@
     </w:p>
     <w:p>
       <w:pPr>
-        <w:pStyle w:val="Heading1"/>
+        <w:pStyle w:val="Cmsor1"/>
         <w:numPr>
           <w:ilvl w:val="0"/>
           <w:numId w:val="2"/>
@@ -3983,7 +3983,7 @@
     </w:p>
     <w:p>
       <w:pPr>
-        <w:pStyle w:val="ListParagraph"/>
+        <w:pStyle w:val="Listaszerbekezds"/>
         <w:numPr>
           <w:ilvl w:val="0"/>
           <w:numId w:val="5"/>
@@ -4006,7 +4006,7 @@
     </w:p>
     <w:p>
       <w:pPr>
-        <w:pStyle w:val="ListParagraph"/>
+        <w:pStyle w:val="Listaszerbekezds"/>
         <w:numPr>
           <w:ilvl w:val="0"/>
           <w:numId w:val="5"/>
@@ -4029,7 +4029,7 @@
     </w:p>
     <w:p>
       <w:pPr>
-        <w:pStyle w:val="ListParagraph"/>
+        <w:pStyle w:val="Listaszerbekezds"/>
         <w:numPr>
           <w:ilvl w:val="0"/>
           <w:numId w:val="5"/>
@@ -4052,7 +4052,7 @@
     </w:p>
     <w:p>
       <w:pPr>
-        <w:pStyle w:val="ListParagraph"/>
+        <w:pStyle w:val="Listaszerbekezds"/>
         <w:numPr>
           <w:ilvl w:val="0"/>
           <w:numId w:val="5"/>
@@ -4075,7 +4075,7 @@
     </w:p>
     <w:p>
       <w:pPr>
-        <w:pStyle w:val="ListParagraph"/>
+        <w:pStyle w:val="Listaszerbekezds"/>
         <w:numPr>
           <w:ilvl w:val="0"/>
           <w:numId w:val="5"/>
@@ -4098,7 +4098,7 @@
     </w:p>
     <w:p>
       <w:pPr>
-        <w:pStyle w:val="ListParagraph"/>
+        <w:pStyle w:val="Listaszerbekezds"/>
         <w:numPr>
           <w:ilvl w:val="0"/>
           <w:numId w:val="5"/>
@@ -4121,7 +4121,7 @@
     </w:p>
     <w:p>
       <w:pPr>
-        <w:pStyle w:val="ListParagraph"/>
+        <w:pStyle w:val="Listaszerbekezds"/>
         <w:numPr>
           <w:ilvl w:val="0"/>
           <w:numId w:val="5"/>
@@ -4144,7 +4144,7 @@
     </w:p>
     <w:p>
       <w:pPr>
-        <w:pStyle w:val="ListParagraph"/>
+        <w:pStyle w:val="Listaszerbekezds"/>
         <w:numPr>
           <w:ilvl w:val="0"/>
           <w:numId w:val="5"/>
@@ -4167,7 +4167,7 @@
     </w:p>
     <w:p>
       <w:pPr>
-        <w:pStyle w:val="ListParagraph"/>
+        <w:pStyle w:val="Listaszerbekezds"/>
         <w:numPr>
           <w:ilvl w:val="0"/>
           <w:numId w:val="5"/>
@@ -4190,7 +4190,7 @@
     </w:p>
     <w:p>
       <w:pPr>
-        <w:pStyle w:val="ListParagraph"/>
+        <w:pStyle w:val="Listaszerbekezds"/>
         <w:numPr>
           <w:ilvl w:val="0"/>
           <w:numId w:val="5"/>
@@ -4213,7 +4213,7 @@
     </w:p>
     <w:p>
       <w:pPr>
-        <w:pStyle w:val="ListParagraph"/>
+        <w:pStyle w:val="Listaszerbekezds"/>
         <w:numPr>
           <w:ilvl w:val="0"/>
           <w:numId w:val="5"/>
@@ -4236,7 +4236,7 @@
     </w:p>
     <w:p>
       <w:pPr>
-        <w:pStyle w:val="ListParagraph"/>
+        <w:pStyle w:val="Listaszerbekezds"/>
         <w:numPr>
           <w:ilvl w:val="0"/>
           <w:numId w:val="5"/>
@@ -4264,7 +4264,7 @@
     </w:p>
     <w:p>
       <w:pPr>
-        <w:pStyle w:val="Heading1"/>
+        <w:pStyle w:val="Cmsor1"/>
         <w:numPr>
           <w:ilvl w:val="0"/>
           <w:numId w:val="2"/>
@@ -4375,7 +4375,7 @@
     </w:p>
     <w:tbl>
       <w:tblPr>
-        <w:tblStyle w:val="TableGrid"/>
+        <w:tblStyle w:val="Rcsostblzat"/>
         <w:tblW w:w="0" w:type="auto"/>
         <w:tblLook w:val="04A0" w:firstRow="1" w:lastRow="0" w:firstColumn="1" w:lastColumn="0" w:noHBand="0" w:noVBand="1"/>
       </w:tblPr>
@@ -4931,7 +4931,7 @@
     </w:p>
     <w:tbl>
       <w:tblPr>
-        <w:tblStyle w:val="TableGrid"/>
+        <w:tblStyle w:val="Rcsostblzat"/>
         <w:tblW w:w="9067" w:type="dxa"/>
         <w:tblLayout w:type="fixed"/>
         <w:tblLook w:val="04A0" w:firstRow="1" w:lastRow="0" w:firstColumn="1" w:lastColumn="0" w:noHBand="0" w:noVBand="1"/>
@@ -6436,7 +6436,7 @@
     </w:tbl>
     <w:p>
       <w:pPr>
-        <w:pStyle w:val="Heading1"/>
+        <w:pStyle w:val="Cmsor1"/>
         <w:numPr>
           <w:ilvl w:val="0"/>
           <w:numId w:val="2"/>
@@ -6678,7 +6678,7 @@
     </w:p>
     <w:p>
       <w:pPr>
-        <w:pStyle w:val="Heading1"/>
+        <w:pStyle w:val="Cmsor1"/>
         <w:numPr>
           <w:ilvl w:val="0"/>
           <w:numId w:val="2"/>
@@ -6742,7 +6742,7 @@
     </w:p>
     <w:tbl>
       <w:tblPr>
-        <w:tblStyle w:val="TableGrid"/>
+        <w:tblStyle w:val="Rcsostblzat"/>
         <w:tblW w:w="0" w:type="auto"/>
         <w:tblLook w:val="04A0" w:firstRow="1" w:lastRow="0" w:firstColumn="1" w:lastColumn="0" w:noHBand="0" w:noVBand="1"/>
       </w:tblPr>
@@ -7064,7 +7064,7 @@
     </w:p>
     <w:p>
       <w:pPr>
-        <w:pStyle w:val="Heading1"/>
+        <w:pStyle w:val="Cmsor1"/>
         <w:numPr>
           <w:ilvl w:val="0"/>
           <w:numId w:val="2"/>
@@ -7578,7 +7578,7 @@
     </w:p>
     <w:p>
       <w:pPr>
-        <w:pStyle w:val="Heading1"/>
+        <w:pStyle w:val="Cmsor1"/>
         <w:numPr>
           <w:ilvl w:val="0"/>
           <w:numId w:val="2"/>
@@ -8057,7 +8057,7 @@
     </w:p>
     <w:p>
       <w:pPr>
-        <w:pStyle w:val="Heading1"/>
+        <w:pStyle w:val="Cmsor1"/>
         <w:numPr>
           <w:ilvl w:val="0"/>
           <w:numId w:val="2"/>
@@ -8351,7 +8351,7 @@
     </w:p>
     <w:p>
       <w:pPr>
-        <w:pStyle w:val="Heading1"/>
+        <w:pStyle w:val="Cmsor1"/>
         <w:numPr>
           <w:ilvl w:val="0"/>
           <w:numId w:val="2"/>
@@ -8394,22 +8394,38 @@
           <w:rFonts w:asciiTheme="minorHAnsi" w:hAnsiTheme="minorHAnsi"/>
           <w:szCs w:val="24"/>
         </w:rPr>
-        <w:t xml:space="preserve">szintaktikus </w:t>
-      </w:r>
+        <w:t>szintaktikájának</w:t>
+      </w:r>
+      <w:bookmarkStart w:id="20" w:name="_GoBack"/>
+      <w:bookmarkEnd w:id="20"/>
       <w:r>
         <w:rPr>
           <w:rFonts w:asciiTheme="minorHAnsi" w:hAnsiTheme="minorHAnsi"/>
           <w:szCs w:val="24"/>
         </w:rPr>
-        <w:t xml:space="preserve">definíciója BNF-ben </w:t>
+        <w:t xml:space="preserve"> </w:t>
       </w:r>
       <w:r>
         <w:rPr>
           <w:rFonts w:asciiTheme="minorHAnsi" w:hAnsiTheme="minorHAnsi"/>
-          <w:noProof/>
           <w:szCs w:val="24"/>
         </w:rPr>
-        <w:t>(Backus-Naur Forma).</w:t>
+        <w:t>definíciója B</w:t>
+      </w:r>
+      <w:r>
+        <w:rPr>
+          <w:rFonts w:asciiTheme="minorHAnsi" w:hAnsiTheme="minorHAnsi"/>
+          <w:szCs w:val="24"/>
+        </w:rPr>
+        <w:t>ackus-Naur formában</w:t>
+      </w:r>
+      <w:r>
+        <w:rPr>
+          <w:rFonts w:asciiTheme="minorHAnsi" w:hAnsiTheme="minorHAnsi"/>
+          <w:noProof/>
+          <w:szCs w:val="24"/>
+        </w:rPr>
+        <w:t>.</w:t>
       </w:r>
     </w:p>
     <w:p>
@@ -9206,8 +9222,6 @@
         </w:rPr>
         <w:t>|  "azonosító" "[" &lt;Operandus&gt; "]"</w:t>
       </w:r>
-      <w:bookmarkStart w:id="20" w:name="_GoBack"/>
-      <w:bookmarkEnd w:id="20"/>
     </w:p>
     <w:p>
       <w:pPr>
@@ -12926,7 +12940,7 @@
     <w:lsdException w:name="Hashtag" w:semiHidden="1" w:unhideWhenUsed="1"/>
     <w:lsdException w:name="Unresolved Mention" w:semiHidden="1" w:unhideWhenUsed="1"/>
   </w:latentStyles>
-  <w:style w:type="paragraph" w:default="1" w:styleId="Normal">
+  <w:style w:type="paragraph" w:default="1" w:styleId="Norml">
     <w:name w:val="Normal"/>
     <w:qFormat/>
     <w:rsid w:val="00943C72"/>
@@ -12938,11 +12952,11 @@
       <w:sz w:val="24"/>
     </w:rPr>
   </w:style>
-  <w:style w:type="paragraph" w:styleId="Heading1">
+  <w:style w:type="paragraph" w:styleId="Cmsor1">
     <w:name w:val="heading 1"/>
-    <w:basedOn w:val="Normal"/>
-    <w:next w:val="Normal"/>
-    <w:link w:val="Heading1Char"/>
+    <w:basedOn w:val="Norml"/>
+    <w:next w:val="Norml"/>
+    <w:link w:val="Cmsor1Char"/>
     <w:uiPriority w:val="9"/>
     <w:qFormat/>
     <w:rsid w:val="00DE7952"/>
@@ -12959,11 +12973,11 @@
       <w:szCs w:val="32"/>
     </w:rPr>
   </w:style>
-  <w:style w:type="paragraph" w:styleId="Heading2">
+  <w:style w:type="paragraph" w:styleId="Cmsor2">
     <w:name w:val="heading 2"/>
-    <w:basedOn w:val="Normal"/>
-    <w:next w:val="Normal"/>
-    <w:link w:val="Heading2Char"/>
+    <w:basedOn w:val="Norml"/>
+    <w:next w:val="Norml"/>
+    <w:link w:val="Cmsor2Char"/>
     <w:uiPriority w:val="9"/>
     <w:unhideWhenUsed/>
     <w:qFormat/>
@@ -12981,11 +12995,11 @@
       <w:szCs w:val="26"/>
     </w:rPr>
   </w:style>
-  <w:style w:type="paragraph" w:styleId="Heading3">
+  <w:style w:type="paragraph" w:styleId="Cmsor3">
     <w:name w:val="heading 3"/>
-    <w:basedOn w:val="Normal"/>
-    <w:next w:val="Normal"/>
-    <w:link w:val="Heading3Char"/>
+    <w:basedOn w:val="Norml"/>
+    <w:next w:val="Norml"/>
+    <w:link w:val="Cmsor3Char"/>
     <w:uiPriority w:val="9"/>
     <w:unhideWhenUsed/>
     <w:rsid w:val="00A92935"/>
@@ -13001,11 +13015,11 @@
       <w:szCs w:val="24"/>
     </w:rPr>
   </w:style>
-  <w:style w:type="paragraph" w:styleId="Heading4">
+  <w:style w:type="paragraph" w:styleId="Cmsor4">
     <w:name w:val="heading 4"/>
-    <w:basedOn w:val="Normal"/>
-    <w:next w:val="Normal"/>
-    <w:link w:val="Heading4Char"/>
+    <w:basedOn w:val="Norml"/>
+    <w:next w:val="Norml"/>
+    <w:link w:val="Cmsor4Char"/>
     <w:uiPriority w:val="9"/>
     <w:unhideWhenUsed/>
     <w:rsid w:val="00A92935"/>
@@ -13022,11 +13036,11 @@
       <w:color w:val="2E74B5" w:themeColor="accent1" w:themeShade="BF"/>
     </w:rPr>
   </w:style>
-  <w:style w:type="paragraph" w:styleId="Heading5">
+  <w:style w:type="paragraph" w:styleId="Cmsor5">
     <w:name w:val="heading 5"/>
-    <w:basedOn w:val="Normal"/>
-    <w:next w:val="Normal"/>
-    <w:link w:val="Heading5Char"/>
+    <w:basedOn w:val="Norml"/>
+    <w:next w:val="Norml"/>
+    <w:link w:val="Cmsor5Char"/>
     <w:uiPriority w:val="9"/>
     <w:unhideWhenUsed/>
     <w:rsid w:val="00233CAC"/>
@@ -13041,13 +13055,13 @@
       <w:color w:val="2E74B5" w:themeColor="accent1" w:themeShade="BF"/>
     </w:rPr>
   </w:style>
-  <w:style w:type="character" w:default="1" w:styleId="DefaultParagraphFont">
+  <w:style w:type="character" w:default="1" w:styleId="Bekezdsalapbettpusa">
     <w:name w:val="Default Paragraph Font"/>
     <w:uiPriority w:val="1"/>
     <w:semiHidden/>
     <w:unhideWhenUsed/>
   </w:style>
-  <w:style w:type="table" w:default="1" w:styleId="TableNormal">
+  <w:style w:type="table" w:default="1" w:styleId="Normltblzat">
     <w:name w:val="Normal Table"/>
     <w:uiPriority w:val="99"/>
     <w:semiHidden/>
@@ -13062,16 +13076,16 @@
       </w:tblCellMar>
     </w:tblPr>
   </w:style>
-  <w:style w:type="numbering" w:default="1" w:styleId="NoList">
+  <w:style w:type="numbering" w:default="1" w:styleId="Nemlista">
     <w:name w:val="No List"/>
     <w:uiPriority w:val="99"/>
     <w:semiHidden/>
     <w:unhideWhenUsed/>
   </w:style>
-  <w:style w:type="character" w:customStyle="1" w:styleId="Heading1Char">
-    <w:name w:val="Heading 1 Char"/>
-    <w:basedOn w:val="DefaultParagraphFont"/>
-    <w:link w:val="Heading1"/>
+  <w:style w:type="character" w:customStyle="1" w:styleId="Cmsor1Char">
+    <w:name w:val="Címsor 1 Char"/>
+    <w:basedOn w:val="Bekezdsalapbettpusa"/>
+    <w:link w:val="Cmsor1"/>
     <w:uiPriority w:val="9"/>
     <w:rsid w:val="00DE7952"/>
     <w:rPr>
@@ -13081,10 +13095,10 @@
       <w:szCs w:val="32"/>
     </w:rPr>
   </w:style>
-  <w:style w:type="character" w:customStyle="1" w:styleId="Heading2Char">
-    <w:name w:val="Heading 2 Char"/>
-    <w:basedOn w:val="DefaultParagraphFont"/>
-    <w:link w:val="Heading2"/>
+  <w:style w:type="character" w:customStyle="1" w:styleId="Cmsor2Char">
+    <w:name w:val="Címsor 2 Char"/>
+    <w:basedOn w:val="Bekezdsalapbettpusa"/>
+    <w:link w:val="Cmsor2"/>
     <w:uiPriority w:val="9"/>
     <w:rsid w:val="00974D48"/>
     <w:rPr>
@@ -13094,9 +13108,9 @@
       <w:szCs w:val="26"/>
     </w:rPr>
   </w:style>
-  <w:style w:type="paragraph" w:styleId="ListParagraph">
+  <w:style w:type="paragraph" w:styleId="Listaszerbekezds">
     <w:name w:val="List Paragraph"/>
-    <w:basedOn w:val="Normal"/>
+    <w:basedOn w:val="Norml"/>
     <w:uiPriority w:val="34"/>
     <w:qFormat/>
     <w:rsid w:val="00D2410E"/>
@@ -13105,7 +13119,7 @@
       <w:contextualSpacing/>
     </w:pPr>
   </w:style>
-  <w:style w:type="paragraph" w:styleId="NoSpacing">
+  <w:style w:type="paragraph" w:styleId="Nincstrkz">
     <w:name w:val="No Spacing"/>
     <w:uiPriority w:val="1"/>
     <w:rsid w:val="00FF2A94"/>
@@ -13113,9 +13127,9 @@
       <w:spacing w:after="0" w:line="240" w:lineRule="auto"/>
     </w:pPr>
   </w:style>
-  <w:style w:type="character" w:styleId="PlaceholderText">
+  <w:style w:type="character" w:styleId="Helyrzszveg">
     <w:name w:val="Placeholder Text"/>
-    <w:basedOn w:val="DefaultParagraphFont"/>
+    <w:basedOn w:val="Bekezdsalapbettpusa"/>
     <w:uiPriority w:val="99"/>
     <w:semiHidden/>
     <w:rsid w:val="00FF2A94"/>
@@ -13123,10 +13137,10 @@
       <w:color w:val="808080"/>
     </w:rPr>
   </w:style>
-  <w:style w:type="character" w:customStyle="1" w:styleId="Heading3Char">
-    <w:name w:val="Heading 3 Char"/>
-    <w:basedOn w:val="DefaultParagraphFont"/>
-    <w:link w:val="Heading3"/>
+  <w:style w:type="character" w:customStyle="1" w:styleId="Cmsor3Char">
+    <w:name w:val="Címsor 3 Char"/>
+    <w:basedOn w:val="Bekezdsalapbettpusa"/>
+    <w:link w:val="Cmsor3"/>
     <w:uiPriority w:val="9"/>
     <w:rsid w:val="00A92935"/>
     <w:rPr>
@@ -13136,10 +13150,10 @@
       <w:szCs w:val="24"/>
     </w:rPr>
   </w:style>
-  <w:style w:type="character" w:customStyle="1" w:styleId="Heading4Char">
-    <w:name w:val="Heading 4 Char"/>
-    <w:basedOn w:val="DefaultParagraphFont"/>
-    <w:link w:val="Heading4"/>
+  <w:style w:type="character" w:customStyle="1" w:styleId="Cmsor4Char">
+    <w:name w:val="Címsor 4 Char"/>
+    <w:basedOn w:val="Bekezdsalapbettpusa"/>
+    <w:link w:val="Cmsor4"/>
     <w:uiPriority w:val="9"/>
     <w:rsid w:val="00A92935"/>
     <w:rPr>
@@ -13149,11 +13163,11 @@
       <w:color w:val="2E74B5" w:themeColor="accent1" w:themeShade="BF"/>
     </w:rPr>
   </w:style>
-  <w:style w:type="paragraph" w:styleId="Title">
+  <w:style w:type="paragraph" w:styleId="Cm">
     <w:name w:val="Title"/>
-    <w:basedOn w:val="Normal"/>
-    <w:next w:val="Normal"/>
-    <w:link w:val="TitleChar"/>
+    <w:basedOn w:val="Norml"/>
+    <w:next w:val="Norml"/>
+    <w:link w:val="CmChar"/>
     <w:uiPriority w:val="10"/>
     <w:qFormat/>
     <w:rsid w:val="00A92935"/>
@@ -13169,10 +13183,10 @@
       <w:szCs w:val="56"/>
     </w:rPr>
   </w:style>
-  <w:style w:type="character" w:customStyle="1" w:styleId="TitleChar">
-    <w:name w:val="Title Char"/>
-    <w:basedOn w:val="DefaultParagraphFont"/>
-    <w:link w:val="Title"/>
+  <w:style w:type="character" w:customStyle="1" w:styleId="CmChar">
+    <w:name w:val="Cím Char"/>
+    <w:basedOn w:val="Bekezdsalapbettpusa"/>
+    <w:link w:val="Cm"/>
     <w:uiPriority w:val="10"/>
     <w:rsid w:val="00A92935"/>
     <w:rPr>
@@ -13183,10 +13197,10 @@
       <w:szCs w:val="56"/>
     </w:rPr>
   </w:style>
-  <w:style w:type="character" w:customStyle="1" w:styleId="Heading5Char">
-    <w:name w:val="Heading 5 Char"/>
-    <w:basedOn w:val="DefaultParagraphFont"/>
-    <w:link w:val="Heading5"/>
+  <w:style w:type="character" w:customStyle="1" w:styleId="Cmsor5Char">
+    <w:name w:val="Címsor 5 Char"/>
+    <w:basedOn w:val="Bekezdsalapbettpusa"/>
+    <w:link w:val="Cmsor5"/>
     <w:uiPriority w:val="9"/>
     <w:rsid w:val="00233CAC"/>
     <w:rPr>
@@ -13194,9 +13208,9 @@
       <w:color w:val="2E74B5" w:themeColor="accent1" w:themeShade="BF"/>
     </w:rPr>
   </w:style>
-  <w:style w:type="table" w:styleId="TableGrid">
+  <w:style w:type="table" w:styleId="Rcsostblzat">
     <w:name w:val="Table Grid"/>
-    <w:basedOn w:val="TableNormal"/>
+    <w:basedOn w:val="Normltblzat"/>
     <w:uiPriority w:val="39"/>
     <w:rsid w:val="00F559ED"/>
     <w:pPr>
@@ -13215,16 +13229,16 @@
   </w:style>
   <w:style w:type="paragraph" w:customStyle="1" w:styleId="Kdrszlet">
     <w:name w:val="Kódrészlet"/>
-    <w:basedOn w:val="Normal"/>
+    <w:basedOn w:val="Norml"/>
     <w:qFormat/>
     <w:rsid w:val="00185075"/>
     <w:rPr>
       <w:rFonts w:ascii="Consolas" w:hAnsi="Consolas"/>
     </w:rPr>
   </w:style>
-  <w:style w:type="character" w:styleId="CommentReference">
+  <w:style w:type="character" w:styleId="Jegyzethivatkozs">
     <w:name w:val="annotation reference"/>
-    <w:basedOn w:val="DefaultParagraphFont"/>
+    <w:basedOn w:val="Bekezdsalapbettpusa"/>
     <w:uiPriority w:val="99"/>
     <w:semiHidden/>
     <w:unhideWhenUsed/>
@@ -13234,10 +13248,10 @@
       <w:szCs w:val="16"/>
     </w:rPr>
   </w:style>
-  <w:style w:type="paragraph" w:styleId="CommentText">
+  <w:style w:type="paragraph" w:styleId="Jegyzetszveg">
     <w:name w:val="annotation text"/>
-    <w:basedOn w:val="Normal"/>
-    <w:link w:val="CommentTextChar"/>
+    <w:basedOn w:val="Norml"/>
+    <w:link w:val="JegyzetszvegChar"/>
     <w:uiPriority w:val="99"/>
     <w:semiHidden/>
     <w:unhideWhenUsed/>
@@ -13250,10 +13264,10 @@
       <w:szCs w:val="20"/>
     </w:rPr>
   </w:style>
-  <w:style w:type="character" w:customStyle="1" w:styleId="CommentTextChar">
-    <w:name w:val="Comment Text Char"/>
-    <w:basedOn w:val="DefaultParagraphFont"/>
-    <w:link w:val="CommentText"/>
+  <w:style w:type="character" w:customStyle="1" w:styleId="JegyzetszvegChar">
+    <w:name w:val="Jegyzetszöveg Char"/>
+    <w:basedOn w:val="Bekezdsalapbettpusa"/>
+    <w:link w:val="Jegyzetszveg"/>
     <w:uiPriority w:val="99"/>
     <w:semiHidden/>
     <w:rsid w:val="00DA7317"/>
@@ -13263,11 +13277,11 @@
       <w:szCs w:val="20"/>
     </w:rPr>
   </w:style>
-  <w:style w:type="paragraph" w:styleId="CommentSubject">
+  <w:style w:type="paragraph" w:styleId="Megjegyzstrgya">
     <w:name w:val="annotation subject"/>
-    <w:basedOn w:val="CommentText"/>
-    <w:next w:val="CommentText"/>
-    <w:link w:val="CommentSubjectChar"/>
+    <w:basedOn w:val="Jegyzetszveg"/>
+    <w:next w:val="Jegyzetszveg"/>
+    <w:link w:val="MegjegyzstrgyaChar"/>
     <w:uiPriority w:val="99"/>
     <w:semiHidden/>
     <w:unhideWhenUsed/>
@@ -13277,10 +13291,10 @@
       <w:bCs/>
     </w:rPr>
   </w:style>
-  <w:style w:type="character" w:customStyle="1" w:styleId="CommentSubjectChar">
-    <w:name w:val="Comment Subject Char"/>
-    <w:basedOn w:val="CommentTextChar"/>
-    <w:link w:val="CommentSubject"/>
+  <w:style w:type="character" w:customStyle="1" w:styleId="MegjegyzstrgyaChar">
+    <w:name w:val="Megjegyzés tárgya Char"/>
+    <w:basedOn w:val="JegyzetszvegChar"/>
+    <w:link w:val="Megjegyzstrgya"/>
     <w:uiPriority w:val="99"/>
     <w:semiHidden/>
     <w:rsid w:val="00DA7317"/>
@@ -13292,10 +13306,10 @@
       <w:szCs w:val="20"/>
     </w:rPr>
   </w:style>
-  <w:style w:type="paragraph" w:styleId="BalloonText">
+  <w:style w:type="paragraph" w:styleId="Buborkszveg">
     <w:name w:val="Balloon Text"/>
-    <w:basedOn w:val="Normal"/>
-    <w:link w:val="BalloonTextChar"/>
+    <w:basedOn w:val="Norml"/>
+    <w:link w:val="BuborkszvegChar"/>
     <w:uiPriority w:val="99"/>
     <w:semiHidden/>
     <w:unhideWhenUsed/>
@@ -13309,10 +13323,10 @@
       <w:szCs w:val="18"/>
     </w:rPr>
   </w:style>
-  <w:style w:type="character" w:customStyle="1" w:styleId="BalloonTextChar">
-    <w:name w:val="Balloon Text Char"/>
-    <w:basedOn w:val="DefaultParagraphFont"/>
-    <w:link w:val="BalloonText"/>
+  <w:style w:type="character" w:customStyle="1" w:styleId="BuborkszvegChar">
+    <w:name w:val="Buborékszöveg Char"/>
+    <w:basedOn w:val="Bekezdsalapbettpusa"/>
+    <w:link w:val="Buborkszveg"/>
     <w:uiPriority w:val="99"/>
     <w:semiHidden/>
     <w:rsid w:val="00DA7317"/>
@@ -13322,9 +13336,9 @@
       <w:szCs w:val="18"/>
     </w:rPr>
   </w:style>
-  <w:style w:type="character" w:styleId="Hyperlink">
+  <w:style w:type="character" w:styleId="Hiperhivatkozs">
     <w:name w:val="Hyperlink"/>
-    <w:basedOn w:val="DefaultParagraphFont"/>
+    <w:basedOn w:val="Bekezdsalapbettpusa"/>
     <w:uiPriority w:val="99"/>
     <w:unhideWhenUsed/>
     <w:rsid w:val="00E73A90"/>
@@ -13333,9 +13347,9 @@
       <w:u w:val="single"/>
     </w:rPr>
   </w:style>
-  <w:style w:type="character" w:styleId="FollowedHyperlink">
+  <w:style w:type="character" w:styleId="Mrltotthiperhivatkozs">
     <w:name w:val="FollowedHyperlink"/>
-    <w:basedOn w:val="DefaultParagraphFont"/>
+    <w:basedOn w:val="Bekezdsalapbettpusa"/>
     <w:uiPriority w:val="99"/>
     <w:semiHidden/>
     <w:unhideWhenUsed/>
@@ -13345,10 +13359,10 @@
       <w:u w:val="single"/>
     </w:rPr>
   </w:style>
-  <w:style w:type="paragraph" w:styleId="TOCHeading">
+  <w:style w:type="paragraph" w:styleId="Tartalomjegyzkcmsora">
     <w:name w:val="TOC Heading"/>
-    <w:basedOn w:val="Heading1"/>
-    <w:next w:val="Normal"/>
+    <w:basedOn w:val="Cmsor1"/>
+    <w:next w:val="Norml"/>
     <w:uiPriority w:val="39"/>
     <w:unhideWhenUsed/>
     <w:qFormat/>
@@ -13361,10 +13375,10 @@
       <w:lang w:eastAsia="hu-HU"/>
     </w:rPr>
   </w:style>
-  <w:style w:type="paragraph" w:styleId="TOC1">
+  <w:style w:type="paragraph" w:styleId="TJ1">
     <w:name w:val="toc 1"/>
-    <w:basedOn w:val="Normal"/>
-    <w:next w:val="Normal"/>
+    <w:basedOn w:val="Norml"/>
+    <w:next w:val="Norml"/>
     <w:autoRedefine/>
     <w:uiPriority w:val="39"/>
     <w:unhideWhenUsed/>
@@ -13375,13 +13389,13 @@
   </w:style>
   <w:style w:type="character" w:customStyle="1" w:styleId="sup">
     <w:name w:val="sup"/>
-    <w:basedOn w:val="DefaultParagraphFont"/>
+    <w:basedOn w:val="Bekezdsalapbettpusa"/>
     <w:rsid w:val="004F147A"/>
   </w:style>
-  <w:style w:type="paragraph" w:styleId="FootnoteText">
+  <w:style w:type="paragraph" w:styleId="Lbjegyzetszveg">
     <w:name w:val="footnote text"/>
-    <w:basedOn w:val="Normal"/>
-    <w:link w:val="FootnoteTextChar"/>
+    <w:basedOn w:val="Norml"/>
+    <w:link w:val="LbjegyzetszvegChar"/>
     <w:uiPriority w:val="99"/>
     <w:semiHidden/>
     <w:unhideWhenUsed/>
@@ -13394,10 +13408,10 @@
       <w:szCs w:val="20"/>
     </w:rPr>
   </w:style>
-  <w:style w:type="character" w:customStyle="1" w:styleId="FootnoteTextChar">
-    <w:name w:val="Footnote Text Char"/>
-    <w:basedOn w:val="DefaultParagraphFont"/>
-    <w:link w:val="FootnoteText"/>
+  <w:style w:type="character" w:customStyle="1" w:styleId="LbjegyzetszvegChar">
+    <w:name w:val="Lábjegyzetszöveg Char"/>
+    <w:basedOn w:val="Bekezdsalapbettpusa"/>
+    <w:link w:val="Lbjegyzetszveg"/>
     <w:uiPriority w:val="99"/>
     <w:semiHidden/>
     <w:rsid w:val="00576D51"/>
@@ -13407,9 +13421,9 @@
       <w:szCs w:val="20"/>
     </w:rPr>
   </w:style>
-  <w:style w:type="character" w:styleId="FootnoteReference">
+  <w:style w:type="character" w:styleId="Lbjegyzet-hivatkozs">
     <w:name w:val="footnote reference"/>
-    <w:basedOn w:val="DefaultParagraphFont"/>
+    <w:basedOn w:val="Bekezdsalapbettpusa"/>
     <w:uiPriority w:val="99"/>
     <w:semiHidden/>
     <w:unhideWhenUsed/>
@@ -13687,7 +13701,7 @@
 </file>
 
 <file path=customXml/itemProps1.xml><?xml version="1.0" encoding="utf-8"?>
-<ds:datastoreItem xmlns:ds="http://schemas.openxmlformats.org/officeDocument/2006/customXml" ds:itemID="{CDD53AA6-4F30-4EB0-998D-7550DCB0492C}">
+<ds:datastoreItem xmlns:ds="http://schemas.openxmlformats.org/officeDocument/2006/customXml" ds:itemID="{08CF20CA-0E30-4C44-B650-8EEEC9E30F84}">
   <ds:schemaRefs>
     <ds:schemaRef ds:uri="http://schemas.openxmlformats.org/officeDocument/2006/bibliography"/>
   </ds:schemaRefs>

</xml_diff>

<commit_message>
Updated lang def paper
</commit_message>
<xml_diff>
--- a/_documents/I. melléklet - pszeudonyelv-definíció.docx
+++ b/_documents/I. melléklet - pszeudonyelv-definíció.docx
@@ -80,7 +80,7 @@
           <w:r>
             <w:fldChar w:fldCharType="separate"/>
           </w:r>
-          <w:hyperlink w:anchor="_Toc496455114" w:history="1">
+          <w:hyperlink w:anchor="_Toc497806654" w:history="1">
             <w:r>
               <w:rPr>
                 <w:rStyle w:val="Hiperhivatkozs"/>
@@ -123,7 +123,7 @@
                 <w:noProof/>
                 <w:webHidden/>
               </w:rPr>
-              <w:instrText xml:space="preserve"> PAGEREF _Toc496455114 \h </w:instrText>
+              <w:instrText xml:space="preserve"> PAGEREF _Toc497806654 \h </w:instrText>
             </w:r>
             <w:r>
               <w:rPr>
@@ -168,7 +168,7 @@
               <w:lang w:eastAsia="hu-HU"/>
             </w:rPr>
           </w:pPr>
-          <w:hyperlink w:anchor="_Toc496455115" w:history="1">
+          <w:hyperlink w:anchor="_Toc497806655" w:history="1">
             <w:r>
               <w:rPr>
                 <w:rStyle w:val="Hiperhivatkozs"/>
@@ -211,7 +211,7 @@
                 <w:noProof/>
                 <w:webHidden/>
               </w:rPr>
-              <w:instrText xml:space="preserve"> PAGEREF _Toc496455115 \h </w:instrText>
+              <w:instrText xml:space="preserve"> PAGEREF _Toc497806655 \h </w:instrText>
             </w:r>
             <w:r>
               <w:rPr>
@@ -256,7 +256,7 @@
               <w:lang w:eastAsia="hu-HU"/>
             </w:rPr>
           </w:pPr>
-          <w:hyperlink w:anchor="_Toc496455116" w:history="1">
+          <w:hyperlink w:anchor="_Toc497806656" w:history="1">
             <w:r>
               <w:rPr>
                 <w:rStyle w:val="Hiperhivatkozs"/>
@@ -299,7 +299,7 @@
                 <w:noProof/>
                 <w:webHidden/>
               </w:rPr>
-              <w:instrText xml:space="preserve"> PAGEREF _Toc496455116 \h </w:instrText>
+              <w:instrText xml:space="preserve"> PAGEREF _Toc497806656 \h </w:instrText>
             </w:r>
             <w:r>
               <w:rPr>
@@ -344,7 +344,7 @@
               <w:lang w:eastAsia="hu-HU"/>
             </w:rPr>
           </w:pPr>
-          <w:hyperlink w:anchor="_Toc496455117" w:history="1">
+          <w:hyperlink w:anchor="_Toc497806657" w:history="1">
             <w:r>
               <w:rPr>
                 <w:rStyle w:val="Hiperhivatkozs"/>
@@ -387,7 +387,7 @@
                 <w:noProof/>
                 <w:webHidden/>
               </w:rPr>
-              <w:instrText xml:space="preserve"> PAGEREF _Toc496455117 \h </w:instrText>
+              <w:instrText xml:space="preserve"> PAGEREF _Toc497806657 \h </w:instrText>
             </w:r>
             <w:r>
               <w:rPr>
@@ -432,7 +432,7 @@
               <w:lang w:eastAsia="hu-HU"/>
             </w:rPr>
           </w:pPr>
-          <w:hyperlink w:anchor="_Toc496455118" w:history="1">
+          <w:hyperlink w:anchor="_Toc497806658" w:history="1">
             <w:r>
               <w:rPr>
                 <w:rStyle w:val="Hiperhivatkozs"/>
@@ -475,7 +475,7 @@
                 <w:noProof/>
                 <w:webHidden/>
               </w:rPr>
-              <w:instrText xml:space="preserve"> PAGEREF _Toc496455118 \h </w:instrText>
+              <w:instrText xml:space="preserve"> PAGEREF _Toc497806658 \h </w:instrText>
             </w:r>
             <w:r>
               <w:rPr>
@@ -520,7 +520,7 @@
               <w:lang w:eastAsia="hu-HU"/>
             </w:rPr>
           </w:pPr>
-          <w:hyperlink w:anchor="_Toc496455119" w:history="1">
+          <w:hyperlink w:anchor="_Toc497806659" w:history="1">
             <w:r>
               <w:rPr>
                 <w:rStyle w:val="Hiperhivatkozs"/>
@@ -563,7 +563,7 @@
                 <w:noProof/>
                 <w:webHidden/>
               </w:rPr>
-              <w:instrText xml:space="preserve"> PAGEREF _Toc496455119 \h </w:instrText>
+              <w:instrText xml:space="preserve"> PAGEREF _Toc497806659 \h </w:instrText>
             </w:r>
             <w:r>
               <w:rPr>
@@ -608,7 +608,7 @@
               <w:lang w:eastAsia="hu-HU"/>
             </w:rPr>
           </w:pPr>
-          <w:hyperlink w:anchor="_Toc496455120" w:history="1">
+          <w:hyperlink w:anchor="_Toc497806660" w:history="1">
             <w:r>
               <w:rPr>
                 <w:rStyle w:val="Hiperhivatkozs"/>
@@ -651,7 +651,7 @@
                 <w:noProof/>
                 <w:webHidden/>
               </w:rPr>
-              <w:instrText xml:space="preserve"> PAGEREF _Toc496455120 \h </w:instrText>
+              <w:instrText xml:space="preserve"> PAGEREF _Toc497806660 \h </w:instrText>
             </w:r>
             <w:r>
               <w:rPr>
@@ -696,7 +696,7 @@
               <w:lang w:eastAsia="hu-HU"/>
             </w:rPr>
           </w:pPr>
-          <w:hyperlink w:anchor="_Toc496455121" w:history="1">
+          <w:hyperlink w:anchor="_Toc497806661" w:history="1">
             <w:r>
               <w:rPr>
                 <w:rStyle w:val="Hiperhivatkozs"/>
@@ -739,7 +739,7 @@
                 <w:noProof/>
                 <w:webHidden/>
               </w:rPr>
-              <w:instrText xml:space="preserve"> PAGEREF _Toc496455121 \h </w:instrText>
+              <w:instrText xml:space="preserve"> PAGEREF _Toc497806661 \h </w:instrText>
             </w:r>
             <w:r>
               <w:rPr>
@@ -784,7 +784,7 @@
               <w:lang w:eastAsia="hu-HU"/>
             </w:rPr>
           </w:pPr>
-          <w:hyperlink w:anchor="_Toc496455122" w:history="1">
+          <w:hyperlink w:anchor="_Toc497806662" w:history="1">
             <w:r>
               <w:rPr>
                 <w:rStyle w:val="Hiperhivatkozs"/>
@@ -827,7 +827,7 @@
                 <w:noProof/>
                 <w:webHidden/>
               </w:rPr>
-              <w:instrText xml:space="preserve"> PAGEREF _Toc496455122 \h </w:instrText>
+              <w:instrText xml:space="preserve"> PAGEREF _Toc497806662 \h </w:instrText>
             </w:r>
             <w:r>
               <w:rPr>
@@ -872,7 +872,7 @@
               <w:lang w:eastAsia="hu-HU"/>
             </w:rPr>
           </w:pPr>
-          <w:hyperlink w:anchor="_Toc496455123" w:history="1">
+          <w:hyperlink w:anchor="_Toc497806663" w:history="1">
             <w:r>
               <w:rPr>
                 <w:rStyle w:val="Hiperhivatkozs"/>
@@ -915,7 +915,7 @@
                 <w:noProof/>
                 <w:webHidden/>
               </w:rPr>
-              <w:instrText xml:space="preserve"> PAGEREF _Toc496455123 \h </w:instrText>
+              <w:instrText xml:space="preserve"> PAGEREF _Toc497806663 \h </w:instrText>
             </w:r>
             <w:r>
               <w:rPr>
@@ -960,7 +960,7 @@
               <w:lang w:eastAsia="hu-HU"/>
             </w:rPr>
           </w:pPr>
-          <w:hyperlink w:anchor="_Toc496455124" w:history="1">
+          <w:hyperlink w:anchor="_Toc497806664" w:history="1">
             <w:r>
               <w:rPr>
                 <w:rStyle w:val="Hiperhivatkozs"/>
@@ -1003,7 +1003,7 @@
                 <w:noProof/>
                 <w:webHidden/>
               </w:rPr>
-              <w:instrText xml:space="preserve"> PAGEREF _Toc496455124 \h </w:instrText>
+              <w:instrText xml:space="preserve"> PAGEREF _Toc497806664 \h </w:instrText>
             </w:r>
             <w:r>
               <w:rPr>
@@ -1050,6 +1050,380 @@
     </w:sdt>
     <w:p>
       <w:pPr>
+        <w:spacing w:after="160"/>
+        <w:rPr>
+          <w:rFonts w:asciiTheme="majorHAnsi" w:eastAsiaTheme="majorEastAsia" w:hAnsiTheme="majorHAnsi" w:cstheme="majorBidi"/>
+          <w:color w:val="2E74B5" w:themeColor="accent1" w:themeShade="BF"/>
+          <w:sz w:val="32"/>
+          <w:szCs w:val="32"/>
+        </w:rPr>
+      </w:pPr>
+      <w:bookmarkStart w:id="0" w:name="_Toc497806654"/>
+      <w:r>
+        <w:br w:type="page"/>
+      </w:r>
+    </w:p>
+    <w:p>
+      <w:pPr>
+        <w:pStyle w:val="Cmsor1"/>
+        <w:numPr>
+          <w:ilvl w:val="0"/>
+          <w:numId w:val="2"/>
+        </w:numPr>
+        <w:spacing w:before="0" w:line="276" w:lineRule="auto"/>
+        <w:ind w:left="714" w:hanging="357"/>
+      </w:pPr>
+      <w:r>
+        <w:lastRenderedPageBreak/>
+        <w:t>Bevezetés</w:t>
+      </w:r>
+      <w:bookmarkEnd w:id="0"/>
+    </w:p>
+    <w:p>
+      <w:pPr>
+        <w:spacing w:line="276" w:lineRule="auto"/>
+      </w:pPr>
+      <w:r>
+        <w:t>A nyelv a C# nyelvet veszi alapjául</w:t>
+      </w:r>
+      <w:r>
+        <w:t>. Ami e dokumentumból nem derül ki egyértelműen, arra a C# nyelv</w:t>
+      </w:r>
+      <w:r>
+        <w:t xml:space="preserve"> </w:t>
+      </w:r>
+      <w:r>
+        <w:t>szabályai érvényesek.</w:t>
+      </w:r>
+      <w:r>
+        <w:t xml:space="preserve"> Ez a nyelv funkcionalitására nem vonatkozik, azaz attól, hogy nincs jelezve, hogy nincsenek a C#-ban használatos lambda operátorok, még nem igaz, hogy léteznek.</w:t>
+      </w:r>
+    </w:p>
+    <w:p>
+      <w:pPr>
+        <w:spacing w:line="276" w:lineRule="auto"/>
+      </w:pPr>
+      <w:r>
+        <w:t>A nyelv</w:t>
+      </w:r>
+      <w:r>
+        <w:rPr>
+          <w:b/>
+        </w:rPr>
+        <w:t xml:space="preserve"> n</w:t>
+      </w:r>
+      <w:r>
+        <w:rPr>
+          <w:b/>
+        </w:rPr>
+        <w:t>em</w:t>
+      </w:r>
+      <w:r>
+        <w:t xml:space="preserve"> kisbetű-nagybetű érzékeny</w:t>
+      </w:r>
+      <w:r>
+        <w:t xml:space="preserve"> </w:t>
+      </w:r>
+      <w:r>
+        <w:rPr>
+          <w:noProof/>
+        </w:rPr>
+        <w:t>(non-case-sensitive)</w:t>
+      </w:r>
+      <w:r>
+        <w:rPr>
+          <w:noProof/>
+        </w:rPr>
+        <w:t>.</w:t>
+      </w:r>
+    </w:p>
+    <w:p>
+      <w:pPr>
+        <w:spacing w:after="0" w:line="276" w:lineRule="auto"/>
+        <w:rPr>
+          <w:noProof/>
+        </w:rPr>
+      </w:pPr>
+      <w:r>
+        <w:rPr>
+          <w:noProof/>
+        </w:rPr>
+        <w:t>Minden program</w:t>
+      </w:r>
+    </w:p>
+    <w:p>
+      <w:pPr>
+        <w:pStyle w:val="Listaszerbekezds"/>
+        <w:numPr>
+          <w:ilvl w:val="0"/>
+          <w:numId w:val="8"/>
+        </w:numPr>
+        <w:spacing w:line="276" w:lineRule="auto"/>
+        <w:rPr>
+          <w:noProof/>
+        </w:rPr>
+      </w:pPr>
+      <w:r>
+        <w:rPr>
+          <w:noProof/>
+        </w:rPr>
+        <w:t>elejét</w:t>
+      </w:r>
+      <w:r>
+        <w:rPr>
+          <w:noProof/>
+        </w:rPr>
+        <w:t xml:space="preserve"> </w:t>
+      </w:r>
+      <w:r>
+        <w:rPr>
+          <w:noProof/>
+        </w:rPr>
+        <w:t xml:space="preserve">a </w:t>
+      </w:r>
+      <w:r>
+        <w:rPr>
+          <w:rFonts w:ascii="Consolas" w:hAnsi="Consolas"/>
+          <w:noProof/>
+        </w:rPr>
+        <w:t>p</w:t>
+      </w:r>
+      <w:r>
+        <w:rPr>
+          <w:rFonts w:ascii="Consolas" w:hAnsi="Consolas"/>
+          <w:noProof/>
+        </w:rPr>
+        <w:t>rogram</w:t>
+      </w:r>
+      <w:r>
+        <w:rPr>
+          <w:rFonts w:ascii="Consolas" w:hAnsi="Consolas"/>
+          <w:noProof/>
+        </w:rPr>
+        <w:t>_</w:t>
+      </w:r>
+      <w:r>
+        <w:rPr>
+          <w:rFonts w:ascii="Consolas" w:hAnsi="Consolas"/>
+          <w:noProof/>
+        </w:rPr>
+        <w:t>kezd</w:t>
+      </w:r>
+      <w:r>
+        <w:rPr>
+          <w:rFonts w:ascii="Cambria Math" w:hAnsi="Cambria Math"/>
+          <w:b/>
+          <w:noProof/>
+        </w:rPr>
+        <w:t xml:space="preserve"> </w:t>
+      </w:r>
+      <w:r>
+        <w:rPr>
+          <w:rFonts w:ascii="Cambria Math" w:hAnsi="Cambria Math"/>
+          <w:noProof/>
+        </w:rPr>
+        <w:t>sor</w:t>
+      </w:r>
+      <w:r>
+        <w:rPr>
+          <w:rFonts w:ascii="Cambria Math" w:hAnsi="Cambria Math"/>
+          <w:noProof/>
+        </w:rPr>
+        <w:t>,</w:t>
+      </w:r>
+    </w:p>
+    <w:p>
+      <w:pPr>
+        <w:pStyle w:val="Listaszerbekezds"/>
+        <w:numPr>
+          <w:ilvl w:val="0"/>
+          <w:numId w:val="8"/>
+        </w:numPr>
+        <w:spacing w:line="276" w:lineRule="auto"/>
+        <w:rPr>
+          <w:noProof/>
+        </w:rPr>
+      </w:pPr>
+      <w:r>
+        <w:rPr>
+          <w:noProof/>
+        </w:rPr>
+        <w:t xml:space="preserve">végét </w:t>
+      </w:r>
+      <w:r>
+        <w:rPr>
+          <w:noProof/>
+        </w:rPr>
+        <w:t xml:space="preserve">a </w:t>
+      </w:r>
+      <w:r>
+        <w:rPr>
+          <w:rFonts w:ascii="Consolas" w:hAnsi="Consolas"/>
+          <w:noProof/>
+        </w:rPr>
+        <w:t>p</w:t>
+      </w:r>
+      <w:r>
+        <w:rPr>
+          <w:rFonts w:ascii="Consolas" w:hAnsi="Consolas"/>
+          <w:noProof/>
+        </w:rPr>
+        <w:t>rogram_</w:t>
+      </w:r>
+      <w:r>
+        <w:rPr>
+          <w:rFonts w:ascii="Consolas" w:hAnsi="Consolas"/>
+          <w:noProof/>
+        </w:rPr>
+        <w:t>vége</w:t>
+      </w:r>
+      <w:r>
+        <w:rPr>
+          <w:noProof/>
+        </w:rPr>
+        <w:t xml:space="preserve"> </w:t>
+      </w:r>
+      <w:r>
+        <w:rPr>
+          <w:noProof/>
+        </w:rPr>
+        <w:t>sor jelzi.</w:t>
+      </w:r>
+    </w:p>
+    <w:p>
+      <w:pPr>
+        <w:spacing w:line="276" w:lineRule="auto"/>
+      </w:pPr>
+      <w:r>
+        <w:rPr>
+          <w:b/>
+          <w:noProof/>
+          <w:u w:val="single"/>
+        </w:rPr>
+        <w:t>Definíció (whitespace karakter)</w:t>
+      </w:r>
+      <w:r>
+        <w:rPr>
+          <w:noProof/>
+        </w:rPr>
+        <w:t>:</w:t>
+      </w:r>
+      <w:r>
+        <w:t xml:space="preserve"> </w:t>
+      </w:r>
+      <w:r>
+        <w:t>Tabulátor</w:t>
+      </w:r>
+      <w:r>
+        <w:t xml:space="preserve"> vagy szóköz </w:t>
+      </w:r>
+      <w:r>
+        <w:t>karakter</w:t>
+      </w:r>
+      <w:r>
+        <w:t>.</w:t>
+      </w:r>
+    </w:p>
+    <w:p>
+      <w:pPr>
+        <w:spacing w:line="276" w:lineRule="auto"/>
+      </w:pPr>
+      <w:r>
+        <w:t>Egy</w:t>
+      </w:r>
+      <w:r>
+        <w:t xml:space="preserve"> sorba csak egy utasítás írható. </w:t>
+      </w:r>
+      <w:r>
+        <w:t>Minden</w:t>
+      </w:r>
+      <w:r>
+        <w:t xml:space="preserve"> nyelvi elem, azonosító, operátor, stb.</w:t>
+      </w:r>
+      <w:r>
+        <w:t xml:space="preserve"> </w:t>
+      </w:r>
+      <w:r>
+        <w:t xml:space="preserve">előtt és után szerepelnie kell legalább egy </w:t>
+      </w:r>
+      <w:r>
+        <w:rPr>
+          <w:noProof/>
+        </w:rPr>
+        <w:t>whitespace</w:t>
+      </w:r>
+      <w:r>
+        <w:t xml:space="preserve"> karakternek</w:t>
+      </w:r>
+      <w:r>
+        <w:t>; ellenkező esetben nem garantált a fordítóprogram hibásan működhet</w:t>
+      </w:r>
+      <w:r>
+        <w:t>.</w:t>
+      </w:r>
+    </w:p>
+    <w:p>
+      <w:pPr>
+        <w:spacing w:line="276" w:lineRule="auto"/>
+      </w:pPr>
+      <w:r>
+        <w:t>A nyelv nem definiál függvényeket, eljárásokat</w:t>
+      </w:r>
+      <w:r>
+        <w:t>, osztályokat vagy más objektumorientált elvekben használt struktúrákat</w:t>
+      </w:r>
+      <w:r>
+        <w:t>.</w:t>
+      </w:r>
+    </w:p>
+    <w:p>
+      <w:pPr>
+        <w:spacing w:line="276" w:lineRule="auto"/>
+      </w:pPr>
+      <w:r>
+        <w:rPr>
+          <w:noProof/>
+        </w:rPr>
+        <w:t xml:space="preserve">A </w:t>
+      </w:r>
+      <w:r>
+        <w:rPr>
+          <w:rFonts w:ascii="Consolas" w:hAnsi="Consolas"/>
+          <w:noProof/>
+        </w:rPr>
+        <w:t>kilép</w:t>
+      </w:r>
+      <w:r>
+        <w:rPr>
+          <w:noProof/>
+        </w:rPr>
+        <w:t xml:space="preserve"> </w:t>
+      </w:r>
+      <w:r>
+        <w:rPr>
+          <w:noProof/>
+        </w:rPr>
+        <w:t xml:space="preserve">illetve </w:t>
+      </w:r>
+      <w:r>
+        <w:rPr>
+          <w:rFonts w:ascii="Consolas" w:hAnsi="Consolas"/>
+          <w:noProof/>
+        </w:rPr>
+        <w:t>kilépés</w:t>
+      </w:r>
+      <w:r>
+        <w:t xml:space="preserve"> </w:t>
+      </w:r>
+      <w:r>
+        <w:t>utasítás használható a program futásának megszakítására.</w:t>
+      </w:r>
+      <w:r>
+        <w:br w:type="page"/>
+      </w:r>
+    </w:p>
+    <w:p>
+      <w:pPr>
         <w:pStyle w:val="Cmsor1"/>
         <w:numPr>
           <w:ilvl w:val="0"/>
@@ -1058,362 +1432,8 @@
         <w:spacing w:before="840" w:line="276" w:lineRule="auto"/>
         <w:ind w:left="714" w:hanging="357"/>
       </w:pPr>
-      <w:bookmarkStart w:id="0" w:name="_Toc496455114"/>
-      <w:r>
-        <w:t>Bevezetés</w:t>
-      </w:r>
-      <w:bookmarkEnd w:id="0"/>
-    </w:p>
-    <w:p>
-      <w:pPr>
-        <w:spacing w:line="276" w:lineRule="auto"/>
-      </w:pPr>
-      <w:r>
-        <w:t>A nyelv a C# nyelvet veszi alapjául</w:t>
-      </w:r>
-      <w:r>
-        <w:t>. Ami e dokumentumból nem derül ki egyértelműen, arra a C# nyelv</w:t>
-      </w:r>
-      <w:r>
-        <w:t xml:space="preserve"> </w:t>
-      </w:r>
-      <w:r>
-        <w:t>szabályai érvényesek.</w:t>
-      </w:r>
-    </w:p>
-    <w:p>
-      <w:pPr>
-        <w:spacing w:line="276" w:lineRule="auto"/>
-      </w:pPr>
-      <w:r>
-        <w:t>A nyelv</w:t>
-      </w:r>
-      <w:r>
-        <w:rPr>
-          <w:b/>
-        </w:rPr>
-        <w:t xml:space="preserve"> n</w:t>
-      </w:r>
-      <w:r>
-        <w:rPr>
-          <w:b/>
-        </w:rPr>
-        <w:t>em</w:t>
-      </w:r>
-      <w:r>
-        <w:t xml:space="preserve"> kisbetű-nagybetű érzékeny</w:t>
-      </w:r>
-      <w:r>
-        <w:t xml:space="preserve"> </w:t>
-      </w:r>
-      <w:r>
-        <w:rPr>
-          <w:noProof/>
-        </w:rPr>
-        <w:t>(non-case-sensitive)</w:t>
-      </w:r>
-      <w:r>
-        <w:rPr>
-          <w:noProof/>
-        </w:rPr>
-        <w:t>.</w:t>
-      </w:r>
-    </w:p>
-    <w:p>
-      <w:pPr>
-        <w:spacing w:after="0" w:line="276" w:lineRule="auto"/>
-        <w:rPr>
-          <w:noProof/>
-        </w:rPr>
-      </w:pPr>
-      <w:r>
-        <w:rPr>
-          <w:noProof/>
-        </w:rPr>
-        <w:t>Minden program</w:t>
-      </w:r>
-    </w:p>
-    <w:p>
-      <w:pPr>
-        <w:pStyle w:val="Listaszerbekezds"/>
-        <w:numPr>
-          <w:ilvl w:val="0"/>
-          <w:numId w:val="8"/>
-        </w:numPr>
-        <w:spacing w:line="276" w:lineRule="auto"/>
-        <w:rPr>
-          <w:noProof/>
-        </w:rPr>
-      </w:pPr>
-      <w:r>
-        <w:rPr>
-          <w:noProof/>
-        </w:rPr>
-        <w:t>elejét</w:t>
-      </w:r>
-      <w:r>
-        <w:rPr>
-          <w:noProof/>
-        </w:rPr>
-        <w:t xml:space="preserve"> </w:t>
-      </w:r>
-      <w:r>
-        <w:rPr>
-          <w:noProof/>
-        </w:rPr>
-        <w:t xml:space="preserve">a </w:t>
-      </w:r>
-      <w:r>
-        <w:rPr>
-          <w:rFonts w:ascii="Consolas" w:hAnsi="Consolas"/>
-          <w:noProof/>
-        </w:rPr>
-        <w:t>p</w:t>
-      </w:r>
-      <w:r>
-        <w:rPr>
-          <w:rFonts w:ascii="Consolas" w:hAnsi="Consolas"/>
-          <w:noProof/>
-        </w:rPr>
-        <w:t>rogram</w:t>
-      </w:r>
-      <w:r>
-        <w:rPr>
-          <w:rFonts w:ascii="Consolas" w:hAnsi="Consolas"/>
-          <w:noProof/>
-        </w:rPr>
-        <w:t>_</w:t>
-      </w:r>
-      <w:r>
-        <w:rPr>
-          <w:rFonts w:ascii="Consolas" w:hAnsi="Consolas"/>
-          <w:noProof/>
-        </w:rPr>
-        <w:t>kezd</w:t>
-      </w:r>
-      <w:r>
-        <w:rPr>
-          <w:rFonts w:ascii="Cambria Math" w:hAnsi="Cambria Math"/>
-          <w:b/>
-          <w:noProof/>
-        </w:rPr>
-        <w:t xml:space="preserve"> </w:t>
-      </w:r>
-      <w:r>
-        <w:rPr>
-          <w:rFonts w:ascii="Cambria Math" w:hAnsi="Cambria Math"/>
-          <w:noProof/>
-        </w:rPr>
-        <w:t>sor</w:t>
-      </w:r>
-      <w:r>
-        <w:rPr>
-          <w:rFonts w:ascii="Cambria Math" w:hAnsi="Cambria Math"/>
-          <w:noProof/>
-        </w:rPr>
-        <w:t>,</w:t>
-      </w:r>
-    </w:p>
-    <w:p>
-      <w:pPr>
-        <w:pStyle w:val="Listaszerbekezds"/>
-        <w:numPr>
-          <w:ilvl w:val="0"/>
-          <w:numId w:val="8"/>
-        </w:numPr>
-        <w:spacing w:line="276" w:lineRule="auto"/>
-        <w:rPr>
-          <w:noProof/>
-        </w:rPr>
-      </w:pPr>
-      <w:r>
-        <w:rPr>
-          <w:noProof/>
-        </w:rPr>
-        <w:t xml:space="preserve">végét </w:t>
-      </w:r>
-      <w:r>
-        <w:rPr>
-          <w:noProof/>
-        </w:rPr>
-        <w:t xml:space="preserve">a </w:t>
-      </w:r>
-      <w:r>
-        <w:rPr>
-          <w:rFonts w:ascii="Consolas" w:hAnsi="Consolas"/>
-          <w:noProof/>
-        </w:rPr>
-        <w:t>p</w:t>
-      </w:r>
-      <w:r>
-        <w:rPr>
-          <w:rFonts w:ascii="Consolas" w:hAnsi="Consolas"/>
-          <w:noProof/>
-        </w:rPr>
-        <w:t>rogram_</w:t>
-      </w:r>
-      <w:r>
-        <w:rPr>
-          <w:rFonts w:ascii="Consolas" w:hAnsi="Consolas"/>
-          <w:noProof/>
-        </w:rPr>
-        <w:t>vége</w:t>
-      </w:r>
-      <w:r>
-        <w:rPr>
-          <w:noProof/>
-        </w:rPr>
-        <w:t xml:space="preserve"> </w:t>
-      </w:r>
-      <w:r>
-        <w:rPr>
-          <w:noProof/>
-        </w:rPr>
-        <w:t>sor jelzi.</w:t>
-      </w:r>
-    </w:p>
-    <w:p>
-      <w:pPr>
-        <w:spacing w:line="276" w:lineRule="auto"/>
-      </w:pPr>
-      <w:r>
-        <w:rPr>
-          <w:b/>
-          <w:noProof/>
-          <w:u w:val="single"/>
-        </w:rPr>
-        <w:t>Definíció (whitespace karakter)</w:t>
-      </w:r>
-      <w:r>
-        <w:rPr>
-          <w:noProof/>
-        </w:rPr>
-        <w:t>:</w:t>
-      </w:r>
-      <w:r>
-        <w:t xml:space="preserve"> </w:t>
-      </w:r>
-      <w:r>
-        <w:t>Tabulátor</w:t>
-      </w:r>
-      <w:r>
-        <w:t xml:space="preserve"> vagy szóköz </w:t>
-      </w:r>
-      <w:r>
-        <w:t>karakter</w:t>
-      </w:r>
-      <w:r>
-        <w:t>.</w:t>
-      </w:r>
-    </w:p>
-    <w:p>
-      <w:pPr>
-        <w:spacing w:line="276" w:lineRule="auto"/>
-      </w:pPr>
-      <w:r>
-        <w:t>Egy</w:t>
-      </w:r>
-      <w:r>
-        <w:t xml:space="preserve"> sorba csak egy utasítás írható. </w:t>
-      </w:r>
-      <w:r>
-        <w:t xml:space="preserve">Minden </w:t>
-      </w:r>
-      <w:r>
-        <w:t xml:space="preserve">kulcsszó </w:t>
-      </w:r>
-      <w:r>
-        <w:t xml:space="preserve">előtt és után szerepelnie kell legalább egy </w:t>
-      </w:r>
-      <w:r>
-        <w:rPr>
-          <w:noProof/>
-        </w:rPr>
-        <w:t>whitespace</w:t>
-      </w:r>
-      <w:r>
-        <w:t xml:space="preserve"> karakternek</w:t>
-      </w:r>
-      <w:r>
-        <w:t>.</w:t>
-      </w:r>
-    </w:p>
-    <w:p>
-      <w:pPr>
-        <w:spacing w:line="276" w:lineRule="auto"/>
-      </w:pPr>
-      <w:r>
-        <w:t>A nyelv nem definiál függvényeket, eljárásokat</w:t>
-      </w:r>
-      <w:r>
-        <w:t>, osztályokat vagy más objektumorientált elvekben használt struktúrákat</w:t>
-      </w:r>
-      <w:r>
-        <w:t>.</w:t>
-      </w:r>
-    </w:p>
-    <w:p>
-      <w:pPr>
-        <w:spacing w:line="276" w:lineRule="auto"/>
-        <w:rPr>
-          <w:rStyle w:val="Cmsor2Char"/>
-          <w:rFonts w:ascii="Calibri" w:eastAsiaTheme="minorHAnsi" w:hAnsi="Calibri" w:cstheme="minorBidi"/>
-          <w:color w:val="auto"/>
-          <w:sz w:val="24"/>
-          <w:szCs w:val="22"/>
-        </w:rPr>
-      </w:pPr>
-      <w:r>
-        <w:rPr>
-          <w:noProof/>
-        </w:rPr>
-        <w:t xml:space="preserve">A </w:t>
-      </w:r>
-      <w:r>
-        <w:rPr>
-          <w:rFonts w:ascii="Consolas" w:hAnsi="Consolas"/>
-          <w:noProof/>
-        </w:rPr>
-        <w:t>kilép</w:t>
-      </w:r>
-      <w:r>
-        <w:rPr>
-          <w:noProof/>
-        </w:rPr>
-        <w:t xml:space="preserve"> </w:t>
-      </w:r>
-      <w:r>
-        <w:rPr>
-          <w:noProof/>
-        </w:rPr>
-        <w:t xml:space="preserve">illetve </w:t>
-      </w:r>
-      <w:r>
-        <w:rPr>
-          <w:rFonts w:ascii="Consolas" w:hAnsi="Consolas"/>
-          <w:noProof/>
-        </w:rPr>
-        <w:t>kilépés</w:t>
-      </w:r>
-      <w:r>
-        <w:t xml:space="preserve"> </w:t>
-      </w:r>
-      <w:r>
-        <w:t>utasítás használható a program futásának megszakítására.</w:t>
-      </w:r>
-    </w:p>
-    <w:p>
-      <w:pPr>
-        <w:pStyle w:val="Cmsor1"/>
-        <w:numPr>
-          <w:ilvl w:val="0"/>
-          <w:numId w:val="2"/>
-        </w:numPr>
-        <w:spacing w:before="840" w:line="276" w:lineRule="auto"/>
-        <w:ind w:left="714" w:hanging="357"/>
-      </w:pPr>
       <w:bookmarkStart w:id="1" w:name="_Lefoglalt_szavak"/>
-      <w:bookmarkStart w:id="2" w:name="_Toc496455115"/>
+      <w:bookmarkStart w:id="2" w:name="_Toc497806655"/>
       <w:bookmarkEnd w:id="1"/>
       <w:r>
         <w:lastRenderedPageBreak/>
@@ -1983,7 +2003,7 @@
         <w:spacing w:before="840" w:line="276" w:lineRule="auto"/>
         <w:ind w:left="714" w:hanging="357"/>
       </w:pPr>
-      <w:bookmarkStart w:id="5" w:name="_Toc496455116"/>
+      <w:bookmarkStart w:id="5" w:name="_Toc497806656"/>
       <w:r>
         <w:lastRenderedPageBreak/>
         <w:t>Változóhasználat</w:t>
@@ -3778,7 +3798,7 @@
         <w:spacing w:before="840" w:line="276" w:lineRule="auto"/>
         <w:ind w:left="714" w:hanging="357"/>
       </w:pPr>
-      <w:bookmarkStart w:id="6" w:name="_Toc496455117"/>
+      <w:bookmarkStart w:id="6" w:name="_Toc497806657"/>
       <w:r>
         <w:lastRenderedPageBreak/>
         <w:t>Típuskonverziók</w:t>
@@ -3790,7 +3810,7 @@
         <w:spacing w:after="160" w:line="276" w:lineRule="auto"/>
       </w:pPr>
       <w:r>
-        <w:t xml:space="preserve">A nyelv erősen típusos. Értékadás esetén </w:t>
+        <w:t xml:space="preserve">A nyelv erősen típusos, </w:t>
       </w:r>
       <w:r>
         <w:t>implicit</w:t>
@@ -3802,7 +3822,7 @@
         <w:t xml:space="preserve">ió </w:t>
       </w:r>
       <w:r>
-        <w:t>nincs</w:t>
+        <w:t>nem létezik</w:t>
       </w:r>
       <w:r>
         <w:t>.</w:t>
@@ -3903,7 +3923,13 @@
         <w:spacing w:line="276" w:lineRule="auto"/>
       </w:pPr>
       <w:r>
-        <w:t>Minden két alaptípus között (</w:t>
+        <w:t xml:space="preserve">Minden két </w:t>
+      </w:r>
+      <w:r>
+        <w:t xml:space="preserve">különböző </w:t>
+      </w:r>
+      <w:r>
+        <w:t>alaptípus között (</w:t>
       </w:r>
       <w:r>
         <w:rPr>
@@ -4281,7 +4307,7 @@
       <w:r>
         <w:tab/>
       </w:r>
-      <w:bookmarkStart w:id="8" w:name="_Toc496455118"/>
+      <w:bookmarkStart w:id="8" w:name="_Toc497806658"/>
       <w:r>
         <w:t>Operátorok</w:t>
       </w:r>
@@ -6447,7 +6473,7 @@
           <w:noProof/>
         </w:rPr>
       </w:pPr>
-      <w:bookmarkStart w:id="9" w:name="_Toc496455119"/>
+      <w:bookmarkStart w:id="9" w:name="_Toc497806659"/>
       <w:r>
         <w:rPr>
           <w:noProof/>
@@ -6468,7 +6494,7 @@
         <w:rPr>
           <w:noProof/>
         </w:rPr>
-        <w:t>A nyelv (a szintaktikus elemző implementálásakor felmerült nehézségek miatt) korlátozott kifejezésfelismerési képességekket definiál.</w:t>
+        <w:t>A nyelv korlátozott kifejezésfelismerési képességekket definiál.</w:t>
       </w:r>
       <w:r>
         <w:rPr>
@@ -6689,7 +6715,7 @@
           <w:noProof/>
         </w:rPr>
       </w:pPr>
-      <w:bookmarkStart w:id="10" w:name="_Toc496455120"/>
+      <w:bookmarkStart w:id="10" w:name="_Toc497806660"/>
       <w:r>
         <w:rPr>
           <w:noProof/>
@@ -6713,7 +6739,7 @@
     </w:p>
     <w:p>
       <w:pPr>
-        <w:spacing w:line="276" w:lineRule="auto"/>
+        <w:spacing w:after="360" w:line="276" w:lineRule="auto"/>
       </w:pPr>
       <w:r>
         <w:t xml:space="preserve">A nyelv </w:t>
@@ -7072,7 +7098,7 @@
         <w:spacing w:before="840" w:line="276" w:lineRule="auto"/>
         <w:ind w:left="714" w:hanging="357"/>
       </w:pPr>
-      <w:bookmarkStart w:id="11" w:name="_Toc496455121"/>
+      <w:bookmarkStart w:id="11" w:name="_Toc497806661"/>
       <w:r>
         <w:lastRenderedPageBreak/>
         <w:t>Vezérlési szerkezetek</w:t>
@@ -7586,7 +7612,7 @@
         <w:spacing w:before="840" w:line="276" w:lineRule="auto"/>
         <w:ind w:left="714" w:hanging="357"/>
       </w:pPr>
-      <w:bookmarkStart w:id="12" w:name="_Toc496455122"/>
+      <w:bookmarkStart w:id="12" w:name="_Toc497806662"/>
       <w:r>
         <w:lastRenderedPageBreak/>
         <w:t>I/O kezelés</w:t>
@@ -8065,7 +8091,7 @@
         <w:spacing w:before="840" w:line="276" w:lineRule="auto"/>
         <w:ind w:left="714" w:hanging="357"/>
       </w:pPr>
-      <w:bookmarkStart w:id="14" w:name="_Toc496455123"/>
+      <w:bookmarkStart w:id="14" w:name="_Toc497806663"/>
       <w:r>
         <w:lastRenderedPageBreak/>
         <w:t>Tömbkezelés</w:t>
@@ -8086,6 +8112,9 @@
         <w:t xml:space="preserve">illetve egész </w:t>
       </w:r>
       <w:r>
+        <w:t xml:space="preserve">típusú </w:t>
+      </w:r>
+      <w:r>
         <w:t>változók használhatók.</w:t>
       </w:r>
     </w:p>
@@ -8097,7 +8126,13 @@
         </w:rPr>
       </w:pPr>
       <w:r>
-        <w:t>A nyelv jelenlegi verziójában csak az e</w:t>
+        <w:t xml:space="preserve">A </w:t>
+      </w:r>
+      <w:r>
+        <w:t xml:space="preserve">nyelvben </w:t>
+      </w:r>
+      <w:r>
+        <w:t>csak az e</w:t>
       </w:r>
       <w:r>
         <w:t>gydimenziós tömbök támogatottak.</w:t>
@@ -8362,7 +8397,7 @@
       </w:pPr>
       <w:bookmarkStart w:id="17" w:name="_Ref496454949"/>
       <w:bookmarkStart w:id="18" w:name="_Ref496454955"/>
-      <w:bookmarkStart w:id="19" w:name="_Toc496455124"/>
+      <w:bookmarkStart w:id="19" w:name="_Toc497806664"/>
       <w:r>
         <w:rPr>
           <w:noProof/>
@@ -8396,567 +8431,592 @@
         </w:rPr>
         <w:t>szintaktikájának</w:t>
       </w:r>
+      <w:r>
+        <w:rPr>
+          <w:rFonts w:asciiTheme="minorHAnsi" w:hAnsiTheme="minorHAnsi"/>
+          <w:szCs w:val="24"/>
+        </w:rPr>
+        <w:t xml:space="preserve"> </w:t>
+      </w:r>
+      <w:r>
+        <w:rPr>
+          <w:rFonts w:asciiTheme="minorHAnsi" w:hAnsiTheme="minorHAnsi"/>
+          <w:szCs w:val="24"/>
+        </w:rPr>
+        <w:t xml:space="preserve">definíciója </w:t>
+      </w:r>
+      <w:r>
+        <w:rPr>
+          <w:rFonts w:asciiTheme="minorHAnsi" w:hAnsiTheme="minorHAnsi"/>
+          <w:noProof/>
+          <w:szCs w:val="24"/>
+        </w:rPr>
+        <w:t>B</w:t>
+      </w:r>
+      <w:r>
+        <w:rPr>
+          <w:rFonts w:asciiTheme="minorHAnsi" w:hAnsiTheme="minorHAnsi"/>
+          <w:noProof/>
+          <w:szCs w:val="24"/>
+        </w:rPr>
+        <w:t>ackus-Naur</w:t>
+      </w:r>
+      <w:r>
+        <w:rPr>
+          <w:rFonts w:asciiTheme="minorHAnsi" w:hAnsiTheme="minorHAnsi"/>
+          <w:szCs w:val="24"/>
+        </w:rPr>
+        <w:t xml:space="preserve"> formában</w:t>
+      </w:r>
+      <w:r>
+        <w:rPr>
+          <w:rFonts w:asciiTheme="minorHAnsi" w:hAnsiTheme="minorHAnsi"/>
+          <w:noProof/>
+          <w:szCs w:val="24"/>
+        </w:rPr>
+        <w:t>.</w:t>
+      </w:r>
+    </w:p>
+    <w:p>
+      <w:r>
+        <w:t xml:space="preserve">Kezdő </w:t>
+      </w:r>
+      <w:r>
+        <w:t xml:space="preserve">mondat szimbólum: </w:t>
+      </w:r>
+      <w:r>
+        <w:rPr>
+          <w:rFonts w:ascii="Consolas" w:hAnsi="Consolas"/>
+          <w:noProof/>
+          <w:sz w:val="20"/>
+          <w:szCs w:val="20"/>
+        </w:rPr>
+        <w:t>&lt;Program&gt;</w:t>
+      </w:r>
+    </w:p>
+    <w:p>
+      <w:pPr>
+        <w:spacing w:after="0" w:line="240" w:lineRule="auto"/>
+        <w:contextualSpacing/>
+        <w:rPr>
+          <w:rFonts w:ascii="Consolas" w:hAnsi="Consolas"/>
+          <w:noProof/>
+          <w:sz w:val="20"/>
+          <w:szCs w:val="20"/>
+        </w:rPr>
+      </w:pPr>
+      <w:r>
+        <w:rPr>
+          <w:rFonts w:ascii="Consolas" w:hAnsi="Consolas"/>
+          <w:noProof/>
+          <w:sz w:val="20"/>
+          <w:szCs w:val="20"/>
+          <w:highlight w:val="yellow"/>
+        </w:rPr>
+        <w:t>&lt;Program&gt;</w:t>
+      </w:r>
+      <w:r>
+        <w:rPr>
+          <w:rFonts w:ascii="Consolas" w:hAnsi="Consolas"/>
+          <w:noProof/>
+          <w:sz w:val="20"/>
+          <w:szCs w:val="20"/>
+        </w:rPr>
+        <w:t xml:space="preserve"> </w:t>
+      </w:r>
+      <w:r>
+        <w:rPr>
+          <w:rFonts w:ascii="Consolas" w:hAnsi="Consolas"/>
+          <w:noProof/>
+          <w:sz w:val="20"/>
+          <w:szCs w:val="20"/>
+        </w:rPr>
+        <w:t>::= "program_kezd" "újsor" &lt;Állítások&gt; "program_vége"</w:t>
+      </w:r>
+    </w:p>
+    <w:p>
+      <w:pPr>
+        <w:spacing w:after="0" w:line="240" w:lineRule="auto"/>
+        <w:contextualSpacing/>
+        <w:rPr>
+          <w:rFonts w:ascii="Consolas" w:hAnsi="Consolas"/>
+          <w:noProof/>
+          <w:sz w:val="20"/>
+          <w:szCs w:val="20"/>
+        </w:rPr>
+      </w:pPr>
+    </w:p>
+    <w:p>
+      <w:pPr>
+        <w:spacing w:after="0" w:line="240" w:lineRule="auto"/>
+        <w:contextualSpacing/>
+        <w:rPr>
+          <w:rFonts w:ascii="Consolas" w:hAnsi="Consolas"/>
+          <w:noProof/>
+          <w:sz w:val="20"/>
+          <w:szCs w:val="20"/>
+        </w:rPr>
+      </w:pPr>
+      <w:r>
+        <w:rPr>
+          <w:rFonts w:ascii="Consolas" w:hAnsi="Consolas"/>
+          <w:noProof/>
+          <w:sz w:val="20"/>
+          <w:szCs w:val="20"/>
+          <w:highlight w:val="yellow"/>
+        </w:rPr>
+        <w:t>&lt;Állítások&gt;</w:t>
+      </w:r>
+      <w:r>
+        <w:rPr>
+          <w:rFonts w:ascii="Consolas" w:hAnsi="Consolas"/>
+          <w:noProof/>
+          <w:sz w:val="20"/>
+          <w:szCs w:val="20"/>
+        </w:rPr>
+        <w:t xml:space="preserve"> </w:t>
+      </w:r>
+      <w:r>
+        <w:rPr>
+          <w:rFonts w:ascii="Consolas" w:hAnsi="Consolas"/>
+          <w:noProof/>
+          <w:sz w:val="20"/>
+          <w:szCs w:val="20"/>
+        </w:rPr>
+        <w:t>::= &lt;Állítás&gt; "újsor" &lt;Állítások&gt;</w:t>
+      </w:r>
+    </w:p>
+    <w:p>
+      <w:pPr>
+        <w:spacing w:after="0" w:line="240" w:lineRule="auto"/>
+        <w:contextualSpacing/>
+        <w:rPr>
+          <w:rFonts w:ascii="Consolas" w:hAnsi="Consolas"/>
+          <w:noProof/>
+          <w:sz w:val="20"/>
+          <w:szCs w:val="20"/>
+        </w:rPr>
+      </w:pPr>
+      <w:r>
+        <w:rPr>
+          <w:rFonts w:ascii="Consolas" w:hAnsi="Consolas"/>
+          <w:noProof/>
+          <w:sz w:val="20"/>
+          <w:szCs w:val="20"/>
+        </w:rPr>
+        <w:t xml:space="preserve">| </w:t>
+      </w:r>
+      <w:r>
+        <w:rPr>
+          <w:rFonts w:ascii="Consolas" w:hAnsi="Consolas"/>
+          <w:noProof/>
+          <w:sz w:val="20"/>
+          <w:szCs w:val="20"/>
+        </w:rPr>
+        <w:t xml:space="preserve"> </w:t>
+      </w:r>
+      <w:r>
+        <w:rPr>
+          <w:rFonts w:ascii="Consolas" w:hAnsi="Consolas"/>
+          <w:noProof/>
+          <w:sz w:val="20"/>
+          <w:szCs w:val="20"/>
+        </w:rPr>
+        <w:t>&lt;Állítás&gt; "újsor"</w:t>
+      </w:r>
+    </w:p>
+    <w:p>
+      <w:pPr>
+        <w:spacing w:after="0" w:line="240" w:lineRule="auto"/>
+        <w:contextualSpacing/>
+        <w:rPr>
+          <w:rFonts w:ascii="Consolas" w:hAnsi="Consolas"/>
+          <w:noProof/>
+          <w:sz w:val="20"/>
+          <w:szCs w:val="20"/>
+        </w:rPr>
+      </w:pPr>
+    </w:p>
+    <w:p>
+      <w:pPr>
+        <w:spacing w:after="0" w:line="240" w:lineRule="auto"/>
+        <w:contextualSpacing/>
+        <w:rPr>
+          <w:rFonts w:ascii="Consolas" w:hAnsi="Consolas"/>
+          <w:noProof/>
+          <w:sz w:val="20"/>
+          <w:szCs w:val="20"/>
+        </w:rPr>
+      </w:pPr>
+      <w:r>
+        <w:rPr>
+          <w:rFonts w:ascii="Consolas" w:hAnsi="Consolas"/>
+          <w:noProof/>
+          <w:sz w:val="20"/>
+          <w:szCs w:val="20"/>
+          <w:highlight w:val="yellow"/>
+        </w:rPr>
+        <w:t>&lt;Állítás&gt;</w:t>
+      </w:r>
+      <w:r>
+        <w:rPr>
+          <w:rFonts w:ascii="Consolas" w:hAnsi="Consolas"/>
+          <w:noProof/>
+          <w:sz w:val="20"/>
+          <w:szCs w:val="20"/>
+        </w:rPr>
+        <w:t xml:space="preserve"> </w:t>
+      </w:r>
+      <w:r>
+        <w:rPr>
+          <w:rFonts w:ascii="Consolas" w:hAnsi="Consolas"/>
+          <w:noProof/>
+          <w:sz w:val="20"/>
+          <w:szCs w:val="20"/>
+        </w:rPr>
+        <w:t>::=</w:t>
+      </w:r>
+      <w:r>
+        <w:rPr>
+          <w:rFonts w:ascii="Consolas" w:hAnsi="Consolas"/>
+          <w:noProof/>
+          <w:sz w:val="20"/>
+          <w:szCs w:val="20"/>
+        </w:rPr>
+        <w:t xml:space="preserve"> </w:t>
+      </w:r>
+      <w:r>
+        <w:rPr>
+          <w:rFonts w:ascii="Consolas" w:hAnsi="Consolas"/>
+          <w:noProof/>
+          <w:sz w:val="20"/>
+          <w:szCs w:val="20"/>
+        </w:rPr>
+        <w:t>&lt;VáltozóDeklaráció&gt;</w:t>
+      </w:r>
+    </w:p>
+    <w:p>
+      <w:pPr>
+        <w:spacing w:after="0" w:line="240" w:lineRule="auto"/>
+        <w:contextualSpacing/>
+        <w:rPr>
+          <w:rFonts w:ascii="Consolas" w:hAnsi="Consolas"/>
+          <w:noProof/>
+          <w:sz w:val="20"/>
+          <w:szCs w:val="20"/>
+        </w:rPr>
+      </w:pPr>
+      <w:r>
+        <w:rPr>
+          <w:rFonts w:ascii="Consolas" w:hAnsi="Consolas"/>
+          <w:noProof/>
+          <w:sz w:val="20"/>
+          <w:szCs w:val="20"/>
+        </w:rPr>
+        <w:t>|</w:t>
+      </w:r>
+      <w:r>
+        <w:rPr>
+          <w:rFonts w:ascii="Consolas" w:hAnsi="Consolas"/>
+          <w:noProof/>
+          <w:sz w:val="20"/>
+          <w:szCs w:val="20"/>
+        </w:rPr>
+        <w:t xml:space="preserve">  &lt;Értékadás&gt;</w:t>
+      </w:r>
+    </w:p>
+    <w:p>
+      <w:pPr>
+        <w:spacing w:after="0" w:line="240" w:lineRule="auto"/>
+        <w:contextualSpacing/>
+        <w:rPr>
+          <w:rFonts w:ascii="Consolas" w:hAnsi="Consolas"/>
+          <w:noProof/>
+          <w:sz w:val="20"/>
+          <w:szCs w:val="20"/>
+        </w:rPr>
+      </w:pPr>
+      <w:r>
+        <w:rPr>
+          <w:rFonts w:ascii="Consolas" w:hAnsi="Consolas"/>
+          <w:noProof/>
+          <w:sz w:val="20"/>
+          <w:szCs w:val="20"/>
+        </w:rPr>
+        <w:t>|</w:t>
+      </w:r>
+      <w:r>
+        <w:rPr>
+          <w:rFonts w:ascii="Consolas" w:hAnsi="Consolas"/>
+          <w:noProof/>
+          <w:sz w:val="20"/>
+          <w:szCs w:val="20"/>
+        </w:rPr>
+        <w:t xml:space="preserve">  &lt;IoParancs&gt;</w:t>
+      </w:r>
+    </w:p>
+    <w:p>
+      <w:pPr>
+        <w:spacing w:after="0" w:line="240" w:lineRule="auto"/>
+        <w:contextualSpacing/>
+        <w:rPr>
+          <w:rFonts w:ascii="Consolas" w:hAnsi="Consolas"/>
+          <w:noProof/>
+          <w:sz w:val="20"/>
+          <w:szCs w:val="20"/>
+        </w:rPr>
+      </w:pPr>
+      <w:r>
+        <w:rPr>
+          <w:rFonts w:ascii="Consolas" w:hAnsi="Consolas"/>
+          <w:noProof/>
+          <w:sz w:val="20"/>
+          <w:szCs w:val="20"/>
+        </w:rPr>
+        <w:t>|</w:t>
+      </w:r>
+      <w:r>
+        <w:rPr>
+          <w:rFonts w:ascii="Consolas" w:hAnsi="Consolas"/>
+          <w:noProof/>
+          <w:sz w:val="20"/>
+          <w:szCs w:val="20"/>
+        </w:rPr>
+        <w:t xml:space="preserve">  "kilép"</w:t>
+      </w:r>
+    </w:p>
+    <w:p>
+      <w:pPr>
+        <w:spacing w:after="0" w:line="240" w:lineRule="auto"/>
+        <w:contextualSpacing/>
+        <w:rPr>
+          <w:rFonts w:ascii="Consolas" w:hAnsi="Consolas"/>
+          <w:noProof/>
+          <w:sz w:val="20"/>
+          <w:szCs w:val="20"/>
+        </w:rPr>
+      </w:pPr>
+      <w:r>
+        <w:rPr>
+          <w:rFonts w:ascii="Consolas" w:hAnsi="Consolas"/>
+          <w:noProof/>
+          <w:sz w:val="20"/>
+          <w:szCs w:val="20"/>
+        </w:rPr>
+        <w:t>|</w:t>
+      </w:r>
+      <w:r>
+        <w:rPr>
+          <w:rFonts w:ascii="Consolas" w:hAnsi="Consolas"/>
+          <w:noProof/>
+          <w:sz w:val="20"/>
+          <w:szCs w:val="20"/>
+        </w:rPr>
+        <w:t xml:space="preserve">  "ha" &lt;NemTömbLétrehozóKifejezés&gt; "akkor" "újsor" &lt;Állítások&gt; "különben" "újsor" &lt;Állítások&gt; "elágazás_vége"</w:t>
+      </w:r>
+    </w:p>
+    <w:p>
+      <w:pPr>
+        <w:spacing w:after="0" w:line="240" w:lineRule="auto"/>
+        <w:contextualSpacing/>
+        <w:rPr>
+          <w:rFonts w:ascii="Consolas" w:hAnsi="Consolas"/>
+          <w:noProof/>
+          <w:sz w:val="20"/>
+          <w:szCs w:val="20"/>
+        </w:rPr>
+      </w:pPr>
+      <w:r>
+        <w:rPr>
+          <w:rFonts w:ascii="Consolas" w:hAnsi="Consolas"/>
+          <w:noProof/>
+          <w:sz w:val="20"/>
+          <w:szCs w:val="20"/>
+        </w:rPr>
+        <w:t>|</w:t>
+      </w:r>
+      <w:r>
+        <w:rPr>
+          <w:rFonts w:ascii="Consolas" w:hAnsi="Consolas"/>
+          <w:noProof/>
+          <w:sz w:val="20"/>
+          <w:szCs w:val="20"/>
+        </w:rPr>
+        <w:t xml:space="preserve">  "ha" &lt;NemTömbLétrehozóKifejezés&gt; "akkor" "újsor" &lt;Állítások&gt; "elágazás_vége"</w:t>
+      </w:r>
+    </w:p>
+    <w:p>
+      <w:pPr>
+        <w:spacing w:after="0" w:line="240" w:lineRule="auto"/>
+        <w:contextualSpacing/>
+        <w:rPr>
+          <w:rFonts w:ascii="Consolas" w:hAnsi="Consolas"/>
+          <w:noProof/>
+          <w:sz w:val="20"/>
+          <w:szCs w:val="20"/>
+        </w:rPr>
+      </w:pPr>
+      <w:r>
+        <w:rPr>
+          <w:rFonts w:ascii="Consolas" w:hAnsi="Consolas"/>
+          <w:noProof/>
+          <w:sz w:val="20"/>
+          <w:szCs w:val="20"/>
+        </w:rPr>
+        <w:t>|</w:t>
+      </w:r>
+      <w:r>
+        <w:rPr>
+          <w:rFonts w:ascii="Consolas" w:hAnsi="Consolas"/>
+          <w:noProof/>
+          <w:sz w:val="20"/>
+          <w:szCs w:val="20"/>
+        </w:rPr>
+        <w:t xml:space="preserve">  "ciklus_amíg" &lt;NemTömbLétrehozóKifejezés&gt; "újsor" &lt;Állítások&gt; "ciklus_vége"</w:t>
+      </w:r>
+    </w:p>
+    <w:p>
+      <w:pPr>
+        <w:spacing w:after="0" w:line="240" w:lineRule="auto"/>
+        <w:contextualSpacing/>
+        <w:rPr>
+          <w:rFonts w:ascii="Consolas" w:hAnsi="Consolas"/>
+          <w:noProof/>
+          <w:sz w:val="20"/>
+          <w:szCs w:val="20"/>
+        </w:rPr>
+      </w:pPr>
+    </w:p>
+    <w:p>
+      <w:pPr>
+        <w:spacing w:after="0" w:line="240" w:lineRule="auto"/>
+        <w:contextualSpacing/>
+        <w:rPr>
+          <w:rFonts w:ascii="Consolas" w:hAnsi="Consolas"/>
+          <w:noProof/>
+          <w:sz w:val="20"/>
+          <w:szCs w:val="20"/>
+        </w:rPr>
+      </w:pPr>
+      <w:r>
+        <w:rPr>
+          <w:rFonts w:ascii="Consolas" w:hAnsi="Consolas"/>
+          <w:noProof/>
+          <w:sz w:val="20"/>
+          <w:szCs w:val="20"/>
+          <w:highlight w:val="yellow"/>
+        </w:rPr>
+        <w:t>&lt;VáltozóDeklaráció&gt;</w:t>
+      </w:r>
+      <w:r>
+        <w:rPr>
+          <w:rFonts w:ascii="Consolas" w:hAnsi="Consolas"/>
+          <w:noProof/>
+          <w:sz w:val="20"/>
+          <w:szCs w:val="20"/>
+        </w:rPr>
+        <w:t xml:space="preserve"> ::= &lt;AlapTípus&gt; "azonosító" "=" &lt;NemTömbLétrehozóKifejezés&gt;</w:t>
+      </w:r>
+    </w:p>
+    <w:p>
+      <w:pPr>
+        <w:spacing w:after="0" w:line="240" w:lineRule="auto"/>
+        <w:contextualSpacing/>
+        <w:rPr>
+          <w:rFonts w:ascii="Consolas" w:hAnsi="Consolas"/>
+          <w:noProof/>
+          <w:sz w:val="20"/>
+          <w:szCs w:val="20"/>
+        </w:rPr>
+      </w:pPr>
+      <w:r>
+        <w:rPr>
+          <w:rFonts w:ascii="Consolas" w:hAnsi="Consolas"/>
+          <w:noProof/>
+          <w:sz w:val="20"/>
+          <w:szCs w:val="20"/>
+        </w:rPr>
+        <w:t>|</w:t>
+      </w:r>
+      <w:r>
+        <w:rPr>
+          <w:rFonts w:ascii="Consolas" w:hAnsi="Consolas"/>
+          <w:noProof/>
+          <w:sz w:val="20"/>
+          <w:szCs w:val="20"/>
+        </w:rPr>
+        <w:t xml:space="preserve">  &lt;TömbTípus&gt; "azonosító" "=" "azonosító"</w:t>
+      </w:r>
+    </w:p>
+    <w:p>
+      <w:pPr>
+        <w:spacing w:after="0" w:line="240" w:lineRule="auto"/>
+        <w:contextualSpacing/>
+        <w:rPr>
+          <w:rFonts w:ascii="Consolas" w:hAnsi="Consolas"/>
+          <w:noProof/>
+          <w:sz w:val="20"/>
+          <w:szCs w:val="20"/>
+        </w:rPr>
+      </w:pPr>
+      <w:r>
+        <w:rPr>
+          <w:rFonts w:ascii="Consolas" w:hAnsi="Consolas"/>
+          <w:noProof/>
+          <w:sz w:val="20"/>
+          <w:szCs w:val="20"/>
+        </w:rPr>
+        <w:t>|</w:t>
+      </w:r>
+      <w:r>
+        <w:rPr>
+          <w:rFonts w:ascii="Consolas" w:hAnsi="Consolas"/>
+          <w:noProof/>
+          <w:sz w:val="20"/>
+          <w:szCs w:val="20"/>
+        </w:rPr>
+        <w:t xml:space="preserve">  &lt;TömbTípus&gt; "azonosító" "=" &lt;TömbLétrehozóKifejezés&gt;</w:t>
+      </w:r>
+    </w:p>
+    <w:p>
+      <w:pPr>
+        <w:spacing w:after="0" w:line="240" w:lineRule="auto"/>
+        <w:contextualSpacing/>
+        <w:rPr>
+          <w:rFonts w:ascii="Consolas" w:hAnsi="Consolas"/>
+          <w:noProof/>
+          <w:sz w:val="20"/>
+          <w:szCs w:val="20"/>
+        </w:rPr>
+      </w:pPr>
+      <w:r>
+        <w:rPr>
+          <w:rFonts w:ascii="Consolas" w:hAnsi="Consolas"/>
+          <w:noProof/>
+          <w:sz w:val="20"/>
+          <w:szCs w:val="20"/>
+        </w:rPr>
+        <w:t>|</w:t>
+      </w:r>
+      <w:r>
+        <w:rPr>
+          <w:rFonts w:ascii="Consolas" w:hAnsi="Consolas"/>
+          <w:noProof/>
+          <w:sz w:val="20"/>
+          <w:szCs w:val="20"/>
+        </w:rPr>
+        <w:t xml:space="preserve">  &lt;AlapTípus&gt; "azon</w:t>
+      </w:r>
       <w:bookmarkStart w:id="20" w:name="_GoBack"/>
       <w:bookmarkEnd w:id="20"/>
       <w:r>
         <w:rPr>
-          <w:rFonts w:asciiTheme="minorHAnsi" w:hAnsiTheme="minorHAnsi"/>
-          <w:szCs w:val="24"/>
-        </w:rPr>
-        <w:t xml:space="preserve"> </w:t>
-      </w:r>
-      <w:r>
-        <w:rPr>
-          <w:rFonts w:asciiTheme="minorHAnsi" w:hAnsiTheme="minorHAnsi"/>
-          <w:szCs w:val="24"/>
-        </w:rPr>
-        <w:t>definíciója B</w:t>
-      </w:r>
-      <w:r>
-        <w:rPr>
-          <w:rFonts w:asciiTheme="minorHAnsi" w:hAnsiTheme="minorHAnsi"/>
-          <w:szCs w:val="24"/>
-        </w:rPr>
-        <w:t>ackus-Naur formában</w:t>
-      </w:r>
-      <w:r>
-        <w:rPr>
-          <w:rFonts w:asciiTheme="minorHAnsi" w:hAnsiTheme="minorHAnsi"/>
-          <w:noProof/>
-          <w:szCs w:val="24"/>
-        </w:rPr>
-        <w:t>.</w:t>
-      </w:r>
-    </w:p>
-    <w:p>
-      <w:r>
-        <w:t xml:space="preserve">Kezdő </w:t>
-      </w:r>
-      <w:r>
-        <w:t xml:space="preserve">mondat szimbólum: </w:t>
-      </w:r>
-      <w:r>
-        <w:rPr>
-          <w:rFonts w:ascii="Consolas" w:hAnsi="Consolas"/>
-          <w:noProof/>
-          <w:sz w:val="20"/>
-          <w:szCs w:val="20"/>
-        </w:rPr>
-        <w:t>&lt;Program&gt;</w:t>
-      </w:r>
-    </w:p>
-    <w:p>
-      <w:pPr>
-        <w:spacing w:after="0" w:line="240" w:lineRule="auto"/>
-        <w:contextualSpacing/>
-        <w:rPr>
-          <w:rFonts w:ascii="Consolas" w:hAnsi="Consolas"/>
-          <w:noProof/>
-          <w:sz w:val="20"/>
-          <w:szCs w:val="20"/>
-        </w:rPr>
-      </w:pPr>
-      <w:r>
-        <w:rPr>
-          <w:rFonts w:ascii="Consolas" w:hAnsi="Consolas"/>
-          <w:noProof/>
-          <w:sz w:val="20"/>
-          <w:szCs w:val="20"/>
-          <w:highlight w:val="yellow"/>
-        </w:rPr>
-        <w:t>&lt;Program&gt;</w:t>
-      </w:r>
-      <w:r>
-        <w:rPr>
-          <w:rFonts w:ascii="Consolas" w:hAnsi="Consolas"/>
-          <w:noProof/>
-          <w:sz w:val="20"/>
-          <w:szCs w:val="20"/>
-        </w:rPr>
-        <w:t xml:space="preserve"> </w:t>
-      </w:r>
-      <w:r>
-        <w:rPr>
-          <w:rFonts w:ascii="Consolas" w:hAnsi="Consolas"/>
-          <w:noProof/>
-          <w:sz w:val="20"/>
-          <w:szCs w:val="20"/>
-        </w:rPr>
-        <w:t>::= "program_kezd" "újsor" &lt;Állítások&gt; "program_vége"</w:t>
-      </w:r>
-    </w:p>
-    <w:p>
-      <w:pPr>
-        <w:spacing w:after="0" w:line="240" w:lineRule="auto"/>
-        <w:contextualSpacing/>
-        <w:rPr>
-          <w:rFonts w:ascii="Consolas" w:hAnsi="Consolas"/>
-          <w:noProof/>
-          <w:sz w:val="20"/>
-          <w:szCs w:val="20"/>
-        </w:rPr>
-      </w:pPr>
-    </w:p>
-    <w:p>
-      <w:pPr>
-        <w:spacing w:after="0" w:line="240" w:lineRule="auto"/>
-        <w:contextualSpacing/>
-        <w:rPr>
-          <w:rFonts w:ascii="Consolas" w:hAnsi="Consolas"/>
-          <w:noProof/>
-          <w:sz w:val="20"/>
-          <w:szCs w:val="20"/>
-        </w:rPr>
-      </w:pPr>
-      <w:r>
-        <w:rPr>
-          <w:rFonts w:ascii="Consolas" w:hAnsi="Consolas"/>
-          <w:noProof/>
-          <w:sz w:val="20"/>
-          <w:szCs w:val="20"/>
-          <w:highlight w:val="yellow"/>
-        </w:rPr>
-        <w:t>&lt;Állítások&gt;</w:t>
-      </w:r>
-      <w:r>
-        <w:rPr>
-          <w:rFonts w:ascii="Consolas" w:hAnsi="Consolas"/>
-          <w:noProof/>
-          <w:sz w:val="20"/>
-          <w:szCs w:val="20"/>
-        </w:rPr>
-        <w:t xml:space="preserve"> </w:t>
-      </w:r>
-      <w:r>
-        <w:rPr>
-          <w:rFonts w:ascii="Consolas" w:hAnsi="Consolas"/>
-          <w:noProof/>
-          <w:sz w:val="20"/>
-          <w:szCs w:val="20"/>
-        </w:rPr>
-        <w:t>::= &lt;Állítás&gt; "újsor" &lt;Állítások&gt;</w:t>
-      </w:r>
-    </w:p>
-    <w:p>
-      <w:pPr>
-        <w:spacing w:after="0" w:line="240" w:lineRule="auto"/>
-        <w:contextualSpacing/>
-        <w:rPr>
-          <w:rFonts w:ascii="Consolas" w:hAnsi="Consolas"/>
-          <w:noProof/>
-          <w:sz w:val="20"/>
-          <w:szCs w:val="20"/>
-        </w:rPr>
-      </w:pPr>
-      <w:r>
-        <w:rPr>
-          <w:rFonts w:ascii="Consolas" w:hAnsi="Consolas"/>
-          <w:noProof/>
-          <w:sz w:val="20"/>
-          <w:szCs w:val="20"/>
-        </w:rPr>
-        <w:t xml:space="preserve">| </w:t>
-      </w:r>
-      <w:r>
-        <w:rPr>
-          <w:rFonts w:ascii="Consolas" w:hAnsi="Consolas"/>
-          <w:noProof/>
-          <w:sz w:val="20"/>
-          <w:szCs w:val="20"/>
-        </w:rPr>
-        <w:t xml:space="preserve"> </w:t>
-      </w:r>
-      <w:r>
-        <w:rPr>
-          <w:rFonts w:ascii="Consolas" w:hAnsi="Consolas"/>
-          <w:noProof/>
-          <w:sz w:val="20"/>
-          <w:szCs w:val="20"/>
-        </w:rPr>
-        <w:t>&lt;Állítás&gt; "újsor"</w:t>
-      </w:r>
-    </w:p>
-    <w:p>
-      <w:pPr>
-        <w:spacing w:after="0" w:line="240" w:lineRule="auto"/>
-        <w:contextualSpacing/>
-        <w:rPr>
-          <w:rFonts w:ascii="Consolas" w:hAnsi="Consolas"/>
-          <w:noProof/>
-          <w:sz w:val="20"/>
-          <w:szCs w:val="20"/>
-        </w:rPr>
-      </w:pPr>
-    </w:p>
-    <w:p>
-      <w:pPr>
-        <w:spacing w:after="0" w:line="240" w:lineRule="auto"/>
-        <w:contextualSpacing/>
-        <w:rPr>
-          <w:rFonts w:ascii="Consolas" w:hAnsi="Consolas"/>
-          <w:noProof/>
-          <w:sz w:val="20"/>
-          <w:szCs w:val="20"/>
-        </w:rPr>
-      </w:pPr>
-      <w:r>
-        <w:rPr>
-          <w:rFonts w:ascii="Consolas" w:hAnsi="Consolas"/>
-          <w:noProof/>
-          <w:sz w:val="20"/>
-          <w:szCs w:val="20"/>
-          <w:highlight w:val="yellow"/>
-        </w:rPr>
-        <w:t>&lt;Állítás&gt;</w:t>
-      </w:r>
-      <w:r>
-        <w:rPr>
-          <w:rFonts w:ascii="Consolas" w:hAnsi="Consolas"/>
-          <w:noProof/>
-          <w:sz w:val="20"/>
-          <w:szCs w:val="20"/>
-        </w:rPr>
-        <w:t xml:space="preserve"> </w:t>
-      </w:r>
-      <w:r>
-        <w:rPr>
-          <w:rFonts w:ascii="Consolas" w:hAnsi="Consolas"/>
-          <w:noProof/>
-          <w:sz w:val="20"/>
-          <w:szCs w:val="20"/>
-        </w:rPr>
-        <w:t>::=</w:t>
-      </w:r>
-      <w:r>
-        <w:rPr>
-          <w:rFonts w:ascii="Consolas" w:hAnsi="Consolas"/>
-          <w:noProof/>
-          <w:sz w:val="20"/>
-          <w:szCs w:val="20"/>
-        </w:rPr>
-        <w:t xml:space="preserve"> </w:t>
-      </w:r>
-      <w:r>
-        <w:rPr>
-          <w:rFonts w:ascii="Consolas" w:hAnsi="Consolas"/>
-          <w:noProof/>
-          <w:sz w:val="20"/>
-          <w:szCs w:val="20"/>
-        </w:rPr>
-        <w:t>&lt;VáltozóDeklaráció&gt;</w:t>
-      </w:r>
-    </w:p>
-    <w:p>
-      <w:pPr>
-        <w:spacing w:after="0" w:line="240" w:lineRule="auto"/>
-        <w:contextualSpacing/>
-        <w:rPr>
-          <w:rFonts w:ascii="Consolas" w:hAnsi="Consolas"/>
-          <w:noProof/>
-          <w:sz w:val="20"/>
-          <w:szCs w:val="20"/>
-        </w:rPr>
-      </w:pPr>
-      <w:r>
-        <w:rPr>
-          <w:rFonts w:ascii="Consolas" w:hAnsi="Consolas"/>
-          <w:noProof/>
-          <w:sz w:val="20"/>
-          <w:szCs w:val="20"/>
-        </w:rPr>
-        <w:t>|</w:t>
-      </w:r>
-      <w:r>
-        <w:rPr>
-          <w:rFonts w:ascii="Consolas" w:hAnsi="Consolas"/>
-          <w:noProof/>
-          <w:sz w:val="20"/>
-          <w:szCs w:val="20"/>
-        </w:rPr>
-        <w:t xml:space="preserve">  &lt;Értékadás&gt;</w:t>
-      </w:r>
-    </w:p>
-    <w:p>
-      <w:pPr>
-        <w:spacing w:after="0" w:line="240" w:lineRule="auto"/>
-        <w:contextualSpacing/>
-        <w:rPr>
-          <w:rFonts w:ascii="Consolas" w:hAnsi="Consolas"/>
-          <w:noProof/>
-          <w:sz w:val="20"/>
-          <w:szCs w:val="20"/>
-        </w:rPr>
-      </w:pPr>
-      <w:r>
-        <w:rPr>
-          <w:rFonts w:ascii="Consolas" w:hAnsi="Consolas"/>
-          <w:noProof/>
-          <w:sz w:val="20"/>
-          <w:szCs w:val="20"/>
-        </w:rPr>
-        <w:t>|</w:t>
-      </w:r>
-      <w:r>
-        <w:rPr>
-          <w:rFonts w:ascii="Consolas" w:hAnsi="Consolas"/>
-          <w:noProof/>
-          <w:sz w:val="20"/>
-          <w:szCs w:val="20"/>
-        </w:rPr>
-        <w:t xml:space="preserve">  &lt;IoParancs&gt;</w:t>
-      </w:r>
-    </w:p>
-    <w:p>
-      <w:pPr>
-        <w:spacing w:after="0" w:line="240" w:lineRule="auto"/>
-        <w:contextualSpacing/>
-        <w:rPr>
-          <w:rFonts w:ascii="Consolas" w:hAnsi="Consolas"/>
-          <w:noProof/>
-          <w:sz w:val="20"/>
-          <w:szCs w:val="20"/>
-        </w:rPr>
-      </w:pPr>
-      <w:r>
-        <w:rPr>
-          <w:rFonts w:ascii="Consolas" w:hAnsi="Consolas"/>
-          <w:noProof/>
-          <w:sz w:val="20"/>
-          <w:szCs w:val="20"/>
-        </w:rPr>
-        <w:t>|</w:t>
-      </w:r>
-      <w:r>
-        <w:rPr>
-          <w:rFonts w:ascii="Consolas" w:hAnsi="Consolas"/>
-          <w:noProof/>
-          <w:sz w:val="20"/>
-          <w:szCs w:val="20"/>
-        </w:rPr>
-        <w:t xml:space="preserve">  "kilép"</w:t>
-      </w:r>
-    </w:p>
-    <w:p>
-      <w:pPr>
-        <w:spacing w:after="0" w:line="240" w:lineRule="auto"/>
-        <w:contextualSpacing/>
-        <w:rPr>
-          <w:rFonts w:ascii="Consolas" w:hAnsi="Consolas"/>
-          <w:noProof/>
-          <w:sz w:val="20"/>
-          <w:szCs w:val="20"/>
-        </w:rPr>
-      </w:pPr>
-      <w:r>
-        <w:rPr>
-          <w:rFonts w:ascii="Consolas" w:hAnsi="Consolas"/>
-          <w:noProof/>
-          <w:sz w:val="20"/>
-          <w:szCs w:val="20"/>
-        </w:rPr>
-        <w:t>|</w:t>
-      </w:r>
-      <w:r>
-        <w:rPr>
-          <w:rFonts w:ascii="Consolas" w:hAnsi="Consolas"/>
-          <w:noProof/>
-          <w:sz w:val="20"/>
-          <w:szCs w:val="20"/>
-        </w:rPr>
-        <w:t xml:space="preserve">  "ha" &lt;NemTömbLétrehozóKifejezés&gt; "akkor" "újsor" &lt;Állítások&gt; "különben" "újsor" &lt;Állítások&gt; "elágazás_vége"</w:t>
-      </w:r>
-    </w:p>
-    <w:p>
-      <w:pPr>
-        <w:spacing w:after="0" w:line="240" w:lineRule="auto"/>
-        <w:contextualSpacing/>
-        <w:rPr>
-          <w:rFonts w:ascii="Consolas" w:hAnsi="Consolas"/>
-          <w:noProof/>
-          <w:sz w:val="20"/>
-          <w:szCs w:val="20"/>
-        </w:rPr>
-      </w:pPr>
-      <w:r>
-        <w:rPr>
-          <w:rFonts w:ascii="Consolas" w:hAnsi="Consolas"/>
-          <w:noProof/>
-          <w:sz w:val="20"/>
-          <w:szCs w:val="20"/>
-        </w:rPr>
-        <w:t>|</w:t>
-      </w:r>
-      <w:r>
-        <w:rPr>
-          <w:rFonts w:ascii="Consolas" w:hAnsi="Consolas"/>
-          <w:noProof/>
-          <w:sz w:val="20"/>
-          <w:szCs w:val="20"/>
-        </w:rPr>
-        <w:t xml:space="preserve">  "ha" &lt;NemTömbLétrehozóKifejezés&gt; "akkor" "újsor" &lt;Állítások&gt; "elágazás_vége"</w:t>
-      </w:r>
-    </w:p>
-    <w:p>
-      <w:pPr>
-        <w:spacing w:after="0" w:line="240" w:lineRule="auto"/>
-        <w:contextualSpacing/>
-        <w:rPr>
-          <w:rFonts w:ascii="Consolas" w:hAnsi="Consolas"/>
-          <w:noProof/>
-          <w:sz w:val="20"/>
-          <w:szCs w:val="20"/>
-        </w:rPr>
-      </w:pPr>
-      <w:r>
-        <w:rPr>
-          <w:rFonts w:ascii="Consolas" w:hAnsi="Consolas"/>
-          <w:noProof/>
-          <w:sz w:val="20"/>
-          <w:szCs w:val="20"/>
-        </w:rPr>
-        <w:t>|</w:t>
-      </w:r>
-      <w:r>
-        <w:rPr>
-          <w:rFonts w:ascii="Consolas" w:hAnsi="Consolas"/>
-          <w:noProof/>
-          <w:sz w:val="20"/>
-          <w:szCs w:val="20"/>
-        </w:rPr>
-        <w:t xml:space="preserve">  "ciklus_amíg" &lt;NemTömbLétrehozóKifejezés&gt; "újsor" &lt;Állítások&gt; "ciklus_vége"</w:t>
-      </w:r>
-    </w:p>
-    <w:p>
-      <w:pPr>
-        <w:spacing w:after="0" w:line="240" w:lineRule="auto"/>
-        <w:contextualSpacing/>
-        <w:rPr>
-          <w:rFonts w:ascii="Consolas" w:hAnsi="Consolas"/>
-          <w:noProof/>
-          <w:sz w:val="20"/>
-          <w:szCs w:val="20"/>
-        </w:rPr>
-      </w:pPr>
-    </w:p>
-    <w:p>
-      <w:pPr>
-        <w:spacing w:after="0" w:line="240" w:lineRule="auto"/>
-        <w:contextualSpacing/>
-        <w:rPr>
-          <w:rFonts w:ascii="Consolas" w:hAnsi="Consolas"/>
-          <w:noProof/>
-          <w:sz w:val="20"/>
-          <w:szCs w:val="20"/>
-        </w:rPr>
-      </w:pPr>
-      <w:r>
-        <w:rPr>
-          <w:rFonts w:ascii="Consolas" w:hAnsi="Consolas"/>
-          <w:noProof/>
-          <w:sz w:val="20"/>
-          <w:szCs w:val="20"/>
-          <w:highlight w:val="yellow"/>
-        </w:rPr>
-        <w:t>&lt;VáltozóDeklaráció&gt;</w:t>
-      </w:r>
-      <w:r>
-        <w:rPr>
-          <w:rFonts w:ascii="Consolas" w:hAnsi="Consolas"/>
-          <w:noProof/>
-          <w:sz w:val="20"/>
-          <w:szCs w:val="20"/>
-        </w:rPr>
-        <w:t xml:space="preserve"> ::= &lt;AlapTípus&gt; "azonosító" "=" &lt;NemTömbLétrehozóKifejezés&gt;</w:t>
-      </w:r>
-    </w:p>
-    <w:p>
-      <w:pPr>
-        <w:spacing w:after="0" w:line="240" w:lineRule="auto"/>
-        <w:contextualSpacing/>
-        <w:rPr>
-          <w:rFonts w:ascii="Consolas" w:hAnsi="Consolas"/>
-          <w:noProof/>
-          <w:sz w:val="20"/>
-          <w:szCs w:val="20"/>
-        </w:rPr>
-      </w:pPr>
-      <w:r>
-        <w:rPr>
-          <w:rFonts w:ascii="Consolas" w:hAnsi="Consolas"/>
-          <w:noProof/>
-          <w:sz w:val="20"/>
-          <w:szCs w:val="20"/>
-        </w:rPr>
-        <w:t>|</w:t>
-      </w:r>
-      <w:r>
-        <w:rPr>
-          <w:rFonts w:ascii="Consolas" w:hAnsi="Consolas"/>
-          <w:noProof/>
-          <w:sz w:val="20"/>
-          <w:szCs w:val="20"/>
-        </w:rPr>
-        <w:t xml:space="preserve">  &lt;TömbTípus&gt; "azonosító" "=" "azonosító"</w:t>
-      </w:r>
-    </w:p>
-    <w:p>
-      <w:pPr>
-        <w:spacing w:after="0" w:line="240" w:lineRule="auto"/>
-        <w:contextualSpacing/>
-        <w:rPr>
-          <w:rFonts w:ascii="Consolas" w:hAnsi="Consolas"/>
-          <w:noProof/>
-          <w:sz w:val="20"/>
-          <w:szCs w:val="20"/>
-        </w:rPr>
-      </w:pPr>
-      <w:r>
-        <w:rPr>
-          <w:rFonts w:ascii="Consolas" w:hAnsi="Consolas"/>
-          <w:noProof/>
-          <w:sz w:val="20"/>
-          <w:szCs w:val="20"/>
-        </w:rPr>
-        <w:t>|</w:t>
-      </w:r>
-      <w:r>
-        <w:rPr>
-          <w:rFonts w:ascii="Consolas" w:hAnsi="Consolas"/>
-          <w:noProof/>
-          <w:sz w:val="20"/>
-          <w:szCs w:val="20"/>
-        </w:rPr>
-        <w:t xml:space="preserve">  &lt;TömbTípus&gt; "azonosító" "=" &lt;TömbLétrehozóKifejezés&gt;</w:t>
-      </w:r>
-    </w:p>
-    <w:p>
-      <w:pPr>
-        <w:spacing w:after="0" w:line="240" w:lineRule="auto"/>
-        <w:contextualSpacing/>
-        <w:rPr>
-          <w:rFonts w:ascii="Consolas" w:hAnsi="Consolas"/>
-          <w:noProof/>
-          <w:sz w:val="20"/>
-          <w:szCs w:val="20"/>
-        </w:rPr>
-      </w:pPr>
-      <w:r>
-        <w:rPr>
-          <w:rFonts w:ascii="Consolas" w:hAnsi="Consolas"/>
-          <w:noProof/>
-          <w:sz w:val="20"/>
-          <w:szCs w:val="20"/>
-        </w:rPr>
-        <w:t>|</w:t>
-      </w:r>
-      <w:r>
-        <w:rPr>
-          <w:rFonts w:ascii="Consolas" w:hAnsi="Consolas"/>
-          <w:noProof/>
-          <w:sz w:val="20"/>
-          <w:szCs w:val="20"/>
-        </w:rPr>
-        <w:t xml:space="preserve">  &lt;AlapTípus&gt; "azonosító" "=" &lt;BelsőFüggvény&gt; "(" &lt;NemTömbLétrehozóKifejezés&gt; ")"</w:t>
+          <w:rFonts w:ascii="Consolas" w:hAnsi="Consolas"/>
+          <w:noProof/>
+          <w:sz w:val="20"/>
+          <w:szCs w:val="20"/>
+        </w:rPr>
+        <w:t>osító" "=" &lt;BelsőFüggvény&gt; "(" &lt;NemTömbLétrehozóKifejezés&gt; ")"</w:t>
       </w:r>
     </w:p>
     <w:p>
@@ -13701,7 +13761,7 @@
 </file>
 
 <file path=customXml/itemProps1.xml><?xml version="1.0" encoding="utf-8"?>
-<ds:datastoreItem xmlns:ds="http://schemas.openxmlformats.org/officeDocument/2006/customXml" ds:itemID="{08CF20CA-0E30-4C44-B650-8EEEC9E30F84}">
+<ds:datastoreItem xmlns:ds="http://schemas.openxmlformats.org/officeDocument/2006/customXml" ds:itemID="{1762369D-EB9A-4A4F-8499-D6D919B036B2}">
   <ds:schemaRefs>
     <ds:schemaRef ds:uri="http://schemas.openxmlformats.org/officeDocument/2006/bibliography"/>
   </ds:schemaRefs>

</xml_diff>